<commit_message>
Update results: add Wilcoxon signed-rank test for model accuracy
</commit_message>
<xml_diff>
--- a/report/RO-MAN/manuscripts/ROMAN20_PreferenceLearning_0309_YunShiuan_v3.docx
+++ b/report/RO-MAN/manuscripts/ROMAN20_PreferenceLearning_0309_YunShiuan_v3.docx
@@ -71,47 +71,7 @@
         </w:rPr>
       </w:pPr>
       <w:r>
-        <w:t xml:space="preserve">Yun-Shiuan Chuang, </w:t>
-      </w:r>
-      <w:proofErr w:type="spellStart"/>
-      <w:r>
-        <w:t>Hsin</w:t>
-      </w:r>
-      <w:proofErr w:type="spellEnd"/>
-      <w:r>
-        <w:t xml:space="preserve">-Yi Hung, </w:t>
-      </w:r>
-      <w:proofErr w:type="spellStart"/>
-      <w:r>
-        <w:t>Edwinn</w:t>
-      </w:r>
-      <w:proofErr w:type="spellEnd"/>
-      <w:r>
-        <w:t xml:space="preserve"> </w:t>
-      </w:r>
-      <w:proofErr w:type="spellStart"/>
-      <w:r>
-        <w:t>Gamborino</w:t>
-      </w:r>
-      <w:proofErr w:type="spellEnd"/>
-      <w:r>
-        <w:t xml:space="preserve">, Joshua </w:t>
-      </w:r>
-      <w:proofErr w:type="spellStart"/>
-      <w:r>
-        <w:t>Oon</w:t>
-      </w:r>
-      <w:proofErr w:type="spellEnd"/>
-      <w:r>
-        <w:t xml:space="preserve"> Soo Goh, Tsung-Ren Huang, Yu-Ling Chang, </w:t>
-      </w:r>
-      <w:proofErr w:type="spellStart"/>
-      <w:r>
-        <w:t>Su</w:t>
-      </w:r>
-      <w:proofErr w:type="spellEnd"/>
-      <w:r>
-        <w:t xml:space="preserve">-Ling Yeh, Li-Chen Fu, </w:t>
+        <w:t xml:space="preserve">Yun-Shiuan Chuang, Hsin-Yi Hung, Edwinn Gamborino, Joshua Oon Soo Goh, Tsung-Ren Huang, Yu-Ling Chang, Su-Ling Yeh, Li-Chen Fu, </w:t>
       </w:r>
       <w:r>
         <w:rPr>
@@ -266,15 +226,7 @@
                               <w:pStyle w:val="FootnoteText"/>
                             </w:pPr>
                             <w:r>
-                              <w:t xml:space="preserve">E. </w:t>
-                            </w:r>
-                            <w:proofErr w:type="spellStart"/>
-                            <w:r>
-                              <w:t>Gamborino</w:t>
-                            </w:r>
-                            <w:proofErr w:type="spellEnd"/>
-                            <w:r>
-                              <w:t xml:space="preserve"> is with the Center for Artificial Intelligence and Advanced Robotics, National Taiwan University, Taipei, Taiwan. (phone: +886 958 376 105; e-mail: </w:t>
+                              <w:t xml:space="preserve">E. Gamborino is with the Center for Artificial Intelligence and Advanced Robotics, National Taiwan University, Taipei, Taiwan. (phone: +886 958 376 105; e-mail: </w:t>
                             </w:r>
                             <w:r>
                               <w:t>gamborino@ntu.edu.tw</w:t>
@@ -296,23 +248,7 @@
                               <w:pStyle w:val="FootnoteText"/>
                             </w:pPr>
                             <w:r>
-                              <w:t>T.-R. Huang and Y.-L. Chang are with the Department of Psychology and the Center for Artificial Intelligence and Advanced Robotics, National Taiwan University, Taipei, Taiwan. (e-mail: [</w:t>
-                            </w:r>
-                            <w:proofErr w:type="spellStart"/>
-                            <w:r>
-                              <w:t>ychang</w:t>
-                            </w:r>
-                            <w:proofErr w:type="spellEnd"/>
-                            <w:r>
-                              <w:t xml:space="preserve">, </w:t>
-                            </w:r>
-                            <w:proofErr w:type="spellStart"/>
-                            <w:r>
-                              <w:t>trhuang</w:t>
-                            </w:r>
-                            <w:proofErr w:type="spellEnd"/>
-                            <w:r>
-                              <w:t xml:space="preserve">] </w:t>
+                              <w:t xml:space="preserve">T.-R. Huang and Y.-L. Chang are with the Department of Psychology and the Center for Artificial Intelligence and Advanced Robotics, National Taiwan University, Taipei, Taiwan. (e-mail: [ychang, trhuang] </w:t>
                             </w:r>
                             <w:r>
                               <w:t>@g.ntu.edu.tw</w:t>
@@ -404,15 +340,7 @@
                         <w:pStyle w:val="FootnoteText"/>
                       </w:pPr>
                       <w:r>
-                        <w:t xml:space="preserve">E. </w:t>
-                      </w:r>
-                      <w:proofErr w:type="spellStart"/>
-                      <w:r>
-                        <w:t>Gamborino</w:t>
-                      </w:r>
-                      <w:proofErr w:type="spellEnd"/>
-                      <w:r>
-                        <w:t xml:space="preserve"> is with the Center for Artificial Intelligence and Advanced Robotics, National Taiwan University, Taipei, Taiwan. (phone: +886 958 376 105; e-mail: </w:t>
+                        <w:t xml:space="preserve">E. Gamborino is with the Center for Artificial Intelligence and Advanced Robotics, National Taiwan University, Taipei, Taiwan. (phone: +886 958 376 105; e-mail: </w:t>
                       </w:r>
                       <w:r>
                         <w:t>gamborino@ntu.edu.tw</w:t>
@@ -434,23 +362,7 @@
                         <w:pStyle w:val="FootnoteText"/>
                       </w:pPr>
                       <w:r>
-                        <w:t>T.-R. Huang and Y.-L. Chang are with the Department of Psychology and the Center for Artificial Intelligence and Advanced Robotics, National Taiwan University, Taipei, Taiwan. (e-mail: [</w:t>
-                      </w:r>
-                      <w:proofErr w:type="spellStart"/>
-                      <w:r>
-                        <w:t>ychang</w:t>
-                      </w:r>
-                      <w:proofErr w:type="spellEnd"/>
-                      <w:r>
-                        <w:t xml:space="preserve">, </w:t>
-                      </w:r>
-                      <w:proofErr w:type="spellStart"/>
-                      <w:r>
-                        <w:t>trhuang</w:t>
-                      </w:r>
-                      <w:proofErr w:type="spellEnd"/>
-                      <w:r>
-                        <w:t xml:space="preserve">] </w:t>
+                        <w:t xml:space="preserve">T.-R. Huang and Y.-L. Chang are with the Department of Psychology and the Center for Artificial Intelligence and Advanced Robotics, National Taiwan University, Taipei, Taiwan. (e-mail: [ychang, trhuang] </w:t>
                       </w:r>
                       <w:r>
                         <w:t>@g.ntu.edu.tw</w:t>
@@ -853,31 +765,7 @@
           <w:szCs w:val="18"/>
           <w:lang w:eastAsia="ko-KR"/>
         </w:rPr>
-        <w:t xml:space="preserve">A social network exists only because the persons involved preferentially interact with each other in specific ways. As such, the nature of social connections between persons must be inferred from observations of their interactive behaviors. Critically, other work has shown that artificial neural networks implementing Theory of Mind (e.g. </w:t>
-      </w:r>
-      <w:proofErr w:type="spellStart"/>
-      <w:r>
-        <w:rPr>
-          <w:rFonts w:eastAsia="BatangChe"/>
-          <w:smallCaps w:val="0"/>
-          <w:color w:val="000000"/>
-          <w:kern w:val="0"/>
-          <w:szCs w:val="18"/>
-          <w:lang w:eastAsia="ko-KR"/>
-        </w:rPr>
-        <w:t>ToMnet</w:t>
-      </w:r>
-      <w:proofErr w:type="spellEnd"/>
-      <w:r>
-        <w:rPr>
-          <w:rFonts w:eastAsia="BatangChe"/>
-          <w:smallCaps w:val="0"/>
-          <w:color w:val="000000"/>
-          <w:kern w:val="0"/>
-          <w:szCs w:val="18"/>
-          <w:lang w:eastAsia="ko-KR"/>
-        </w:rPr>
-        <w:t xml:space="preserve"> </w:t>
+        <w:t xml:space="preserve">A social network exists only because the persons involved preferentially interact with each other in specific ways. As such, the nature of social connections between persons must be inferred from observations of their interactive behaviors. Critically, other work has shown that artificial neural networks implementing Theory of Mind (e.g. ToMnet </w:t>
       </w:r>
       <w:r>
         <w:rPr>
@@ -1042,31 +930,7 @@
           <w:szCs w:val="18"/>
           <w:lang w:eastAsia="ko-KR"/>
         </w:rPr>
-        <w:t xml:space="preserve"> to construct </w:t>
-      </w:r>
-      <w:proofErr w:type="spellStart"/>
-      <w:r>
-        <w:rPr>
-          <w:rFonts w:eastAsia="BatangChe"/>
-          <w:smallCaps w:val="0"/>
-          <w:color w:val="000000"/>
-          <w:kern w:val="0"/>
-          <w:szCs w:val="18"/>
-          <w:lang w:eastAsia="ko-KR"/>
-        </w:rPr>
-        <w:t>ToMnet</w:t>
-      </w:r>
-      <w:proofErr w:type="spellEnd"/>
-      <w:r>
-        <w:rPr>
-          <w:rFonts w:eastAsia="BatangChe"/>
-          <w:smallCaps w:val="0"/>
-          <w:color w:val="000000"/>
-          <w:kern w:val="0"/>
-          <w:szCs w:val="18"/>
-          <w:lang w:eastAsia="ko-KR"/>
-        </w:rPr>
-        <w:t xml:space="preserve">+ and evaluated how its operation might </w:t>
+        <w:t xml:space="preserve"> to construct ToMnet+ and evaluated how its operation might </w:t>
       </w:r>
       <w:r>
         <w:rPr>
@@ -1552,31 +1416,7 @@
           <w:szCs w:val="18"/>
           <w:lang w:eastAsia="ko-KR"/>
         </w:rPr>
-        <w:t xml:space="preserve">Core to our approach in this work is simulating plausible social networks that constitute ground truth against which to assess performance of </w:t>
-      </w:r>
-      <w:proofErr w:type="spellStart"/>
-      <w:r>
-        <w:rPr>
-          <w:rFonts w:eastAsia="BatangChe"/>
-          <w:smallCaps w:val="0"/>
-          <w:color w:val="000000"/>
-          <w:kern w:val="0"/>
-          <w:szCs w:val="18"/>
-          <w:lang w:eastAsia="ko-KR"/>
-        </w:rPr>
-        <w:t>ToMnet</w:t>
-      </w:r>
-      <w:proofErr w:type="spellEnd"/>
-      <w:r>
-        <w:rPr>
-          <w:rFonts w:eastAsia="BatangChe"/>
-          <w:smallCaps w:val="0"/>
-          <w:color w:val="000000"/>
-          <w:kern w:val="0"/>
-          <w:szCs w:val="18"/>
-          <w:lang w:eastAsia="ko-KR"/>
-        </w:rPr>
-        <w:t xml:space="preserve">+ </w:t>
+        <w:t xml:space="preserve">Core to our approach in this work is simulating plausible social networks that constitute ground truth against which to assess performance of ToMnet+ </w:t>
       </w:r>
       <w:commentRangeStart w:id="2"/>
       <w:r>
@@ -1785,79 +1625,7 @@
           <w:szCs w:val="18"/>
           <w:lang w:eastAsia="ko-KR"/>
         </w:rPr>
-        <w:t xml:space="preserve">Simulated social support networks were thus used to generate sets of agent interactions with targets in different social contexts from which </w:t>
-      </w:r>
-      <w:proofErr w:type="spellStart"/>
-      <w:r>
-        <w:rPr>
-          <w:rFonts w:eastAsia="BatangChe"/>
-          <w:smallCaps w:val="0"/>
-          <w:color w:val="000000"/>
-          <w:kern w:val="0"/>
-          <w:szCs w:val="18"/>
-          <w:lang w:eastAsia="ko-KR"/>
-        </w:rPr>
-        <w:t>ToMnet</w:t>
-      </w:r>
-      <w:proofErr w:type="spellEnd"/>
-      <w:r>
-        <w:rPr>
-          <w:rFonts w:eastAsia="BatangChe"/>
-          <w:smallCaps w:val="0"/>
-          <w:color w:val="000000"/>
-          <w:kern w:val="0"/>
-          <w:szCs w:val="18"/>
-          <w:lang w:eastAsia="ko-KR"/>
-        </w:rPr>
-        <w:t xml:space="preserve">+ learned. To test for a hidden social support network representation, we asked </w:t>
-      </w:r>
-      <w:proofErr w:type="spellStart"/>
-      <w:r>
-        <w:rPr>
-          <w:rFonts w:eastAsia="BatangChe"/>
-          <w:smallCaps w:val="0"/>
-          <w:color w:val="000000"/>
-          <w:kern w:val="0"/>
-          <w:szCs w:val="18"/>
-          <w:lang w:eastAsia="ko-KR"/>
-        </w:rPr>
-        <w:t>ToMnet</w:t>
-      </w:r>
-      <w:proofErr w:type="spellEnd"/>
-      <w:r>
-        <w:rPr>
-          <w:rFonts w:eastAsia="BatangChe"/>
-          <w:smallCaps w:val="0"/>
-          <w:color w:val="000000"/>
-          <w:kern w:val="0"/>
-          <w:szCs w:val="18"/>
-          <w:lang w:eastAsia="ko-KR"/>
-        </w:rPr>
-        <w:t xml:space="preserve">+ which target an agent would preferentially interact with over various novel combinations of social contexts. We considered that the rank order of agent-target social support weights captures the base topology of our simple simulated social networks. As such, the goal is to determine if </w:t>
-      </w:r>
-      <w:proofErr w:type="spellStart"/>
-      <w:r>
-        <w:rPr>
-          <w:rFonts w:eastAsia="BatangChe"/>
-          <w:smallCaps w:val="0"/>
-          <w:color w:val="000000"/>
-          <w:kern w:val="0"/>
-          <w:szCs w:val="18"/>
-          <w:lang w:eastAsia="ko-KR"/>
-        </w:rPr>
-        <w:t>ToMnet</w:t>
-      </w:r>
-      <w:proofErr w:type="spellEnd"/>
-      <w:r>
-        <w:rPr>
-          <w:rFonts w:eastAsia="BatangChe"/>
-          <w:smallCaps w:val="0"/>
-          <w:color w:val="000000"/>
-          <w:kern w:val="0"/>
-          <w:szCs w:val="18"/>
-          <w:lang w:eastAsia="ko-KR"/>
-        </w:rPr>
-        <w:t xml:space="preserve">+ judgment of agent-target social interaction preferences during test has a similar rank order as the social support weights. </w:t>
+        <w:t xml:space="preserve">Simulated social support networks were thus used to generate sets of agent interactions with targets in different social contexts from which ToMnet+ learned. To test for a hidden social support network representation, we asked ToMnet+ which target an agent would preferentially interact with over various novel combinations of social contexts. We considered that the rank order of agent-target social support weights captures the base topology of our simple simulated social networks. As such, the goal is to determine if ToMnet+ judgment of agent-target social interaction preferences during test has a similar rank order as the social support weights. </w:t>
       </w:r>
     </w:p>
     <w:p>
@@ -1888,55 +1656,7 @@
           <w:szCs w:val="18"/>
           <w:lang w:eastAsia="ko-KR"/>
         </w:rPr>
-        <w:t xml:space="preserve">In the following, Section II expands on the notion of social support and its influence on human social interaction as well as considers relevant findings on machine learning of human social preferences. Section III covers our methodology regarding the SSQ, simulation generation, additional real human social interaction data acquisition for ecological validation, and </w:t>
-      </w:r>
-      <w:proofErr w:type="spellStart"/>
-      <w:r>
-        <w:rPr>
-          <w:rFonts w:eastAsia="BatangChe"/>
-          <w:smallCaps w:val="0"/>
-          <w:color w:val="000000"/>
-          <w:kern w:val="0"/>
-          <w:szCs w:val="18"/>
-          <w:lang w:eastAsia="ko-KR"/>
-        </w:rPr>
-        <w:t>ToMnet</w:t>
-      </w:r>
-      <w:proofErr w:type="spellEnd"/>
-      <w:r>
-        <w:rPr>
-          <w:rFonts w:eastAsia="BatangChe"/>
-          <w:smallCaps w:val="0"/>
-          <w:color w:val="000000"/>
-          <w:kern w:val="0"/>
-          <w:szCs w:val="18"/>
-          <w:lang w:eastAsia="ko-KR"/>
-        </w:rPr>
-        <w:t xml:space="preserve">+ architecture and implementation. Section IV reports </w:t>
-      </w:r>
-      <w:proofErr w:type="spellStart"/>
-      <w:r>
-        <w:rPr>
-          <w:rFonts w:eastAsia="BatangChe"/>
-          <w:smallCaps w:val="0"/>
-          <w:color w:val="000000"/>
-          <w:kern w:val="0"/>
-          <w:szCs w:val="18"/>
-          <w:lang w:eastAsia="ko-KR"/>
-        </w:rPr>
-        <w:t>ToMnet</w:t>
-      </w:r>
-      <w:proofErr w:type="spellEnd"/>
-      <w:r>
-        <w:rPr>
-          <w:rFonts w:eastAsia="BatangChe"/>
-          <w:smallCaps w:val="0"/>
-          <w:color w:val="000000"/>
-          <w:kern w:val="0"/>
-          <w:szCs w:val="18"/>
-          <w:lang w:eastAsia="ko-KR"/>
-        </w:rPr>
-        <w:t>+ performance results for the simulation data as well as human data. Section V discusses the findings and conclusion.</w:t>
+        <w:t>In the following, Section II expands on the notion of social support and its influence on human social interaction as well as considers relevant findings on machine learning of human social preferences. Section III covers our methodology regarding the SSQ, simulation generation, additional real human social interaction data acquisition for ecological validation, and ToMnet+ architecture and implementation. Section IV reports ToMnet+ performance results for the simulation data as well as human data. Section V discusses the findings and conclusion.</w:t>
       </w:r>
     </w:p>
     <w:p>
@@ -2926,23 +2646,7 @@
           <w:rStyle w:val="Emphasis"/>
           <w:i w:val="0"/>
         </w:rPr>
-        <w:t xml:space="preserve">. For instance, a baby obtains food from parents more readily than from </w:t>
-      </w:r>
-      <w:proofErr w:type="gramStart"/>
-      <w:r>
-        <w:rPr>
-          <w:rStyle w:val="Emphasis"/>
-          <w:i w:val="0"/>
-        </w:rPr>
-        <w:t>siblings, and</w:t>
-      </w:r>
-      <w:proofErr w:type="gramEnd"/>
-      <w:r>
-        <w:rPr>
-          <w:rStyle w:val="Emphasis"/>
-          <w:i w:val="0"/>
-        </w:rPr>
-        <w:t xml:space="preserve"> seeks out siblings for other purposes (despite similar physical proximities for both). Thus, a given person maintains several different classes of social support networks for different needs (e.g. emotional, financial, health) </w:t>
+        <w:t xml:space="preserve">. For instance, a baby obtains food from parents more readily than from siblings, and seeks out siblings for other purposes (despite similar physical proximities for both). Thus, a given person maintains several different classes of social support networks for different needs (e.g. emotional, financial, health) </w:t>
       </w:r>
       <w:r>
         <w:rPr>
@@ -4886,21 +4590,7 @@
                                 <w:rPr>
                                   <w:sz w:val="16"/>
                                 </w:rPr>
-                                <w:t xml:space="preserve"> Char Net: character network; </w:t>
-                              </w:r>
-                              <w:proofErr w:type="spellStart"/>
-                              <w:r>
-                                <w:rPr>
-                                  <w:sz w:val="16"/>
-                                </w:rPr>
-                                <w:t>Pred</w:t>
-                              </w:r>
-                              <w:proofErr w:type="spellEnd"/>
-                              <w:r>
-                                <w:rPr>
-                                  <w:sz w:val="16"/>
-                                </w:rPr>
-                                <w:t xml:space="preserve"> Net: prediction network, </w:t>
+                                <w:t xml:space="preserve"> Char Net: character network; Pred Net: prediction network, </w:t>
                               </w:r>
                             </w:ins>
                             <m:oMath>
@@ -6767,21 +6457,7 @@
                           <w:rPr>
                             <w:sz w:val="16"/>
                           </w:rPr>
-                          <w:t xml:space="preserve"> Char Net: character network; </w:t>
-                        </w:r>
-                        <w:proofErr w:type="spellStart"/>
-                        <w:r>
-                          <w:rPr>
-                            <w:sz w:val="16"/>
-                          </w:rPr>
-                          <w:t>Pred</w:t>
-                        </w:r>
-                        <w:proofErr w:type="spellEnd"/>
-                        <w:r>
-                          <w:rPr>
-                            <w:sz w:val="16"/>
-                          </w:rPr>
-                          <w:t xml:space="preserve"> Net: prediction network, </w:t>
+                          <w:t xml:space="preserve"> Char Net: character network; Pred Net: prediction network, </w:t>
                         </w:r>
                       </w:ins>
                       <m:oMath>
@@ -6980,110 +6656,14 @@
           <w:rStyle w:val="Emphasis"/>
           <w:i w:val="0"/>
         </w:rPr>
-        <w:t xml:space="preserve"> presents </w:t>
-      </w:r>
-      <w:proofErr w:type="spellStart"/>
+        <w:t xml:space="preserve"> presents ToMnet’s ability to represent an agent’s false beliefs. ToMnet observes past social interactions of an agent with targets and encodes character embeddings representing which targets an agent prefers over these histories. Integrating these character embeddings with internal state representations, ToMnet predicts which social actions an agent would perform with respect to targets in new given contexts. Importantly, the authors also applied random changes to target states in the social context that were hidden to the agent. For example, a target might be removed from the context, with this information known to ToMnet but not the agent. Despite this, ToMnet still predicted agent actions vis-à-vis the agent’s status quo as if targets were present, thereby displaying its inference about the agent’s false belief. Because of its ability to derive hidden states from observations, in this proposed system, we </w:t>
+      </w:r>
       <w:r>
         <w:rPr>
           <w:rStyle w:val="Emphasis"/>
           <w:i w:val="0"/>
         </w:rPr>
-        <w:t>ToMnet’s</w:t>
-      </w:r>
-      <w:proofErr w:type="spellEnd"/>
-      <w:r>
-        <w:rPr>
-          <w:rStyle w:val="Emphasis"/>
-          <w:i w:val="0"/>
-        </w:rPr>
-        <w:t xml:space="preserve"> ability to represent an agent’s false beliefs. </w:t>
-      </w:r>
-      <w:proofErr w:type="spellStart"/>
-      <w:r>
-        <w:rPr>
-          <w:rStyle w:val="Emphasis"/>
-          <w:i w:val="0"/>
-        </w:rPr>
-        <w:t>ToMnet</w:t>
-      </w:r>
-      <w:proofErr w:type="spellEnd"/>
-      <w:r>
-        <w:rPr>
-          <w:rStyle w:val="Emphasis"/>
-          <w:i w:val="0"/>
-        </w:rPr>
-        <w:t xml:space="preserve"> observes past social interactions of an agent with targets and encodes character embeddings representing which targets an agent prefers over these histories. Integrating these character embeddings with internal state representations, </w:t>
-      </w:r>
-      <w:proofErr w:type="spellStart"/>
-      <w:r>
-        <w:rPr>
-          <w:rStyle w:val="Emphasis"/>
-          <w:i w:val="0"/>
-        </w:rPr>
-        <w:t>ToMnet</w:t>
-      </w:r>
-      <w:proofErr w:type="spellEnd"/>
-      <w:r>
-        <w:rPr>
-          <w:rStyle w:val="Emphasis"/>
-          <w:i w:val="0"/>
-        </w:rPr>
-        <w:t xml:space="preserve"> predicts which social actions an agent would perform with respect to targets in new given contexts. Importantly, the authors also applied random changes to target states in the social context that were hidden to the agent. For example, a target might be removed from the context, with this information known to </w:t>
-      </w:r>
-      <w:proofErr w:type="spellStart"/>
-      <w:r>
-        <w:rPr>
-          <w:rStyle w:val="Emphasis"/>
-          <w:i w:val="0"/>
-        </w:rPr>
-        <w:t>ToMnet</w:t>
-      </w:r>
-      <w:proofErr w:type="spellEnd"/>
-      <w:r>
-        <w:rPr>
-          <w:rStyle w:val="Emphasis"/>
-          <w:i w:val="0"/>
-        </w:rPr>
-        <w:t xml:space="preserve"> but not the agent. Despite this, </w:t>
-      </w:r>
-      <w:proofErr w:type="spellStart"/>
-      <w:r>
-        <w:rPr>
-          <w:rStyle w:val="Emphasis"/>
-          <w:i w:val="0"/>
-        </w:rPr>
-        <w:t>ToMnet</w:t>
-      </w:r>
-      <w:proofErr w:type="spellEnd"/>
-      <w:r>
-        <w:rPr>
-          <w:rStyle w:val="Emphasis"/>
-          <w:i w:val="0"/>
-        </w:rPr>
-        <w:t xml:space="preserve"> still predicted agent actions vis-à-vis the agent’s status quo as if targets were present, thereby displaying its inference about the agent’s false belief. Because of its ability to derive hidden states from observations, in this proposed system, we </w:t>
-      </w:r>
-      <w:r>
-        <w:rPr>
-          <w:rStyle w:val="Emphasis"/>
-          <w:i w:val="0"/>
-        </w:rPr>
-        <w:t xml:space="preserve">apply a modification of </w:t>
-      </w:r>
-      <w:proofErr w:type="spellStart"/>
-      <w:r>
-        <w:rPr>
-          <w:rStyle w:val="Emphasis"/>
-          <w:i w:val="0"/>
-        </w:rPr>
-        <w:t>ToMnet</w:t>
-      </w:r>
-      <w:proofErr w:type="spellEnd"/>
-      <w:r>
-        <w:rPr>
-          <w:rStyle w:val="Emphasis"/>
-          <w:i w:val="0"/>
-        </w:rPr>
-        <w:t xml:space="preserve"> to infer social networks through observations of how agents interact with targets.  </w:t>
+        <w:t xml:space="preserve">apply a modification of ToMnet to infer social networks through observations of how agents interact with targets.  </w:t>
       </w:r>
     </w:p>
     <w:p>
@@ -8069,7 +7649,6 @@
         </w:rPr>
         <w:t xml:space="preserve">placed </w:t>
       </w:r>
-      <w:proofErr w:type="spellStart"/>
       <w:ins w:id="333" w:author="Unknown" w:date="2020-03-09T20:20:00Z">
         <w:r>
           <w:rPr>
@@ -8086,7 +7665,6 @@
           </w:rPr>
           <w:t>target</w:t>
         </w:r>
-        <w:proofErr w:type="spellEnd"/>
         <w:r>
           <w:rPr>
             <w:rFonts w:ascii="Times New Roman"/>
@@ -8163,7 +7741,6 @@
           <w:t xml:space="preserve">and </w:t>
         </w:r>
       </w:ins>
-      <w:proofErr w:type="spellStart"/>
       <w:ins w:id="340" w:author="Unknown" w:date="2020-03-09T20:21:00Z">
         <w:r>
           <w:rPr>
@@ -8178,16 +7755,7 @@
             <w:bCs/>
             <w:vertAlign w:val="subscript"/>
           </w:rPr>
-          <w:t>barrier</w:t>
-        </w:r>
-        <w:proofErr w:type="spellEnd"/>
-        <w:r>
-          <w:rPr>
-            <w:rFonts w:ascii="Times New Roman"/>
-            <w:bCs/>
-            <w:vertAlign w:val="subscript"/>
-          </w:rPr>
-          <w:t xml:space="preserve"> </w:t>
+          <w:t xml:space="preserve">barrier </w:t>
         </w:r>
       </w:ins>
       <w:ins w:id="341" w:author="Unknown" w:date="2020-03-09T19:20:00Z">
@@ -8929,22 +8497,13 @@
           <w:t xml:space="preserve">he </w:t>
         </w:r>
       </w:ins>
-      <w:proofErr w:type="gramStart"/>
       <w:ins w:id="395" w:author="Unknown" w:date="2020-03-09T19:35:00Z">
         <w:r>
           <w:rPr>
             <w:rFonts w:ascii="Times New Roman"/>
             <w:bCs/>
           </w:rPr>
-          <w:t>target</w:t>
-        </w:r>
-        <w:proofErr w:type="gramEnd"/>
-        <w:r>
-          <w:rPr>
-            <w:rFonts w:ascii="Times New Roman"/>
-            <w:bCs/>
-          </w:rPr>
-          <w:t xml:space="preserve"> </w:t>
+          <w:t xml:space="preserve">target </w:t>
         </w:r>
         <w:del w:id="396" w:author="Unknown" w:date="2020-03-09T19:35:00Z">
           <w:r>
@@ -10392,17 +9951,8 @@
             <w:rFonts w:ascii="Times New Roman"/>
             <w:bCs/>
           </w:rPr>
-          <w:t xml:space="preserve"> Twelve virtual agents have </w:t>
-        </w:r>
-        <w:proofErr w:type="gramStart"/>
-        <w:r>
-          <w:rPr>
-            <w:rFonts w:ascii="Times New Roman"/>
-            <w:bCs/>
-          </w:rPr>
-          <w:t>SD(</w:t>
-        </w:r>
-        <w:proofErr w:type="gramEnd"/>
+          <w:t xml:space="preserve"> Twelve virtual agents have SD(</w:t>
+        </w:r>
         <m:oMath>
           <m:r>
             <w:rPr>
@@ -10702,23 +10252,7 @@
             <w:rFonts w:ascii="Times New Roman"/>
             <w:bCs/>
           </w:rPr>
-          <w:t xml:space="preserve"> ages </w:t>
-        </w:r>
-        <w:proofErr w:type="gramStart"/>
-        <w:r>
-          <w:rPr>
-            <w:rFonts w:ascii="Times New Roman"/>
-            <w:bCs/>
-          </w:rPr>
-          <w:t>= ,</w:t>
-        </w:r>
-        <w:proofErr w:type="gramEnd"/>
-        <w:r>
-          <w:rPr>
-            <w:rFonts w:ascii="Times New Roman"/>
-            <w:bCs/>
-          </w:rPr>
-          <w:t xml:space="preserve"> range of age =, males = </w:t>
+          <w:t xml:space="preserve"> ages = , range of age =, males = </w:t>
         </w:r>
       </w:ins>
       <w:ins w:id="523" w:author="Unknown" w:date="2020-03-10T01:09:00Z">
@@ -10763,23 +10297,7 @@
             <w:rFonts w:ascii="Times New Roman"/>
             <w:bCs/>
           </w:rPr>
-          <w:t xml:space="preserve">udy was approved by </w:t>
-        </w:r>
-        <w:proofErr w:type="spellStart"/>
-        <w:r>
-          <w:rPr>
-            <w:rFonts w:ascii="Times New Roman"/>
-            <w:bCs/>
-          </w:rPr>
-          <w:t>xxIRB</w:t>
-        </w:r>
-        <w:proofErr w:type="spellEnd"/>
-        <w:r>
-          <w:rPr>
-            <w:rFonts w:ascii="Times New Roman"/>
-            <w:bCs/>
-          </w:rPr>
-          <w:t xml:space="preserve">. </w:t>
+          <w:t xml:space="preserve">udy was approved by xxIRB. </w:t>
         </w:r>
         <w:commentRangeEnd w:id="525"/>
         <w:r>
@@ -18933,14 +18451,7 @@
       </w:r>
       <w:r>
         <w:tab/>
-      </w:r>
-      <w:proofErr w:type="spellStart"/>
-      <w:r>
-        <w:t>ToMnet</w:t>
-      </w:r>
-      <w:proofErr w:type="spellEnd"/>
-      <w:r>
-        <w:t xml:space="preserve">+ </w:t>
+        <w:t xml:space="preserve">ToMnet+ </w:t>
       </w:r>
     </w:p>
     <w:p>
@@ -18957,31 +18468,7 @@
       </w:pPr>
       <w:r>
         <w:tab/>
-        <w:t xml:space="preserve">The </w:t>
-      </w:r>
-      <w:proofErr w:type="spellStart"/>
-      <w:r>
-        <w:t>ToMnet</w:t>
-      </w:r>
-      <w:proofErr w:type="spellEnd"/>
-      <w:r>
-        <w:t xml:space="preserve">+ model is an extension of the </w:t>
-      </w:r>
-      <w:proofErr w:type="spellStart"/>
-      <w:r>
-        <w:t>ToMnet</w:t>
-      </w:r>
-      <w:proofErr w:type="spellEnd"/>
-      <w:r>
-        <w:t xml:space="preserve"> [8]. </w:t>
-      </w:r>
-      <w:proofErr w:type="spellStart"/>
-      <w:r>
-        <w:t>ToMnet</w:t>
-      </w:r>
-      <w:proofErr w:type="spellEnd"/>
-      <w:r>
-        <w:t xml:space="preserve">+ consists a character network and a prediction </w:t>
+        <w:t xml:space="preserve">The ToMnet+ model is an extension of the ToMnet [8]. ToMnet+ consists a character network and a prediction </w:t>
       </w:r>
       <w:r>
         <w:rPr>
@@ -19041,23 +18528,7 @@
         <w:t>).</w:t>
       </w:r>
       <w:r>
-        <w:t xml:space="preserve"> One </w:t>
-      </w:r>
-      <w:proofErr w:type="spellStart"/>
-      <w:r>
-        <w:t>ToMnet</w:t>
-      </w:r>
-      <w:proofErr w:type="spellEnd"/>
-      <w:r>
-        <w:t xml:space="preserve">+ was trained for each virtual agent/human. For each agent, </w:t>
-      </w:r>
-      <w:proofErr w:type="spellStart"/>
-      <w:r>
-        <w:t>ToMnet</w:t>
-      </w:r>
-      <w:proofErr w:type="spellEnd"/>
-      <w:r>
-        <w:t xml:space="preserve">+ takes two input at a time: a trajectory </w:t>
+        <w:t xml:space="preserve"> One ToMnet+ was trained for each virtual agent/human. For each agent, ToMnet+ takes two input at a time: a trajectory </w:t>
       </w:r>
       <m:oMath>
         <m:sSub>
@@ -19913,23 +19384,7 @@
           <w:rFonts w:ascii="Times New Roman"/>
           <w:bCs/>
         </w:rPr>
-        <w:t xml:space="preserve"> then pass into a 5-layer resnet, with 32 channels, batch-normali</w:t>
-      </w:r>
-      <w:proofErr w:type="spellStart"/>
-      <w:r>
-        <w:rPr>
-          <w:rFonts w:ascii="Times New Roman"/>
-          <w:bCs/>
-        </w:rPr>
-        <w:t>zation</w:t>
-      </w:r>
-      <w:proofErr w:type="spellEnd"/>
-      <w:r>
-        <w:rPr>
-          <w:rFonts w:ascii="Times New Roman"/>
-          <w:bCs/>
-        </w:rPr>
-        <w:t xml:space="preserve">, and ReLU nonlinearity. The output from resnet is a 4d tensor (10×12×12×32), which then passes through a global average pooling layer that collapses the entire spatial dimension into a 2d tensor (10×32), which is a sequence of resnet-processed time steps. We then pass the sequence to a single-layer LSTM with 64 channels, and extract the last cell state for each sequence, with a dense layer to a 8-dim </w:t>
+        <w:t xml:space="preserve"> then pass into a 5-layer resnet, with 32 channels, batch-normalization, and ReLU nonlinearity. The output from resnet is a 4d tensor (10×12×12×32), which then passes through a global average pooling layer that collapses the entire spatial dimension into a 2d tensor (10×32), which is a sequence of resnet-processed time steps. We then pass the sequence to a single-layer LSTM with 64 channels, and extract the last cell state for each sequence, with a dense layer to a 8-dim </w:t>
       </w:r>
       <w:del w:id="1276" w:author="Sean Yun-Shiuan Chuang" w:date="2020-03-11T18:13:00Z">
         <w:r>
@@ -21662,43 +21117,15 @@
           <w:bCs/>
           <w:iCs/>
         </w:rPr>
-        <w:t xml:space="preserve"> that the order represents the inferred order of preference for each target. The </w:t>
-      </w:r>
-      <w:proofErr w:type="spellStart"/>
+        <w:t xml:space="preserve"> that the order represents the inferred order of preference for each target. The ToMnet+ model is implemented in </w:t>
+      </w:r>
       <w:r>
         <w:rPr>
           <w:rFonts w:ascii="Times New Roman"/>
           <w:bCs/>
           <w:iCs/>
         </w:rPr>
-        <w:t>ToMnet</w:t>
-      </w:r>
-      <w:proofErr w:type="spellEnd"/>
-      <w:r>
-        <w:rPr>
-          <w:rFonts w:ascii="Times New Roman"/>
-          <w:bCs/>
-          <w:iCs/>
-        </w:rPr>
-        <w:t xml:space="preserve">+ model is implemented in </w:t>
-      </w:r>
-      <w:proofErr w:type="spellStart"/>
-      <w:r>
-        <w:rPr>
-          <w:rFonts w:ascii="Times New Roman"/>
-          <w:bCs/>
-          <w:iCs/>
-        </w:rPr>
-        <w:t>Tensorflow</w:t>
-      </w:r>
-      <w:proofErr w:type="spellEnd"/>
-      <w:r>
-        <w:rPr>
-          <w:rFonts w:ascii="Times New Roman"/>
-          <w:bCs/>
-          <w:iCs/>
-        </w:rPr>
-        <w:t xml:space="preserve"> </w:t>
+        <w:t xml:space="preserve">Tensorflow </w:t>
       </w:r>
       <w:r>
         <w:rPr>
@@ -22395,18 +21822,40 @@
           <w:rPr>
             <w:color w:val="000000"/>
           </w:rPr>
-          <w:t xml:space="preserve"> one-sample independent t-test indicates the model accu</w:t>
-        </w:r>
-      </w:ins>
-      <w:ins w:id="1382" w:author="Sean Yun-Shiuan Chuang" w:date="2020-03-11T23:00:00Z">
+          <w:t xml:space="preserve"> </w:t>
+        </w:r>
+      </w:ins>
+      <w:ins w:id="1382" w:author="Sean Yun-Shiuan Chuang" w:date="2020-03-12T13:10:00Z">
         <w:r>
           <w:rPr>
             <w:color w:val="000000"/>
           </w:rPr>
+          <w:t>Wilcoxon signed-rank test</w:t>
+        </w:r>
+        <w:r>
+          <w:rPr>
+            <w:color w:val="000000"/>
+          </w:rPr>
+          <w:t xml:space="preserve"> </w:t>
+        </w:r>
+      </w:ins>
+      <w:ins w:id="1383" w:author="Sean Yun-Shiuan Chuang" w:date="2020-03-11T22:53:00Z">
+        <w:r>
+          <w:rPr>
+            <w:color w:val="000000"/>
+          </w:rPr>
+          <w:t>indicates the model accu</w:t>
+        </w:r>
+      </w:ins>
+      <w:ins w:id="1384" w:author="Sean Yun-Shiuan Chuang" w:date="2020-03-11T23:00:00Z">
+        <w:r>
+          <w:rPr>
+            <w:color w:val="000000"/>
+          </w:rPr>
           <w:t>r</w:t>
         </w:r>
       </w:ins>
-      <w:ins w:id="1383" w:author="Sean Yun-Shiuan Chuang" w:date="2020-03-11T22:53:00Z">
+      <w:ins w:id="1385" w:author="Sean Yun-Shiuan Chuang" w:date="2020-03-11T22:53:00Z">
         <w:r>
           <w:rPr>
             <w:color w:val="000000"/>
@@ -22414,7 +21863,7 @@
           <w:t xml:space="preserve">acy </w:t>
         </w:r>
       </w:ins>
-      <w:ins w:id="1384" w:author="Sean Yun-Shiuan Chuang" w:date="2020-03-11T23:00:00Z">
+      <w:ins w:id="1386" w:author="Sean Yun-Shiuan Chuang" w:date="2020-03-11T23:00:00Z">
         <w:r>
           <w:rPr>
             <w:color w:val="000000"/>
@@ -22422,72 +21871,136 @@
           <w:t>is above the random rate</w:t>
         </w:r>
       </w:ins>
-      <w:ins w:id="1385" w:author="Sean Yun-Shiuan Chuang" w:date="2020-03-11T23:07:00Z">
+      <w:ins w:id="1387" w:author="Sean Yun-Shiuan Chuang" w:date="2020-03-11T23:07:00Z">
         <w:r>
           <w:rPr>
             <w:color w:val="000000"/>
           </w:rPr>
           <w:t xml:space="preserve">, </w:t>
         </w:r>
-        <w:commentRangeStart w:id="1386"/>
-        <w:commentRangeStart w:id="1387"/>
-        <w:proofErr w:type="gramStart"/>
+      </w:ins>
+      <w:ins w:id="1388" w:author="Sean Yun-Shiuan Chuang" w:date="2020-03-12T13:13:00Z">
         <w:r>
           <w:rPr>
             <w:i/>
             <w:iCs/>
             <w:color w:val="000000"/>
-            <w:rPrChange w:id="1388" w:author="Sean Yun-Shiuan Chuang" w:date="2020-03-11T23:35:00Z">
+          </w:rPr>
+          <w:t>W</w:t>
+        </w:r>
+      </w:ins>
+      <w:commentRangeStart w:id="1389"/>
+      <w:commentRangeStart w:id="1390"/>
+      <w:ins w:id="1391" w:author="Sean Yun-Shiuan Chuang" w:date="2020-03-11T23:07:00Z">
+        <w:r>
+          <w:rPr>
+            <w:color w:val="000000"/>
+          </w:rPr>
+          <w:t xml:space="preserve"> = </w:t>
+        </w:r>
+      </w:ins>
+      <w:ins w:id="1392" w:author="Sean Yun-Shiuan Chuang" w:date="2020-03-12T13:14:00Z">
+        <w:r>
+          <w:rPr>
+            <w:color w:val="000000"/>
+          </w:rPr>
+          <w:t>465</w:t>
+        </w:r>
+      </w:ins>
+      <w:ins w:id="1393" w:author="Sean Yun-Shiuan Chuang" w:date="2020-03-11T23:07:00Z">
+        <w:r>
+          <w:rPr>
+            <w:color w:val="000000"/>
+          </w:rPr>
+          <w:t xml:space="preserve">, </w:t>
+        </w:r>
+        <w:r>
+          <w:rPr>
+            <w:i/>
+            <w:iCs/>
+            <w:color w:val="000000"/>
+            <w:rPrChange w:id="1394" w:author="Sean Yun-Shiuan Chuang" w:date="2020-03-11T23:35:00Z">
               <w:rPr>
                 <w:color w:val="000000"/>
               </w:rPr>
             </w:rPrChange>
           </w:rPr>
-          <w:t>t</w:t>
+          <w:t>p</w:t>
         </w:r>
         <w:r>
           <w:rPr>
             <w:color w:val="000000"/>
           </w:rPr>
-          <w:t>(</w:t>
-        </w:r>
-        <w:proofErr w:type="gramEnd"/>
-        <w:r>
-          <w:rPr>
-            <w:color w:val="000000"/>
-          </w:rPr>
-          <w:t xml:space="preserve">) = x, </w:t>
-        </w:r>
-        <w:r>
-          <w:rPr>
-            <w:i/>
-            <w:iCs/>
-            <w:color w:val="000000"/>
-            <w:rPrChange w:id="1389" w:author="Sean Yun-Shiuan Chuang" w:date="2020-03-11T23:35:00Z">
-              <w:rPr>
-                <w:color w:val="000000"/>
-              </w:rPr>
-            </w:rPrChange>
-          </w:rPr>
-          <w:t>p</w:t>
-        </w:r>
-        <w:r>
-          <w:rPr>
-            <w:color w:val="000000"/>
-          </w:rPr>
           <w:t xml:space="preserve"> = </w:t>
         </w:r>
       </w:ins>
-      <w:commentRangeEnd w:id="1386"/>
-      <w:ins w:id="1390" w:author="Sean Yun-Shiuan Chuang" w:date="2020-03-11T23:30:00Z">
+      <w:commentRangeEnd w:id="1389"/>
+      <m:oMath>
+        <m:r>
+          <w:ins w:id="1395" w:author="Sean Yun-Shiuan Chuang" w:date="2020-03-12T13:14:00Z">
+            <w:rPr>
+              <w:rFonts w:ascii="Cambria Math" w:hAnsi="Cambria Math"/>
+              <w:color w:val="000000"/>
+            </w:rPr>
+            <m:t>1.86</m:t>
+          </w:ins>
+        </m:r>
+      </m:oMath>
+      <w:ins w:id="1396" w:author="Sean Yun-Shiuan Chuang" w:date="2020-03-11T23:30:00Z">
         <w:r>
           <w:rPr>
             <w:rStyle w:val="CommentReference"/>
           </w:rPr>
-          <w:commentReference w:id="1386"/>
-        </w:r>
-      </w:ins>
-      <w:ins w:id="1391" w:author="Sean Yun-Shiuan Chuang" w:date="2020-03-11T23:07:00Z">
+          <w:commentReference w:id="1389"/>
+        </w:r>
+      </w:ins>
+      <m:oMath>
+        <m:r>
+          <w:ins w:id="1397" w:author="Sean Yun-Shiuan Chuang" w:date="2020-03-12T13:14:00Z">
+            <w:rPr>
+              <w:rFonts w:ascii="Cambria Math" w:hAnsi="Cambria Math"/>
+              <w:color w:val="000000"/>
+            </w:rPr>
+            <m:t>×</m:t>
+          </w:ins>
+        </m:r>
+        <m:sSup>
+          <m:sSupPr>
+            <m:ctrlPr>
+              <w:ins w:id="1398" w:author="Sean Yun-Shiuan Chuang" w:date="2020-03-12T13:14:00Z">
+                <w:rPr>
+                  <w:rFonts w:ascii="Cambria Math" w:hAnsi="Cambria Math"/>
+                  <w:i/>
+                  <w:color w:val="000000"/>
+                </w:rPr>
+              </w:ins>
+            </m:ctrlPr>
+          </m:sSupPr>
+          <m:e>
+            <m:r>
+              <w:ins w:id="1399" w:author="Sean Yun-Shiuan Chuang" w:date="2020-03-12T13:14:00Z">
+                <w:rPr>
+                  <w:rFonts w:ascii="Cambria Math" w:hAnsi="Cambria Math"/>
+                  <w:color w:val="000000"/>
+                </w:rPr>
+                <m:t>10</m:t>
+              </w:ins>
+            </m:r>
+          </m:e>
+          <m:sup>
+            <m:r>
+              <w:ins w:id="1400" w:author="Sean Yun-Shiuan Chuang" w:date="2020-03-12T13:14:00Z">
+                <w:rPr>
+                  <w:rFonts w:ascii="Cambria Math" w:hAnsi="Cambria Math"/>
+                  <w:color w:val="000000"/>
+                </w:rPr>
+                <m:t>-9</m:t>
+              </w:ins>
+            </m:r>
+          </m:sup>
+        </m:sSup>
+      </m:oMath>
+      <w:ins w:id="1401" w:author="Sean Yun-Shiuan Chuang" w:date="2020-03-11T23:07:00Z">
         <w:r>
           <w:rPr>
             <w:color w:val="000000"/>
@@ -22502,14 +22015,14 @@
         <w:rPr>
           <w:color w:val="000000"/>
           <w:shd w:val="pct15" w:color="auto" w:fill="FFFFFF"/>
-          <w:rPrChange w:id="1392" w:author="Sean Yun-Shiuan Chuang" w:date="2020-03-11T23:47:00Z">
+          <w:rPrChange w:id="1402" w:author="Sean Yun-Shiuan Chuang" w:date="2020-03-11T23:47:00Z">
             <w:rPr>
               <w:color w:val="000000"/>
             </w:rPr>
           </w:rPrChange>
         </w:rPr>
       </w:pPr>
-      <w:del w:id="1393" w:author="Sean Yun-Shiuan Chuang" w:date="2020-03-11T13:15:00Z">
+      <w:del w:id="1403" w:author="Sean Yun-Shiuan Chuang" w:date="2020-03-11T13:15:00Z">
         <w:r>
           <w:rPr>
             <w:noProof/>
@@ -23460,7 +22973,7 @@
           </mc:AlternateContent>
         </w:r>
       </w:del>
-      <w:del w:id="1394" w:author="Sean Yun-Shiuan Chuang" w:date="2020-03-11T23:01:00Z">
+      <w:del w:id="1404" w:author="Sean Yun-Shiuan Chuang" w:date="2020-03-11T23:01:00Z">
         <w:r>
           <w:rPr>
             <w:color w:val="000000"/>
@@ -23504,12 +23017,12 @@
         </w:rPr>
         <w:t xml:space="preserve"> </w:t>
       </w:r>
-      <w:commentRangeEnd w:id="1387"/>
+      <w:commentRangeEnd w:id="1390"/>
       <w:r>
         <w:rPr>
           <w:rStyle w:val="CommentReference"/>
         </w:rPr>
-        <w:commentReference w:id="1387"/>
+        <w:commentReference w:id="1390"/>
       </w:r>
       <w:r>
         <w:rPr>
@@ -23517,7 +23030,7 @@
         </w:rPr>
         <w:t xml:space="preserve">Critically, the </w:t>
       </w:r>
-      <w:del w:id="1395" w:author="Sean Yun-Shiuan Chuang" w:date="2020-03-11T23:08:00Z">
+      <w:del w:id="1405" w:author="Sean Yun-Shiuan Chuang" w:date="2020-03-11T23:08:00Z">
         <w:r>
           <w:rPr>
             <w:color w:val="000000"/>
@@ -23525,7 +23038,7 @@
           <w:delText>models which observed nothing more than the agents’ grid world behaviors were</w:delText>
         </w:r>
       </w:del>
-      <w:ins w:id="1396" w:author="Sean Yun-Shiuan Chuang" w:date="2020-03-11T23:08:00Z">
+      <w:ins w:id="1406" w:author="Sean Yun-Shiuan Chuang" w:date="2020-03-11T23:08:00Z">
         <w:r>
           <w:rPr>
             <w:color w:val="000000"/>
@@ -23539,7 +23052,7 @@
         </w:rPr>
         <w:t xml:space="preserve"> capable of inferring the </w:t>
       </w:r>
-      <w:ins w:id="1397" w:author="Sean Yun-Shiuan Chuang" w:date="2020-03-11T23:08:00Z">
+      <w:ins w:id="1407" w:author="Sean Yun-Shiuan Chuang" w:date="2020-03-11T23:08:00Z">
         <w:r>
           <w:rPr>
             <w:color w:val="000000"/>
@@ -23553,7 +23066,7 @@
         </w:rPr>
         <w:t>agents’ underlying preference rankings</w:t>
       </w:r>
-      <w:ins w:id="1398" w:author="Sean Yun-Shiuan Chuang" w:date="2020-03-11T23:37:00Z">
+      <w:ins w:id="1408" w:author="Sean Yun-Shiuan Chuang" w:date="2020-03-11T23:37:00Z">
         <w:r>
           <w:rPr>
             <w:color w:val="000000"/>
@@ -23561,7 +23074,7 @@
           <w:t xml:space="preserve"> (Fig. </w:t>
         </w:r>
       </w:ins>
-      <w:ins w:id="1399" w:author="Sean Yun-Shiuan Chuang" w:date="2020-03-12T12:32:00Z">
+      <w:ins w:id="1409" w:author="Sean Yun-Shiuan Chuang" w:date="2020-03-12T12:32:00Z">
         <w:r>
           <w:rPr>
             <w:color w:val="000000"/>
@@ -23569,7 +23082,7 @@
           <w:t>6A</w:t>
         </w:r>
       </w:ins>
-      <w:ins w:id="1400" w:author="Sean Yun-Shiuan Chuang" w:date="2020-03-11T23:37:00Z">
+      <w:ins w:id="1410" w:author="Sean Yun-Shiuan Chuang" w:date="2020-03-11T23:37:00Z">
         <w:r>
           <w:rPr>
             <w:color w:val="000000"/>
@@ -23583,7 +23096,7 @@
         </w:rPr>
         <w:t>.</w:t>
       </w:r>
-      <w:ins w:id="1401" w:author="Sean Yun-Shiuan Chuang" w:date="2020-03-11T23:41:00Z">
+      <w:ins w:id="1411" w:author="Sean Yun-Shiuan Chuang" w:date="2020-03-11T23:41:00Z">
         <w:r>
           <w:rPr>
             <w:color w:val="000000"/>
@@ -23591,7 +23104,7 @@
           <w:t xml:space="preserve"> </w:t>
         </w:r>
       </w:ins>
-      <w:ins w:id="1402" w:author="Sean Yun-Shiuan Chuang" w:date="2020-03-11T23:47:00Z">
+      <w:ins w:id="1412" w:author="Sean Yun-Shiuan Chuang" w:date="2020-03-11T23:47:00Z">
         <w:r>
           <w:rPr>
             <w:color w:val="000000"/>
@@ -23599,7 +23112,7 @@
           <w:t>Overall, t</w:t>
         </w:r>
       </w:ins>
-      <w:ins w:id="1403" w:author="Sean Yun-Shiuan Chuang" w:date="2020-03-11T23:41:00Z">
+      <w:ins w:id="1413" w:author="Sean Yun-Shiuan Chuang" w:date="2020-03-11T23:41:00Z">
         <w:r>
           <w:rPr>
             <w:color w:val="000000"/>
@@ -23607,7 +23120,7 @@
           <w:t>he mode</w:t>
         </w:r>
       </w:ins>
-      <w:ins w:id="1404" w:author="Sean Yun-Shiuan Chuang" w:date="2020-03-11T23:46:00Z">
+      <w:ins w:id="1414" w:author="Sean Yun-Shiuan Chuang" w:date="2020-03-11T23:46:00Z">
         <w:r>
           <w:rPr>
             <w:color w:val="000000"/>
@@ -23615,7 +23128,7 @@
           <w:t xml:space="preserve">l could infer the </w:t>
         </w:r>
       </w:ins>
-      <w:ins w:id="1405" w:author="Sean Yun-Shiuan Chuang" w:date="2020-03-11T23:47:00Z">
+      <w:ins w:id="1415" w:author="Sean Yun-Shiuan Chuang" w:date="2020-03-11T23:47:00Z">
         <w:r>
           <w:rPr>
             <w:color w:val="000000"/>
@@ -23623,7 +23136,7 @@
           <w:t>preference</w:t>
         </w:r>
       </w:ins>
-      <w:ins w:id="1406" w:author="Sean Yun-Shiuan Chuang" w:date="2020-03-11T23:46:00Z">
+      <w:ins w:id="1416" w:author="Sean Yun-Shiuan Chuang" w:date="2020-03-11T23:46:00Z">
         <w:r>
           <w:rPr>
             <w:color w:val="000000"/>
@@ -23631,7 +23144,7 @@
           <w:t xml:space="preserve"> ranking</w:t>
         </w:r>
       </w:ins>
-      <w:ins w:id="1407" w:author="Sean Yun-Shiuan Chuang" w:date="2020-03-11T23:47:00Z">
+      <w:ins w:id="1417" w:author="Sean Yun-Shiuan Chuang" w:date="2020-03-11T23:47:00Z">
         <w:r>
           <w:rPr>
             <w:color w:val="000000"/>
@@ -23642,7 +23155,7 @@
           <w:rPr>
             <w:color w:val="000000"/>
             <w:shd w:val="pct15" w:color="auto" w:fill="FFFFFF"/>
-            <w:rPrChange w:id="1408" w:author="Sean Yun-Shiuan Chuang" w:date="2020-03-11T23:47:00Z">
+            <w:rPrChange w:id="1418" w:author="Sean Yun-Shiuan Chuang" w:date="2020-03-11T23:47:00Z">
               <w:rPr>
                 <w:color w:val="000000"/>
               </w:rPr>
@@ -23663,11 +23176,11 @@
       <w:pPr>
         <w:jc w:val="both"/>
         <w:rPr>
-          <w:del w:id="1409" w:author="Sean Yun-Shiuan Chuang" w:date="2020-03-11T13:42:00Z"/>
+          <w:del w:id="1419" w:author="Sean Yun-Shiuan Chuang" w:date="2020-03-11T13:42:00Z"/>
           <w:color w:val="000000"/>
         </w:rPr>
       </w:pPr>
-      <w:ins w:id="1410" w:author="Sean Yun-Shiuan Chuang" w:date="2020-03-11T22:45:00Z">
+      <w:ins w:id="1420" w:author="Sean Yun-Shiuan Chuang" w:date="2020-03-11T22:45:00Z">
         <w:r>
           <w:rPr>
             <w:i/>
@@ -23724,16 +23237,16 @@
                               <w:pPr>
                                 <w:jc w:val="right"/>
                                 <w:rPr>
-                                  <w:ins w:id="1411" w:author="Sean Yun-Shiuan Chuang" w:date="2020-03-11T13:18:00Z"/>
+                                  <w:ins w:id="1421" w:author="Sean Yun-Shiuan Chuang" w:date="2020-03-11T13:18:00Z"/>
                                   <w:sz w:val="16"/>
                                 </w:rPr>
-                                <w:pPrChange w:id="1412" w:author="Sean Yun-Shiuan Chuang" w:date="2020-03-12T12:37:00Z">
+                                <w:pPrChange w:id="1422" w:author="Sean Yun-Shiuan Chuang" w:date="2020-03-12T12:37:00Z">
                                   <w:pPr>
                                     <w:jc w:val="center"/>
                                   </w:pPr>
                                 </w:pPrChange>
                               </w:pPr>
-                              <w:ins w:id="1413" w:author="Sean Yun-Shiuan Chuang" w:date="2020-03-11T13:34:00Z">
+                              <w:ins w:id="1423" w:author="Sean Yun-Shiuan Chuang" w:date="2020-03-11T13:34:00Z">
                                 <w:r>
                                   <w:rPr>
                                     <w:noProof/>
@@ -23800,7 +23313,7 @@
                             <w:p>
                               <w:pPr>
                                 <w:jc w:val="both"/>
-                                <w:pPrChange w:id="1414" w:author="Sean Yun-Shiuan Chuang" w:date="2020-03-11T13:19:00Z">
+                                <w:pPrChange w:id="1424" w:author="Sean Yun-Shiuan Chuang" w:date="2020-03-11T13:19:00Z">
                                   <w:pPr/>
                                 </w:pPrChange>
                               </w:pPr>
@@ -23810,7 +23323,7 @@
                                 </w:rPr>
                                 <w:t>Fig</w:t>
                               </w:r>
-                              <w:ins w:id="1415" w:author="Sean Yun-Shiuan Chuang" w:date="2020-03-11T23:38:00Z">
+                              <w:ins w:id="1425" w:author="Sean Yun-Shiuan Chuang" w:date="2020-03-11T23:38:00Z">
                                 <w:r>
                                   <w:rPr>
                                     <w:sz w:val="16"/>
@@ -23818,7 +23331,7 @@
                                   <w:t>.</w:t>
                                 </w:r>
                               </w:ins>
-                              <w:del w:id="1416" w:author="Sean Yun-Shiuan Chuang" w:date="2020-03-11T23:38:00Z">
+                              <w:del w:id="1426" w:author="Sean Yun-Shiuan Chuang" w:date="2020-03-11T23:38:00Z">
                                 <w:r>
                                   <w:rPr>
                                     <w:sz w:val="16"/>
@@ -23832,7 +23345,7 @@
                                 </w:rPr>
                                 <w:t xml:space="preserve"> </w:t>
                               </w:r>
-                              <w:ins w:id="1417" w:author="Sean Yun-Shiuan Chuang" w:date="2020-03-11T23:38:00Z">
+                              <w:ins w:id="1427" w:author="Sean Yun-Shiuan Chuang" w:date="2020-03-11T23:38:00Z">
                                 <w:r>
                                   <w:rPr>
                                     <w:sz w:val="16"/>
@@ -23840,7 +23353,7 @@
                                   <w:t>4</w:t>
                                 </w:r>
                               </w:ins>
-                              <w:del w:id="1418" w:author="Sean Yun-Shiuan Chuang" w:date="2020-03-11T23:38:00Z">
+                              <w:del w:id="1428" w:author="Sean Yun-Shiuan Chuang" w:date="2020-03-11T23:38:00Z">
                                 <w:r>
                                   <w:rPr>
                                     <w:sz w:val="16"/>
@@ -23854,7 +23367,7 @@
                                 </w:rPr>
                                 <w:t xml:space="preserve">. </w:t>
                               </w:r>
-                              <w:ins w:id="1419" w:author="Sean Yun-Shiuan Chuang" w:date="2020-03-12T00:31:00Z">
+                              <w:ins w:id="1429" w:author="Sean Yun-Shiuan Chuang" w:date="2020-03-12T00:31:00Z">
                                 <w:r>
                                   <w:rPr>
                                     <w:sz w:val="16"/>
@@ -23877,7 +23390,7 @@
                                   <w:t>curacy</w:t>
                                 </w:r>
                               </w:ins>
-                              <w:del w:id="1420" w:author="Sean Yun-Shiuan Chuang" w:date="2020-03-12T00:31:00Z">
+                              <w:del w:id="1430" w:author="Sean Yun-Shiuan Chuang" w:date="2020-03-12T00:31:00Z">
                                 <w:r>
                                   <w:rPr>
                                     <w:sz w:val="16"/>
@@ -23891,7 +23404,7 @@
                                 </w:rPr>
                                 <w:t xml:space="preserve"> </w:t>
                               </w:r>
-                              <w:ins w:id="1421" w:author="Sean Yun-Shiuan Chuang" w:date="2020-03-12T00:31:00Z">
+                              <w:ins w:id="1431" w:author="Sean Yun-Shiuan Chuang" w:date="2020-03-12T00:31:00Z">
                                 <w:r>
                                   <w:rPr>
                                     <w:sz w:val="16"/>
@@ -23905,7 +23418,7 @@
                                   <w:t>for</w:t>
                                 </w:r>
                               </w:ins>
-                              <w:ins w:id="1422" w:author="Sean Yun-Shiuan Chuang" w:date="2020-03-12T00:29:00Z">
+                              <w:ins w:id="1432" w:author="Sean Yun-Shiuan Chuang" w:date="2020-03-12T00:29:00Z">
                                 <w:r>
                                   <w:rPr>
                                     <w:sz w:val="16"/>
@@ -23913,7 +23426,7 @@
                                   <w:t xml:space="preserve"> models trained with simulated</w:t>
                                 </w:r>
                               </w:ins>
-                              <w:ins w:id="1423" w:author="Sean Yun-Shiuan Chuang" w:date="2020-03-12T00:31:00Z">
+                              <w:ins w:id="1433" w:author="Sean Yun-Shiuan Chuang" w:date="2020-03-12T00:31:00Z">
                                 <w:r>
                                   <w:rPr>
                                     <w:sz w:val="16"/>
@@ -23921,7 +23434,7 @@
                                   <w:t xml:space="preserve"> data. Each</w:t>
                                 </w:r>
                               </w:ins>
-                              <w:ins w:id="1424" w:author="Sean Yun-Shiuan Chuang" w:date="2020-03-12T00:32:00Z">
+                              <w:ins w:id="1434" w:author="Sean Yun-Shiuan Chuang" w:date="2020-03-12T00:32:00Z">
                                 <w:r>
                                   <w:rPr>
                                     <w:sz w:val="16"/>
@@ -23944,7 +23457,7 @@
                                   <w:t>ith different</w:t>
                                 </w:r>
                               </w:ins>
-                              <w:del w:id="1425" w:author="Sean Yun-Shiuan Chuang" w:date="2020-03-12T00:31:00Z">
+                              <w:del w:id="1435" w:author="Sean Yun-Shiuan Chuang" w:date="2020-03-12T00:31:00Z">
                                 <w:r>
                                   <w:rPr>
                                     <w:sz w:val="16"/>
@@ -23952,7 +23465,7 @@
                                   <w:delText xml:space="preserve">in the test set </w:delText>
                                 </w:r>
                               </w:del>
-                              <w:del w:id="1426" w:author="Sean Yun-Shiuan Chuang" w:date="2020-03-12T00:32:00Z">
+                              <w:del w:id="1436" w:author="Sean Yun-Shiuan Chuang" w:date="2020-03-12T00:32:00Z">
                                 <w:r>
                                   <w:rPr>
                                     <w:sz w:val="16"/>
@@ -23966,7 +23479,7 @@
                                 </w:rPr>
                                 <w:t xml:space="preserve"> standard deviation (SD) of social support values across 4 targets in the training </w:t>
                               </w:r>
-                              <w:ins w:id="1427" w:author="Sean Yun-Shiuan Chuang" w:date="2020-03-12T00:32:00Z">
+                              <w:ins w:id="1437" w:author="Sean Yun-Shiuan Chuang" w:date="2020-03-12T00:32:00Z">
                                 <w:r>
                                   <w:rPr>
                                     <w:sz w:val="16"/>
@@ -23974,7 +23487,7 @@
                                   <w:t xml:space="preserve">set. </w:t>
                                 </w:r>
                               </w:ins>
-                              <w:del w:id="1428" w:author="Sean Yun-Shiuan Chuang" w:date="2020-03-12T00:32:00Z">
+                              <w:del w:id="1438" w:author="Sean Yun-Shiuan Chuang" w:date="2020-03-12T00:32:00Z">
                                 <w:r>
                                   <w:rPr>
                                     <w:sz w:val="16"/>
@@ -23988,7 +23501,7 @@
                                 </w:rPr>
                                 <w:t xml:space="preserve">Each red round </w:t>
                               </w:r>
-                              <w:ins w:id="1429" w:author="Sean Yun-Shiuan Chuang" w:date="2020-03-12T00:32:00Z">
+                              <w:ins w:id="1439" w:author="Sean Yun-Shiuan Chuang" w:date="2020-03-12T00:32:00Z">
                                 <w:r>
                                   <w:rPr>
                                     <w:sz w:val="16"/>
@@ -23996,7 +23509,7 @@
                                   <w:t>bar</w:t>
                                 </w:r>
                               </w:ins>
-                              <w:del w:id="1430" w:author="Sean Yun-Shiuan Chuang" w:date="2020-03-12T00:32:00Z">
+                              <w:del w:id="1440" w:author="Sean Yun-Shiuan Chuang" w:date="2020-03-12T00:32:00Z">
                                 <w:r>
                                   <w:rPr>
                                     <w:sz w:val="16"/>
@@ -24010,7 +23523,7 @@
                                 </w:rPr>
                                 <w:t xml:space="preserve"> is the average model test accuracy in test set (averaged across all the simulated data with the same SD). The blue </w:t>
                               </w:r>
-                              <w:del w:id="1431" w:author="Sean Yun-Shiuan Chuang" w:date="2020-03-12T00:33:00Z">
+                              <w:del w:id="1441" w:author="Sean Yun-Shiuan Chuang" w:date="2020-03-12T00:33:00Z">
                                 <w:r>
                                   <w:rPr>
                                     <w:sz w:val="16"/>
@@ -24018,7 +23531,7 @@
                                   <w:delText xml:space="preserve">triangle </w:delText>
                                 </w:r>
                               </w:del>
-                              <w:ins w:id="1432" w:author="Sean Yun-Shiuan Chuang" w:date="2020-03-12T00:33:00Z">
+                              <w:ins w:id="1442" w:author="Sean Yun-Shiuan Chuang" w:date="2020-03-12T00:33:00Z">
                                 <w:r>
                                   <w:rPr>
                                     <w:sz w:val="16"/>
@@ -24065,16 +23578,16 @@
                         <w:pPr>
                           <w:jc w:val="right"/>
                           <w:rPr>
-                            <w:ins w:id="1433" w:author="Sean Yun-Shiuan Chuang" w:date="2020-03-11T13:18:00Z"/>
+                            <w:ins w:id="1443" w:author="Sean Yun-Shiuan Chuang" w:date="2020-03-11T13:18:00Z"/>
                             <w:sz w:val="16"/>
                           </w:rPr>
-                          <w:pPrChange w:id="1434" w:author="Sean Yun-Shiuan Chuang" w:date="2020-03-12T12:37:00Z">
+                          <w:pPrChange w:id="1444" w:author="Sean Yun-Shiuan Chuang" w:date="2020-03-12T12:37:00Z">
                             <w:pPr>
                               <w:jc w:val="center"/>
                             </w:pPr>
                           </w:pPrChange>
                         </w:pPr>
-                        <w:ins w:id="1435" w:author="Sean Yun-Shiuan Chuang" w:date="2020-03-11T13:34:00Z">
+                        <w:ins w:id="1445" w:author="Sean Yun-Shiuan Chuang" w:date="2020-03-11T13:34:00Z">
                           <w:r>
                             <w:rPr>
                               <w:noProof/>
@@ -24141,7 +23654,7 @@
                       <w:p>
                         <w:pPr>
                           <w:jc w:val="both"/>
-                          <w:pPrChange w:id="1436" w:author="Sean Yun-Shiuan Chuang" w:date="2020-03-11T13:19:00Z">
+                          <w:pPrChange w:id="1446" w:author="Sean Yun-Shiuan Chuang" w:date="2020-03-11T13:19:00Z">
                             <w:pPr/>
                           </w:pPrChange>
                         </w:pPr>
@@ -24151,7 +23664,7 @@
                           </w:rPr>
                           <w:t>Fig</w:t>
                         </w:r>
-                        <w:ins w:id="1437" w:author="Sean Yun-Shiuan Chuang" w:date="2020-03-11T23:38:00Z">
+                        <w:ins w:id="1447" w:author="Sean Yun-Shiuan Chuang" w:date="2020-03-11T23:38:00Z">
                           <w:r>
                             <w:rPr>
                               <w:sz w:val="16"/>
@@ -24159,7 +23672,7 @@
                             <w:t>.</w:t>
                           </w:r>
                         </w:ins>
-                        <w:del w:id="1438" w:author="Sean Yun-Shiuan Chuang" w:date="2020-03-11T23:38:00Z">
+                        <w:del w:id="1448" w:author="Sean Yun-Shiuan Chuang" w:date="2020-03-11T23:38:00Z">
                           <w:r>
                             <w:rPr>
                               <w:sz w:val="16"/>
@@ -24173,7 +23686,7 @@
                           </w:rPr>
                           <w:t xml:space="preserve"> </w:t>
                         </w:r>
-                        <w:ins w:id="1439" w:author="Sean Yun-Shiuan Chuang" w:date="2020-03-11T23:38:00Z">
+                        <w:ins w:id="1449" w:author="Sean Yun-Shiuan Chuang" w:date="2020-03-11T23:38:00Z">
                           <w:r>
                             <w:rPr>
                               <w:sz w:val="16"/>
@@ -24181,7 +23694,7 @@
                             <w:t>4</w:t>
                           </w:r>
                         </w:ins>
-                        <w:del w:id="1440" w:author="Sean Yun-Shiuan Chuang" w:date="2020-03-11T23:38:00Z">
+                        <w:del w:id="1450" w:author="Sean Yun-Shiuan Chuang" w:date="2020-03-11T23:38:00Z">
                           <w:r>
                             <w:rPr>
                               <w:sz w:val="16"/>
@@ -24195,7 +23708,7 @@
                           </w:rPr>
                           <w:t xml:space="preserve">. </w:t>
                         </w:r>
-                        <w:ins w:id="1441" w:author="Sean Yun-Shiuan Chuang" w:date="2020-03-12T00:31:00Z">
+                        <w:ins w:id="1451" w:author="Sean Yun-Shiuan Chuang" w:date="2020-03-12T00:31:00Z">
                           <w:r>
                             <w:rPr>
                               <w:sz w:val="16"/>
@@ -24218,7 +23731,7 @@
                             <w:t>curacy</w:t>
                           </w:r>
                         </w:ins>
-                        <w:del w:id="1442" w:author="Sean Yun-Shiuan Chuang" w:date="2020-03-12T00:31:00Z">
+                        <w:del w:id="1452" w:author="Sean Yun-Shiuan Chuang" w:date="2020-03-12T00:31:00Z">
                           <w:r>
                             <w:rPr>
                               <w:sz w:val="16"/>
@@ -24232,7 +23745,7 @@
                           </w:rPr>
                           <w:t xml:space="preserve"> </w:t>
                         </w:r>
-                        <w:ins w:id="1443" w:author="Sean Yun-Shiuan Chuang" w:date="2020-03-12T00:31:00Z">
+                        <w:ins w:id="1453" w:author="Sean Yun-Shiuan Chuang" w:date="2020-03-12T00:31:00Z">
                           <w:r>
                             <w:rPr>
                               <w:sz w:val="16"/>
@@ -24246,7 +23759,7 @@
                             <w:t>for</w:t>
                           </w:r>
                         </w:ins>
-                        <w:ins w:id="1444" w:author="Sean Yun-Shiuan Chuang" w:date="2020-03-12T00:29:00Z">
+                        <w:ins w:id="1454" w:author="Sean Yun-Shiuan Chuang" w:date="2020-03-12T00:29:00Z">
                           <w:r>
                             <w:rPr>
                               <w:sz w:val="16"/>
@@ -24254,7 +23767,7 @@
                             <w:t xml:space="preserve"> models trained with simulated</w:t>
                           </w:r>
                         </w:ins>
-                        <w:ins w:id="1445" w:author="Sean Yun-Shiuan Chuang" w:date="2020-03-12T00:31:00Z">
+                        <w:ins w:id="1455" w:author="Sean Yun-Shiuan Chuang" w:date="2020-03-12T00:31:00Z">
                           <w:r>
                             <w:rPr>
                               <w:sz w:val="16"/>
@@ -24262,7 +23775,7 @@
                             <w:t xml:space="preserve"> data. Each</w:t>
                           </w:r>
                         </w:ins>
-                        <w:ins w:id="1446" w:author="Sean Yun-Shiuan Chuang" w:date="2020-03-12T00:32:00Z">
+                        <w:ins w:id="1456" w:author="Sean Yun-Shiuan Chuang" w:date="2020-03-12T00:32:00Z">
                           <w:r>
                             <w:rPr>
                               <w:sz w:val="16"/>
@@ -24285,7 +23798,7 @@
                             <w:t>ith different</w:t>
                           </w:r>
                         </w:ins>
-                        <w:del w:id="1447" w:author="Sean Yun-Shiuan Chuang" w:date="2020-03-12T00:31:00Z">
+                        <w:del w:id="1457" w:author="Sean Yun-Shiuan Chuang" w:date="2020-03-12T00:31:00Z">
                           <w:r>
                             <w:rPr>
                               <w:sz w:val="16"/>
@@ -24293,7 +23806,7 @@
                             <w:delText xml:space="preserve">in the test set </w:delText>
                           </w:r>
                         </w:del>
-                        <w:del w:id="1448" w:author="Sean Yun-Shiuan Chuang" w:date="2020-03-12T00:32:00Z">
+                        <w:del w:id="1458" w:author="Sean Yun-Shiuan Chuang" w:date="2020-03-12T00:32:00Z">
                           <w:r>
                             <w:rPr>
                               <w:sz w:val="16"/>
@@ -24307,7 +23820,7 @@
                           </w:rPr>
                           <w:t xml:space="preserve"> standard deviation (SD) of social support values across 4 targets in the training </w:t>
                         </w:r>
-                        <w:ins w:id="1449" w:author="Sean Yun-Shiuan Chuang" w:date="2020-03-12T00:32:00Z">
+                        <w:ins w:id="1459" w:author="Sean Yun-Shiuan Chuang" w:date="2020-03-12T00:32:00Z">
                           <w:r>
                             <w:rPr>
                               <w:sz w:val="16"/>
@@ -24315,7 +23828,7 @@
                             <w:t xml:space="preserve">set. </w:t>
                           </w:r>
                         </w:ins>
-                        <w:del w:id="1450" w:author="Sean Yun-Shiuan Chuang" w:date="2020-03-12T00:32:00Z">
+                        <w:del w:id="1460" w:author="Sean Yun-Shiuan Chuang" w:date="2020-03-12T00:32:00Z">
                           <w:r>
                             <w:rPr>
                               <w:sz w:val="16"/>
@@ -24329,7 +23842,7 @@
                           </w:rPr>
                           <w:t xml:space="preserve">Each red round </w:t>
                         </w:r>
-                        <w:ins w:id="1451" w:author="Sean Yun-Shiuan Chuang" w:date="2020-03-12T00:32:00Z">
+                        <w:ins w:id="1461" w:author="Sean Yun-Shiuan Chuang" w:date="2020-03-12T00:32:00Z">
                           <w:r>
                             <w:rPr>
                               <w:sz w:val="16"/>
@@ -24337,7 +23850,7 @@
                             <w:t>bar</w:t>
                           </w:r>
                         </w:ins>
-                        <w:del w:id="1452" w:author="Sean Yun-Shiuan Chuang" w:date="2020-03-12T00:32:00Z">
+                        <w:del w:id="1462" w:author="Sean Yun-Shiuan Chuang" w:date="2020-03-12T00:32:00Z">
                           <w:r>
                             <w:rPr>
                               <w:sz w:val="16"/>
@@ -24351,7 +23864,7 @@
                           </w:rPr>
                           <w:t xml:space="preserve"> is the average model test accuracy in test set (averaged across all the simulated data with the same SD). The blue </w:t>
                         </w:r>
-                        <w:del w:id="1453" w:author="Sean Yun-Shiuan Chuang" w:date="2020-03-12T00:33:00Z">
+                        <w:del w:id="1463" w:author="Sean Yun-Shiuan Chuang" w:date="2020-03-12T00:33:00Z">
                           <w:r>
                             <w:rPr>
                               <w:sz w:val="16"/>
@@ -24359,7 +23872,7 @@
                             <w:delText xml:space="preserve">triangle </w:delText>
                           </w:r>
                         </w:del>
-                        <w:ins w:id="1454" w:author="Sean Yun-Shiuan Chuang" w:date="2020-03-12T00:33:00Z">
+                        <w:ins w:id="1464" w:author="Sean Yun-Shiuan Chuang" w:date="2020-03-12T00:33:00Z">
                           <w:r>
                             <w:rPr>
                               <w:sz w:val="16"/>
@@ -24390,7 +23903,7 @@
           </mc:AlternateContent>
         </w:r>
       </w:ins>
-      <w:del w:id="1455" w:author="Sean Yun-Shiuan Chuang" w:date="2020-03-11T13:14:00Z">
+      <w:del w:id="1465" w:author="Sean Yun-Shiuan Chuang" w:date="2020-03-11T13:14:00Z">
         <w:r>
           <w:rPr>
             <w:i/>
@@ -24459,7 +23972,7 @@
       <w:pPr>
         <w:jc w:val="both"/>
         <w:rPr>
-          <w:del w:id="1456" w:author="Sean Yun-Shiuan Chuang" w:date="2020-03-11T13:40:00Z"/>
+          <w:del w:id="1466" w:author="Sean Yun-Shiuan Chuang" w:date="2020-03-11T13:40:00Z"/>
           <w:color w:val="000000"/>
         </w:rPr>
       </w:pPr>
@@ -24468,12 +23981,12 @@
       <w:pPr>
         <w:jc w:val="both"/>
         <w:rPr>
-          <w:del w:id="1457" w:author="Sean Yun-Shiuan Chuang" w:date="2020-03-11T13:40:00Z"/>
+          <w:del w:id="1467" w:author="Sean Yun-Shiuan Chuang" w:date="2020-03-11T13:40:00Z"/>
           <w:color w:val="000000"/>
         </w:rPr>
       </w:pPr>
-      <w:moveFromRangeStart w:id="1458" w:author="Sean Yun-Shiuan Chuang" w:date="2020-03-11T13:17:00Z" w:name="move34825036"/>
-      <w:moveFrom w:id="1459" w:author="Sean Yun-Shiuan Chuang" w:date="2020-03-11T13:17:00Z">
+      <w:moveFromRangeStart w:id="1468" w:author="Sean Yun-Shiuan Chuang" w:date="2020-03-11T13:17:00Z" w:name="move34825036"/>
+      <w:moveFrom w:id="1469" w:author="Sean Yun-Shiuan Chuang" w:date="2020-03-11T13:17:00Z">
         <w:r>
           <w:rPr>
             <w:i/>
@@ -24527,7 +24040,7 @@
           </w:drawing>
         </w:r>
       </w:moveFrom>
-      <w:moveFromRangeEnd w:id="1458"/>
+      <w:moveFromRangeEnd w:id="1468"/>
     </w:p>
     <w:p>
       <w:pPr>
@@ -24541,11 +24054,11 @@
       <w:pPr>
         <w:jc w:val="both"/>
         <w:rPr>
-          <w:del w:id="1460" w:author="Sean Yun-Shiuan Chuang" w:date="2020-03-11T23:49:00Z"/>
+          <w:del w:id="1470" w:author="Sean Yun-Shiuan Chuang" w:date="2020-03-11T23:49:00Z"/>
           <w:color w:val="000000"/>
         </w:rPr>
       </w:pPr>
-      <w:del w:id="1461" w:author="Sean Yun-Shiuan Chuang" w:date="2020-03-12T12:29:00Z">
+      <w:del w:id="1471" w:author="Sean Yun-Shiuan Chuang" w:date="2020-03-12T12:29:00Z">
         <w:r>
           <w:rPr>
             <w:i/>
@@ -24602,16 +24115,16 @@
                               <w:pPr>
                                 <w:jc w:val="center"/>
                                 <w:rPr>
-                                  <w:ins w:id="1462" w:author="Sean Yun-Shiuan Chuang" w:date="2020-03-11T13:16:00Z"/>
+                                  <w:ins w:id="1472" w:author="Sean Yun-Shiuan Chuang" w:date="2020-03-11T13:16:00Z"/>
                                   <w:sz w:val="16"/>
                                 </w:rPr>
-                                <w:pPrChange w:id="1463" w:author="Sean Yun-Shiuan Chuang" w:date="2020-03-11T13:17:00Z">
+                                <w:pPrChange w:id="1473" w:author="Sean Yun-Shiuan Chuang" w:date="2020-03-11T13:17:00Z">
                                   <w:pPr/>
                                 </w:pPrChange>
                               </w:pPr>
-                              <w:moveToRangeStart w:id="1464" w:author="Sean Yun-Shiuan Chuang" w:date="2020-03-11T13:17:00Z" w:name="move34825036"/>
-                              <w:moveTo w:id="1465" w:author="Sean Yun-Shiuan Chuang" w:date="2020-03-11T13:17:00Z">
-                                <w:del w:id="1466" w:author="Sean Yun-Shiuan Chuang" w:date="2020-03-12T12:15:00Z">
+                              <w:moveToRangeStart w:id="1474" w:author="Sean Yun-Shiuan Chuang" w:date="2020-03-11T13:17:00Z" w:name="move34825036"/>
+                              <w:moveTo w:id="1475" w:author="Sean Yun-Shiuan Chuang" w:date="2020-03-11T13:17:00Z">
+                                <w:del w:id="1476" w:author="Sean Yun-Shiuan Chuang" w:date="2020-03-12T12:15:00Z">
                                   <w:r>
                                     <w:rPr>
                                       <w:i/>
@@ -24672,7 +24185,7 @@
                                   </w:r>
                                 </w:del>
                               </w:moveTo>
-                              <w:moveToRangeEnd w:id="1464"/>
+                              <w:moveToRangeEnd w:id="1474"/>
                             </w:p>
                             <w:p>
                               <w:pPr>
@@ -24680,11 +24193,11 @@
                                 <w:rPr>
                                   <w:sz w:val="16"/>
                                 </w:rPr>
-                                <w:pPrChange w:id="1467" w:author="Sean Yun-Shiuan Chuang" w:date="2020-03-11T13:19:00Z">
+                                <w:pPrChange w:id="1477" w:author="Sean Yun-Shiuan Chuang" w:date="2020-03-11T13:19:00Z">
                                   <w:pPr/>
                                 </w:pPrChange>
                               </w:pPr>
-                              <w:del w:id="1468" w:author="Sean Yun-Shiuan Chuang" w:date="2020-03-11T23:38:00Z">
+                              <w:del w:id="1478" w:author="Sean Yun-Shiuan Chuang" w:date="2020-03-11T23:38:00Z">
                                 <w:r>
                                   <w:rPr>
                                     <w:sz w:val="16"/>
@@ -24692,7 +24205,7 @@
                                   <w:delText xml:space="preserve">Figure </w:delText>
                                 </w:r>
                               </w:del>
-                              <w:ins w:id="1469" w:author="Sean Yun-Shiuan Chuang" w:date="2020-03-11T23:38:00Z">
+                              <w:ins w:id="1479" w:author="Sean Yun-Shiuan Chuang" w:date="2020-03-11T23:38:00Z">
                                 <w:r>
                                   <w:rPr>
                                     <w:sz w:val="16"/>
@@ -24712,7 +24225,7 @@
                                   <w:t xml:space="preserve"> </w:t>
                                 </w:r>
                               </w:ins>
-                              <w:ins w:id="1470" w:author="Sean Yun-Shiuan Chuang" w:date="2020-03-12T00:30:00Z">
+                              <w:ins w:id="1480" w:author="Sean Yun-Shiuan Chuang" w:date="2020-03-12T00:30:00Z">
                                 <w:r>
                                   <w:rPr>
                                     <w:sz w:val="16"/>
@@ -24727,7 +24240,7 @@
                                   <w:t>he</w:t>
                                 </w:r>
                               </w:ins>
-                              <w:del w:id="1471" w:author="Sean Yun-Shiuan Chuang" w:date="2020-03-12T00:30:00Z">
+                              <w:del w:id="1481" w:author="Sean Yun-Shiuan Chuang" w:date="2020-03-12T00:30:00Z">
                                 <w:r>
                                   <w:rPr>
                                     <w:sz w:val="16"/>
@@ -24735,7 +24248,7 @@
                                   <w:delText>Simulation-preference-matrix. The</w:delText>
                                 </w:r>
                               </w:del>
-                              <w:ins w:id="1472" w:author="Sean Yun-Shiuan Chuang" w:date="2020-03-12T00:30:00Z">
+                              <w:ins w:id="1482" w:author="Sean Yun-Shiuan Chuang" w:date="2020-03-12T00:30:00Z">
                                 <w:r>
                                   <w:rPr>
                                     <w:sz w:val="16"/>
@@ -24743,7 +24256,7 @@
                                   <w:t xml:space="preserve"> </w:t>
                                 </w:r>
                               </w:ins>
-                              <w:del w:id="1473" w:author="Sean Yun-Shiuan Chuang" w:date="2020-03-12T00:30:00Z">
+                              <w:del w:id="1483" w:author="Sean Yun-Shiuan Chuang" w:date="2020-03-12T00:30:00Z">
                                 <w:r>
                                   <w:rPr>
                                     <w:sz w:val="16"/>
@@ -24757,7 +24270,7 @@
                                 </w:rPr>
                                 <w:t>ground-truth preference matrix and the reconstructed preference matrix for simulated data. Each row is a subject and each column is a target that the subject interacts with. The color of the cell</w:t>
                               </w:r>
-                              <w:ins w:id="1474" w:author="Sean Yun-Shiuan Chuang" w:date="2020-03-11T23:42:00Z">
+                              <w:ins w:id="1484" w:author="Sean Yun-Shiuan Chuang" w:date="2020-03-11T23:42:00Z">
                                 <w:r>
                                   <w:rPr>
                                     <w:sz w:val="16"/>
@@ -24765,14 +24278,13 @@
                                   <w:t xml:space="preserve"> at row </w:t>
                                 </w:r>
                               </w:ins>
-                              <w:proofErr w:type="spellStart"/>
-                              <w:ins w:id="1475" w:author="Sean Yun-Shiuan Chuang" w:date="2020-03-12T00:33:00Z">
+                              <w:ins w:id="1485" w:author="Sean Yun-Shiuan Chuang" w:date="2020-03-12T00:33:00Z">
                                 <w:r>
                                   <w:rPr>
                                     <w:i/>
                                     <w:iCs/>
                                     <w:sz w:val="16"/>
-                                    <w:rPrChange w:id="1476" w:author="Sean Yun-Shiuan Chuang" w:date="2020-03-12T00:33:00Z">
+                                    <w:rPrChange w:id="1486" w:author="Sean Yun-Shiuan Chuang" w:date="2020-03-12T00:33:00Z">
                                       <w:rPr>
                                         <w:sz w:val="16"/>
                                       </w:rPr>
@@ -24781,8 +24293,7 @@
                                   <w:t>i</w:t>
                                 </w:r>
                               </w:ins>
-                              <w:proofErr w:type="spellEnd"/>
-                              <w:ins w:id="1477" w:author="Sean Yun-Shiuan Chuang" w:date="2020-03-11T23:42:00Z">
+                              <w:ins w:id="1487" w:author="Sean Yun-Shiuan Chuang" w:date="2020-03-11T23:42:00Z">
                                 <w:r>
                                   <w:rPr>
                                     <w:sz w:val="16"/>
@@ -24794,7 +24305,7 @@
                                     <w:i/>
                                     <w:iCs/>
                                     <w:sz w:val="16"/>
-                                    <w:rPrChange w:id="1478" w:author="Sean Yun-Shiuan Chuang" w:date="2020-03-12T00:33:00Z">
+                                    <w:rPrChange w:id="1488" w:author="Sean Yun-Shiuan Chuang" w:date="2020-03-12T00:33:00Z">
                                       <w:rPr>
                                         <w:sz w:val="16"/>
                                       </w:rPr>
@@ -24803,7 +24314,7 @@
                                   <w:t>j</w:t>
                                 </w:r>
                               </w:ins>
-                              <w:del w:id="1479" w:author="Sean Yun-Shiuan Chuang" w:date="2020-03-11T23:42:00Z">
+                              <w:del w:id="1489" w:author="Sean Yun-Shiuan Chuang" w:date="2020-03-11T23:42:00Z">
                                 <w:r>
                                   <w:rPr>
                                     <w:sz w:val="16"/>
@@ -24817,7 +24328,7 @@
                                 </w:rPr>
                                 <w:t xml:space="preserve"> encodes the </w:t>
                               </w:r>
-                              <w:del w:id="1480" w:author="Sean Yun-Shiuan Chuang" w:date="2020-03-11T23:43:00Z">
+                              <w:del w:id="1490" w:author="Sean Yun-Shiuan Chuang" w:date="2020-03-11T23:43:00Z">
                                 <w:r>
                                   <w:rPr>
                                     <w:sz w:val="16"/>
@@ -24825,7 +24336,7 @@
                                   <w:delText>subject_i’s</w:delText>
                                 </w:r>
                               </w:del>
-                              <w:ins w:id="1481" w:author="Sean Yun-Shiuan Chuang" w:date="2020-03-11T23:43:00Z">
+                              <w:ins w:id="1491" w:author="Sean Yun-Shiuan Chuang" w:date="2020-03-11T23:43:00Z">
                                 <w:r>
                                   <w:rPr>
                                     <w:sz w:val="16"/>
@@ -24849,7 +24360,7 @@
                                         <w:rPr>
                                           <w:rFonts w:ascii="Cambria Math" w:hAnsi="Cambria Math"/>
                                           <w:sz w:val="16"/>
-                                          <w:rPrChange w:id="1482" w:author="Sean Yun-Shiuan Chuang" w:date="2020-03-11T23:44:00Z">
+                                          <w:rPrChange w:id="1492" w:author="Sean Yun-Shiuan Chuang" w:date="2020-03-11T23:44:00Z">
                                             <w:rPr>
                                               <w:rFonts w:ascii="Cambria Math" w:hAnsi="Cambria Math"/>
                                               <w:sz w:val="16"/>
@@ -24864,7 +24375,7 @@
                                         <w:rPr>
                                           <w:rFonts w:ascii="Cambria Math" w:hAnsi="Cambria Math"/>
                                           <w:sz w:val="16"/>
-                                          <w:rPrChange w:id="1483" w:author="Sean Yun-Shiuan Chuang" w:date="2020-03-11T23:44:00Z">
+                                          <w:rPrChange w:id="1493" w:author="Sean Yun-Shiuan Chuang" w:date="2020-03-11T23:44:00Z">
                                             <w:rPr>
                                               <w:rFonts w:ascii="Cambria Math" w:hAnsi="Cambria Math"/>
                                               <w:sz w:val="16"/>
@@ -24890,7 +24401,7 @@
                                 </w:rPr>
                                 <w:t xml:space="preserve"> ranked preference (1-4; 1 being the favorite target and 4 being the less favorite one)  for target</w:t>
                               </w:r>
-                              <w:ins w:id="1484" w:author="Sean Yun-Shiuan Chuang" w:date="2020-03-11T23:43:00Z">
+                              <w:ins w:id="1494" w:author="Sean Yun-Shiuan Chuang" w:date="2020-03-11T23:43:00Z">
                                 <w:r>
                                   <w:rPr>
                                     <w:sz w:val="16"/>
@@ -24914,7 +24425,7 @@
                                         <w:rPr>
                                           <w:rFonts w:ascii="Cambria Math" w:hAnsi="Cambria Math"/>
                                           <w:sz w:val="16"/>
-                                          <w:rPrChange w:id="1485" w:author="Sean Yun-Shiuan Chuang" w:date="2020-03-11T23:43:00Z">
+                                          <w:rPrChange w:id="1495" w:author="Sean Yun-Shiuan Chuang" w:date="2020-03-11T23:43:00Z">
                                             <w:rPr>
                                               <w:rFonts w:ascii="Cambria Math" w:hAnsi="Cambria Math"/>
                                               <w:sz w:val="16"/>
@@ -24929,7 +24440,7 @@
                                         <w:rPr>
                                           <w:rFonts w:ascii="Cambria Math" w:hAnsi="Cambria Math"/>
                                           <w:sz w:val="16"/>
-                                          <w:rPrChange w:id="1486" w:author="Sean Yun-Shiuan Chuang" w:date="2020-03-11T23:43:00Z">
+                                          <w:rPrChange w:id="1496" w:author="Sean Yun-Shiuan Chuang" w:date="2020-03-11T23:43:00Z">
                                             <w:rPr>
                                               <w:rFonts w:ascii="Cambria Math" w:hAnsi="Cambria Math"/>
                                               <w:sz w:val="16"/>
@@ -24948,7 +24459,7 @@
                                   <w:t xml:space="preserve"> </w:t>
                                 </w:r>
                               </w:ins>
-                              <w:del w:id="1487" w:author="Sean Yun-Shiuan Chuang" w:date="2020-03-11T23:43:00Z">
+                              <w:del w:id="1497" w:author="Sean Yun-Shiuan Chuang" w:date="2020-03-11T23:43:00Z">
                                 <w:r>
                                   <w:rPr>
                                     <w:sz w:val="16"/>
@@ -24962,7 +24473,7 @@
                                 </w:rPr>
                                 <w:t xml:space="preserve">. If there are tie(s) in the preference rank among targets (e.g., two or more targets share the same preference score), the targets with ties are assigned the average rank value (two targets share the second place in the preference score will have the rank value of 2.5). The ground-truth preference matrix is constructed by the rank-transformed simulated social support value of each target. The reconstructed preference matrix is constructed by the </w:t>
                               </w:r>
-                              <w:del w:id="1488" w:author="Sean Yun-Shiuan Chuang" w:date="2020-03-11T23:45:00Z">
+                              <w:del w:id="1498" w:author="Sean Yun-Shiuan Chuang" w:date="2020-03-11T23:45:00Z">
                                 <w:r>
                                   <w:rPr>
                                     <w:sz w:val="16"/>
@@ -24970,7 +24481,7 @@
                                   <w:delText>rank-transformed  predicted preference score</w:delText>
                                 </w:r>
                               </w:del>
-                              <w:ins w:id="1489" w:author="Sean Yun-Shiuan Chuang" w:date="2020-03-11T23:45:00Z">
+                              <w:ins w:id="1499" w:author="Sean Yun-Shiuan Chuang" w:date="2020-03-11T23:45:00Z">
                                 <w:r>
                                   <w:rPr>
                                     <w:sz w:val="16"/>
@@ -24982,23 +24493,9 @@
                                 <w:rPr>
                                   <w:sz w:val="16"/>
                                 </w:rPr>
-                                <w:t xml:space="preserve"> inferred by </w:t>
+                                <w:t xml:space="preserve"> inferred by ToMnet+</w:t>
                               </w:r>
-                              <w:proofErr w:type="spellStart"/>
-                              <w:r>
-                                <w:rPr>
-                                  <w:sz w:val="16"/>
-                                </w:rPr>
-                                <w:t>ToMnet</w:t>
-                              </w:r>
-                              <w:proofErr w:type="spellEnd"/>
-                              <w:r>
-                                <w:rPr>
-                                  <w:sz w:val="16"/>
-                                </w:rPr>
-                                <w:t>+</w:t>
-                              </w:r>
-                              <w:ins w:id="1490" w:author="Sean Yun-Shiuan Chuang" w:date="2020-03-11T23:46:00Z">
+                              <w:ins w:id="1500" w:author="Sean Yun-Shiuan Chuang" w:date="2020-03-11T23:46:00Z">
                                 <w:r>
                                   <w:rPr>
                                     <w:sz w:val="16"/>
@@ -25012,8 +24509,7 @@
                                 </w:rPr>
                                 <w:t xml:space="preserve">. The labels on the left are </w:t>
                               </w:r>
-                              <w:proofErr w:type="gramStart"/>
-                              <w:ins w:id="1491" w:author="Sean Yun-Shiuan Chuang" w:date="2020-03-11T23:46:00Z">
+                              <w:ins w:id="1501" w:author="Sean Yun-Shiuan Chuang" w:date="2020-03-11T23:46:00Z">
                                 <w:r>
                                   <w:rPr>
                                     <w:bCs/>
@@ -25021,7 +24517,6 @@
                                   </w:rPr>
                                   <w:t>SD(</w:t>
                                 </w:r>
-                                <w:proofErr w:type="gramEnd"/>
                                 <m:oMath>
                                   <m:r>
                                     <w:rPr>
@@ -25078,16 +24573,16 @@
                         <w:pPr>
                           <w:jc w:val="center"/>
                           <w:rPr>
-                            <w:ins w:id="1492" w:author="Sean Yun-Shiuan Chuang" w:date="2020-03-11T13:16:00Z"/>
+                            <w:ins w:id="1502" w:author="Sean Yun-Shiuan Chuang" w:date="2020-03-11T13:16:00Z"/>
                             <w:sz w:val="16"/>
                           </w:rPr>
-                          <w:pPrChange w:id="1493" w:author="Sean Yun-Shiuan Chuang" w:date="2020-03-11T13:17:00Z">
+                          <w:pPrChange w:id="1503" w:author="Sean Yun-Shiuan Chuang" w:date="2020-03-11T13:17:00Z">
                             <w:pPr/>
                           </w:pPrChange>
                         </w:pPr>
-                        <w:moveToRangeStart w:id="1494" w:author="Sean Yun-Shiuan Chuang" w:date="2020-03-11T13:17:00Z" w:name="move34825036"/>
-                        <w:moveTo w:id="1495" w:author="Sean Yun-Shiuan Chuang" w:date="2020-03-11T13:17:00Z">
-                          <w:del w:id="1496" w:author="Sean Yun-Shiuan Chuang" w:date="2020-03-12T12:15:00Z">
+                        <w:moveToRangeStart w:id="1504" w:author="Sean Yun-Shiuan Chuang" w:date="2020-03-11T13:17:00Z" w:name="move34825036"/>
+                        <w:moveTo w:id="1505" w:author="Sean Yun-Shiuan Chuang" w:date="2020-03-11T13:17:00Z">
+                          <w:del w:id="1506" w:author="Sean Yun-Shiuan Chuang" w:date="2020-03-12T12:15:00Z">
                             <w:r>
                               <w:rPr>
                                 <w:i/>
@@ -25148,7 +24643,7 @@
                             </w:r>
                           </w:del>
                         </w:moveTo>
-                        <w:moveToRangeEnd w:id="1494"/>
+                        <w:moveToRangeEnd w:id="1504"/>
                       </w:p>
                       <w:p>
                         <w:pPr>
@@ -25156,11 +24651,11 @@
                           <w:rPr>
                             <w:sz w:val="16"/>
                           </w:rPr>
-                          <w:pPrChange w:id="1497" w:author="Sean Yun-Shiuan Chuang" w:date="2020-03-11T13:19:00Z">
+                          <w:pPrChange w:id="1507" w:author="Sean Yun-Shiuan Chuang" w:date="2020-03-11T13:19:00Z">
                             <w:pPr/>
                           </w:pPrChange>
                         </w:pPr>
-                        <w:del w:id="1498" w:author="Sean Yun-Shiuan Chuang" w:date="2020-03-11T23:38:00Z">
+                        <w:del w:id="1508" w:author="Sean Yun-Shiuan Chuang" w:date="2020-03-11T23:38:00Z">
                           <w:r>
                             <w:rPr>
                               <w:sz w:val="16"/>
@@ -25168,7 +24663,7 @@
                             <w:delText xml:space="preserve">Figure </w:delText>
                           </w:r>
                         </w:del>
-                        <w:ins w:id="1499" w:author="Sean Yun-Shiuan Chuang" w:date="2020-03-11T23:38:00Z">
+                        <w:ins w:id="1509" w:author="Sean Yun-Shiuan Chuang" w:date="2020-03-11T23:38:00Z">
                           <w:r>
                             <w:rPr>
                               <w:sz w:val="16"/>
@@ -25188,7 +24683,7 @@
                             <w:t xml:space="preserve"> </w:t>
                           </w:r>
                         </w:ins>
-                        <w:ins w:id="1500" w:author="Sean Yun-Shiuan Chuang" w:date="2020-03-12T00:30:00Z">
+                        <w:ins w:id="1510" w:author="Sean Yun-Shiuan Chuang" w:date="2020-03-12T00:30:00Z">
                           <w:r>
                             <w:rPr>
                               <w:sz w:val="16"/>
@@ -25203,7 +24698,7 @@
                             <w:t>he</w:t>
                           </w:r>
                         </w:ins>
-                        <w:del w:id="1501" w:author="Sean Yun-Shiuan Chuang" w:date="2020-03-12T00:30:00Z">
+                        <w:del w:id="1511" w:author="Sean Yun-Shiuan Chuang" w:date="2020-03-12T00:30:00Z">
                           <w:r>
                             <w:rPr>
                               <w:sz w:val="16"/>
@@ -25211,7 +24706,7 @@
                             <w:delText>Simulation-preference-matrix. The</w:delText>
                           </w:r>
                         </w:del>
-                        <w:ins w:id="1502" w:author="Sean Yun-Shiuan Chuang" w:date="2020-03-12T00:30:00Z">
+                        <w:ins w:id="1512" w:author="Sean Yun-Shiuan Chuang" w:date="2020-03-12T00:30:00Z">
                           <w:r>
                             <w:rPr>
                               <w:sz w:val="16"/>
@@ -25219,7 +24714,7 @@
                             <w:t xml:space="preserve"> </w:t>
                           </w:r>
                         </w:ins>
-                        <w:del w:id="1503" w:author="Sean Yun-Shiuan Chuang" w:date="2020-03-12T00:30:00Z">
+                        <w:del w:id="1513" w:author="Sean Yun-Shiuan Chuang" w:date="2020-03-12T00:30:00Z">
                           <w:r>
                             <w:rPr>
                               <w:sz w:val="16"/>
@@ -25233,7 +24728,7 @@
                           </w:rPr>
                           <w:t>ground-truth preference matrix and the reconstructed preference matrix for simulated data. Each row is a subject and each column is a target that the subject interacts with. The color of the cell</w:t>
                         </w:r>
-                        <w:ins w:id="1504" w:author="Sean Yun-Shiuan Chuang" w:date="2020-03-11T23:42:00Z">
+                        <w:ins w:id="1514" w:author="Sean Yun-Shiuan Chuang" w:date="2020-03-11T23:42:00Z">
                           <w:r>
                             <w:rPr>
                               <w:sz w:val="16"/>
@@ -25241,14 +24736,13 @@
                             <w:t xml:space="preserve"> at row </w:t>
                           </w:r>
                         </w:ins>
-                        <w:proofErr w:type="spellStart"/>
-                        <w:ins w:id="1505" w:author="Sean Yun-Shiuan Chuang" w:date="2020-03-12T00:33:00Z">
+                        <w:ins w:id="1515" w:author="Sean Yun-Shiuan Chuang" w:date="2020-03-12T00:33:00Z">
                           <w:r>
                             <w:rPr>
                               <w:i/>
                               <w:iCs/>
                               <w:sz w:val="16"/>
-                              <w:rPrChange w:id="1506" w:author="Sean Yun-Shiuan Chuang" w:date="2020-03-12T00:33:00Z">
+                              <w:rPrChange w:id="1516" w:author="Sean Yun-Shiuan Chuang" w:date="2020-03-12T00:33:00Z">
                                 <w:rPr>
                                   <w:sz w:val="16"/>
                                 </w:rPr>
@@ -25257,8 +24751,7 @@
                             <w:t>i</w:t>
                           </w:r>
                         </w:ins>
-                        <w:proofErr w:type="spellEnd"/>
-                        <w:ins w:id="1507" w:author="Sean Yun-Shiuan Chuang" w:date="2020-03-11T23:42:00Z">
+                        <w:ins w:id="1517" w:author="Sean Yun-Shiuan Chuang" w:date="2020-03-11T23:42:00Z">
                           <w:r>
                             <w:rPr>
                               <w:sz w:val="16"/>
@@ -25270,7 +24763,7 @@
                               <w:i/>
                               <w:iCs/>
                               <w:sz w:val="16"/>
-                              <w:rPrChange w:id="1508" w:author="Sean Yun-Shiuan Chuang" w:date="2020-03-12T00:33:00Z">
+                              <w:rPrChange w:id="1518" w:author="Sean Yun-Shiuan Chuang" w:date="2020-03-12T00:33:00Z">
                                 <w:rPr>
                                   <w:sz w:val="16"/>
                                 </w:rPr>
@@ -25279,7 +24772,7 @@
                             <w:t>j</w:t>
                           </w:r>
                         </w:ins>
-                        <w:del w:id="1509" w:author="Sean Yun-Shiuan Chuang" w:date="2020-03-11T23:42:00Z">
+                        <w:del w:id="1519" w:author="Sean Yun-Shiuan Chuang" w:date="2020-03-11T23:42:00Z">
                           <w:r>
                             <w:rPr>
                               <w:sz w:val="16"/>
@@ -25293,7 +24786,7 @@
                           </w:rPr>
                           <w:t xml:space="preserve"> encodes the </w:t>
                         </w:r>
-                        <w:del w:id="1510" w:author="Sean Yun-Shiuan Chuang" w:date="2020-03-11T23:43:00Z">
+                        <w:del w:id="1520" w:author="Sean Yun-Shiuan Chuang" w:date="2020-03-11T23:43:00Z">
                           <w:r>
                             <w:rPr>
                               <w:sz w:val="16"/>
@@ -25301,7 +24794,7 @@
                             <w:delText>subject_i’s</w:delText>
                           </w:r>
                         </w:del>
-                        <w:ins w:id="1511" w:author="Sean Yun-Shiuan Chuang" w:date="2020-03-11T23:43:00Z">
+                        <w:ins w:id="1521" w:author="Sean Yun-Shiuan Chuang" w:date="2020-03-11T23:43:00Z">
                           <w:r>
                             <w:rPr>
                               <w:sz w:val="16"/>
@@ -25325,7 +24818,7 @@
                                   <w:rPr>
                                     <w:rFonts w:ascii="Cambria Math" w:hAnsi="Cambria Math"/>
                                     <w:sz w:val="16"/>
-                                    <w:rPrChange w:id="1512" w:author="Sean Yun-Shiuan Chuang" w:date="2020-03-11T23:44:00Z">
+                                    <w:rPrChange w:id="1522" w:author="Sean Yun-Shiuan Chuang" w:date="2020-03-11T23:44:00Z">
                                       <w:rPr>
                                         <w:rFonts w:ascii="Cambria Math" w:hAnsi="Cambria Math"/>
                                         <w:sz w:val="16"/>
@@ -25340,7 +24833,7 @@
                                   <w:rPr>
                                     <w:rFonts w:ascii="Cambria Math" w:hAnsi="Cambria Math"/>
                                     <w:sz w:val="16"/>
-                                    <w:rPrChange w:id="1513" w:author="Sean Yun-Shiuan Chuang" w:date="2020-03-11T23:44:00Z">
+                                    <w:rPrChange w:id="1523" w:author="Sean Yun-Shiuan Chuang" w:date="2020-03-11T23:44:00Z">
                                       <w:rPr>
                                         <w:rFonts w:ascii="Cambria Math" w:hAnsi="Cambria Math"/>
                                         <w:sz w:val="16"/>
@@ -25366,7 +24859,7 @@
                           </w:rPr>
                           <w:t xml:space="preserve"> ranked preference (1-4; 1 being the favorite target and 4 being the less favorite one)  for target</w:t>
                         </w:r>
-                        <w:ins w:id="1514" w:author="Sean Yun-Shiuan Chuang" w:date="2020-03-11T23:43:00Z">
+                        <w:ins w:id="1524" w:author="Sean Yun-Shiuan Chuang" w:date="2020-03-11T23:43:00Z">
                           <w:r>
                             <w:rPr>
                               <w:sz w:val="16"/>
@@ -25390,7 +24883,7 @@
                                   <w:rPr>
                                     <w:rFonts w:ascii="Cambria Math" w:hAnsi="Cambria Math"/>
                                     <w:sz w:val="16"/>
-                                    <w:rPrChange w:id="1515" w:author="Sean Yun-Shiuan Chuang" w:date="2020-03-11T23:43:00Z">
+                                    <w:rPrChange w:id="1525" w:author="Sean Yun-Shiuan Chuang" w:date="2020-03-11T23:43:00Z">
                                       <w:rPr>
                                         <w:rFonts w:ascii="Cambria Math" w:hAnsi="Cambria Math"/>
                                         <w:sz w:val="16"/>
@@ -25405,7 +24898,7 @@
                                   <w:rPr>
                                     <w:rFonts w:ascii="Cambria Math" w:hAnsi="Cambria Math"/>
                                     <w:sz w:val="16"/>
-                                    <w:rPrChange w:id="1516" w:author="Sean Yun-Shiuan Chuang" w:date="2020-03-11T23:43:00Z">
+                                    <w:rPrChange w:id="1526" w:author="Sean Yun-Shiuan Chuang" w:date="2020-03-11T23:43:00Z">
                                       <w:rPr>
                                         <w:rFonts w:ascii="Cambria Math" w:hAnsi="Cambria Math"/>
                                         <w:sz w:val="16"/>
@@ -25424,7 +24917,7 @@
                             <w:t xml:space="preserve"> </w:t>
                           </w:r>
                         </w:ins>
-                        <w:del w:id="1517" w:author="Sean Yun-Shiuan Chuang" w:date="2020-03-11T23:43:00Z">
+                        <w:del w:id="1527" w:author="Sean Yun-Shiuan Chuang" w:date="2020-03-11T23:43:00Z">
                           <w:r>
                             <w:rPr>
                               <w:sz w:val="16"/>
@@ -25438,7 +24931,7 @@
                           </w:rPr>
                           <w:t xml:space="preserve">. If there are tie(s) in the preference rank among targets (e.g., two or more targets share the same preference score), the targets with ties are assigned the average rank value (two targets share the second place in the preference score will have the rank value of 2.5). The ground-truth preference matrix is constructed by the rank-transformed simulated social support value of each target. The reconstructed preference matrix is constructed by the </w:t>
                         </w:r>
-                        <w:del w:id="1518" w:author="Sean Yun-Shiuan Chuang" w:date="2020-03-11T23:45:00Z">
+                        <w:del w:id="1528" w:author="Sean Yun-Shiuan Chuang" w:date="2020-03-11T23:45:00Z">
                           <w:r>
                             <w:rPr>
                               <w:sz w:val="16"/>
@@ -25446,7 +24939,7 @@
                             <w:delText>rank-transformed  predicted preference score</w:delText>
                           </w:r>
                         </w:del>
-                        <w:ins w:id="1519" w:author="Sean Yun-Shiuan Chuang" w:date="2020-03-11T23:45:00Z">
+                        <w:ins w:id="1529" w:author="Sean Yun-Shiuan Chuang" w:date="2020-03-11T23:45:00Z">
                           <w:r>
                             <w:rPr>
                               <w:sz w:val="16"/>
@@ -25458,23 +24951,9 @@
                           <w:rPr>
                             <w:sz w:val="16"/>
                           </w:rPr>
-                          <w:t xml:space="preserve"> inferred by </w:t>
+                          <w:t xml:space="preserve"> inferred by ToMnet+</w:t>
                         </w:r>
-                        <w:proofErr w:type="spellStart"/>
-                        <w:r>
-                          <w:rPr>
-                            <w:sz w:val="16"/>
-                          </w:rPr>
-                          <w:t>ToMnet</w:t>
-                        </w:r>
-                        <w:proofErr w:type="spellEnd"/>
-                        <w:r>
-                          <w:rPr>
-                            <w:sz w:val="16"/>
-                          </w:rPr>
-                          <w:t>+</w:t>
-                        </w:r>
-                        <w:ins w:id="1520" w:author="Sean Yun-Shiuan Chuang" w:date="2020-03-11T23:46:00Z">
+                        <w:ins w:id="1530" w:author="Sean Yun-Shiuan Chuang" w:date="2020-03-11T23:46:00Z">
                           <w:r>
                             <w:rPr>
                               <w:sz w:val="16"/>
@@ -25488,8 +24967,7 @@
                           </w:rPr>
                           <w:t xml:space="preserve">. The labels on the left are </w:t>
                         </w:r>
-                        <w:proofErr w:type="gramStart"/>
-                        <w:ins w:id="1521" w:author="Sean Yun-Shiuan Chuang" w:date="2020-03-11T23:46:00Z">
+                        <w:ins w:id="1531" w:author="Sean Yun-Shiuan Chuang" w:date="2020-03-11T23:46:00Z">
                           <w:r>
                             <w:rPr>
                               <w:bCs/>
@@ -25497,7 +24975,6 @@
                             </w:rPr>
                             <w:t>SD(</w:t>
                           </w:r>
-                          <w:proofErr w:type="gramEnd"/>
                           <m:oMath>
                             <m:r>
                               <w:rPr>
@@ -25543,7 +25020,7 @@
       <w:pPr>
         <w:jc w:val="both"/>
         <w:rPr>
-          <w:del w:id="1522" w:author="Sean Yun-Shiuan Chuang" w:date="2020-03-11T23:49:00Z"/>
+          <w:del w:id="1532" w:author="Sean Yun-Shiuan Chuang" w:date="2020-03-11T23:49:00Z"/>
           <w:color w:val="000000"/>
         </w:rPr>
       </w:pPr>
@@ -25584,12 +25061,12 @@
       <w:pPr>
         <w:jc w:val="both"/>
         <w:rPr>
-          <w:ins w:id="1523" w:author="Sean Yun-Shiuan Chuang" w:date="2020-03-12T00:27:00Z"/>
+          <w:ins w:id="1533" w:author="Sean Yun-Shiuan Chuang" w:date="2020-03-12T00:27:00Z"/>
           <w:color w:val="000000"/>
           <w:shd w:val="pct15" w:color="auto" w:fill="FFFFFF"/>
         </w:rPr>
       </w:pPr>
-      <w:ins w:id="1524" w:author="Sean Yun-Shiuan Chuang" w:date="2020-03-12T00:05:00Z">
+      <w:ins w:id="1534" w:author="Sean Yun-Shiuan Chuang" w:date="2020-03-12T00:05:00Z">
         <w:r>
           <w:rPr>
             <w:rFonts w:hint="eastAsia"/>
@@ -25606,7 +25083,7 @@
           <w:t xml:space="preserve"> evaluated the models trained with human data in the same way </w:t>
         </w:r>
       </w:ins>
-      <w:ins w:id="1525" w:author="Sean Yun-Shiuan Chuang" w:date="2020-03-12T00:06:00Z">
+      <w:ins w:id="1535" w:author="Sean Yun-Shiuan Chuang" w:date="2020-03-12T00:06:00Z">
         <w:r>
           <w:rPr>
             <w:color w:val="000000"/>
@@ -25615,7 +25092,7 @@
           <w:t xml:space="preserve">as </w:t>
         </w:r>
       </w:ins>
-      <w:ins w:id="1526" w:author="Sean Yun-Shiuan Chuang" w:date="2020-03-12T00:05:00Z">
+      <w:ins w:id="1536" w:author="Sean Yun-Shiuan Chuang" w:date="2020-03-12T00:05:00Z">
         <w:r>
           <w:rPr>
             <w:color w:val="000000"/>
@@ -25624,7 +25101,7 @@
           <w:t>for s</w:t>
         </w:r>
       </w:ins>
-      <w:ins w:id="1527" w:author="Sean Yun-Shiuan Chuang" w:date="2020-03-12T00:06:00Z">
+      <w:ins w:id="1537" w:author="Sean Yun-Shiuan Chuang" w:date="2020-03-12T00:06:00Z">
         <w:r>
           <w:rPr>
             <w:color w:val="000000"/>
@@ -25633,7 +25110,7 @@
           <w:t>imulation data. The model accuracy reaches above 50% for all 14 participa</w:t>
         </w:r>
       </w:ins>
-      <w:ins w:id="1528" w:author="Sean Yun-Shiuan Chuang" w:date="2020-03-12T00:07:00Z">
+      <w:ins w:id="1538" w:author="Sean Yun-Shiuan Chuang" w:date="2020-03-12T00:07:00Z">
         <w:r>
           <w:rPr>
             <w:color w:val="000000"/>
@@ -25657,7 +25134,7 @@
           <w:t xml:space="preserve">g </w:t>
         </w:r>
       </w:ins>
-      <w:ins w:id="1529" w:author="Sean Yun-Shiuan Chuang" w:date="2020-03-12T12:33:00Z">
+      <w:ins w:id="1539" w:author="Sean Yun-Shiuan Chuang" w:date="2020-03-12T12:33:00Z">
         <w:r>
           <w:rPr>
             <w:color w:val="000000"/>
@@ -25666,7 +25143,7 @@
           <w:t>5</w:t>
         </w:r>
       </w:ins>
-      <w:ins w:id="1530" w:author="Sean Yun-Shiuan Chuang" w:date="2020-03-12T00:07:00Z">
+      <w:ins w:id="1540" w:author="Sean Yun-Shiuan Chuang" w:date="2020-03-12T00:07:00Z">
         <w:r>
           <w:rPr>
             <w:color w:val="000000"/>
@@ -25675,7 +25152,7 @@
           <w:t>)</w:t>
         </w:r>
       </w:ins>
-      <w:ins w:id="1531" w:author="Sean Yun-Shiuan Chuang" w:date="2020-03-12T00:12:00Z">
+      <w:ins w:id="1541" w:author="Sean Yun-Shiuan Chuang" w:date="2020-03-12T00:12:00Z">
         <w:r>
           <w:rPr>
             <w:color w:val="000000"/>
@@ -25684,7 +25161,7 @@
           <w:t>, and is signific</w:t>
         </w:r>
       </w:ins>
-      <w:ins w:id="1532" w:author="Sean Yun-Shiuan Chuang" w:date="2020-03-12T00:13:00Z">
+      <w:ins w:id="1542" w:author="Sean Yun-Shiuan Chuang" w:date="2020-03-12T00:13:00Z">
         <w:r>
           <w:rPr>
             <w:color w:val="000000"/>
@@ -25693,7 +25170,7 @@
           <w:t xml:space="preserve">antly </w:t>
         </w:r>
       </w:ins>
-      <w:ins w:id="1533" w:author="Sean Yun-Shiuan Chuang" w:date="2020-03-12T00:24:00Z">
+      <w:ins w:id="1543" w:author="Sean Yun-Shiuan Chuang" w:date="2020-03-12T00:24:00Z">
         <w:r>
           <w:rPr>
             <w:color w:val="000000"/>
@@ -25701,41 +25178,76 @@
           </w:rPr>
           <w:t>above the random rate</w:t>
         </w:r>
+      </w:ins>
+      <w:ins w:id="1544" w:author="Sean Yun-Shiuan Chuang" w:date="2020-03-12T13:15:00Z">
         <w:r>
           <w:rPr>
             <w:color w:val="000000"/>
           </w:rPr>
-          <w:t xml:space="preserve">, </w:t>
-        </w:r>
-        <w:commentRangeStart w:id="1534"/>
-        <w:commentRangeStart w:id="1535"/>
-        <w:proofErr w:type="gramStart"/>
+          <w:t xml:space="preserve"> as shown by the </w:t>
+        </w:r>
+        <w:r>
+          <w:rPr>
+            <w:color w:val="000000"/>
+          </w:rPr>
+          <w:t>Wilcoxon signed-rank test</w:t>
+        </w:r>
         <w:r>
           <w:rPr>
             <w:i/>
             <w:iCs/>
             <w:color w:val="000000"/>
           </w:rPr>
-          <w:t>t</w:t>
-        </w:r>
-        <w:r>
-          <w:rPr>
-            <w:color w:val="000000"/>
-          </w:rPr>
-          <w:t>(</w:t>
-        </w:r>
-        <w:proofErr w:type="gramEnd"/>
-        <w:r>
-          <w:rPr>
-            <w:color w:val="000000"/>
-          </w:rPr>
-          <w:t xml:space="preserve">) = x, </w:t>
-        </w:r>
+          <w:t xml:space="preserve">, </w:t>
+        </w:r>
+      </w:ins>
+      <w:bookmarkStart w:id="1545" w:name="_GoBack"/>
+      <w:bookmarkEnd w:id="1545"/>
+      <w:ins w:id="1546" w:author="Sean Yun-Shiuan Chuang" w:date="2020-03-12T13:09:00Z">
         <w:r>
           <w:rPr>
             <w:i/>
             <w:iCs/>
             <w:color w:val="000000"/>
+            <w:rPrChange w:id="1547" w:author="Sean Yun-Shiuan Chuang" w:date="2020-03-12T13:10:00Z">
+              <w:rPr>
+                <w:i/>
+                <w:iCs/>
+                <w:color w:val="000000"/>
+              </w:rPr>
+            </w:rPrChange>
+          </w:rPr>
+          <w:t>W</w:t>
+        </w:r>
+        <w:r>
+          <w:rPr>
+            <w:color w:val="000000"/>
+            <w:rPrChange w:id="1548" w:author="Sean Yun-Shiuan Chuang" w:date="2020-03-12T13:09:00Z">
+              <w:rPr>
+                <w:i/>
+                <w:iCs/>
+                <w:color w:val="000000"/>
+              </w:rPr>
+            </w:rPrChange>
+          </w:rPr>
+          <w:t xml:space="preserve"> = 105</w:t>
+        </w:r>
+        <w:r>
+          <w:rPr>
+            <w:color w:val="000000"/>
+          </w:rPr>
+          <w:t xml:space="preserve">, </w:t>
+        </w:r>
+        <w:r>
+          <w:rPr>
+            <w:i/>
+            <w:iCs/>
+            <w:color w:val="000000"/>
+            <w:rPrChange w:id="1549" w:author="Sean Yun-Shiuan Chuang" w:date="2020-03-12T13:10:00Z">
+              <w:rPr>
+                <w:color w:val="000000"/>
+              </w:rPr>
+            </w:rPrChange>
           </w:rPr>
           <w:t>p</w:t>
         </w:r>
@@ -25743,90 +25255,91 @@
           <w:rPr>
             <w:color w:val="000000"/>
           </w:rPr>
-          <w:t xml:space="preserve"> = </w:t>
-        </w:r>
-        <w:commentRangeEnd w:id="1534"/>
+          <w:t xml:space="preserve"> = .0001</w:t>
+        </w:r>
+      </w:ins>
+      <w:commentRangeStart w:id="1550"/>
+      <w:commentRangeStart w:id="1551"/>
+      <w:commentRangeEnd w:id="1551"/>
+      <w:ins w:id="1552" w:author="Sean Yun-Shiuan Chuang" w:date="2020-03-12T00:24:00Z">
+        <w:r>
+          <w:rPr>
+            <w:color w:val="000000"/>
+            <w:rPrChange w:id="1553" w:author="Sean Yun-Shiuan Chuang" w:date="2020-03-12T13:09:00Z">
+              <w:rPr>
+                <w:rStyle w:val="CommentReference"/>
+              </w:rPr>
+            </w:rPrChange>
+          </w:rPr>
+          <w:commentReference w:id="1551"/>
+        </w:r>
+        <w:r>
+          <w:rPr>
+            <w:color w:val="000000"/>
+          </w:rPr>
+          <w:t>.</w:t>
+        </w:r>
+        <w:r>
+          <w:rPr>
+            <w:color w:val="000000"/>
+          </w:rPr>
+          <w:t xml:space="preserve"> </w:t>
+        </w:r>
+        <w:commentRangeEnd w:id="1550"/>
         <w:r>
           <w:rPr>
             <w:rStyle w:val="CommentReference"/>
           </w:rPr>
-          <w:commentReference w:id="1534"/>
+          <w:commentReference w:id="1550"/>
         </w:r>
         <w:r>
           <w:rPr>
             <w:color w:val="000000"/>
           </w:rPr>
-          <w:t>.</w:t>
-        </w:r>
+          <w:t xml:space="preserve"> </w:t>
+        </w:r>
+      </w:ins>
+      <w:ins w:id="1554" w:author="Sean Yun-Shiuan Chuang" w:date="2020-03-12T00:25:00Z">
         <w:r>
           <w:rPr>
             <w:color w:val="000000"/>
           </w:rPr>
-          <w:t xml:space="preserve"> </w:t>
-        </w:r>
-        <w:commentRangeEnd w:id="1535"/>
-        <w:r>
-          <w:rPr>
-            <w:rStyle w:val="CommentReference"/>
-          </w:rPr>
-          <w:commentReference w:id="1535"/>
-        </w:r>
+          <w:t>The model could re-construct participants’ preference ranking (</w:t>
+        </w:r>
+      </w:ins>
+      <w:ins w:id="1555" w:author="Sean Yun-Shiuan Chuang" w:date="2020-03-12T00:26:00Z">
         <w:r>
           <w:rPr>
             <w:color w:val="000000"/>
           </w:rPr>
-          <w:t xml:space="preserve"> </w:t>
-        </w:r>
-      </w:ins>
-      <w:ins w:id="1536" w:author="Sean Yun-Shiuan Chuang" w:date="2020-03-12T00:25:00Z">
+          <w:t xml:space="preserve">Fig. </w:t>
+        </w:r>
+      </w:ins>
+      <w:ins w:id="1556" w:author="Sean Yun-Shiuan Chuang" w:date="2020-03-12T12:33:00Z">
         <w:r>
           <w:rPr>
             <w:color w:val="000000"/>
           </w:rPr>
-          <w:t>The model could re-construct participants’ preference ranking</w:t>
-        </w:r>
-        <w:bookmarkStart w:id="1537" w:name="_GoBack"/>
-        <w:bookmarkEnd w:id="1537"/>
+          <w:t>6B</w:t>
+        </w:r>
+      </w:ins>
+      <w:ins w:id="1557" w:author="Sean Yun-Shiuan Chuang" w:date="2020-03-12T00:25:00Z">
         <w:r>
           <w:rPr>
             <w:color w:val="000000"/>
           </w:rPr>
-          <w:t xml:space="preserve"> (</w:t>
-        </w:r>
-      </w:ins>
-      <w:ins w:id="1538" w:author="Sean Yun-Shiuan Chuang" w:date="2020-03-12T00:26:00Z">
+          <w:t>)</w:t>
+        </w:r>
+      </w:ins>
+      <w:ins w:id="1558" w:author="Sean Yun-Shiuan Chuang" w:date="2020-03-12T00:26:00Z">
         <w:r>
           <w:rPr>
             <w:color w:val="000000"/>
           </w:rPr>
-          <w:t xml:space="preserve">Fig. </w:t>
-        </w:r>
-      </w:ins>
-      <w:ins w:id="1539" w:author="Sean Yun-Shiuan Chuang" w:date="2020-03-12T12:33:00Z">
-        <w:r>
-          <w:rPr>
-            <w:color w:val="000000"/>
-          </w:rPr>
-          <w:t>6B</w:t>
-        </w:r>
-      </w:ins>
-      <w:ins w:id="1540" w:author="Sean Yun-Shiuan Chuang" w:date="2020-03-12T00:25:00Z">
-        <w:r>
-          <w:rPr>
-            <w:color w:val="000000"/>
-          </w:rPr>
-          <w:t>)</w:t>
-        </w:r>
-      </w:ins>
-      <w:ins w:id="1541" w:author="Sean Yun-Shiuan Chuang" w:date="2020-03-12T00:26:00Z">
-        <w:r>
-          <w:rPr>
-            <w:color w:val="000000"/>
-          </w:rPr>
           <w:t xml:space="preserve">, </w:t>
         </w:r>
       </w:ins>
-      <w:ins w:id="1542" w:author="Sean Yun-Shiuan Chuang" w:date="2020-03-12T00:27:00Z">
+      <w:ins w:id="1559" w:author="Sean Yun-Shiuan Chuang" w:date="2020-03-12T00:27:00Z">
         <w:r>
           <w:rPr>
             <w:color w:val="000000"/>
@@ -25851,7 +25364,7 @@
           <w:color w:val="000000"/>
           <w:lang w:eastAsia="zh-TW"/>
         </w:rPr>
-        <w:pPrChange w:id="1543" w:author="Sean Yun-Shiuan Chuang" w:date="2020-03-12T00:05:00Z">
+        <w:pPrChange w:id="1560" w:author="Sean Yun-Shiuan Chuang" w:date="2020-03-12T00:05:00Z">
           <w:pPr>
             <w:jc w:val="both"/>
           </w:pPr>
@@ -25863,25 +25376,25 @@
         <w:pStyle w:val="Heading1"/>
         <w:contextualSpacing/>
         <w:rPr>
-          <w:del w:id="1544" w:author="Sean Yun-Shiuan Chuang" w:date="2020-03-11T13:40:00Z"/>
-          <w:rPrChange w:id="1545" w:author="Sean Yun-Shiuan Chuang" w:date="2020-03-12T12:32:00Z">
+          <w:del w:id="1561" w:author="Sean Yun-Shiuan Chuang" w:date="2020-03-11T13:40:00Z"/>
+          <w:rPrChange w:id="1562" w:author="Sean Yun-Shiuan Chuang" w:date="2020-03-12T12:32:00Z">
             <w:rPr>
-              <w:del w:id="1546" w:author="Sean Yun-Shiuan Chuang" w:date="2020-03-11T13:40:00Z"/>
+              <w:del w:id="1563" w:author="Sean Yun-Shiuan Chuang" w:date="2020-03-11T13:40:00Z"/>
             </w:rPr>
           </w:rPrChange>
         </w:rPr>
-        <w:pPrChange w:id="1547" w:author="Sean Yun-Shiuan Chuang" w:date="2020-03-12T12:32:00Z">
+        <w:pPrChange w:id="1564" w:author="Sean Yun-Shiuan Chuang" w:date="2020-03-12T12:32:00Z">
           <w:pPr>
             <w:jc w:val="both"/>
           </w:pPr>
         </w:pPrChange>
       </w:pPr>
-      <w:ins w:id="1548" w:author="Sean Yun-Shiuan Chuang" w:date="2020-03-12T12:32:00Z">
+      <w:ins w:id="1565" w:author="Sean Yun-Shiuan Chuang" w:date="2020-03-12T12:32:00Z">
         <w:r>
           <w:t>Discussion</w:t>
         </w:r>
       </w:ins>
-      <w:del w:id="1549" w:author="Sean Yun-Shiuan Chuang" w:date="2020-03-11T13:40:00Z">
+      <w:del w:id="1566" w:author="Sean Yun-Shiuan Chuang" w:date="2020-03-11T13:40:00Z">
         <w:r>
           <w:rPr>
             <w:noProof/>
@@ -25948,9 +25461,9 @@
       <w:pPr>
         <w:pStyle w:val="Heading1"/>
         <w:rPr>
-          <w:del w:id="1550" w:author="Sean Yun-Shiuan Chuang" w:date="2020-03-12T00:24:00Z"/>
-        </w:rPr>
-        <w:pPrChange w:id="1551" w:author="Sean Yun-Shiuan Chuang" w:date="2020-03-12T12:32:00Z">
+          <w:del w:id="1567" w:author="Sean Yun-Shiuan Chuang" w:date="2020-03-12T00:24:00Z"/>
+        </w:rPr>
+        <w:pPrChange w:id="1568" w:author="Sean Yun-Shiuan Chuang" w:date="2020-03-12T12:32:00Z">
           <w:pPr>
             <w:jc w:val="both"/>
           </w:pPr>
@@ -25961,9 +25474,9 @@
       <w:pPr>
         <w:pStyle w:val="Heading1"/>
         <w:rPr>
-          <w:del w:id="1552" w:author="Sean Yun-Shiuan Chuang" w:date="2020-03-12T00:24:00Z"/>
-        </w:rPr>
-        <w:pPrChange w:id="1553" w:author="Sean Yun-Shiuan Chuang" w:date="2020-03-12T12:32:00Z">
+          <w:del w:id="1569" w:author="Sean Yun-Shiuan Chuang" w:date="2020-03-12T00:24:00Z"/>
+        </w:rPr>
+        <w:pPrChange w:id="1570" w:author="Sean Yun-Shiuan Chuang" w:date="2020-03-12T12:32:00Z">
           <w:pPr>
             <w:jc w:val="both"/>
           </w:pPr>
@@ -26025,16 +25538,16 @@
                             <w:pPr>
                               <w:jc w:val="right"/>
                               <w:rPr>
-                                <w:ins w:id="1554" w:author="Sean Yun-Shiuan Chuang" w:date="2020-03-12T00:33:00Z"/>
+                                <w:ins w:id="1571" w:author="Sean Yun-Shiuan Chuang" w:date="2020-03-12T00:33:00Z"/>
                                 <w:sz w:val="16"/>
                               </w:rPr>
-                              <w:pPrChange w:id="1555" w:author="Sean Yun-Shiuan Chuang" w:date="2020-03-12T12:37:00Z">
+                              <w:pPrChange w:id="1572" w:author="Sean Yun-Shiuan Chuang" w:date="2020-03-12T12:37:00Z">
                                 <w:pPr>
                                   <w:jc w:val="center"/>
                                 </w:pPr>
                               </w:pPrChange>
                             </w:pPr>
-                            <w:ins w:id="1556" w:author="Sean Yun-Shiuan Chuang" w:date="2020-03-11T13:40:00Z">
+                            <w:ins w:id="1573" w:author="Sean Yun-Shiuan Chuang" w:date="2020-03-11T13:40:00Z">
                               <w:r>
                                 <w:rPr>
                                   <w:noProof/>
@@ -26102,11 +25615,11 @@
                             <w:pPr>
                               <w:jc w:val="both"/>
                               <w:rPr>
-                                <w:ins w:id="1557" w:author="Sean Yun-Shiuan Chuang" w:date="2020-03-11T13:41:00Z"/>
+                                <w:ins w:id="1574" w:author="Sean Yun-Shiuan Chuang" w:date="2020-03-11T13:41:00Z"/>
                                 <w:sz w:val="16"/>
                               </w:rPr>
                             </w:pPr>
-                            <w:ins w:id="1558" w:author="Sean Yun-Shiuan Chuang" w:date="2020-03-11T13:41:00Z">
+                            <w:ins w:id="1575" w:author="Sean Yun-Shiuan Chuang" w:date="2020-03-11T13:41:00Z">
                               <w:r>
                                 <w:rPr>
                                   <w:sz w:val="16"/>
@@ -26114,7 +25627,7 @@
                                 <w:t>Fig</w:t>
                               </w:r>
                             </w:ins>
-                            <w:ins w:id="1559" w:author="Sean Yun-Shiuan Chuang" w:date="2020-03-11T23:38:00Z">
+                            <w:ins w:id="1576" w:author="Sean Yun-Shiuan Chuang" w:date="2020-03-11T23:38:00Z">
                               <w:r>
                                 <w:rPr>
                                   <w:sz w:val="16"/>
@@ -26122,7 +25635,7 @@
                                 <w:t xml:space="preserve">. </w:t>
                               </w:r>
                             </w:ins>
-                            <w:ins w:id="1560" w:author="Sean Yun-Shiuan Chuang" w:date="2020-03-12T12:32:00Z">
+                            <w:ins w:id="1577" w:author="Sean Yun-Shiuan Chuang" w:date="2020-03-12T12:32:00Z">
                               <w:r>
                                 <w:rPr>
                                   <w:sz w:val="16"/>
@@ -26130,7 +25643,7 @@
                                 <w:t>5</w:t>
                               </w:r>
                             </w:ins>
-                            <w:ins w:id="1561" w:author="Sean Yun-Shiuan Chuang" w:date="2020-03-11T23:38:00Z">
+                            <w:ins w:id="1578" w:author="Sean Yun-Shiuan Chuang" w:date="2020-03-11T23:38:00Z">
                               <w:r>
                                 <w:rPr>
                                   <w:sz w:val="16"/>
@@ -26138,7 +25651,7 @@
                                 <w:t>.</w:t>
                               </w:r>
                             </w:ins>
-                            <w:ins w:id="1562" w:author="Sean Yun-Shiuan Chuang" w:date="2020-03-11T13:41:00Z">
+                            <w:ins w:id="1579" w:author="Sean Yun-Shiuan Chuang" w:date="2020-03-11T13:41:00Z">
                               <w:r>
                                 <w:rPr>
                                   <w:sz w:val="16"/>
@@ -26153,11 +25666,11 @@
                               <w:rPr>
                                 <w:sz w:val="16"/>
                               </w:rPr>
-                              <w:pPrChange w:id="1563" w:author="Sean Yun-Shiuan Chuang" w:date="2020-03-11T13:40:00Z">
+                              <w:pPrChange w:id="1580" w:author="Sean Yun-Shiuan Chuang" w:date="2020-03-11T13:40:00Z">
                                 <w:pPr/>
                               </w:pPrChange>
                             </w:pPr>
-                            <w:del w:id="1564" w:author="Sean Yun-Shiuan Chuang" w:date="2020-03-11T13:41:00Z">
+                            <w:del w:id="1581" w:author="Sean Yun-Shiuan Chuang" w:date="2020-03-11T13:41:00Z">
                               <w:r>
                                 <w:rPr>
                                   <w:sz w:val="16"/>
@@ -26204,16 +25717,16 @@
                       <w:pPr>
                         <w:jc w:val="right"/>
                         <w:rPr>
-                          <w:ins w:id="1565" w:author="Sean Yun-Shiuan Chuang" w:date="2020-03-12T00:33:00Z"/>
+                          <w:ins w:id="1582" w:author="Sean Yun-Shiuan Chuang" w:date="2020-03-12T00:33:00Z"/>
                           <w:sz w:val="16"/>
                         </w:rPr>
-                        <w:pPrChange w:id="1566" w:author="Sean Yun-Shiuan Chuang" w:date="2020-03-12T12:37:00Z">
+                        <w:pPrChange w:id="1583" w:author="Sean Yun-Shiuan Chuang" w:date="2020-03-12T12:37:00Z">
                           <w:pPr>
                             <w:jc w:val="center"/>
                           </w:pPr>
                         </w:pPrChange>
                       </w:pPr>
-                      <w:ins w:id="1567" w:author="Sean Yun-Shiuan Chuang" w:date="2020-03-11T13:40:00Z">
+                      <w:ins w:id="1584" w:author="Sean Yun-Shiuan Chuang" w:date="2020-03-11T13:40:00Z">
                         <w:r>
                           <w:rPr>
                             <w:noProof/>
@@ -26281,11 +25794,11 @@
                       <w:pPr>
                         <w:jc w:val="both"/>
                         <w:rPr>
-                          <w:ins w:id="1568" w:author="Sean Yun-Shiuan Chuang" w:date="2020-03-11T13:41:00Z"/>
+                          <w:ins w:id="1585" w:author="Sean Yun-Shiuan Chuang" w:date="2020-03-11T13:41:00Z"/>
                           <w:sz w:val="16"/>
                         </w:rPr>
                       </w:pPr>
-                      <w:ins w:id="1569" w:author="Sean Yun-Shiuan Chuang" w:date="2020-03-11T13:41:00Z">
+                      <w:ins w:id="1586" w:author="Sean Yun-Shiuan Chuang" w:date="2020-03-11T13:41:00Z">
                         <w:r>
                           <w:rPr>
                             <w:sz w:val="16"/>
@@ -26293,7 +25806,7 @@
                           <w:t>Fig</w:t>
                         </w:r>
                       </w:ins>
-                      <w:ins w:id="1570" w:author="Sean Yun-Shiuan Chuang" w:date="2020-03-11T23:38:00Z">
+                      <w:ins w:id="1587" w:author="Sean Yun-Shiuan Chuang" w:date="2020-03-11T23:38:00Z">
                         <w:r>
                           <w:rPr>
                             <w:sz w:val="16"/>
@@ -26301,7 +25814,7 @@
                           <w:t xml:space="preserve">. </w:t>
                         </w:r>
                       </w:ins>
-                      <w:ins w:id="1571" w:author="Sean Yun-Shiuan Chuang" w:date="2020-03-12T12:32:00Z">
+                      <w:ins w:id="1588" w:author="Sean Yun-Shiuan Chuang" w:date="2020-03-12T12:32:00Z">
                         <w:r>
                           <w:rPr>
                             <w:sz w:val="16"/>
@@ -26309,7 +25822,7 @@
                           <w:t>5</w:t>
                         </w:r>
                       </w:ins>
-                      <w:ins w:id="1572" w:author="Sean Yun-Shiuan Chuang" w:date="2020-03-11T23:38:00Z">
+                      <w:ins w:id="1589" w:author="Sean Yun-Shiuan Chuang" w:date="2020-03-11T23:38:00Z">
                         <w:r>
                           <w:rPr>
                             <w:sz w:val="16"/>
@@ -26317,7 +25830,7 @@
                           <w:t>.</w:t>
                         </w:r>
                       </w:ins>
-                      <w:ins w:id="1573" w:author="Sean Yun-Shiuan Chuang" w:date="2020-03-11T13:41:00Z">
+                      <w:ins w:id="1590" w:author="Sean Yun-Shiuan Chuang" w:date="2020-03-11T13:41:00Z">
                         <w:r>
                           <w:rPr>
                             <w:sz w:val="16"/>
@@ -26332,11 +25845,11 @@
                         <w:rPr>
                           <w:sz w:val="16"/>
                         </w:rPr>
-                        <w:pPrChange w:id="1574" w:author="Sean Yun-Shiuan Chuang" w:date="2020-03-11T13:40:00Z">
+                        <w:pPrChange w:id="1591" w:author="Sean Yun-Shiuan Chuang" w:date="2020-03-11T13:40:00Z">
                           <w:pPr/>
                         </w:pPrChange>
                       </w:pPr>
-                      <w:del w:id="1575" w:author="Sean Yun-Shiuan Chuang" w:date="2020-03-11T13:41:00Z">
+                      <w:del w:id="1592" w:author="Sean Yun-Shiuan Chuang" w:date="2020-03-11T13:41:00Z">
                         <w:r>
                           <w:rPr>
                             <w:sz w:val="16"/>
@@ -26370,14 +25883,14 @@
     <w:p>
       <w:pPr>
         <w:pStyle w:val="Heading1"/>
-        <w:pPrChange w:id="1576" w:author="Sean Yun-Shiuan Chuang" w:date="2020-03-12T12:32:00Z">
+        <w:pPrChange w:id="1593" w:author="Sean Yun-Shiuan Chuang" w:date="2020-03-12T12:32:00Z">
           <w:pPr>
             <w:jc w:val="both"/>
           </w:pPr>
         </w:pPrChange>
       </w:pPr>
-      <w:moveFromRangeStart w:id="1577" w:author="Sean Yun-Shiuan Chuang" w:date="2020-03-11T13:18:00Z" w:name="move34825134"/>
-      <w:moveFrom w:id="1578" w:author="Sean Yun-Shiuan Chuang" w:date="2020-03-11T13:18:00Z">
+      <w:moveFromRangeStart w:id="1594" w:author="Sean Yun-Shiuan Chuang" w:date="2020-03-11T13:18:00Z" w:name="move34825134"/>
+      <w:moveFrom w:id="1595" w:author="Sean Yun-Shiuan Chuang" w:date="2020-03-11T13:18:00Z">
         <w:r>
           <w:rPr>
             <w:noProof/>
@@ -26429,7 +25942,7 @@
           </w:drawing>
         </w:r>
       </w:moveFrom>
-      <w:moveFromRangeEnd w:id="1577"/>
+      <w:moveFromRangeEnd w:id="1594"/>
     </w:p>
     <w:p>
       <w:pPr>
@@ -26447,11 +25960,11 @@
         <w:ind w:left="288" w:hanging="288"/>
         <w:contextualSpacing/>
         <w:rPr>
-          <w:moveTo w:id="1579" w:author="Sean Yun-Shiuan Chuang" w:date="2020-03-12T12:32:00Z"/>
+          <w:moveTo w:id="1596" w:author="Sean Yun-Shiuan Chuang" w:date="2020-03-12T12:32:00Z"/>
         </w:rPr>
       </w:pPr>
-      <w:moveToRangeStart w:id="1580" w:author="Sean Yun-Shiuan Chuang" w:date="2020-03-12T12:32:00Z" w:name="move34908739"/>
-      <w:moveTo w:id="1581" w:author="Sean Yun-Shiuan Chuang" w:date="2020-03-12T12:32:00Z">
+      <w:moveToRangeStart w:id="1597" w:author="Sean Yun-Shiuan Chuang" w:date="2020-03-12T12:32:00Z" w:name="move34908739"/>
+      <w:moveTo w:id="1598" w:author="Sean Yun-Shiuan Chuang" w:date="2020-03-12T12:32:00Z">
         <w:r>
           <w:t>A.</w:t>
         </w:r>
@@ -26467,7 +25980,7 @@
         <w:contextualSpacing/>
         <w:jc w:val="both"/>
         <w:rPr>
-          <w:moveTo w:id="1582" w:author="Sean Yun-Shiuan Chuang" w:date="2020-03-12T12:32:00Z"/>
+          <w:moveTo w:id="1599" w:author="Sean Yun-Shiuan Chuang" w:date="2020-03-12T12:32:00Z"/>
         </w:rPr>
       </w:pPr>
     </w:p>
@@ -26487,10 +26000,10 @@
         <w:ind w:left="288" w:hanging="288"/>
         <w:contextualSpacing/>
         <w:rPr>
-          <w:moveTo w:id="1583" w:author="Sean Yun-Shiuan Chuang" w:date="2020-03-12T12:32:00Z"/>
+          <w:moveTo w:id="1600" w:author="Sean Yun-Shiuan Chuang" w:date="2020-03-12T12:32:00Z"/>
         </w:rPr>
       </w:pPr>
-      <w:moveTo w:id="1584" w:author="Sean Yun-Shiuan Chuang" w:date="2020-03-12T12:32:00Z">
+      <w:moveTo w:id="1601" w:author="Sean Yun-Shiuan Chuang" w:date="2020-03-12T12:32:00Z">
         <w:r>
           <w:t>B.</w:t>
         </w:r>
@@ -26506,28 +26019,12 @@
         <w:contextualSpacing/>
         <w:jc w:val="both"/>
         <w:rPr>
-          <w:moveTo w:id="1585" w:author="Sean Yun-Shiuan Chuang" w:date="2020-03-12T12:32:00Z"/>
+          <w:moveTo w:id="1602" w:author="Sean Yun-Shiuan Chuang" w:date="2020-03-12T12:32:00Z"/>
         </w:rPr>
       </w:pPr>
-      <w:moveTo w:id="1586" w:author="Sean Yun-Shiuan Chuang" w:date="2020-03-12T12:32:00Z">
-        <w:r>
-          <w:t xml:space="preserve">Our findings highlight the potential of machine applications that infer implicit human preferences from third-person behavioral observation data. This is distinct from most current applications that are focused on dissociating explicit signals (e.g. recognizing emotional categories from facial expressions). This is also distinct from the previous study, which used </w:t>
-        </w:r>
-        <w:proofErr w:type="spellStart"/>
-        <w:r>
-          <w:t>ToMnet</w:t>
-        </w:r>
-        <w:proofErr w:type="spellEnd"/>
-        <w:r>
-          <w:t xml:space="preserve"> to extract preference from simulated agents without hidden associative structures. We demonstrate that a NN such as </w:t>
-        </w:r>
-        <w:proofErr w:type="spellStart"/>
-        <w:r>
-          <w:t>ToMnet</w:t>
-        </w:r>
-        <w:proofErr w:type="spellEnd"/>
-        <w:r>
-          <w:t xml:space="preserve"> can also model real hidden social networks reflected in human social preferences. Aside from artificial intelligence and robotics applications, our findings also have implications in neuropsychological research. In principle, the human brain is also a neural network, albeit more complex, that operates by integrating observations of how other humans behaviorally interact to generate an internal hypothesis about real social networks </w:t>
+      <w:moveTo w:id="1603" w:author="Sean Yun-Shiuan Chuang" w:date="2020-03-12T12:32:00Z">
+        <w:r>
+          <w:t xml:space="preserve">Our findings highlight the potential of machine applications that infer implicit human preferences from third-person behavioral observation data. This is distinct from most current applications that are focused on dissociating explicit signals (e.g. recognizing emotional categories from facial expressions). This is also distinct from the previous study, which used ToMnet to extract preference from simulated agents without hidden associative structures. We demonstrate that a NN such as ToMnet can also model real hidden social networks reflected in human social preferences. Aside from artificial intelligence and robotics applications, our findings also have implications in neuropsychological research. In principle, the human brain is also a neural network, albeit more complex, that operates by integrating observations of how other humans behaviorally interact to generate an internal hypothesis about real social networks </w:t>
         </w:r>
         <w:r>
           <w:fldChar w:fldCharType="begin"/>
@@ -26558,7 +26055,7 @@
         </w:r>
       </w:moveTo>
     </w:p>
-    <w:moveToRangeEnd w:id="1580"/>
+    <w:moveToRangeEnd w:id="1597"/>
     <w:p>
       <w:pPr>
         <w:jc w:val="both"/>
@@ -26574,13 +26071,14 @@
           <w:color w:val="000000"/>
         </w:rPr>
       </w:pPr>
-      <w:commentRangeStart w:id="1587"/>
-      <w:commentRangeEnd w:id="1587"/>
+      <w:commentRangeStart w:id="1604"/>
+      <w:commentRangeEnd w:id="1604"/>
       <w:r>
         <w:rPr>
           <w:rStyle w:val="CommentReference"/>
         </w:rPr>
-        <w:commentReference w:id="1587"/>
+        <w:lastRenderedPageBreak/>
+        <w:commentReference w:id="1604"/>
       </w:r>
     </w:p>
     <w:p>
@@ -26596,7 +26094,6 @@
           <w:iCs/>
           <w:noProof/>
         </w:rPr>
-        <w:lastRenderedPageBreak/>
         <mc:AlternateContent>
           <mc:Choice Requires="wps">
             <w:drawing>
@@ -26646,10 +26143,10 @@
                           <w:p>
                             <w:pPr>
                               <w:rPr>
-                                <w:ins w:id="1588" w:author="Sean Yun-Shiuan Chuang" w:date="2020-03-12T12:15:00Z"/>
+                                <w:ins w:id="1605" w:author="Sean Yun-Shiuan Chuang" w:date="2020-03-12T12:15:00Z"/>
                                 <w:sz w:val="16"/>
                               </w:rPr>
-                              <w:pPrChange w:id="1589" w:author="Sean Yun-Shiuan Chuang" w:date="2020-03-12T12:15:00Z">
+                              <w:pPrChange w:id="1606" w:author="Sean Yun-Shiuan Chuang" w:date="2020-03-12T12:15:00Z">
                                 <w:pPr>
                                   <w:jc w:val="center"/>
                                 </w:pPr>
@@ -26660,14 +26157,14 @@
                             <w:pPr>
                               <w:jc w:val="center"/>
                               <w:rPr>
-                                <w:ins w:id="1590" w:author="Sean Yun-Shiuan Chuang" w:date="2020-03-11T13:18:00Z"/>
+                                <w:ins w:id="1607" w:author="Sean Yun-Shiuan Chuang" w:date="2020-03-11T13:18:00Z"/>
                                 <w:sz w:val="16"/>
                               </w:rPr>
-                              <w:pPrChange w:id="1591" w:author="Sean Yun-Shiuan Chuang" w:date="2020-03-12T12:43:00Z">
+                              <w:pPrChange w:id="1608" w:author="Sean Yun-Shiuan Chuang" w:date="2020-03-12T12:43:00Z">
                                 <w:pPr/>
                               </w:pPrChange>
                             </w:pPr>
-                            <w:ins w:id="1592" w:author="Sean Yun-Shiuan Chuang" w:date="2020-03-12T12:43:00Z">
+                            <w:ins w:id="1609" w:author="Sean Yun-Shiuan Chuang" w:date="2020-03-12T12:43:00Z">
                               <w:r>
                                 <w:drawing>
                                   <wp:inline distT="0" distB="0" distL="0" distR="0" wp14:anchorId="10D0E7C8" wp14:editId="2191E231">
@@ -26719,9 +26216,9 @@
                                 </w:drawing>
                               </w:r>
                             </w:ins>
-                            <w:moveToRangeStart w:id="1593" w:author="Sean Yun-Shiuan Chuang" w:date="2020-03-11T13:18:00Z" w:name="move34825134"/>
-                            <w:moveTo w:id="1594" w:author="Sean Yun-Shiuan Chuang" w:date="2020-03-11T13:18:00Z">
-                              <w:del w:id="1595" w:author="Sean Yun-Shiuan Chuang" w:date="2020-03-12T12:24:00Z">
+                            <w:moveToRangeStart w:id="1610" w:author="Sean Yun-Shiuan Chuang" w:date="2020-03-11T13:18:00Z" w:name="move34825134"/>
+                            <w:moveTo w:id="1611" w:author="Sean Yun-Shiuan Chuang" w:date="2020-03-11T13:18:00Z">
+                              <w:del w:id="1612" w:author="Sean Yun-Shiuan Chuang" w:date="2020-03-12T12:24:00Z">
                                 <w:r>
                                   <w:rPr>
                                     <w:noProof/>
@@ -26781,13 +26278,13 @@
                                 </w:r>
                               </w:del>
                             </w:moveTo>
-                            <w:moveToRangeEnd w:id="1593"/>
+                            <w:moveToRangeEnd w:id="1610"/>
                           </w:p>
                           <w:p>
                             <w:pPr>
                               <w:jc w:val="both"/>
                               <w:rPr>
-                                <w:ins w:id="1596" w:author="Sean Yun-Shiuan Chuang" w:date="2020-03-12T12:26:00Z"/>
+                                <w:ins w:id="1613" w:author="Sean Yun-Shiuan Chuang" w:date="2020-03-12T12:26:00Z"/>
                                 <w:sz w:val="16"/>
                               </w:rPr>
                             </w:pPr>
@@ -26797,7 +26294,7 @@
                               </w:rPr>
                               <w:t>Fig</w:t>
                             </w:r>
-                            <w:ins w:id="1597" w:author="Sean Yun-Shiuan Chuang" w:date="2020-03-11T23:38:00Z">
+                            <w:ins w:id="1614" w:author="Sean Yun-Shiuan Chuang" w:date="2020-03-11T23:38:00Z">
                               <w:r>
                                 <w:rPr>
                                   <w:sz w:val="16"/>
@@ -26805,7 +26302,7 @@
                                 <w:t xml:space="preserve">. </w:t>
                               </w:r>
                             </w:ins>
-                            <w:ins w:id="1598" w:author="Sean Yun-Shiuan Chuang" w:date="2020-03-12T12:32:00Z">
+                            <w:ins w:id="1615" w:author="Sean Yun-Shiuan Chuang" w:date="2020-03-12T12:32:00Z">
                               <w:r>
                                 <w:rPr>
                                   <w:sz w:val="16"/>
@@ -26813,7 +26310,7 @@
                                 <w:t>6</w:t>
                               </w:r>
                             </w:ins>
-                            <w:ins w:id="1599" w:author="Sean Yun-Shiuan Chuang" w:date="2020-03-11T23:38:00Z">
+                            <w:ins w:id="1616" w:author="Sean Yun-Shiuan Chuang" w:date="2020-03-11T23:38:00Z">
                               <w:r>
                                 <w:rPr>
                                   <w:sz w:val="16"/>
@@ -26821,7 +26318,7 @@
                                 <w:t>.</w:t>
                               </w:r>
                             </w:ins>
-                            <w:del w:id="1600" w:author="Sean Yun-Shiuan Chuang" w:date="2020-03-11T23:38:00Z">
+                            <w:del w:id="1617" w:author="Sean Yun-Shiuan Chuang" w:date="2020-03-11T23:38:00Z">
                               <w:r>
                                 <w:rPr>
                                   <w:sz w:val="16"/>
@@ -26835,7 +26332,7 @@
                               </w:rPr>
                               <w:t xml:space="preserve"> </w:t>
                             </w:r>
-                            <w:del w:id="1601" w:author="Sean Yun-Shiuan Chuang" w:date="2020-03-12T00:34:00Z">
+                            <w:del w:id="1618" w:author="Sean Yun-Shiuan Chuang" w:date="2020-03-12T00:34:00Z">
                               <w:r>
                                 <w:rPr>
                                   <w:sz w:val="16"/>
@@ -26849,7 +26346,7 @@
                               </w:rPr>
                               <w:t xml:space="preserve">The ground-truth preference matrix and the reconstructed preference matrix for </w:t>
                             </w:r>
-                            <w:ins w:id="1602" w:author="Sean Yun-Shiuan Chuang" w:date="2020-03-12T12:25:00Z">
+                            <w:ins w:id="1619" w:author="Sean Yun-Shiuan Chuang" w:date="2020-03-12T12:25:00Z">
                               <w:r>
                                 <w:rPr>
                                   <w:sz w:val="16"/>
@@ -26863,7 +26360,7 @@
                               </w:rPr>
                               <w:t>simulated data</w:t>
                             </w:r>
-                            <w:ins w:id="1603" w:author="Sean Yun-Shiuan Chuang" w:date="2020-03-12T12:25:00Z">
+                            <w:ins w:id="1620" w:author="Sean Yun-Shiuan Chuang" w:date="2020-03-12T12:25:00Z">
                               <w:r>
                                 <w:rPr>
                                   <w:sz w:val="16"/>
@@ -26877,7 +26374,7 @@
                               </w:rPr>
                               <w:t xml:space="preserve">. </w:t>
                             </w:r>
-                            <w:ins w:id="1604" w:author="Sean Yun-Shiuan Chuang" w:date="2020-03-12T00:35:00Z">
+                            <w:ins w:id="1621" w:author="Sean Yun-Shiuan Chuang" w:date="2020-03-12T00:35:00Z">
                               <w:r>
                                 <w:rPr>
                                   <w:sz w:val="16"/>
@@ -26890,7 +26387,6 @@
                                 </w:rPr>
                                 <w:t xml:space="preserve"> at row </w:t>
                               </w:r>
-                              <w:proofErr w:type="spellStart"/>
                               <w:r>
                                 <w:rPr>
                                   <w:i/>
@@ -26899,7 +26395,6 @@
                                 </w:rPr>
                                 <w:t>i</w:t>
                               </w:r>
-                              <w:proofErr w:type="spellEnd"/>
                               <w:r>
                                 <w:rPr>
                                   <w:sz w:val="16"/>
@@ -27022,7 +26517,7 @@
                                 <w:t xml:space="preserve">. </w:t>
                               </w:r>
                             </w:ins>
-                            <w:del w:id="1605" w:author="Sean Yun-Shiuan Chuang" w:date="2020-03-12T00:35:00Z">
+                            <w:del w:id="1622" w:author="Sean Yun-Shiuan Chuang" w:date="2020-03-12T00:35:00Z">
                               <w:r>
                                 <w:rPr>
                                   <w:sz w:val="16"/>
@@ -27036,7 +26531,7 @@
                               </w:rPr>
                               <w:t xml:space="preserve">If there are tie(s) in the preference rank among targets (e.g., two or more targets share the same preference score), the targets with ties are assigned the average rank value (two targets share the second place in the preference score will have the rank value of 2.5). The ground-truth preference matrix is constructed by the rank-transformed </w:t>
                             </w:r>
-                            <w:del w:id="1606" w:author="Sean Yun-Shiuan Chuang" w:date="2020-03-12T12:26:00Z">
+                            <w:del w:id="1623" w:author="Sean Yun-Shiuan Chuang" w:date="2020-03-12T12:26:00Z">
                               <w:r>
                                 <w:rPr>
                                   <w:sz w:val="16"/>
@@ -27050,7 +26545,7 @@
                               </w:rPr>
                               <w:t>social support value</w:t>
                             </w:r>
-                            <w:del w:id="1607" w:author="Sean Yun-Shiuan Chuang" w:date="2020-03-12T12:27:00Z">
+                            <w:del w:id="1624" w:author="Sean Yun-Shiuan Chuang" w:date="2020-03-12T12:27:00Z">
                               <w:r>
                                 <w:rPr>
                                   <w:sz w:val="16"/>
@@ -27064,7 +26559,7 @@
                               </w:rPr>
                               <w:t xml:space="preserve">. </w:t>
                             </w:r>
-                            <w:ins w:id="1608" w:author="Sean Yun-Shiuan Chuang" w:date="2020-03-12T00:36:00Z">
+                            <w:ins w:id="1625" w:author="Sean Yun-Shiuan Chuang" w:date="2020-03-12T00:36:00Z">
                               <w:r>
                                 <w:rPr>
                                   <w:sz w:val="16"/>
@@ -27081,21 +26576,7 @@
                                 <w:rPr>
                                   <w:sz w:val="16"/>
                                 </w:rPr>
-                                <w:t xml:space="preserve"> inferred by </w:t>
-                              </w:r>
-                              <w:proofErr w:type="spellStart"/>
-                              <w:r>
-                                <w:rPr>
-                                  <w:sz w:val="16"/>
-                                </w:rPr>
-                                <w:t>ToMnet</w:t>
-                              </w:r>
-                              <w:proofErr w:type="spellEnd"/>
-                              <w:r>
-                                <w:rPr>
-                                  <w:sz w:val="16"/>
-                                </w:rPr>
-                                <w:t>+</w:t>
+                                <w:t xml:space="preserve"> inferred by ToMnet+</w:t>
                               </w:r>
                               <w:r>
                                 <w:rPr>
@@ -27104,7 +26585,7 @@
                                 <w:t xml:space="preserve"> (see Methods</w:t>
                               </w:r>
                             </w:ins>
-                            <w:ins w:id="1609" w:author="Sean Yun-Shiuan Chuang" w:date="2020-03-12T12:30:00Z">
+                            <w:ins w:id="1626" w:author="Sean Yun-Shiuan Chuang" w:date="2020-03-12T12:30:00Z">
                               <w:r>
                                 <w:rPr>
                                   <w:sz w:val="16"/>
@@ -27112,7 +26593,7 @@
                                 <w:t>). T</w:t>
                               </w:r>
                             </w:ins>
-                            <w:del w:id="1610" w:author="Sean Yun-Shiuan Chuang" w:date="2020-03-12T00:36:00Z">
+                            <w:del w:id="1627" w:author="Sean Yun-Shiuan Chuang" w:date="2020-03-12T00:36:00Z">
                               <w:r>
                                 <w:rPr>
                                   <w:sz w:val="16"/>
@@ -27120,7 +26601,7 @@
                                 <w:delText xml:space="preserve">The reconstructed preference matrix is constructed by the rank-transformed </w:delText>
                               </w:r>
                             </w:del>
-                            <w:del w:id="1611" w:author="Sean Yun-Shiuan Chuang" w:date="2020-03-12T00:35:00Z">
+                            <w:del w:id="1628" w:author="Sean Yun-Shiuan Chuang" w:date="2020-03-12T00:35:00Z">
                               <w:r>
                                 <w:rPr>
                                   <w:sz w:val="16"/>
@@ -27128,7 +26609,7 @@
                                 <w:delText xml:space="preserve"> </w:delText>
                               </w:r>
                             </w:del>
-                            <w:del w:id="1612" w:author="Sean Yun-Shiuan Chuang" w:date="2020-03-12T00:36:00Z">
+                            <w:del w:id="1629" w:author="Sean Yun-Shiuan Chuang" w:date="2020-03-12T00:36:00Z">
                               <w:r>
                                 <w:rPr>
                                   <w:sz w:val="16"/>
@@ -27136,7 +26617,7 @@
                                 <w:delText xml:space="preserve">predicted preference score inferred by ToMnet+. </w:delText>
                               </w:r>
                             </w:del>
-                            <w:del w:id="1613" w:author="Sean Yun-Shiuan Chuang" w:date="2020-03-12T12:27:00Z">
+                            <w:del w:id="1630" w:author="Sean Yun-Shiuan Chuang" w:date="2020-03-12T12:27:00Z">
                               <w:r>
                                 <w:rPr>
                                   <w:sz w:val="16"/>
@@ -27150,7 +26631,7 @@
                               </w:rPr>
                               <w:t>he labels on the left are</w:t>
                             </w:r>
-                            <w:ins w:id="1614" w:author="Sean Yun-Shiuan Chuang" w:date="2020-03-12T12:28:00Z">
+                            <w:ins w:id="1631" w:author="Sean Yun-Shiuan Chuang" w:date="2020-03-12T12:28:00Z">
                               <w:r>
                                 <w:rPr>
                                   <w:sz w:val="16"/>
@@ -27186,7 +26667,7 @@
                               </w:rPr>
                               <w:t xml:space="preserve"> the standard deviations of the ground-truth preference scores (before rank-transformation)</w:t>
                             </w:r>
-                            <w:ins w:id="1615" w:author="Sean Yun-Shiuan Chuang" w:date="2020-03-12T12:28:00Z">
+                            <w:ins w:id="1632" w:author="Sean Yun-Shiuan Chuang" w:date="2020-03-12T12:28:00Z">
                               <w:r>
                                 <w:rPr>
                                   <w:sz w:val="16"/>
@@ -27194,7 +26675,7 @@
                                 <w:t xml:space="preserve"> </w:t>
                               </w:r>
                             </w:ins>
-                            <w:del w:id="1616" w:author="Sean Yun-Shiuan Chuang" w:date="2020-03-12T12:28:00Z">
+                            <w:del w:id="1633" w:author="Sean Yun-Shiuan Chuang" w:date="2020-03-12T12:28:00Z">
                               <w:r>
                                 <w:rPr>
                                   <w:sz w:val="16"/>
@@ -27215,7 +26696,7 @@
                               <w:rPr>
                                 <w:sz w:val="16"/>
                               </w:rPr>
-                              <w:pPrChange w:id="1617" w:author="Sean Yun-Shiuan Chuang" w:date="2020-03-11T13:20:00Z">
+                              <w:pPrChange w:id="1634" w:author="Sean Yun-Shiuan Chuang" w:date="2020-03-11T13:20:00Z">
                                 <w:pPr/>
                               </w:pPrChange>
                             </w:pPr>
@@ -27245,10 +26726,10 @@
                     <w:p>
                       <w:pPr>
                         <w:rPr>
-                          <w:ins w:id="1618" w:author="Sean Yun-Shiuan Chuang" w:date="2020-03-12T12:15:00Z"/>
+                          <w:ins w:id="1635" w:author="Sean Yun-Shiuan Chuang" w:date="2020-03-12T12:15:00Z"/>
                           <w:sz w:val="16"/>
                         </w:rPr>
-                        <w:pPrChange w:id="1619" w:author="Sean Yun-Shiuan Chuang" w:date="2020-03-12T12:15:00Z">
+                        <w:pPrChange w:id="1636" w:author="Sean Yun-Shiuan Chuang" w:date="2020-03-12T12:15:00Z">
                           <w:pPr>
                             <w:jc w:val="center"/>
                           </w:pPr>
@@ -27259,14 +26740,14 @@
                       <w:pPr>
                         <w:jc w:val="center"/>
                         <w:rPr>
-                          <w:ins w:id="1620" w:author="Sean Yun-Shiuan Chuang" w:date="2020-03-11T13:18:00Z"/>
+                          <w:ins w:id="1637" w:author="Sean Yun-Shiuan Chuang" w:date="2020-03-11T13:18:00Z"/>
                           <w:sz w:val="16"/>
                         </w:rPr>
-                        <w:pPrChange w:id="1621" w:author="Sean Yun-Shiuan Chuang" w:date="2020-03-12T12:43:00Z">
+                        <w:pPrChange w:id="1638" w:author="Sean Yun-Shiuan Chuang" w:date="2020-03-12T12:43:00Z">
                           <w:pPr/>
                         </w:pPrChange>
                       </w:pPr>
-                      <w:ins w:id="1622" w:author="Sean Yun-Shiuan Chuang" w:date="2020-03-12T12:43:00Z">
+                      <w:ins w:id="1639" w:author="Sean Yun-Shiuan Chuang" w:date="2020-03-12T12:43:00Z">
                         <w:r>
                           <w:drawing>
                             <wp:inline distT="0" distB="0" distL="0" distR="0" wp14:anchorId="10D0E7C8" wp14:editId="2191E231">
@@ -27318,9 +26799,9 @@
                           </w:drawing>
                         </w:r>
                       </w:ins>
-                      <w:moveToRangeStart w:id="1623" w:author="Sean Yun-Shiuan Chuang" w:date="2020-03-11T13:18:00Z" w:name="move34825134"/>
-                      <w:moveTo w:id="1624" w:author="Sean Yun-Shiuan Chuang" w:date="2020-03-11T13:18:00Z">
-                        <w:del w:id="1625" w:author="Sean Yun-Shiuan Chuang" w:date="2020-03-12T12:24:00Z">
+                      <w:moveToRangeStart w:id="1640" w:author="Sean Yun-Shiuan Chuang" w:date="2020-03-11T13:18:00Z" w:name="move34825134"/>
+                      <w:moveTo w:id="1641" w:author="Sean Yun-Shiuan Chuang" w:date="2020-03-11T13:18:00Z">
+                        <w:del w:id="1642" w:author="Sean Yun-Shiuan Chuang" w:date="2020-03-12T12:24:00Z">
                           <w:r>
                             <w:rPr>
                               <w:noProof/>
@@ -27380,13 +26861,13 @@
                           </w:r>
                         </w:del>
                       </w:moveTo>
-                      <w:moveToRangeEnd w:id="1623"/>
+                      <w:moveToRangeEnd w:id="1640"/>
                     </w:p>
                     <w:p>
                       <w:pPr>
                         <w:jc w:val="both"/>
                         <w:rPr>
-                          <w:ins w:id="1626" w:author="Sean Yun-Shiuan Chuang" w:date="2020-03-12T12:26:00Z"/>
+                          <w:ins w:id="1643" w:author="Sean Yun-Shiuan Chuang" w:date="2020-03-12T12:26:00Z"/>
                           <w:sz w:val="16"/>
                         </w:rPr>
                       </w:pPr>
@@ -27396,7 +26877,7 @@
                         </w:rPr>
                         <w:t>Fig</w:t>
                       </w:r>
-                      <w:ins w:id="1627" w:author="Sean Yun-Shiuan Chuang" w:date="2020-03-11T23:38:00Z">
+                      <w:ins w:id="1644" w:author="Sean Yun-Shiuan Chuang" w:date="2020-03-11T23:38:00Z">
                         <w:r>
                           <w:rPr>
                             <w:sz w:val="16"/>
@@ -27404,7 +26885,7 @@
                           <w:t xml:space="preserve">. </w:t>
                         </w:r>
                       </w:ins>
-                      <w:ins w:id="1628" w:author="Sean Yun-Shiuan Chuang" w:date="2020-03-12T12:32:00Z">
+                      <w:ins w:id="1645" w:author="Sean Yun-Shiuan Chuang" w:date="2020-03-12T12:32:00Z">
                         <w:r>
                           <w:rPr>
                             <w:sz w:val="16"/>
@@ -27412,7 +26893,7 @@
                           <w:t>6</w:t>
                         </w:r>
                       </w:ins>
-                      <w:ins w:id="1629" w:author="Sean Yun-Shiuan Chuang" w:date="2020-03-11T23:38:00Z">
+                      <w:ins w:id="1646" w:author="Sean Yun-Shiuan Chuang" w:date="2020-03-11T23:38:00Z">
                         <w:r>
                           <w:rPr>
                             <w:sz w:val="16"/>
@@ -27420,7 +26901,7 @@
                           <w:t>.</w:t>
                         </w:r>
                       </w:ins>
-                      <w:del w:id="1630" w:author="Sean Yun-Shiuan Chuang" w:date="2020-03-11T23:38:00Z">
+                      <w:del w:id="1647" w:author="Sean Yun-Shiuan Chuang" w:date="2020-03-11T23:38:00Z">
                         <w:r>
                           <w:rPr>
                             <w:sz w:val="16"/>
@@ -27434,7 +26915,7 @@
                         </w:rPr>
                         <w:t xml:space="preserve"> </w:t>
                       </w:r>
-                      <w:del w:id="1631" w:author="Sean Yun-Shiuan Chuang" w:date="2020-03-12T00:34:00Z">
+                      <w:del w:id="1648" w:author="Sean Yun-Shiuan Chuang" w:date="2020-03-12T00:34:00Z">
                         <w:r>
                           <w:rPr>
                             <w:sz w:val="16"/>
@@ -27448,7 +26929,7 @@
                         </w:rPr>
                         <w:t xml:space="preserve">The ground-truth preference matrix and the reconstructed preference matrix for </w:t>
                       </w:r>
-                      <w:ins w:id="1632" w:author="Sean Yun-Shiuan Chuang" w:date="2020-03-12T12:25:00Z">
+                      <w:ins w:id="1649" w:author="Sean Yun-Shiuan Chuang" w:date="2020-03-12T12:25:00Z">
                         <w:r>
                           <w:rPr>
                             <w:sz w:val="16"/>
@@ -27462,7 +26943,7 @@
                         </w:rPr>
                         <w:t>simulated data</w:t>
                       </w:r>
-                      <w:ins w:id="1633" w:author="Sean Yun-Shiuan Chuang" w:date="2020-03-12T12:25:00Z">
+                      <w:ins w:id="1650" w:author="Sean Yun-Shiuan Chuang" w:date="2020-03-12T12:25:00Z">
                         <w:r>
                           <w:rPr>
                             <w:sz w:val="16"/>
@@ -27476,7 +26957,7 @@
                         </w:rPr>
                         <w:t xml:space="preserve">. </w:t>
                       </w:r>
-                      <w:ins w:id="1634" w:author="Sean Yun-Shiuan Chuang" w:date="2020-03-12T00:35:00Z">
+                      <w:ins w:id="1651" w:author="Sean Yun-Shiuan Chuang" w:date="2020-03-12T00:35:00Z">
                         <w:r>
                           <w:rPr>
                             <w:sz w:val="16"/>
@@ -27489,7 +26970,6 @@
                           </w:rPr>
                           <w:t xml:space="preserve"> at row </w:t>
                         </w:r>
-                        <w:proofErr w:type="spellStart"/>
                         <w:r>
                           <w:rPr>
                             <w:i/>
@@ -27498,7 +26978,6 @@
                           </w:rPr>
                           <w:t>i</w:t>
                         </w:r>
-                        <w:proofErr w:type="spellEnd"/>
                         <w:r>
                           <w:rPr>
                             <w:sz w:val="16"/>
@@ -27621,7 +27100,7 @@
                           <w:t xml:space="preserve">. </w:t>
                         </w:r>
                       </w:ins>
-                      <w:del w:id="1635" w:author="Sean Yun-Shiuan Chuang" w:date="2020-03-12T00:35:00Z">
+                      <w:del w:id="1652" w:author="Sean Yun-Shiuan Chuang" w:date="2020-03-12T00:35:00Z">
                         <w:r>
                           <w:rPr>
                             <w:sz w:val="16"/>
@@ -27635,7 +27114,7 @@
                         </w:rPr>
                         <w:t xml:space="preserve">If there are tie(s) in the preference rank among targets (e.g., two or more targets share the same preference score), the targets with ties are assigned the average rank value (two targets share the second place in the preference score will have the rank value of 2.5). The ground-truth preference matrix is constructed by the rank-transformed </w:t>
                       </w:r>
-                      <w:del w:id="1636" w:author="Sean Yun-Shiuan Chuang" w:date="2020-03-12T12:26:00Z">
+                      <w:del w:id="1653" w:author="Sean Yun-Shiuan Chuang" w:date="2020-03-12T12:26:00Z">
                         <w:r>
                           <w:rPr>
                             <w:sz w:val="16"/>
@@ -27649,7 +27128,7 @@
                         </w:rPr>
                         <w:t>social support value</w:t>
                       </w:r>
-                      <w:del w:id="1637" w:author="Sean Yun-Shiuan Chuang" w:date="2020-03-12T12:27:00Z">
+                      <w:del w:id="1654" w:author="Sean Yun-Shiuan Chuang" w:date="2020-03-12T12:27:00Z">
                         <w:r>
                           <w:rPr>
                             <w:sz w:val="16"/>
@@ -27663,7 +27142,7 @@
                         </w:rPr>
                         <w:t xml:space="preserve">. </w:t>
                       </w:r>
-                      <w:ins w:id="1638" w:author="Sean Yun-Shiuan Chuang" w:date="2020-03-12T00:36:00Z">
+                      <w:ins w:id="1655" w:author="Sean Yun-Shiuan Chuang" w:date="2020-03-12T00:36:00Z">
                         <w:r>
                           <w:rPr>
                             <w:sz w:val="16"/>
@@ -27680,21 +27159,7 @@
                           <w:rPr>
                             <w:sz w:val="16"/>
                           </w:rPr>
-                          <w:t xml:space="preserve"> inferred by </w:t>
-                        </w:r>
-                        <w:proofErr w:type="spellStart"/>
-                        <w:r>
-                          <w:rPr>
-                            <w:sz w:val="16"/>
-                          </w:rPr>
-                          <w:t>ToMnet</w:t>
-                        </w:r>
-                        <w:proofErr w:type="spellEnd"/>
-                        <w:r>
-                          <w:rPr>
-                            <w:sz w:val="16"/>
-                          </w:rPr>
-                          <w:t>+</w:t>
+                          <w:t xml:space="preserve"> inferred by ToMnet+</w:t>
                         </w:r>
                         <w:r>
                           <w:rPr>
@@ -27703,7 +27168,7 @@
                           <w:t xml:space="preserve"> (see Methods</w:t>
                         </w:r>
                       </w:ins>
-                      <w:ins w:id="1639" w:author="Sean Yun-Shiuan Chuang" w:date="2020-03-12T12:30:00Z">
+                      <w:ins w:id="1656" w:author="Sean Yun-Shiuan Chuang" w:date="2020-03-12T12:30:00Z">
                         <w:r>
                           <w:rPr>
                             <w:sz w:val="16"/>
@@ -27711,7 +27176,7 @@
                           <w:t>). T</w:t>
                         </w:r>
                       </w:ins>
-                      <w:del w:id="1640" w:author="Sean Yun-Shiuan Chuang" w:date="2020-03-12T00:36:00Z">
+                      <w:del w:id="1657" w:author="Sean Yun-Shiuan Chuang" w:date="2020-03-12T00:36:00Z">
                         <w:r>
                           <w:rPr>
                             <w:sz w:val="16"/>
@@ -27719,7 +27184,7 @@
                           <w:delText xml:space="preserve">The reconstructed preference matrix is constructed by the rank-transformed </w:delText>
                         </w:r>
                       </w:del>
-                      <w:del w:id="1641" w:author="Sean Yun-Shiuan Chuang" w:date="2020-03-12T00:35:00Z">
+                      <w:del w:id="1658" w:author="Sean Yun-Shiuan Chuang" w:date="2020-03-12T00:35:00Z">
                         <w:r>
                           <w:rPr>
                             <w:sz w:val="16"/>
@@ -27727,7 +27192,7 @@
                           <w:delText xml:space="preserve"> </w:delText>
                         </w:r>
                       </w:del>
-                      <w:del w:id="1642" w:author="Sean Yun-Shiuan Chuang" w:date="2020-03-12T00:36:00Z">
+                      <w:del w:id="1659" w:author="Sean Yun-Shiuan Chuang" w:date="2020-03-12T00:36:00Z">
                         <w:r>
                           <w:rPr>
                             <w:sz w:val="16"/>
@@ -27735,7 +27200,7 @@
                           <w:delText xml:space="preserve">predicted preference score inferred by ToMnet+. </w:delText>
                         </w:r>
                       </w:del>
-                      <w:del w:id="1643" w:author="Sean Yun-Shiuan Chuang" w:date="2020-03-12T12:27:00Z">
+                      <w:del w:id="1660" w:author="Sean Yun-Shiuan Chuang" w:date="2020-03-12T12:27:00Z">
                         <w:r>
                           <w:rPr>
                             <w:sz w:val="16"/>
@@ -27749,7 +27214,7 @@
                         </w:rPr>
                         <w:t>he labels on the left are</w:t>
                       </w:r>
-                      <w:ins w:id="1644" w:author="Sean Yun-Shiuan Chuang" w:date="2020-03-12T12:28:00Z">
+                      <w:ins w:id="1661" w:author="Sean Yun-Shiuan Chuang" w:date="2020-03-12T12:28:00Z">
                         <w:r>
                           <w:rPr>
                             <w:sz w:val="16"/>
@@ -27785,7 +27250,7 @@
                         </w:rPr>
                         <w:t xml:space="preserve"> the standard deviations of the ground-truth preference scores (before rank-transformation)</w:t>
                       </w:r>
-                      <w:ins w:id="1645" w:author="Sean Yun-Shiuan Chuang" w:date="2020-03-12T12:28:00Z">
+                      <w:ins w:id="1662" w:author="Sean Yun-Shiuan Chuang" w:date="2020-03-12T12:28:00Z">
                         <w:r>
                           <w:rPr>
                             <w:sz w:val="16"/>
@@ -27793,7 +27258,7 @@
                           <w:t xml:space="preserve"> </w:t>
                         </w:r>
                       </w:ins>
-                      <w:del w:id="1646" w:author="Sean Yun-Shiuan Chuang" w:date="2020-03-12T12:28:00Z">
+                      <w:del w:id="1663" w:author="Sean Yun-Shiuan Chuang" w:date="2020-03-12T12:28:00Z">
                         <w:r>
                           <w:rPr>
                             <w:sz w:val="16"/>
@@ -27814,7 +27279,7 @@
                         <w:rPr>
                           <w:sz w:val="16"/>
                         </w:rPr>
-                        <w:pPrChange w:id="1647" w:author="Sean Yun-Shiuan Chuang" w:date="2020-03-11T13:20:00Z">
+                        <w:pPrChange w:id="1664" w:author="Sean Yun-Shiuan Chuang" w:date="2020-03-11T13:20:00Z">
                           <w:pPr/>
                         </w:pPrChange>
                       </w:pPr>
@@ -27861,12 +27326,12 @@
         <w:ind w:left="288" w:hanging="288"/>
         <w:contextualSpacing/>
         <w:rPr>
-          <w:moveFrom w:id="1648" w:author="Sean Yun-Shiuan Chuang" w:date="2020-03-12T12:32:00Z"/>
+          <w:moveFrom w:id="1665" w:author="Sean Yun-Shiuan Chuang" w:date="2020-03-12T12:32:00Z"/>
         </w:rPr>
       </w:pPr>
-      <w:moveFromRangeStart w:id="1649" w:author="Sean Yun-Shiuan Chuang" w:date="2020-03-12T12:32:00Z" w:name="move34908739"/>
-      <w:commentRangeStart w:id="1650"/>
-      <w:moveFrom w:id="1651" w:author="Sean Yun-Shiuan Chuang" w:date="2020-03-12T12:32:00Z">
+      <w:moveFromRangeStart w:id="1666" w:author="Sean Yun-Shiuan Chuang" w:date="2020-03-12T12:32:00Z" w:name="move34908739"/>
+      <w:commentRangeStart w:id="1667"/>
+      <w:moveFrom w:id="1668" w:author="Sean Yun-Shiuan Chuang" w:date="2020-03-12T12:32:00Z">
         <w:r>
           <w:t>A.</w:t>
         </w:r>
@@ -27882,7 +27347,7 @@
         <w:contextualSpacing/>
         <w:jc w:val="both"/>
         <w:rPr>
-          <w:moveFrom w:id="1652" w:author="Sean Yun-Shiuan Chuang" w:date="2020-03-12T12:32:00Z"/>
+          <w:moveFrom w:id="1669" w:author="Sean Yun-Shiuan Chuang" w:date="2020-03-12T12:32:00Z"/>
         </w:rPr>
       </w:pPr>
     </w:p>
@@ -27902,10 +27367,10 @@
         <w:ind w:left="288" w:hanging="288"/>
         <w:contextualSpacing/>
         <w:rPr>
-          <w:moveFrom w:id="1653" w:author="Sean Yun-Shiuan Chuang" w:date="2020-03-12T12:32:00Z"/>
+          <w:moveFrom w:id="1670" w:author="Sean Yun-Shiuan Chuang" w:date="2020-03-12T12:32:00Z"/>
         </w:rPr>
       </w:pPr>
-      <w:moveFrom w:id="1654" w:author="Sean Yun-Shiuan Chuang" w:date="2020-03-12T12:32:00Z">
+      <w:moveFrom w:id="1671" w:author="Sean Yun-Shiuan Chuang" w:date="2020-03-12T12:32:00Z">
         <w:r>
           <w:t>B.</w:t>
         </w:r>
@@ -27921,10 +27386,10 @@
         <w:contextualSpacing/>
         <w:jc w:val="both"/>
         <w:rPr>
-          <w:moveFrom w:id="1655" w:author="Sean Yun-Shiuan Chuang" w:date="2020-03-12T12:32:00Z"/>
+          <w:moveFrom w:id="1672" w:author="Sean Yun-Shiuan Chuang" w:date="2020-03-12T12:32:00Z"/>
         </w:rPr>
       </w:pPr>
-      <w:moveFrom w:id="1656" w:author="Sean Yun-Shiuan Chuang" w:date="2020-03-12T12:32:00Z">
+      <w:moveFrom w:id="1673" w:author="Sean Yun-Shiuan Chuang" w:date="2020-03-12T12:32:00Z">
         <w:r>
           <w:t xml:space="preserve">Our findings highlight the potential of machine applications that infer implicit human preferences from third-person behavioral observation data. This is distinct from most current applications that are focused on dissociating explicit signals (e.g. recognizing emotional categories from facial expressions). This is also distinct from the previous study, which used ToMnet to extract preference from simulated agents without hidden associative structures. We demonstrate that a NN such as ToMnet can also model real hidden social networks reflected in human social preferences. Aside from artificial intelligence and robotics applications, our findings also have implications in neuropsychological research. In principle, the human brain is also a neural network, albeit more complex, that operates by integrating observations of how other humans behaviorally interact to generate an internal hypothesis about real social networks </w:t>
         </w:r>
@@ -27957,7 +27422,7 @@
         </w:r>
       </w:moveFrom>
     </w:p>
-    <w:moveFromRangeEnd w:id="1649"/>
+    <w:moveFromRangeEnd w:id="1666"/>
     <w:p>
       <w:pPr>
         <w:pStyle w:val="ReferenceHead"/>
@@ -27966,14 +27431,14 @@
       <w:r>
         <w:t>References</w:t>
       </w:r>
-      <w:commentRangeEnd w:id="1650"/>
+      <w:commentRangeEnd w:id="1667"/>
       <w:r>
         <w:rPr>
           <w:rStyle w:val="CommentReference"/>
           <w:smallCaps w:val="0"/>
           <w:kern w:val="0"/>
         </w:rPr>
-        <w:commentReference w:id="1650"/>
+        <w:commentReference w:id="1667"/>
       </w:r>
     </w:p>
     <w:p>
@@ -28814,15 +28279,7 @@
         <w:annotationRef/>
       </w:r>
       <w:r>
-        <w:t xml:space="preserve">I proposed to change the symbol for target from s to g (‘goal’). This is because I want to preserve “s” for being the subscript for each target, which becomes handy below e.g., </w:t>
-      </w:r>
-      <w:proofErr w:type="spellStart"/>
-      <w:r>
-        <w:t>gs</w:t>
-      </w:r>
-      <w:proofErr w:type="spellEnd"/>
-      <w:r>
-        <w:t>, us, ds. There are a lot of notations throughout the text because it’s not a simple task.</w:t>
+        <w:t>I proposed to change the symbol for target from s to g (‘goal’). This is because I want to preserve “s” for being the subscript for each target, which becomes handy below e.g., gs, us, ds. There are a lot of notations throughout the text because it’s not a simple task.</w:t>
       </w:r>
     </w:p>
     <w:p>
@@ -28859,19 +28316,11 @@
       <w:r>
         <w:t xml:space="preserve">I am unsure about this. Could </w:t>
       </w:r>
-      <w:proofErr w:type="spellStart"/>
       <w:r>
         <w:rPr>
           <w:bCs/>
         </w:rPr>
-        <w:t>Hsin</w:t>
-      </w:r>
-      <w:proofErr w:type="spellEnd"/>
-      <w:r>
-        <w:rPr>
-          <w:bCs/>
-        </w:rPr>
-        <w:t>-Yi check?</w:t>
+        <w:t>Hsin-Yi check?</w:t>
       </w:r>
     </w:p>
     <w:p>
@@ -29420,15 +28869,7 @@
         <w:annotationRef/>
       </w:r>
       <w:r>
-        <w:t xml:space="preserve">Could </w:t>
-      </w:r>
-      <w:proofErr w:type="spellStart"/>
-      <w:r>
-        <w:t>Hsin</w:t>
-      </w:r>
-      <w:proofErr w:type="spellEnd"/>
-      <w:r>
-        <w:t>-Yi check could the number is decided? Follow what distribution? The range?</w:t>
+        <w:t>Could Hsin-Yi check could the number is decided? Follow what distribution? The range?</w:t>
       </w:r>
     </w:p>
   </w:comment>
@@ -29437,14 +28878,8 @@
       <w:pPr>
         <w:pStyle w:val="CommentText"/>
       </w:pPr>
-      <w:proofErr w:type="spellStart"/>
-      <w:proofErr w:type="gramStart"/>
-      <w:r>
-        <w:t>Hsin</w:t>
-      </w:r>
-      <w:proofErr w:type="spellEnd"/>
-      <w:r>
-        <w:t>-</w:t>
+      <w:r>
+        <w:t>Hsin-</w:t>
       </w:r>
       <w:r>
         <w:rPr>
@@ -29457,14 +28892,7 @@
         <w:rPr>
           <w:lang w:eastAsia="zh-TW"/>
         </w:rPr>
-        <w:t>,</w:t>
-      </w:r>
-      <w:proofErr w:type="gramEnd"/>
-      <w:r>
-        <w:rPr>
-          <w:lang w:eastAsia="zh-TW"/>
-        </w:rPr>
-        <w:t xml:space="preserve"> could</w:t>
+        <w:t>, could</w:t>
       </w:r>
       <w:r>
         <w:rPr>
@@ -29520,15 +28948,7 @@
         <w:annotationRef/>
       </w:r>
       <w:r>
-        <w:t xml:space="preserve">Could </w:t>
-      </w:r>
-      <w:proofErr w:type="spellStart"/>
-      <w:r>
-        <w:t>Hsin</w:t>
-      </w:r>
-      <w:proofErr w:type="spellEnd"/>
-      <w:r>
-        <w:t>-Yi elaborate on this? For example, how many items, provide some sample items, the scales/range of the items and total score.</w:t>
+        <w:t>Could Hsin-Yi elaborate on this? For example, how many items, provide some sample items, the scales/range of the items and total score.</w:t>
       </w:r>
     </w:p>
     <w:p>
@@ -29537,7 +28957,7 @@
       </w:pPr>
     </w:p>
   </w:comment>
-  <w:comment w:id="1386" w:author="Sean Yun-Shiuan Chuang" w:date="2020-03-11T23:30:00Z" w:initials="Sean C">
+  <w:comment w:id="1389" w:author="Sean Yun-Shiuan Chuang" w:date="2020-03-11T23:30:00Z" w:initials="Sean C">
     <w:p>
       <w:pPr>
         <w:pStyle w:val="CommentText"/>
@@ -29553,7 +28973,7 @@
       </w:r>
     </w:p>
   </w:comment>
-  <w:comment w:id="1387" w:author="Sean Yun-Shiuan Chuang" w:date="2020-03-11T23:08:00Z" w:initials="Sean C">
+  <w:comment w:id="1390" w:author="Sean Yun-Shiuan Chuang" w:date="2020-03-11T23:08:00Z" w:initials="Sean C">
     <w:p>
       <w:pPr>
         <w:pStyle w:val="CommentText"/>
@@ -29569,7 +28989,7 @@
       </w:r>
     </w:p>
   </w:comment>
-  <w:comment w:id="1534" w:author="Sean Yun-Shiuan Chuang" w:date="2020-03-11T23:30:00Z" w:initials="Sean C">
+  <w:comment w:id="1551" w:author="Sean Yun-Shiuan Chuang" w:date="2020-03-11T23:30:00Z" w:initials="Sean C">
     <w:p>
       <w:pPr>
         <w:pStyle w:val="CommentText"/>
@@ -29585,7 +29005,7 @@
       </w:r>
     </w:p>
   </w:comment>
-  <w:comment w:id="1535" w:author="Sean Yun-Shiuan Chuang" w:date="2020-03-11T23:08:00Z" w:initials="Sean C">
+  <w:comment w:id="1550" w:author="Sean Yun-Shiuan Chuang" w:date="2020-03-11T23:08:00Z" w:initials="Sean C">
     <w:p>
       <w:pPr>
         <w:pStyle w:val="CommentText"/>
@@ -29601,7 +29021,7 @@
       </w:r>
     </w:p>
   </w:comment>
-  <w:comment w:id="1587" w:author="Sean Yun-Shiuan Chuang" w:date="2020-03-12T00:36:00Z" w:initials="Sean C">
+  <w:comment w:id="1604" w:author="Sean Yun-Shiuan Chuang" w:date="2020-03-12T00:36:00Z" w:initials="Sean C">
     <w:p>
       <w:pPr>
         <w:pStyle w:val="CommentText"/>
@@ -29617,7 +29037,7 @@
       </w:r>
     </w:p>
   </w:comment>
-  <w:comment w:id="1650" w:author="Sean Yun-Shiuan Chuang" w:date="2020-03-12T12:35:00Z" w:initials="Sean C">
+  <w:comment w:id="1667" w:author="Sean Yun-Shiuan Chuang" w:date="2020-03-12T12:35:00Z" w:initials="Sean C">
     <w:p>
       <w:pPr>
         <w:pStyle w:val="CommentText"/>
@@ -32149,7 +31569,7 @@
 </file>
 
 <file path=customXml/itemProps1.xml><?xml version="1.0" encoding="utf-8"?>
-<ds:datastoreItem xmlns:ds="http://schemas.openxmlformats.org/officeDocument/2006/customXml" ds:itemID="{5CD8B4D5-AECC-4340-9926-D36E01CFBC1D}">
+<ds:datastoreItem xmlns:ds="http://schemas.openxmlformats.org/officeDocument/2006/customXml" ds:itemID="{0DE8F7E7-8E53-4F45-899E-7A069913DAE8}">
   <ds:schemaRefs>
     <ds:schemaRef ds:uri="http://schemas.openxmlformats.org/officeDocument/2006/bibliography"/>
   </ds:schemaRefs>

</xml_diff>

<commit_message>
Update results: add Wilcoxon signed-rank test for preference inference
</commit_message>
<xml_diff>
--- a/report/RO-MAN/manuscripts/ROMAN20_PreferenceLearning_0309_YunShiuan_v3.docx
+++ b/report/RO-MAN/manuscripts/ROMAN20_PreferenceLearning_0309_YunShiuan_v3.docx
@@ -71,7 +71,47 @@
         </w:rPr>
       </w:pPr>
       <w:r>
-        <w:t xml:space="preserve">Yun-Shiuan Chuang, Hsin-Yi Hung, Edwinn Gamborino, Joshua Oon Soo Goh, Tsung-Ren Huang, Yu-Ling Chang, Su-Ling Yeh, Li-Chen Fu, </w:t>
+        <w:t xml:space="preserve">Yun-Shiuan Chuang, </w:t>
+      </w:r>
+      <w:proofErr w:type="spellStart"/>
+      <w:r>
+        <w:t>Hsin</w:t>
+      </w:r>
+      <w:proofErr w:type="spellEnd"/>
+      <w:r>
+        <w:t xml:space="preserve">-Yi Hung, </w:t>
+      </w:r>
+      <w:proofErr w:type="spellStart"/>
+      <w:r>
+        <w:t>Edwinn</w:t>
+      </w:r>
+      <w:proofErr w:type="spellEnd"/>
+      <w:r>
+        <w:t xml:space="preserve"> </w:t>
+      </w:r>
+      <w:proofErr w:type="spellStart"/>
+      <w:r>
+        <w:t>Gamborino</w:t>
+      </w:r>
+      <w:proofErr w:type="spellEnd"/>
+      <w:r>
+        <w:t xml:space="preserve">, Joshua </w:t>
+      </w:r>
+      <w:proofErr w:type="spellStart"/>
+      <w:r>
+        <w:t>Oon</w:t>
+      </w:r>
+      <w:proofErr w:type="spellEnd"/>
+      <w:r>
+        <w:t xml:space="preserve"> Soo Goh, Tsung-Ren Huang, Yu-Ling Chang, </w:t>
+      </w:r>
+      <w:proofErr w:type="spellStart"/>
+      <w:r>
+        <w:t>Su</w:t>
+      </w:r>
+      <w:proofErr w:type="spellEnd"/>
+      <w:r>
+        <w:t xml:space="preserve">-Ling Yeh, Li-Chen Fu, </w:t>
       </w:r>
       <w:r>
         <w:rPr>
@@ -226,7 +266,15 @@
                               <w:pStyle w:val="FootnoteText"/>
                             </w:pPr>
                             <w:r>
-                              <w:t xml:space="preserve">E. Gamborino is with the Center for Artificial Intelligence and Advanced Robotics, National Taiwan University, Taipei, Taiwan. (phone: +886 958 376 105; e-mail: </w:t>
+                              <w:t xml:space="preserve">E. </w:t>
+                            </w:r>
+                            <w:proofErr w:type="spellStart"/>
+                            <w:r>
+                              <w:t>Gamborino</w:t>
+                            </w:r>
+                            <w:proofErr w:type="spellEnd"/>
+                            <w:r>
+                              <w:t xml:space="preserve"> is with the Center for Artificial Intelligence and Advanced Robotics, National Taiwan University, Taipei, Taiwan. (phone: +886 958 376 105; e-mail: </w:t>
                             </w:r>
                             <w:r>
                               <w:t>gamborino@ntu.edu.tw</w:t>
@@ -248,7 +296,23 @@
                               <w:pStyle w:val="FootnoteText"/>
                             </w:pPr>
                             <w:r>
-                              <w:t xml:space="preserve">T.-R. Huang and Y.-L. Chang are with the Department of Psychology and the Center for Artificial Intelligence and Advanced Robotics, National Taiwan University, Taipei, Taiwan. (e-mail: [ychang, trhuang] </w:t>
+                              <w:t>T.-R. Huang and Y.-L. Chang are with the Department of Psychology and the Center for Artificial Intelligence and Advanced Robotics, National Taiwan University, Taipei, Taiwan. (e-mail: [</w:t>
+                            </w:r>
+                            <w:proofErr w:type="spellStart"/>
+                            <w:r>
+                              <w:t>ychang</w:t>
+                            </w:r>
+                            <w:proofErr w:type="spellEnd"/>
+                            <w:r>
+                              <w:t xml:space="preserve">, </w:t>
+                            </w:r>
+                            <w:proofErr w:type="spellStart"/>
+                            <w:r>
+                              <w:t>trhuang</w:t>
+                            </w:r>
+                            <w:proofErr w:type="spellEnd"/>
+                            <w:r>
+                              <w:t xml:space="preserve">] </w:t>
                             </w:r>
                             <w:r>
                               <w:t>@g.ntu.edu.tw</w:t>
@@ -340,7 +404,15 @@
                         <w:pStyle w:val="FootnoteText"/>
                       </w:pPr>
                       <w:r>
-                        <w:t xml:space="preserve">E. Gamborino is with the Center for Artificial Intelligence and Advanced Robotics, National Taiwan University, Taipei, Taiwan. (phone: +886 958 376 105; e-mail: </w:t>
+                        <w:t xml:space="preserve">E. </w:t>
+                      </w:r>
+                      <w:proofErr w:type="spellStart"/>
+                      <w:r>
+                        <w:t>Gamborino</w:t>
+                      </w:r>
+                      <w:proofErr w:type="spellEnd"/>
+                      <w:r>
+                        <w:t xml:space="preserve"> is with the Center for Artificial Intelligence and Advanced Robotics, National Taiwan University, Taipei, Taiwan. (phone: +886 958 376 105; e-mail: </w:t>
                       </w:r>
                       <w:r>
                         <w:t>gamborino@ntu.edu.tw</w:t>
@@ -362,7 +434,23 @@
                         <w:pStyle w:val="FootnoteText"/>
                       </w:pPr>
                       <w:r>
-                        <w:t xml:space="preserve">T.-R. Huang and Y.-L. Chang are with the Department of Psychology and the Center for Artificial Intelligence and Advanced Robotics, National Taiwan University, Taipei, Taiwan. (e-mail: [ychang, trhuang] </w:t>
+                        <w:t>T.-R. Huang and Y.-L. Chang are with the Department of Psychology and the Center for Artificial Intelligence and Advanced Robotics, National Taiwan University, Taipei, Taiwan. (e-mail: [</w:t>
+                      </w:r>
+                      <w:proofErr w:type="spellStart"/>
+                      <w:r>
+                        <w:t>ychang</w:t>
+                      </w:r>
+                      <w:proofErr w:type="spellEnd"/>
+                      <w:r>
+                        <w:t xml:space="preserve">, </w:t>
+                      </w:r>
+                      <w:proofErr w:type="spellStart"/>
+                      <w:r>
+                        <w:t>trhuang</w:t>
+                      </w:r>
+                      <w:proofErr w:type="spellEnd"/>
+                      <w:r>
+                        <w:t xml:space="preserve">] </w:t>
                       </w:r>
                       <w:r>
                         <w:t>@g.ntu.edu.tw</w:t>
@@ -765,7 +853,31 @@
           <w:szCs w:val="18"/>
           <w:lang w:eastAsia="ko-KR"/>
         </w:rPr>
-        <w:t xml:space="preserve">A social network exists only because the persons involved preferentially interact with each other in specific ways. As such, the nature of social connections between persons must be inferred from observations of their interactive behaviors. Critically, other work has shown that artificial neural networks implementing Theory of Mind (e.g. ToMnet </w:t>
+        <w:t xml:space="preserve">A social network exists only because the persons involved preferentially interact with each other in specific ways. As such, the nature of social connections between persons must be inferred from observations of their interactive behaviors. Critically, other work has shown that artificial neural networks implementing Theory of Mind (e.g. </w:t>
+      </w:r>
+      <w:proofErr w:type="spellStart"/>
+      <w:r>
+        <w:rPr>
+          <w:rFonts w:eastAsia="BatangChe"/>
+          <w:smallCaps w:val="0"/>
+          <w:color w:val="000000"/>
+          <w:kern w:val="0"/>
+          <w:szCs w:val="18"/>
+          <w:lang w:eastAsia="ko-KR"/>
+        </w:rPr>
+        <w:t>ToMnet</w:t>
+      </w:r>
+      <w:proofErr w:type="spellEnd"/>
+      <w:r>
+        <w:rPr>
+          <w:rFonts w:eastAsia="BatangChe"/>
+          <w:smallCaps w:val="0"/>
+          <w:color w:val="000000"/>
+          <w:kern w:val="0"/>
+          <w:szCs w:val="18"/>
+          <w:lang w:eastAsia="ko-KR"/>
+        </w:rPr>
+        <w:t xml:space="preserve"> </w:t>
       </w:r>
       <w:r>
         <w:rPr>
@@ -930,7 +1042,31 @@
           <w:szCs w:val="18"/>
           <w:lang w:eastAsia="ko-KR"/>
         </w:rPr>
-        <w:t xml:space="preserve"> to construct ToMnet+ and evaluated how its operation might </w:t>
+        <w:t xml:space="preserve"> to construct </w:t>
+      </w:r>
+      <w:proofErr w:type="spellStart"/>
+      <w:r>
+        <w:rPr>
+          <w:rFonts w:eastAsia="BatangChe"/>
+          <w:smallCaps w:val="0"/>
+          <w:color w:val="000000"/>
+          <w:kern w:val="0"/>
+          <w:szCs w:val="18"/>
+          <w:lang w:eastAsia="ko-KR"/>
+        </w:rPr>
+        <w:t>ToMnet</w:t>
+      </w:r>
+      <w:proofErr w:type="spellEnd"/>
+      <w:r>
+        <w:rPr>
+          <w:rFonts w:eastAsia="BatangChe"/>
+          <w:smallCaps w:val="0"/>
+          <w:color w:val="000000"/>
+          <w:kern w:val="0"/>
+          <w:szCs w:val="18"/>
+          <w:lang w:eastAsia="ko-KR"/>
+        </w:rPr>
+        <w:t xml:space="preserve">+ and evaluated how its operation might </w:t>
       </w:r>
       <w:r>
         <w:rPr>
@@ -1416,7 +1552,31 @@
           <w:szCs w:val="18"/>
           <w:lang w:eastAsia="ko-KR"/>
         </w:rPr>
-        <w:t xml:space="preserve">Core to our approach in this work is simulating plausible social networks that constitute ground truth against which to assess performance of ToMnet+ </w:t>
+        <w:t xml:space="preserve">Core to our approach in this work is simulating plausible social networks that constitute ground truth against which to assess performance of </w:t>
+      </w:r>
+      <w:proofErr w:type="spellStart"/>
+      <w:r>
+        <w:rPr>
+          <w:rFonts w:eastAsia="BatangChe"/>
+          <w:smallCaps w:val="0"/>
+          <w:color w:val="000000"/>
+          <w:kern w:val="0"/>
+          <w:szCs w:val="18"/>
+          <w:lang w:eastAsia="ko-KR"/>
+        </w:rPr>
+        <w:t>ToMnet</w:t>
+      </w:r>
+      <w:proofErr w:type="spellEnd"/>
+      <w:r>
+        <w:rPr>
+          <w:rFonts w:eastAsia="BatangChe"/>
+          <w:smallCaps w:val="0"/>
+          <w:color w:val="000000"/>
+          <w:kern w:val="0"/>
+          <w:szCs w:val="18"/>
+          <w:lang w:eastAsia="ko-KR"/>
+        </w:rPr>
+        <w:t xml:space="preserve">+ </w:t>
       </w:r>
       <w:commentRangeStart w:id="2"/>
       <w:r>
@@ -1625,7 +1785,79 @@
           <w:szCs w:val="18"/>
           <w:lang w:eastAsia="ko-KR"/>
         </w:rPr>
-        <w:t xml:space="preserve">Simulated social support networks were thus used to generate sets of agent interactions with targets in different social contexts from which ToMnet+ learned. To test for a hidden social support network representation, we asked ToMnet+ which target an agent would preferentially interact with over various novel combinations of social contexts. We considered that the rank order of agent-target social support weights captures the base topology of our simple simulated social networks. As such, the goal is to determine if ToMnet+ judgment of agent-target social interaction preferences during test has a similar rank order as the social support weights. </w:t>
+        <w:t xml:space="preserve">Simulated social support networks were thus used to generate sets of agent interactions with targets in different social contexts from which </w:t>
+      </w:r>
+      <w:proofErr w:type="spellStart"/>
+      <w:r>
+        <w:rPr>
+          <w:rFonts w:eastAsia="BatangChe"/>
+          <w:smallCaps w:val="0"/>
+          <w:color w:val="000000"/>
+          <w:kern w:val="0"/>
+          <w:szCs w:val="18"/>
+          <w:lang w:eastAsia="ko-KR"/>
+        </w:rPr>
+        <w:t>ToMnet</w:t>
+      </w:r>
+      <w:proofErr w:type="spellEnd"/>
+      <w:r>
+        <w:rPr>
+          <w:rFonts w:eastAsia="BatangChe"/>
+          <w:smallCaps w:val="0"/>
+          <w:color w:val="000000"/>
+          <w:kern w:val="0"/>
+          <w:szCs w:val="18"/>
+          <w:lang w:eastAsia="ko-KR"/>
+        </w:rPr>
+        <w:t xml:space="preserve">+ learned. To test for a hidden social support network representation, we asked </w:t>
+      </w:r>
+      <w:proofErr w:type="spellStart"/>
+      <w:r>
+        <w:rPr>
+          <w:rFonts w:eastAsia="BatangChe"/>
+          <w:smallCaps w:val="0"/>
+          <w:color w:val="000000"/>
+          <w:kern w:val="0"/>
+          <w:szCs w:val="18"/>
+          <w:lang w:eastAsia="ko-KR"/>
+        </w:rPr>
+        <w:t>ToMnet</w:t>
+      </w:r>
+      <w:proofErr w:type="spellEnd"/>
+      <w:r>
+        <w:rPr>
+          <w:rFonts w:eastAsia="BatangChe"/>
+          <w:smallCaps w:val="0"/>
+          <w:color w:val="000000"/>
+          <w:kern w:val="0"/>
+          <w:szCs w:val="18"/>
+          <w:lang w:eastAsia="ko-KR"/>
+        </w:rPr>
+        <w:t xml:space="preserve">+ which target an agent would preferentially interact with over various novel combinations of social contexts. We considered that the rank order of agent-target social support weights captures the base topology of our simple simulated social networks. As such, the goal is to determine if </w:t>
+      </w:r>
+      <w:proofErr w:type="spellStart"/>
+      <w:r>
+        <w:rPr>
+          <w:rFonts w:eastAsia="BatangChe"/>
+          <w:smallCaps w:val="0"/>
+          <w:color w:val="000000"/>
+          <w:kern w:val="0"/>
+          <w:szCs w:val="18"/>
+          <w:lang w:eastAsia="ko-KR"/>
+        </w:rPr>
+        <w:t>ToMnet</w:t>
+      </w:r>
+      <w:proofErr w:type="spellEnd"/>
+      <w:r>
+        <w:rPr>
+          <w:rFonts w:eastAsia="BatangChe"/>
+          <w:smallCaps w:val="0"/>
+          <w:color w:val="000000"/>
+          <w:kern w:val="0"/>
+          <w:szCs w:val="18"/>
+          <w:lang w:eastAsia="ko-KR"/>
+        </w:rPr>
+        <w:t xml:space="preserve">+ judgment of agent-target social interaction preferences during test has a similar rank order as the social support weights. </w:t>
       </w:r>
     </w:p>
     <w:p>
@@ -1656,7 +1888,55 @@
           <w:szCs w:val="18"/>
           <w:lang w:eastAsia="ko-KR"/>
         </w:rPr>
-        <w:t>In the following, Section II expands on the notion of social support and its influence on human social interaction as well as considers relevant findings on machine learning of human social preferences. Section III covers our methodology regarding the SSQ, simulation generation, additional real human social interaction data acquisition for ecological validation, and ToMnet+ architecture and implementation. Section IV reports ToMnet+ performance results for the simulation data as well as human data. Section V discusses the findings and conclusion.</w:t>
+        <w:t xml:space="preserve">In the following, Section II expands on the notion of social support and its influence on human social interaction as well as considers relevant findings on machine learning of human social preferences. Section III covers our methodology regarding the SSQ, simulation generation, additional real human social interaction data acquisition for ecological validation, and </w:t>
+      </w:r>
+      <w:proofErr w:type="spellStart"/>
+      <w:r>
+        <w:rPr>
+          <w:rFonts w:eastAsia="BatangChe"/>
+          <w:smallCaps w:val="0"/>
+          <w:color w:val="000000"/>
+          <w:kern w:val="0"/>
+          <w:szCs w:val="18"/>
+          <w:lang w:eastAsia="ko-KR"/>
+        </w:rPr>
+        <w:t>ToMnet</w:t>
+      </w:r>
+      <w:proofErr w:type="spellEnd"/>
+      <w:r>
+        <w:rPr>
+          <w:rFonts w:eastAsia="BatangChe"/>
+          <w:smallCaps w:val="0"/>
+          <w:color w:val="000000"/>
+          <w:kern w:val="0"/>
+          <w:szCs w:val="18"/>
+          <w:lang w:eastAsia="ko-KR"/>
+        </w:rPr>
+        <w:t xml:space="preserve">+ architecture and implementation. Section IV reports </w:t>
+      </w:r>
+      <w:proofErr w:type="spellStart"/>
+      <w:r>
+        <w:rPr>
+          <w:rFonts w:eastAsia="BatangChe"/>
+          <w:smallCaps w:val="0"/>
+          <w:color w:val="000000"/>
+          <w:kern w:val="0"/>
+          <w:szCs w:val="18"/>
+          <w:lang w:eastAsia="ko-KR"/>
+        </w:rPr>
+        <w:t>ToMnet</w:t>
+      </w:r>
+      <w:proofErr w:type="spellEnd"/>
+      <w:r>
+        <w:rPr>
+          <w:rFonts w:eastAsia="BatangChe"/>
+          <w:smallCaps w:val="0"/>
+          <w:color w:val="000000"/>
+          <w:kern w:val="0"/>
+          <w:szCs w:val="18"/>
+          <w:lang w:eastAsia="ko-KR"/>
+        </w:rPr>
+        <w:t>+ performance results for the simulation data as well as human data. Section V discusses the findings and conclusion.</w:t>
       </w:r>
     </w:p>
     <w:p>
@@ -2646,7 +2926,23 @@
           <w:rStyle w:val="Emphasis"/>
           <w:i w:val="0"/>
         </w:rPr>
-        <w:t xml:space="preserve">. For instance, a baby obtains food from parents more readily than from siblings, and seeks out siblings for other purposes (despite similar physical proximities for both). Thus, a given person maintains several different classes of social support networks for different needs (e.g. emotional, financial, health) </w:t>
+        <w:t xml:space="preserve">. For instance, a baby obtains food from parents more readily than from </w:t>
+      </w:r>
+      <w:proofErr w:type="gramStart"/>
+      <w:r>
+        <w:rPr>
+          <w:rStyle w:val="Emphasis"/>
+          <w:i w:val="0"/>
+        </w:rPr>
+        <w:t>siblings, and</w:t>
+      </w:r>
+      <w:proofErr w:type="gramEnd"/>
+      <w:r>
+        <w:rPr>
+          <w:rStyle w:val="Emphasis"/>
+          <w:i w:val="0"/>
+        </w:rPr>
+        <w:t xml:space="preserve"> seeks out siblings for other purposes (despite similar physical proximities for both). Thus, a given person maintains several different classes of social support networks for different needs (e.g. emotional, financial, health) </w:t>
       </w:r>
       <w:r>
         <w:rPr>
@@ -4590,7 +4886,21 @@
                                 <w:rPr>
                                   <w:sz w:val="16"/>
                                 </w:rPr>
-                                <w:t xml:space="preserve"> Char Net: character network; Pred Net: prediction network, </w:t>
+                                <w:t xml:space="preserve"> Char Net: character network; </w:t>
+                              </w:r>
+                              <w:proofErr w:type="spellStart"/>
+                              <w:r>
+                                <w:rPr>
+                                  <w:sz w:val="16"/>
+                                </w:rPr>
+                                <w:t>Pred</w:t>
+                              </w:r>
+                              <w:proofErr w:type="spellEnd"/>
+                              <w:r>
+                                <w:rPr>
+                                  <w:sz w:val="16"/>
+                                </w:rPr>
+                                <w:t xml:space="preserve"> Net: prediction network, </w:t>
                               </w:r>
                             </w:ins>
                             <m:oMath>
@@ -6457,7 +6767,21 @@
                           <w:rPr>
                             <w:sz w:val="16"/>
                           </w:rPr>
-                          <w:t xml:space="preserve"> Char Net: character network; Pred Net: prediction network, </w:t>
+                          <w:t xml:space="preserve"> Char Net: character network; </w:t>
+                        </w:r>
+                        <w:proofErr w:type="spellStart"/>
+                        <w:r>
+                          <w:rPr>
+                            <w:sz w:val="16"/>
+                          </w:rPr>
+                          <w:t>Pred</w:t>
+                        </w:r>
+                        <w:proofErr w:type="spellEnd"/>
+                        <w:r>
+                          <w:rPr>
+                            <w:sz w:val="16"/>
+                          </w:rPr>
+                          <w:t xml:space="preserve"> Net: prediction network, </w:t>
                         </w:r>
                       </w:ins>
                       <m:oMath>
@@ -6656,14 +6980,110 @@
           <w:rStyle w:val="Emphasis"/>
           <w:i w:val="0"/>
         </w:rPr>
-        <w:t xml:space="preserve"> presents ToMnet’s ability to represent an agent’s false beliefs. ToMnet observes past social interactions of an agent with targets and encodes character embeddings representing which targets an agent prefers over these histories. Integrating these character embeddings with internal state representations, ToMnet predicts which social actions an agent would perform with respect to targets in new given contexts. Importantly, the authors also applied random changes to target states in the social context that were hidden to the agent. For example, a target might be removed from the context, with this information known to ToMnet but not the agent. Despite this, ToMnet still predicted agent actions vis-à-vis the agent’s status quo as if targets were present, thereby displaying its inference about the agent’s false belief. Because of its ability to derive hidden states from observations, in this proposed system, we </w:t>
-      </w:r>
+        <w:t xml:space="preserve"> presents </w:t>
+      </w:r>
+      <w:proofErr w:type="spellStart"/>
       <w:r>
         <w:rPr>
           <w:rStyle w:val="Emphasis"/>
           <w:i w:val="0"/>
         </w:rPr>
-        <w:t xml:space="preserve">apply a modification of ToMnet to infer social networks through observations of how agents interact with targets.  </w:t>
+        <w:t>ToMnet’s</w:t>
+      </w:r>
+      <w:proofErr w:type="spellEnd"/>
+      <w:r>
+        <w:rPr>
+          <w:rStyle w:val="Emphasis"/>
+          <w:i w:val="0"/>
+        </w:rPr>
+        <w:t xml:space="preserve"> ability to represent an agent’s false beliefs. </w:t>
+      </w:r>
+      <w:proofErr w:type="spellStart"/>
+      <w:r>
+        <w:rPr>
+          <w:rStyle w:val="Emphasis"/>
+          <w:i w:val="0"/>
+        </w:rPr>
+        <w:t>ToMnet</w:t>
+      </w:r>
+      <w:proofErr w:type="spellEnd"/>
+      <w:r>
+        <w:rPr>
+          <w:rStyle w:val="Emphasis"/>
+          <w:i w:val="0"/>
+        </w:rPr>
+        <w:t xml:space="preserve"> observes past social interactions of an agent with targets and encodes character embeddings representing which targets an agent prefers over these histories. Integrating these character embeddings with internal state representations, </w:t>
+      </w:r>
+      <w:proofErr w:type="spellStart"/>
+      <w:r>
+        <w:rPr>
+          <w:rStyle w:val="Emphasis"/>
+          <w:i w:val="0"/>
+        </w:rPr>
+        <w:t>ToMnet</w:t>
+      </w:r>
+      <w:proofErr w:type="spellEnd"/>
+      <w:r>
+        <w:rPr>
+          <w:rStyle w:val="Emphasis"/>
+          <w:i w:val="0"/>
+        </w:rPr>
+        <w:t xml:space="preserve"> predicts which social actions an agent would perform with respect to targets in new given contexts. Importantly, the authors also applied random changes to target states in the social context that were hidden to the agent. For example, a target might be removed from the context, with this information known to </w:t>
+      </w:r>
+      <w:proofErr w:type="spellStart"/>
+      <w:r>
+        <w:rPr>
+          <w:rStyle w:val="Emphasis"/>
+          <w:i w:val="0"/>
+        </w:rPr>
+        <w:t>ToMnet</w:t>
+      </w:r>
+      <w:proofErr w:type="spellEnd"/>
+      <w:r>
+        <w:rPr>
+          <w:rStyle w:val="Emphasis"/>
+          <w:i w:val="0"/>
+        </w:rPr>
+        <w:t xml:space="preserve"> but not the agent. Despite this, </w:t>
+      </w:r>
+      <w:proofErr w:type="spellStart"/>
+      <w:r>
+        <w:rPr>
+          <w:rStyle w:val="Emphasis"/>
+          <w:i w:val="0"/>
+        </w:rPr>
+        <w:t>ToMnet</w:t>
+      </w:r>
+      <w:proofErr w:type="spellEnd"/>
+      <w:r>
+        <w:rPr>
+          <w:rStyle w:val="Emphasis"/>
+          <w:i w:val="0"/>
+        </w:rPr>
+        <w:t xml:space="preserve"> still predicted agent actions vis-à-vis the agent’s status quo as if targets were present, thereby displaying its inference about the agent’s false belief. Because of its ability to derive hidden states from observations, in this proposed system, we </w:t>
+      </w:r>
+      <w:r>
+        <w:rPr>
+          <w:rStyle w:val="Emphasis"/>
+          <w:i w:val="0"/>
+        </w:rPr>
+        <w:t xml:space="preserve">apply a modification of </w:t>
+      </w:r>
+      <w:proofErr w:type="spellStart"/>
+      <w:r>
+        <w:rPr>
+          <w:rStyle w:val="Emphasis"/>
+          <w:i w:val="0"/>
+        </w:rPr>
+        <w:t>ToMnet</w:t>
+      </w:r>
+      <w:proofErr w:type="spellEnd"/>
+      <w:r>
+        <w:rPr>
+          <w:rStyle w:val="Emphasis"/>
+          <w:i w:val="0"/>
+        </w:rPr>
+        <w:t xml:space="preserve"> to infer social networks through observations of how agents interact with targets.  </w:t>
       </w:r>
     </w:p>
     <w:p>
@@ -7649,6 +8069,7 @@
         </w:rPr>
         <w:t xml:space="preserve">placed </w:t>
       </w:r>
+      <w:proofErr w:type="spellStart"/>
       <w:ins w:id="333" w:author="Unknown" w:date="2020-03-09T20:20:00Z">
         <w:r>
           <w:rPr>
@@ -7665,6 +8086,7 @@
           </w:rPr>
           <w:t>target</w:t>
         </w:r>
+        <w:proofErr w:type="spellEnd"/>
         <w:r>
           <w:rPr>
             <w:rFonts w:ascii="Times New Roman"/>
@@ -7741,6 +8163,7 @@
           <w:t xml:space="preserve">and </w:t>
         </w:r>
       </w:ins>
+      <w:proofErr w:type="spellStart"/>
       <w:ins w:id="340" w:author="Unknown" w:date="2020-03-09T20:21:00Z">
         <w:r>
           <w:rPr>
@@ -7755,7 +8178,16 @@
             <w:bCs/>
             <w:vertAlign w:val="subscript"/>
           </w:rPr>
-          <w:t xml:space="preserve">barrier </w:t>
+          <w:t>barrier</w:t>
+        </w:r>
+        <w:proofErr w:type="spellEnd"/>
+        <w:r>
+          <w:rPr>
+            <w:rFonts w:ascii="Times New Roman"/>
+            <w:bCs/>
+            <w:vertAlign w:val="subscript"/>
+          </w:rPr>
+          <w:t xml:space="preserve"> </w:t>
         </w:r>
       </w:ins>
       <w:ins w:id="341" w:author="Unknown" w:date="2020-03-09T19:20:00Z">
@@ -8497,13 +8929,22 @@
           <w:t xml:space="preserve">he </w:t>
         </w:r>
       </w:ins>
+      <w:proofErr w:type="gramStart"/>
       <w:ins w:id="395" w:author="Unknown" w:date="2020-03-09T19:35:00Z">
         <w:r>
           <w:rPr>
             <w:rFonts w:ascii="Times New Roman"/>
             <w:bCs/>
           </w:rPr>
-          <w:t xml:space="preserve">target </w:t>
+          <w:t>target</w:t>
+        </w:r>
+        <w:proofErr w:type="gramEnd"/>
+        <w:r>
+          <w:rPr>
+            <w:rFonts w:ascii="Times New Roman"/>
+            <w:bCs/>
+          </w:rPr>
+          <w:t xml:space="preserve"> </w:t>
         </w:r>
         <w:del w:id="396" w:author="Unknown" w:date="2020-03-09T19:35:00Z">
           <w:r>
@@ -9951,8 +10392,17 @@
             <w:rFonts w:ascii="Times New Roman"/>
             <w:bCs/>
           </w:rPr>
-          <w:t xml:space="preserve"> Twelve virtual agents have SD(</w:t>
-        </w:r>
+          <w:t xml:space="preserve"> Twelve virtual agents have </w:t>
+        </w:r>
+        <w:proofErr w:type="gramStart"/>
+        <w:r>
+          <w:rPr>
+            <w:rFonts w:ascii="Times New Roman"/>
+            <w:bCs/>
+          </w:rPr>
+          <w:t>SD(</w:t>
+        </w:r>
+        <w:proofErr w:type="gramEnd"/>
         <m:oMath>
           <m:r>
             <w:rPr>
@@ -10252,7 +10702,23 @@
             <w:rFonts w:ascii="Times New Roman"/>
             <w:bCs/>
           </w:rPr>
-          <w:t xml:space="preserve"> ages = , range of age =, males = </w:t>
+          <w:t xml:space="preserve"> ages </w:t>
+        </w:r>
+        <w:proofErr w:type="gramStart"/>
+        <w:r>
+          <w:rPr>
+            <w:rFonts w:ascii="Times New Roman"/>
+            <w:bCs/>
+          </w:rPr>
+          <w:t>= ,</w:t>
+        </w:r>
+        <w:proofErr w:type="gramEnd"/>
+        <w:r>
+          <w:rPr>
+            <w:rFonts w:ascii="Times New Roman"/>
+            <w:bCs/>
+          </w:rPr>
+          <w:t xml:space="preserve"> range of age =, males = </w:t>
         </w:r>
       </w:ins>
       <w:ins w:id="523" w:author="Unknown" w:date="2020-03-10T01:09:00Z">
@@ -10297,7 +10763,23 @@
             <w:rFonts w:ascii="Times New Roman"/>
             <w:bCs/>
           </w:rPr>
-          <w:t xml:space="preserve">udy was approved by xxIRB. </w:t>
+          <w:t xml:space="preserve">udy was approved by </w:t>
+        </w:r>
+        <w:proofErr w:type="spellStart"/>
+        <w:r>
+          <w:rPr>
+            <w:rFonts w:ascii="Times New Roman"/>
+            <w:bCs/>
+          </w:rPr>
+          <w:t>xxIRB</w:t>
+        </w:r>
+        <w:proofErr w:type="spellEnd"/>
+        <w:r>
+          <w:rPr>
+            <w:rFonts w:ascii="Times New Roman"/>
+            <w:bCs/>
+          </w:rPr>
+          <w:t xml:space="preserve">. </w:t>
         </w:r>
         <w:commentRangeEnd w:id="525"/>
         <w:r>
@@ -18451,7 +18933,14 @@
       </w:r>
       <w:r>
         <w:tab/>
-        <w:t xml:space="preserve">ToMnet+ </w:t>
+      </w:r>
+      <w:proofErr w:type="spellStart"/>
+      <w:r>
+        <w:t>ToMnet</w:t>
+      </w:r>
+      <w:proofErr w:type="spellEnd"/>
+      <w:r>
+        <w:t xml:space="preserve">+ </w:t>
       </w:r>
     </w:p>
     <w:p>
@@ -18468,7 +18957,31 @@
       </w:pPr>
       <w:r>
         <w:tab/>
-        <w:t xml:space="preserve">The ToMnet+ model is an extension of the ToMnet [8]. ToMnet+ consists a character network and a prediction </w:t>
+        <w:t xml:space="preserve">The </w:t>
+      </w:r>
+      <w:proofErr w:type="spellStart"/>
+      <w:r>
+        <w:t>ToMnet</w:t>
+      </w:r>
+      <w:proofErr w:type="spellEnd"/>
+      <w:r>
+        <w:t xml:space="preserve">+ model is an extension of the </w:t>
+      </w:r>
+      <w:proofErr w:type="spellStart"/>
+      <w:r>
+        <w:t>ToMnet</w:t>
+      </w:r>
+      <w:proofErr w:type="spellEnd"/>
+      <w:r>
+        <w:t xml:space="preserve"> [8]. </w:t>
+      </w:r>
+      <w:proofErr w:type="spellStart"/>
+      <w:r>
+        <w:t>ToMnet</w:t>
+      </w:r>
+      <w:proofErr w:type="spellEnd"/>
+      <w:r>
+        <w:t xml:space="preserve">+ consists a character network and a prediction </w:t>
       </w:r>
       <w:r>
         <w:rPr>
@@ -18528,7 +19041,23 @@
         <w:t>).</w:t>
       </w:r>
       <w:r>
-        <w:t xml:space="preserve"> One ToMnet+ was trained for each virtual agent/human. For each agent, ToMnet+ takes two input at a time: a trajectory </w:t>
+        <w:t xml:space="preserve"> One </w:t>
+      </w:r>
+      <w:proofErr w:type="spellStart"/>
+      <w:r>
+        <w:t>ToMnet</w:t>
+      </w:r>
+      <w:proofErr w:type="spellEnd"/>
+      <w:r>
+        <w:t xml:space="preserve">+ was trained for each virtual agent/human. For each agent, </w:t>
+      </w:r>
+      <w:proofErr w:type="spellStart"/>
+      <w:r>
+        <w:t>ToMnet</w:t>
+      </w:r>
+      <w:proofErr w:type="spellEnd"/>
+      <w:r>
+        <w:t xml:space="preserve">+ takes two input at a time: a trajectory </w:t>
       </w:r>
       <m:oMath>
         <m:sSub>
@@ -19384,7 +19913,23 @@
           <w:rFonts w:ascii="Times New Roman"/>
           <w:bCs/>
         </w:rPr>
-        <w:t xml:space="preserve"> then pass into a 5-layer resnet, with 32 channels, batch-normalization, and ReLU nonlinearity. The output from resnet is a 4d tensor (10×12×12×32), which then passes through a global average pooling layer that collapses the entire spatial dimension into a 2d tensor (10×32), which is a sequence of resnet-processed time steps. We then pass the sequence to a single-layer LSTM with 64 channels, and extract the last cell state for each sequence, with a dense layer to a 8-dim </w:t>
+        <w:t xml:space="preserve"> then pass into a 5-layer resnet, with 32 channels, batch-normali</w:t>
+      </w:r>
+      <w:proofErr w:type="spellStart"/>
+      <w:r>
+        <w:rPr>
+          <w:rFonts w:ascii="Times New Roman"/>
+          <w:bCs/>
+        </w:rPr>
+        <w:t>zation</w:t>
+      </w:r>
+      <w:proofErr w:type="spellEnd"/>
+      <w:r>
+        <w:rPr>
+          <w:rFonts w:ascii="Times New Roman"/>
+          <w:bCs/>
+        </w:rPr>
+        <w:t xml:space="preserve">, and ReLU nonlinearity. The output from resnet is a 4d tensor (10×12×12×32), which then passes through a global average pooling layer that collapses the entire spatial dimension into a 2d tensor (10×32), which is a sequence of resnet-processed time steps. We then pass the sequence to a single-layer LSTM with 64 channels, and extract the last cell state for each sequence, with a dense layer to a 8-dim </w:t>
       </w:r>
       <w:del w:id="1276" w:author="Sean Yun-Shiuan Chuang" w:date="2020-03-11T18:13:00Z">
         <w:r>
@@ -21117,15 +21662,43 @@
           <w:bCs/>
           <w:iCs/>
         </w:rPr>
-        <w:t xml:space="preserve"> that the order represents the inferred order of preference for each target. The ToMnet+ model is implemented in </w:t>
-      </w:r>
+        <w:t xml:space="preserve"> that the order represents the inferred order of preference for each target. The </w:t>
+      </w:r>
+      <w:proofErr w:type="spellStart"/>
       <w:r>
         <w:rPr>
           <w:rFonts w:ascii="Times New Roman"/>
           <w:bCs/>
           <w:iCs/>
         </w:rPr>
-        <w:t xml:space="preserve">Tensorflow </w:t>
+        <w:t>ToMnet</w:t>
+      </w:r>
+      <w:proofErr w:type="spellEnd"/>
+      <w:r>
+        <w:rPr>
+          <w:rFonts w:ascii="Times New Roman"/>
+          <w:bCs/>
+          <w:iCs/>
+        </w:rPr>
+        <w:t xml:space="preserve">+ model is implemented in </w:t>
+      </w:r>
+      <w:proofErr w:type="spellStart"/>
+      <w:r>
+        <w:rPr>
+          <w:rFonts w:ascii="Times New Roman"/>
+          <w:bCs/>
+          <w:iCs/>
+        </w:rPr>
+        <w:t>Tensorflow</w:t>
+      </w:r>
+      <w:proofErr w:type="spellEnd"/>
+      <w:r>
+        <w:rPr>
+          <w:rFonts w:ascii="Times New Roman"/>
+          <w:bCs/>
+          <w:iCs/>
+        </w:rPr>
+        <w:t xml:space="preserve"> </w:t>
       </w:r>
       <w:r>
         <w:rPr>
@@ -21889,25 +22462,23 @@
           <w:t>W</w:t>
         </w:r>
       </w:ins>
-      <w:commentRangeStart w:id="1389"/>
-      <w:commentRangeStart w:id="1390"/>
+      <w:ins w:id="1389" w:author="Sean Yun-Shiuan Chuang" w:date="2020-03-11T23:07:00Z">
+        <w:r>
+          <w:rPr>
+            <w:color w:val="000000"/>
+          </w:rPr>
+          <w:t xml:space="preserve"> = </w:t>
+        </w:r>
+      </w:ins>
+      <w:ins w:id="1390" w:author="Sean Yun-Shiuan Chuang" w:date="2020-03-12T13:14:00Z">
+        <w:r>
+          <w:rPr>
+            <w:color w:val="000000"/>
+          </w:rPr>
+          <w:t>465</w:t>
+        </w:r>
+      </w:ins>
       <w:ins w:id="1391" w:author="Sean Yun-Shiuan Chuang" w:date="2020-03-11T23:07:00Z">
-        <w:r>
-          <w:rPr>
-            <w:color w:val="000000"/>
-          </w:rPr>
-          <w:t xml:space="preserve"> = </w:t>
-        </w:r>
-      </w:ins>
-      <w:ins w:id="1392" w:author="Sean Yun-Shiuan Chuang" w:date="2020-03-12T13:14:00Z">
-        <w:r>
-          <w:rPr>
-            <w:color w:val="000000"/>
-          </w:rPr>
-          <w:t>465</w:t>
-        </w:r>
-      </w:ins>
-      <w:ins w:id="1393" w:author="Sean Yun-Shiuan Chuang" w:date="2020-03-11T23:07:00Z">
         <w:r>
           <w:rPr>
             <w:color w:val="000000"/>
@@ -21919,7 +22490,7 @@
             <w:i/>
             <w:iCs/>
             <w:color w:val="000000"/>
-            <w:rPrChange w:id="1394" w:author="Sean Yun-Shiuan Chuang" w:date="2020-03-11T23:35:00Z">
+            <w:rPrChange w:id="1392" w:author="Sean Yun-Shiuan Chuang" w:date="2020-03-11T23:35:00Z">
               <w:rPr>
                 <w:color w:val="000000"/>
               </w:rPr>
@@ -21934,40 +22505,20 @@
           <w:t xml:space="preserve"> = </w:t>
         </w:r>
       </w:ins>
-      <w:commentRangeEnd w:id="1389"/>
       <m:oMath>
         <m:r>
-          <w:ins w:id="1395" w:author="Sean Yun-Shiuan Chuang" w:date="2020-03-12T13:14:00Z">
+          <w:ins w:id="1393" w:author="Sean Yun-Shiuan Chuang" w:date="2020-03-12T13:14:00Z">
             <w:rPr>
               <w:rFonts w:ascii="Cambria Math" w:hAnsi="Cambria Math"/>
               <w:color w:val="000000"/>
             </w:rPr>
-            <m:t>1.86</m:t>
-          </w:ins>
-        </m:r>
-      </m:oMath>
-      <w:ins w:id="1396" w:author="Sean Yun-Shiuan Chuang" w:date="2020-03-11T23:30:00Z">
-        <w:r>
-          <w:rPr>
-            <w:rStyle w:val="CommentReference"/>
-          </w:rPr>
-          <w:commentReference w:id="1389"/>
-        </w:r>
-      </w:ins>
-      <m:oMath>
-        <m:r>
-          <w:ins w:id="1397" w:author="Sean Yun-Shiuan Chuang" w:date="2020-03-12T13:14:00Z">
-            <w:rPr>
-              <w:rFonts w:ascii="Cambria Math" w:hAnsi="Cambria Math"/>
-              <w:color w:val="000000"/>
-            </w:rPr>
-            <m:t>×</m:t>
+            <m:t>1.86×</m:t>
           </w:ins>
         </m:r>
         <m:sSup>
           <m:sSupPr>
             <m:ctrlPr>
-              <w:ins w:id="1398" w:author="Sean Yun-Shiuan Chuang" w:date="2020-03-12T13:14:00Z">
+              <w:ins w:id="1394" w:author="Sean Yun-Shiuan Chuang" w:date="2020-03-12T13:14:00Z">
                 <w:rPr>
                   <w:rFonts w:ascii="Cambria Math" w:hAnsi="Cambria Math"/>
                   <w:i/>
@@ -21978,7 +22529,7 @@
           </m:sSupPr>
           <m:e>
             <m:r>
-              <w:ins w:id="1399" w:author="Sean Yun-Shiuan Chuang" w:date="2020-03-12T13:14:00Z">
+              <w:ins w:id="1395" w:author="Sean Yun-Shiuan Chuang" w:date="2020-03-12T13:14:00Z">
                 <w:rPr>
                   <w:rFonts w:ascii="Cambria Math" w:hAnsi="Cambria Math"/>
                   <w:color w:val="000000"/>
@@ -21989,7 +22540,7 @@
           </m:e>
           <m:sup>
             <m:r>
-              <w:ins w:id="1400" w:author="Sean Yun-Shiuan Chuang" w:date="2020-03-12T13:14:00Z">
+              <w:ins w:id="1396" w:author="Sean Yun-Shiuan Chuang" w:date="2020-03-12T13:14:00Z">
                 <w:rPr>
                   <w:rFonts w:ascii="Cambria Math" w:hAnsi="Cambria Math"/>
                   <w:color w:val="000000"/>
@@ -22000,7 +22551,7 @@
           </m:sup>
         </m:sSup>
       </m:oMath>
-      <w:ins w:id="1401" w:author="Sean Yun-Shiuan Chuang" w:date="2020-03-11T23:07:00Z">
+      <w:ins w:id="1397" w:author="Sean Yun-Shiuan Chuang" w:date="2020-03-11T23:07:00Z">
         <w:r>
           <w:rPr>
             <w:color w:val="000000"/>
@@ -22013,16 +22564,20 @@
       <w:pPr>
         <w:jc w:val="both"/>
         <w:rPr>
+          <w:del w:id="1398" w:author="Sean Yun-Shiuan Chuang" w:date="2020-03-12T15:07:00Z"/>
+          <w:rFonts w:hint="eastAsia"/>
           <w:color w:val="000000"/>
           <w:shd w:val="pct15" w:color="auto" w:fill="FFFFFF"/>
-          <w:rPrChange w:id="1402" w:author="Sean Yun-Shiuan Chuang" w:date="2020-03-11T23:47:00Z">
+          <w:lang w:eastAsia="zh-TW"/>
+          <w:rPrChange w:id="1399" w:author="Sean Yun-Shiuan Chuang" w:date="2020-03-11T23:47:00Z">
             <w:rPr>
+              <w:del w:id="1400" w:author="Sean Yun-Shiuan Chuang" w:date="2020-03-12T15:07:00Z"/>
               <w:color w:val="000000"/>
             </w:rPr>
           </w:rPrChange>
         </w:rPr>
       </w:pPr>
-      <w:del w:id="1403" w:author="Sean Yun-Shiuan Chuang" w:date="2020-03-11T13:15:00Z">
+      <w:del w:id="1401" w:author="Sean Yun-Shiuan Chuang" w:date="2020-03-11T13:15:00Z">
         <w:r>
           <w:rPr>
             <w:noProof/>
@@ -22973,7 +23528,7 @@
           </mc:AlternateContent>
         </w:r>
       </w:del>
-      <w:del w:id="1404" w:author="Sean Yun-Shiuan Chuang" w:date="2020-03-11T23:01:00Z">
+      <w:del w:id="1402" w:author="Sean Yun-Shiuan Chuang" w:date="2020-03-11T23:01:00Z">
         <w:r>
           <w:rPr>
             <w:color w:val="000000"/>
@@ -23015,158 +23570,404 @@
         <w:rPr>
           <w:color w:val="000000"/>
         </w:rPr>
-        <w:t xml:space="preserve"> </w:t>
-      </w:r>
-      <w:commentRangeEnd w:id="1390"/>
-      <w:r>
-        <w:rPr>
-          <w:rStyle w:val="CommentReference"/>
-        </w:rPr>
-        <w:commentReference w:id="1390"/>
-      </w:r>
+        <w:t xml:space="preserve"> Critically, the </w:t>
+      </w:r>
+      <w:del w:id="1403" w:author="Sean Yun-Shiuan Chuang" w:date="2020-03-11T23:08:00Z">
+        <w:r>
+          <w:rPr>
+            <w:color w:val="000000"/>
+          </w:rPr>
+          <w:delText>models which observed nothing more than the agents’ grid world behaviors were</w:delText>
+        </w:r>
+      </w:del>
+      <w:ins w:id="1404" w:author="Sean Yun-Shiuan Chuang" w:date="2020-03-11T23:08:00Z">
+        <w:r>
+          <w:rPr>
+            <w:color w:val="000000"/>
+          </w:rPr>
+          <w:t>model is</w:t>
+        </w:r>
+      </w:ins>
       <w:r>
         <w:rPr>
           <w:color w:val="000000"/>
         </w:rPr>
-        <w:t xml:space="preserve">Critically, the </w:t>
-      </w:r>
-      <w:del w:id="1405" w:author="Sean Yun-Shiuan Chuang" w:date="2020-03-11T23:08:00Z">
+        <w:t xml:space="preserve"> capable of inferring the </w:t>
+      </w:r>
+      <w:ins w:id="1405" w:author="Sean Yun-Shiuan Chuang" w:date="2020-03-11T23:08:00Z">
         <w:r>
           <w:rPr>
             <w:color w:val="000000"/>
           </w:rPr>
-          <w:delText>models which observed nothing more than the agents’ grid world behaviors were</w:delText>
-        </w:r>
-      </w:del>
-      <w:ins w:id="1406" w:author="Sean Yun-Shiuan Chuang" w:date="2020-03-11T23:08:00Z">
+          <w:t xml:space="preserve">virtual </w:t>
+        </w:r>
+      </w:ins>
+      <w:r>
+        <w:rPr>
+          <w:color w:val="000000"/>
+        </w:rPr>
+        <w:t>agents’ underlying preference rankings</w:t>
+      </w:r>
+      <w:ins w:id="1406" w:author="Sean Yun-Shiuan Chuang" w:date="2020-03-11T23:37:00Z">
         <w:r>
           <w:rPr>
             <w:color w:val="000000"/>
           </w:rPr>
-          <w:t>model is</w:t>
+          <w:t xml:space="preserve"> (Fig. </w:t>
+        </w:r>
+      </w:ins>
+      <w:ins w:id="1407" w:author="Sean Yun-Shiuan Chuang" w:date="2020-03-12T12:32:00Z">
+        <w:r>
+          <w:rPr>
+            <w:color w:val="000000"/>
+          </w:rPr>
+          <w:t>6A</w:t>
+        </w:r>
+      </w:ins>
+      <w:ins w:id="1408" w:author="Sean Yun-Shiuan Chuang" w:date="2020-03-11T23:37:00Z">
+        <w:r>
+          <w:rPr>
+            <w:color w:val="000000"/>
+          </w:rPr>
+          <w:t>)</w:t>
         </w:r>
       </w:ins>
       <w:r>
         <w:rPr>
           <w:color w:val="000000"/>
         </w:rPr>
-        <w:t xml:space="preserve"> capable of inferring the </w:t>
-      </w:r>
-      <w:ins w:id="1407" w:author="Sean Yun-Shiuan Chuang" w:date="2020-03-11T23:08:00Z">
+        <w:t>.</w:t>
+      </w:r>
+      <w:ins w:id="1409" w:author="Sean Yun-Shiuan Chuang" w:date="2020-03-11T23:41:00Z">
         <w:r>
           <w:rPr>
             <w:color w:val="000000"/>
           </w:rPr>
-          <w:t xml:space="preserve">virtual </w:t>
-        </w:r>
-      </w:ins>
-      <w:r>
-        <w:rPr>
-          <w:color w:val="000000"/>
-        </w:rPr>
-        <w:t>agents’ underlying preference rankings</w:t>
-      </w:r>
-      <w:ins w:id="1408" w:author="Sean Yun-Shiuan Chuang" w:date="2020-03-11T23:37:00Z">
+          <w:t xml:space="preserve"> </w:t>
+        </w:r>
+      </w:ins>
+      <w:ins w:id="1410" w:author="Sean Yun-Shiuan Chuang" w:date="2020-03-12T14:07:00Z">
         <w:r>
           <w:rPr>
             <w:color w:val="000000"/>
           </w:rPr>
-          <w:t xml:space="preserve"> (Fig. </w:t>
-        </w:r>
-      </w:ins>
-      <w:ins w:id="1409" w:author="Sean Yun-Shiuan Chuang" w:date="2020-03-12T12:32:00Z">
+          <w:t xml:space="preserve">To quantify </w:t>
+        </w:r>
+      </w:ins>
+      <w:ins w:id="1411" w:author="Sean Yun-Shiuan Chuang" w:date="2020-03-12T14:08:00Z">
         <w:r>
           <w:rPr>
             <w:color w:val="000000"/>
           </w:rPr>
-          <w:t>6A</w:t>
-        </w:r>
-      </w:ins>
-      <w:ins w:id="1410" w:author="Sean Yun-Shiuan Chuang" w:date="2020-03-11T23:37:00Z">
+          <w:t xml:space="preserve">the </w:t>
+        </w:r>
+      </w:ins>
+      <w:ins w:id="1412" w:author="Sean Yun-Shiuan Chuang" w:date="2020-03-12T14:51:00Z">
         <w:r>
           <w:rPr>
             <w:color w:val="000000"/>
           </w:rPr>
+          <w:t xml:space="preserve">how well </w:t>
+        </w:r>
+        <w:proofErr w:type="spellStart"/>
+        <w:r>
+          <w:rPr>
+            <w:color w:val="000000"/>
+          </w:rPr>
+          <w:t>ToMnet</w:t>
+        </w:r>
+        <w:proofErr w:type="spellEnd"/>
+        <w:r>
+          <w:rPr>
+            <w:color w:val="000000"/>
+          </w:rPr>
+          <w:t xml:space="preserve">+ infers the preference, we </w:t>
+        </w:r>
+      </w:ins>
+      <w:ins w:id="1413" w:author="Sean Yun-Shiuan Chuang" w:date="2020-03-12T14:52:00Z">
+        <w:r>
+          <w:rPr>
+            <w:color w:val="000000"/>
+          </w:rPr>
+          <w:t>derived Kendall’s tau-b</w:t>
+        </w:r>
+      </w:ins>
+      <w:ins w:id="1414" w:author="Sean Yun-Shiuan Chuang" w:date="2020-03-12T14:55:00Z">
+        <w:r>
+          <w:rPr>
+            <w:color w:val="000000"/>
+          </w:rPr>
+          <w:t xml:space="preserve"> (</w:t>
+        </w:r>
+      </w:ins>
+      <w:ins w:id="1415" w:author="Sean Yun-Shiuan Chuang" w:date="2020-03-12T14:52:00Z">
+        <w:r>
+          <w:rPr>
+            <w:color w:val="000000"/>
+          </w:rPr>
+          <w:t>a type of non-parametric correlation coe</w:t>
+        </w:r>
+      </w:ins>
+      <w:ins w:id="1416" w:author="Sean Yun-Shiuan Chuang" w:date="2020-03-12T14:53:00Z">
+        <w:r>
+          <w:rPr>
+            <w:color w:val="000000"/>
+          </w:rPr>
+          <w:t>fficient</w:t>
+        </w:r>
+      </w:ins>
+      <w:ins w:id="1417" w:author="Sean Yun-Shiuan Chuang" w:date="2020-03-12T14:56:00Z">
+        <w:r>
+          <w:rPr>
+            <w:color w:val="000000"/>
+          </w:rPr>
           <w:t>)</w:t>
         </w:r>
       </w:ins>
-      <w:r>
-        <w:rPr>
-          <w:color w:val="000000"/>
-        </w:rPr>
-        <w:t>.</w:t>
-      </w:r>
-      <w:ins w:id="1411" w:author="Sean Yun-Shiuan Chuang" w:date="2020-03-11T23:41:00Z">
+      <w:ins w:id="1418" w:author="Sean Yun-Shiuan Chuang" w:date="2020-03-12T14:53:00Z">
         <w:r>
           <w:rPr>
             <w:color w:val="000000"/>
           </w:rPr>
+          <w:t xml:space="preserve"> for each agent, via correlating the ground-truth</w:t>
+        </w:r>
+        <w:r>
+          <w:rPr>
+            <w:color w:val="000000"/>
+          </w:rPr>
+          <w:t xml:space="preserve"> preference ranking and the inferred preference ranking. </w:t>
+        </w:r>
+      </w:ins>
+      <w:ins w:id="1419" w:author="Sean Yun-Shiuan Chuang" w:date="2020-03-12T14:56:00Z">
+        <w:r>
+          <w:rPr>
+            <w:color w:val="000000"/>
+          </w:rPr>
+          <w:t xml:space="preserve">Subsequently, we tested </w:t>
+        </w:r>
+      </w:ins>
+      <w:ins w:id="1420" w:author="Sean Yun-Shiuan Chuang" w:date="2020-03-12T14:59:00Z">
+        <w:r>
+          <w:rPr>
+            <w:color w:val="000000"/>
+          </w:rPr>
+          <w:t xml:space="preserve">whether </w:t>
+        </w:r>
+        <w:r>
+          <w:rPr>
+            <w:color w:val="000000"/>
+          </w:rPr>
+          <w:t>the</w:t>
+        </w:r>
+      </w:ins>
+      <w:ins w:id="1421" w:author="Sean Yun-Shiuan Chuang" w:date="2020-03-12T15:03:00Z">
+        <w:r>
+          <w:rPr>
+            <w:color w:val="000000"/>
+          </w:rPr>
+          <w:t xml:space="preserve"> median of the</w:t>
+        </w:r>
+      </w:ins>
+      <w:ins w:id="1422" w:author="Sean Yun-Shiuan Chuang" w:date="2020-03-12T14:59:00Z">
+        <w:r>
+          <w:rPr>
+            <w:color w:val="000000"/>
+          </w:rPr>
+          <w:t xml:space="preserve"> distribution of</w:t>
+        </w:r>
+      </w:ins>
+      <w:ins w:id="1423" w:author="Sean Yun-Shiuan Chuang" w:date="2020-03-12T14:57:00Z">
+        <w:r>
+          <w:rPr>
+            <w:color w:val="000000"/>
+          </w:rPr>
+          <w:t xml:space="preserve"> Kendall’s tau-b</w:t>
+        </w:r>
+      </w:ins>
+      <w:ins w:id="1424" w:author="Sean Yun-Shiuan Chuang" w:date="2020-03-12T14:08:00Z">
+        <w:r>
+          <w:rPr>
+            <w:color w:val="000000"/>
+          </w:rPr>
           <w:t xml:space="preserve"> </w:t>
         </w:r>
       </w:ins>
-      <w:ins w:id="1412" w:author="Sean Yun-Shiuan Chuang" w:date="2020-03-11T23:47:00Z">
+      <w:ins w:id="1425" w:author="Sean Yun-Shiuan Chuang" w:date="2020-03-12T15:02:00Z">
         <w:r>
           <w:rPr>
             <w:color w:val="000000"/>
-          </w:rPr>
-          <w:t>Overall, t</w:t>
-        </w:r>
-      </w:ins>
-      <w:ins w:id="1413" w:author="Sean Yun-Shiuan Chuang" w:date="2020-03-11T23:41:00Z">
+            <w:lang w:eastAsia="zh-TW"/>
+          </w:rPr>
+          <w:t>is greater than 0 with a</w:t>
+        </w:r>
         <w:r>
           <w:rPr>
             <w:color w:val="000000"/>
           </w:rPr>
-          <w:t>he mode</w:t>
-        </w:r>
-      </w:ins>
-      <w:ins w:id="1414" w:author="Sean Yun-Shiuan Chuang" w:date="2020-03-11T23:46:00Z">
+          <w:t xml:space="preserve"> </w:t>
+        </w:r>
         <w:r>
           <w:rPr>
             <w:color w:val="000000"/>
           </w:rPr>
-          <w:t xml:space="preserve">l could infer the </w:t>
-        </w:r>
-      </w:ins>
-      <w:ins w:id="1415" w:author="Sean Yun-Shiuan Chuang" w:date="2020-03-11T23:47:00Z">
+          <w:t>Wilcoxon signed-rank test</w:t>
+        </w:r>
+      </w:ins>
+      <w:ins w:id="1426" w:author="Sean Yun-Shiuan Chuang" w:date="2020-03-12T15:03:00Z">
         <w:r>
           <w:rPr>
             <w:color w:val="000000"/>
           </w:rPr>
-          <w:t>preference</w:t>
-        </w:r>
-      </w:ins>
-      <w:ins w:id="1416" w:author="Sean Yun-Shiuan Chuang" w:date="2020-03-11T23:46:00Z">
+          <w:t xml:space="preserve">. The result indicates </w:t>
+        </w:r>
+      </w:ins>
+      <w:ins w:id="1427" w:author="Sean Yun-Shiuan Chuang" w:date="2020-03-12T15:06:00Z">
         <w:r>
           <w:rPr>
             <w:color w:val="000000"/>
           </w:rPr>
-          <w:t xml:space="preserve"> ranking</w:t>
-        </w:r>
-      </w:ins>
-      <w:ins w:id="1417" w:author="Sean Yun-Shiuan Chuang" w:date="2020-03-11T23:47:00Z">
+          <w:t xml:space="preserve">that </w:t>
+        </w:r>
+      </w:ins>
+      <w:ins w:id="1428" w:author="Sean Yun-Shiuan Chuang" w:date="2020-03-12T15:03:00Z">
         <w:r>
           <w:rPr>
             <w:color w:val="000000"/>
           </w:rPr>
-          <w:t xml:space="preserve"> </w:t>
-        </w:r>
+          <w:t>the inferred</w:t>
+        </w:r>
+      </w:ins>
+      <w:ins w:id="1429" w:author="Sean Yun-Shiuan Chuang" w:date="2020-03-12T15:04:00Z">
         <w:r>
           <w:rPr>
             <w:color w:val="000000"/>
-            <w:shd w:val="pct15" w:color="auto" w:fill="FFFFFF"/>
-            <w:rPrChange w:id="1418" w:author="Sean Yun-Shiuan Chuang" w:date="2020-03-11T23:47:00Z">
+          </w:rPr>
+          <w:t xml:space="preserve"> preference ranking</w:t>
+        </w:r>
+      </w:ins>
+      <w:ins w:id="1430" w:author="Sean Yun-Shiuan Chuang" w:date="2020-03-12T15:05:00Z">
+        <w:r>
+          <w:rPr>
+            <w:color w:val="000000"/>
+          </w:rPr>
+          <w:t xml:space="preserve"> significantly correlates with the ground-truth</w:t>
+        </w:r>
+      </w:ins>
+      <w:ins w:id="1431" w:author="Sean Yun-Shiuan Chuang" w:date="2020-03-12T15:06:00Z">
+        <w:r>
+          <w:rPr>
+            <w:color w:val="000000"/>
+          </w:rPr>
+          <w:t xml:space="preserve">, </w:t>
+        </w:r>
+        <w:r>
+          <w:rPr>
+            <w:i/>
+            <w:iCs/>
+            <w:color w:val="000000"/>
+            <w:rPrChange w:id="1432" w:author="Sean Yun-Shiuan Chuang" w:date="2020-03-12T15:07:00Z">
               <w:rPr>
                 <w:color w:val="000000"/>
               </w:rPr>
             </w:rPrChange>
           </w:rPr>
-          <w:t>[formal statistical test]</w:t>
+          <w:t>W</w:t>
         </w:r>
         <w:r>
           <w:rPr>
             <w:color w:val="000000"/>
-            <w:shd w:val="pct15" w:color="auto" w:fill="FFFFFF"/>
+          </w:rPr>
+          <w:t xml:space="preserve"> = 390,</w:t>
+        </w:r>
+      </w:ins>
+      <w:ins w:id="1433" w:author="Sean Yun-Shiuan Chuang" w:date="2020-03-12T15:07:00Z">
+        <w:r>
+          <w:rPr>
+            <w:color w:val="000000"/>
+          </w:rPr>
+          <w:t xml:space="preserve"> </w:t>
+        </w:r>
+        <w:r>
+          <w:rPr>
+            <w:i/>
+            <w:iCs/>
+            <w:color w:val="000000"/>
+            <w:rPrChange w:id="1434" w:author="Sean Yun-Shiuan Chuang" w:date="2020-03-12T15:07:00Z">
+              <w:rPr>
+                <w:color w:val="000000"/>
+              </w:rPr>
+            </w:rPrChange>
+          </w:rPr>
+          <w:t>p</w:t>
+        </w:r>
+        <w:r>
+          <w:rPr>
+            <w:color w:val="000000"/>
+          </w:rPr>
+          <w:t xml:space="preserve"> = </w:t>
+        </w:r>
+        <m:oMath>
+          <m:r>
+            <w:rPr>
+              <w:rFonts w:ascii="Cambria Math" w:hAnsi="Cambria Math"/>
+              <w:color w:val="000000"/>
+            </w:rPr>
+            <m:t>1.</m:t>
+          </m:r>
+          <m:r>
+            <w:rPr>
+              <w:rFonts w:ascii="Cambria Math" w:hAnsi="Cambria Math"/>
+              <w:color w:val="000000"/>
+            </w:rPr>
+            <m:t>61</m:t>
+          </m:r>
+          <m:r>
+            <w:rPr>
+              <w:rFonts w:ascii="Cambria Math" w:hAnsi="Cambria Math"/>
+              <w:color w:val="000000"/>
+            </w:rPr>
+            <m:t>×</m:t>
+          </m:r>
+          <m:sSup>
+            <m:sSupPr>
+              <m:ctrlPr>
+                <w:rPr>
+                  <w:rFonts w:ascii="Cambria Math" w:hAnsi="Cambria Math"/>
+                  <w:i/>
+                  <w:color w:val="000000"/>
+                </w:rPr>
+              </m:ctrlPr>
+            </m:sSupPr>
+            <m:e>
+              <m:r>
+                <w:rPr>
+                  <w:rFonts w:ascii="Cambria Math" w:hAnsi="Cambria Math"/>
+                  <w:color w:val="000000"/>
+                </w:rPr>
+                <m:t>10</m:t>
+              </m:r>
+            </m:e>
+            <m:sup>
+              <m:r>
+                <w:rPr>
+                  <w:rFonts w:ascii="Cambria Math" w:hAnsi="Cambria Math"/>
+                  <w:color w:val="000000"/>
+                </w:rPr>
+                <m:t>-</m:t>
+              </m:r>
+              <m:r>
+                <w:rPr>
+                  <w:rFonts w:ascii="Cambria Math" w:hAnsi="Cambria Math"/>
+                  <w:color w:val="000000"/>
+                </w:rPr>
+                <m:t>5</m:t>
+              </m:r>
+            </m:sup>
+          </m:sSup>
+        </m:oMath>
+        <w:r>
+          <w:rPr>
+            <w:color w:val="000000"/>
           </w:rPr>
           <w:t>.</w:t>
         </w:r>
@@ -23176,11 +23977,11 @@
       <w:pPr>
         <w:jc w:val="both"/>
         <w:rPr>
-          <w:del w:id="1419" w:author="Sean Yun-Shiuan Chuang" w:date="2020-03-11T13:42:00Z"/>
+          <w:del w:id="1435" w:author="Sean Yun-Shiuan Chuang" w:date="2020-03-11T13:42:00Z"/>
           <w:color w:val="000000"/>
         </w:rPr>
       </w:pPr>
-      <w:ins w:id="1420" w:author="Sean Yun-Shiuan Chuang" w:date="2020-03-11T22:45:00Z">
+      <w:ins w:id="1436" w:author="Sean Yun-Shiuan Chuang" w:date="2020-03-11T22:45:00Z">
         <w:r>
           <w:rPr>
             <w:i/>
@@ -23190,13 +23991,13 @@
           <mc:AlternateContent>
             <mc:Choice Requires="wps">
               <w:drawing>
-                <wp:anchor distT="0" distB="0" distL="114300" distR="114300" simplePos="0" relativeHeight="251668480" behindDoc="0" locked="1" layoutInCell="1" allowOverlap="1" wp14:anchorId="41296A00" wp14:editId="341FA895">
+                <wp:anchor distT="0" distB="0" distL="114300" distR="114300" simplePos="0" relativeHeight="251668480" behindDoc="0" locked="1" layoutInCell="1" allowOverlap="1" wp14:anchorId="41296A00" wp14:editId="4EE7064D">
                   <wp:simplePos x="0" y="0"/>
                   <wp:positionH relativeFrom="column">
-                    <wp:posOffset>8890</wp:posOffset>
+                    <wp:posOffset>-52070</wp:posOffset>
                   </wp:positionH>
                   <wp:positionV relativeFrom="page">
-                    <wp:posOffset>6435090</wp:posOffset>
+                    <wp:posOffset>6346190</wp:posOffset>
                   </wp:positionV>
                   <wp:extent cx="3145155" cy="3255010"/>
                   <wp:effectExtent l="0" t="0" r="17145" b="26035"/>
@@ -23237,16 +24038,16 @@
                               <w:pPr>
                                 <w:jc w:val="right"/>
                                 <w:rPr>
-                                  <w:ins w:id="1421" w:author="Sean Yun-Shiuan Chuang" w:date="2020-03-11T13:18:00Z"/>
+                                  <w:ins w:id="1437" w:author="Sean Yun-Shiuan Chuang" w:date="2020-03-11T13:18:00Z"/>
                                   <w:sz w:val="16"/>
                                 </w:rPr>
-                                <w:pPrChange w:id="1422" w:author="Sean Yun-Shiuan Chuang" w:date="2020-03-12T12:37:00Z">
+                                <w:pPrChange w:id="1438" w:author="Sean Yun-Shiuan Chuang" w:date="2020-03-12T12:37:00Z">
                                   <w:pPr>
                                     <w:jc w:val="center"/>
                                   </w:pPr>
                                 </w:pPrChange>
                               </w:pPr>
-                              <w:ins w:id="1423" w:author="Sean Yun-Shiuan Chuang" w:date="2020-03-11T13:34:00Z">
+                              <w:ins w:id="1439" w:author="Sean Yun-Shiuan Chuang" w:date="2020-03-11T13:34:00Z">
                                 <w:r>
                                   <w:rPr>
                                     <w:noProof/>
@@ -23313,7 +24114,7 @@
                             <w:p>
                               <w:pPr>
                                 <w:jc w:val="both"/>
-                                <w:pPrChange w:id="1424" w:author="Sean Yun-Shiuan Chuang" w:date="2020-03-11T13:19:00Z">
+                                <w:pPrChange w:id="1440" w:author="Sean Yun-Shiuan Chuang" w:date="2020-03-11T13:19:00Z">
                                   <w:pPr/>
                                 </w:pPrChange>
                               </w:pPr>
@@ -23323,7 +24124,7 @@
                                 </w:rPr>
                                 <w:t>Fig</w:t>
                               </w:r>
-                              <w:ins w:id="1425" w:author="Sean Yun-Shiuan Chuang" w:date="2020-03-11T23:38:00Z">
+                              <w:ins w:id="1441" w:author="Sean Yun-Shiuan Chuang" w:date="2020-03-11T23:38:00Z">
                                 <w:r>
                                   <w:rPr>
                                     <w:sz w:val="16"/>
@@ -23331,7 +24132,7 @@
                                   <w:t>.</w:t>
                                 </w:r>
                               </w:ins>
-                              <w:del w:id="1426" w:author="Sean Yun-Shiuan Chuang" w:date="2020-03-11T23:38:00Z">
+                              <w:del w:id="1442" w:author="Sean Yun-Shiuan Chuang" w:date="2020-03-11T23:38:00Z">
                                 <w:r>
                                   <w:rPr>
                                     <w:sz w:val="16"/>
@@ -23345,7 +24146,7 @@
                                 </w:rPr>
                                 <w:t xml:space="preserve"> </w:t>
                               </w:r>
-                              <w:ins w:id="1427" w:author="Sean Yun-Shiuan Chuang" w:date="2020-03-11T23:38:00Z">
+                              <w:ins w:id="1443" w:author="Sean Yun-Shiuan Chuang" w:date="2020-03-11T23:38:00Z">
                                 <w:r>
                                   <w:rPr>
                                     <w:sz w:val="16"/>
@@ -23353,7 +24154,7 @@
                                   <w:t>4</w:t>
                                 </w:r>
                               </w:ins>
-                              <w:del w:id="1428" w:author="Sean Yun-Shiuan Chuang" w:date="2020-03-11T23:38:00Z">
+                              <w:del w:id="1444" w:author="Sean Yun-Shiuan Chuang" w:date="2020-03-11T23:38:00Z">
                                 <w:r>
                                   <w:rPr>
                                     <w:sz w:val="16"/>
@@ -23367,7 +24168,7 @@
                                 </w:rPr>
                                 <w:t xml:space="preserve">. </w:t>
                               </w:r>
-                              <w:ins w:id="1429" w:author="Sean Yun-Shiuan Chuang" w:date="2020-03-12T00:31:00Z">
+                              <w:ins w:id="1445" w:author="Sean Yun-Shiuan Chuang" w:date="2020-03-12T00:31:00Z">
                                 <w:r>
                                   <w:rPr>
                                     <w:sz w:val="16"/>
@@ -23390,7 +24191,7 @@
                                   <w:t>curacy</w:t>
                                 </w:r>
                               </w:ins>
-                              <w:del w:id="1430" w:author="Sean Yun-Shiuan Chuang" w:date="2020-03-12T00:31:00Z">
+                              <w:del w:id="1446" w:author="Sean Yun-Shiuan Chuang" w:date="2020-03-12T00:31:00Z">
                                 <w:r>
                                   <w:rPr>
                                     <w:sz w:val="16"/>
@@ -23404,7 +24205,7 @@
                                 </w:rPr>
                                 <w:t xml:space="preserve"> </w:t>
                               </w:r>
-                              <w:ins w:id="1431" w:author="Sean Yun-Shiuan Chuang" w:date="2020-03-12T00:31:00Z">
+                              <w:ins w:id="1447" w:author="Sean Yun-Shiuan Chuang" w:date="2020-03-12T00:31:00Z">
                                 <w:r>
                                   <w:rPr>
                                     <w:sz w:val="16"/>
@@ -23418,7 +24219,7 @@
                                   <w:t>for</w:t>
                                 </w:r>
                               </w:ins>
-                              <w:ins w:id="1432" w:author="Sean Yun-Shiuan Chuang" w:date="2020-03-12T00:29:00Z">
+                              <w:ins w:id="1448" w:author="Sean Yun-Shiuan Chuang" w:date="2020-03-12T00:29:00Z">
                                 <w:r>
                                   <w:rPr>
                                     <w:sz w:val="16"/>
@@ -23426,7 +24227,7 @@
                                   <w:t xml:space="preserve"> models trained with simulated</w:t>
                                 </w:r>
                               </w:ins>
-                              <w:ins w:id="1433" w:author="Sean Yun-Shiuan Chuang" w:date="2020-03-12T00:31:00Z">
+                              <w:ins w:id="1449" w:author="Sean Yun-Shiuan Chuang" w:date="2020-03-12T00:31:00Z">
                                 <w:r>
                                   <w:rPr>
                                     <w:sz w:val="16"/>
@@ -23434,7 +24235,7 @@
                                   <w:t xml:space="preserve"> data. Each</w:t>
                                 </w:r>
                               </w:ins>
-                              <w:ins w:id="1434" w:author="Sean Yun-Shiuan Chuang" w:date="2020-03-12T00:32:00Z">
+                              <w:ins w:id="1450" w:author="Sean Yun-Shiuan Chuang" w:date="2020-03-12T00:32:00Z">
                                 <w:r>
                                   <w:rPr>
                                     <w:sz w:val="16"/>
@@ -23457,7 +24258,7 @@
                                   <w:t>ith different</w:t>
                                 </w:r>
                               </w:ins>
-                              <w:del w:id="1435" w:author="Sean Yun-Shiuan Chuang" w:date="2020-03-12T00:31:00Z">
+                              <w:del w:id="1451" w:author="Sean Yun-Shiuan Chuang" w:date="2020-03-12T00:31:00Z">
                                 <w:r>
                                   <w:rPr>
                                     <w:sz w:val="16"/>
@@ -23465,7 +24266,7 @@
                                   <w:delText xml:space="preserve">in the test set </w:delText>
                                 </w:r>
                               </w:del>
-                              <w:del w:id="1436" w:author="Sean Yun-Shiuan Chuang" w:date="2020-03-12T00:32:00Z">
+                              <w:del w:id="1452" w:author="Sean Yun-Shiuan Chuang" w:date="2020-03-12T00:32:00Z">
                                 <w:r>
                                   <w:rPr>
                                     <w:sz w:val="16"/>
@@ -23479,7 +24280,7 @@
                                 </w:rPr>
                                 <w:t xml:space="preserve"> standard deviation (SD) of social support values across 4 targets in the training </w:t>
                               </w:r>
-                              <w:ins w:id="1437" w:author="Sean Yun-Shiuan Chuang" w:date="2020-03-12T00:32:00Z">
+                              <w:ins w:id="1453" w:author="Sean Yun-Shiuan Chuang" w:date="2020-03-12T00:32:00Z">
                                 <w:r>
                                   <w:rPr>
                                     <w:sz w:val="16"/>
@@ -23487,7 +24288,7 @@
                                   <w:t xml:space="preserve">set. </w:t>
                                 </w:r>
                               </w:ins>
-                              <w:del w:id="1438" w:author="Sean Yun-Shiuan Chuang" w:date="2020-03-12T00:32:00Z">
+                              <w:del w:id="1454" w:author="Sean Yun-Shiuan Chuang" w:date="2020-03-12T00:32:00Z">
                                 <w:r>
                                   <w:rPr>
                                     <w:sz w:val="16"/>
@@ -23501,7 +24302,7 @@
                                 </w:rPr>
                                 <w:t xml:space="preserve">Each red round </w:t>
                               </w:r>
-                              <w:ins w:id="1439" w:author="Sean Yun-Shiuan Chuang" w:date="2020-03-12T00:32:00Z">
+                              <w:ins w:id="1455" w:author="Sean Yun-Shiuan Chuang" w:date="2020-03-12T00:32:00Z">
                                 <w:r>
                                   <w:rPr>
                                     <w:sz w:val="16"/>
@@ -23509,7 +24310,7 @@
                                   <w:t>bar</w:t>
                                 </w:r>
                               </w:ins>
-                              <w:del w:id="1440" w:author="Sean Yun-Shiuan Chuang" w:date="2020-03-12T00:32:00Z">
+                              <w:del w:id="1456" w:author="Sean Yun-Shiuan Chuang" w:date="2020-03-12T00:32:00Z">
                                 <w:r>
                                   <w:rPr>
                                     <w:sz w:val="16"/>
@@ -23523,7 +24324,7 @@
                                 </w:rPr>
                                 <w:t xml:space="preserve"> is the average model test accuracy in test set (averaged across all the simulated data with the same SD). The blue </w:t>
                               </w:r>
-                              <w:del w:id="1441" w:author="Sean Yun-Shiuan Chuang" w:date="2020-03-12T00:33:00Z">
+                              <w:del w:id="1457" w:author="Sean Yun-Shiuan Chuang" w:date="2020-03-12T00:33:00Z">
                                 <w:r>
                                   <w:rPr>
                                     <w:sz w:val="16"/>
@@ -23531,7 +24332,7 @@
                                   <w:delText xml:space="preserve">triangle </w:delText>
                                 </w:r>
                               </w:del>
-                              <w:ins w:id="1442" w:author="Sean Yun-Shiuan Chuang" w:date="2020-03-12T00:33:00Z">
+                              <w:ins w:id="1458" w:author="Sean Yun-Shiuan Chuang" w:date="2020-03-12T00:33:00Z">
                                 <w:r>
                                   <w:rPr>
                                     <w:sz w:val="16"/>
@@ -23571,23 +24372,23 @@
             </mc:Choice>
             <mc:Fallback>
               <w:pict>
-                <v:shape w14:anchorId="41296A00" id="_x0000_s1033" type="#_x0000_t202" style="position:absolute;left:0;text-align:left;margin-left:.7pt;margin-top:506.7pt;width:247.65pt;height:256.3pt;z-index:251668480;visibility:visible;mso-wrap-style:square;mso-width-percent:0;mso-height-percent:0;mso-wrap-distance-left:9pt;mso-wrap-distance-top:0;mso-wrap-distance-right:9pt;mso-wrap-distance-bottom:0;mso-position-horizontal:absolute;mso-position-horizontal-relative:text;mso-position-vertical:absolute;mso-position-vertical-relative:page;mso-width-percent:0;mso-height-percent:0;mso-width-relative:margin;mso-height-relative:margin;v-text-anchor:top" o:gfxdata="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">
+                <v:shape w14:anchorId="41296A00" id="_x0000_s1033" type="#_x0000_t202" style="position:absolute;left:0;text-align:left;margin-left:-4.1pt;margin-top:499.7pt;width:247.65pt;height:256.3pt;z-index:251668480;visibility:visible;mso-wrap-style:square;mso-width-percent:0;mso-height-percent:0;mso-wrap-distance-left:9pt;mso-wrap-distance-top:0;mso-wrap-distance-right:9pt;mso-wrap-distance-bottom:0;mso-position-horizontal:absolute;mso-position-horizontal-relative:text;mso-position-vertical:absolute;mso-position-vertical-relative:page;mso-width-percent:0;mso-height-percent:0;mso-width-relative:margin;mso-height-relative:margin;v-text-anchor:top" o:gfxdata="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">
                   <v:textbox style="mso-fit-shape-to-text:t">
                     <w:txbxContent>
                       <w:p>
                         <w:pPr>
                           <w:jc w:val="right"/>
                           <w:rPr>
-                            <w:ins w:id="1443" w:author="Sean Yun-Shiuan Chuang" w:date="2020-03-11T13:18:00Z"/>
+                            <w:ins w:id="1459" w:author="Sean Yun-Shiuan Chuang" w:date="2020-03-11T13:18:00Z"/>
                             <w:sz w:val="16"/>
                           </w:rPr>
-                          <w:pPrChange w:id="1444" w:author="Sean Yun-Shiuan Chuang" w:date="2020-03-12T12:37:00Z">
+                          <w:pPrChange w:id="1460" w:author="Sean Yun-Shiuan Chuang" w:date="2020-03-12T12:37:00Z">
                             <w:pPr>
                               <w:jc w:val="center"/>
                             </w:pPr>
                           </w:pPrChange>
                         </w:pPr>
-                        <w:ins w:id="1445" w:author="Sean Yun-Shiuan Chuang" w:date="2020-03-11T13:34:00Z">
+                        <w:ins w:id="1461" w:author="Sean Yun-Shiuan Chuang" w:date="2020-03-11T13:34:00Z">
                           <w:r>
                             <w:rPr>
                               <w:noProof/>
@@ -23654,7 +24455,7 @@
                       <w:p>
                         <w:pPr>
                           <w:jc w:val="both"/>
-                          <w:pPrChange w:id="1446" w:author="Sean Yun-Shiuan Chuang" w:date="2020-03-11T13:19:00Z">
+                          <w:pPrChange w:id="1462" w:author="Sean Yun-Shiuan Chuang" w:date="2020-03-11T13:19:00Z">
                             <w:pPr/>
                           </w:pPrChange>
                         </w:pPr>
@@ -23664,7 +24465,7 @@
                           </w:rPr>
                           <w:t>Fig</w:t>
                         </w:r>
-                        <w:ins w:id="1447" w:author="Sean Yun-Shiuan Chuang" w:date="2020-03-11T23:38:00Z">
+                        <w:ins w:id="1463" w:author="Sean Yun-Shiuan Chuang" w:date="2020-03-11T23:38:00Z">
                           <w:r>
                             <w:rPr>
                               <w:sz w:val="16"/>
@@ -23672,7 +24473,7 @@
                             <w:t>.</w:t>
                           </w:r>
                         </w:ins>
-                        <w:del w:id="1448" w:author="Sean Yun-Shiuan Chuang" w:date="2020-03-11T23:38:00Z">
+                        <w:del w:id="1464" w:author="Sean Yun-Shiuan Chuang" w:date="2020-03-11T23:38:00Z">
                           <w:r>
                             <w:rPr>
                               <w:sz w:val="16"/>
@@ -23686,7 +24487,7 @@
                           </w:rPr>
                           <w:t xml:space="preserve"> </w:t>
                         </w:r>
-                        <w:ins w:id="1449" w:author="Sean Yun-Shiuan Chuang" w:date="2020-03-11T23:38:00Z">
+                        <w:ins w:id="1465" w:author="Sean Yun-Shiuan Chuang" w:date="2020-03-11T23:38:00Z">
                           <w:r>
                             <w:rPr>
                               <w:sz w:val="16"/>
@@ -23694,7 +24495,7 @@
                             <w:t>4</w:t>
                           </w:r>
                         </w:ins>
-                        <w:del w:id="1450" w:author="Sean Yun-Shiuan Chuang" w:date="2020-03-11T23:38:00Z">
+                        <w:del w:id="1466" w:author="Sean Yun-Shiuan Chuang" w:date="2020-03-11T23:38:00Z">
                           <w:r>
                             <w:rPr>
                               <w:sz w:val="16"/>
@@ -23708,7 +24509,7 @@
                           </w:rPr>
                           <w:t xml:space="preserve">. </w:t>
                         </w:r>
-                        <w:ins w:id="1451" w:author="Sean Yun-Shiuan Chuang" w:date="2020-03-12T00:31:00Z">
+                        <w:ins w:id="1467" w:author="Sean Yun-Shiuan Chuang" w:date="2020-03-12T00:31:00Z">
                           <w:r>
                             <w:rPr>
                               <w:sz w:val="16"/>
@@ -23731,7 +24532,7 @@
                             <w:t>curacy</w:t>
                           </w:r>
                         </w:ins>
-                        <w:del w:id="1452" w:author="Sean Yun-Shiuan Chuang" w:date="2020-03-12T00:31:00Z">
+                        <w:del w:id="1468" w:author="Sean Yun-Shiuan Chuang" w:date="2020-03-12T00:31:00Z">
                           <w:r>
                             <w:rPr>
                               <w:sz w:val="16"/>
@@ -23745,7 +24546,7 @@
                           </w:rPr>
                           <w:t xml:space="preserve"> </w:t>
                         </w:r>
-                        <w:ins w:id="1453" w:author="Sean Yun-Shiuan Chuang" w:date="2020-03-12T00:31:00Z">
+                        <w:ins w:id="1469" w:author="Sean Yun-Shiuan Chuang" w:date="2020-03-12T00:31:00Z">
                           <w:r>
                             <w:rPr>
                               <w:sz w:val="16"/>
@@ -23759,7 +24560,7 @@
                             <w:t>for</w:t>
                           </w:r>
                         </w:ins>
-                        <w:ins w:id="1454" w:author="Sean Yun-Shiuan Chuang" w:date="2020-03-12T00:29:00Z">
+                        <w:ins w:id="1470" w:author="Sean Yun-Shiuan Chuang" w:date="2020-03-12T00:29:00Z">
                           <w:r>
                             <w:rPr>
                               <w:sz w:val="16"/>
@@ -23767,7 +24568,7 @@
                             <w:t xml:space="preserve"> models trained with simulated</w:t>
                           </w:r>
                         </w:ins>
-                        <w:ins w:id="1455" w:author="Sean Yun-Shiuan Chuang" w:date="2020-03-12T00:31:00Z">
+                        <w:ins w:id="1471" w:author="Sean Yun-Shiuan Chuang" w:date="2020-03-12T00:31:00Z">
                           <w:r>
                             <w:rPr>
                               <w:sz w:val="16"/>
@@ -23775,7 +24576,7 @@
                             <w:t xml:space="preserve"> data. Each</w:t>
                           </w:r>
                         </w:ins>
-                        <w:ins w:id="1456" w:author="Sean Yun-Shiuan Chuang" w:date="2020-03-12T00:32:00Z">
+                        <w:ins w:id="1472" w:author="Sean Yun-Shiuan Chuang" w:date="2020-03-12T00:32:00Z">
                           <w:r>
                             <w:rPr>
                               <w:sz w:val="16"/>
@@ -23798,7 +24599,7 @@
                             <w:t>ith different</w:t>
                           </w:r>
                         </w:ins>
-                        <w:del w:id="1457" w:author="Sean Yun-Shiuan Chuang" w:date="2020-03-12T00:31:00Z">
+                        <w:del w:id="1473" w:author="Sean Yun-Shiuan Chuang" w:date="2020-03-12T00:31:00Z">
                           <w:r>
                             <w:rPr>
                               <w:sz w:val="16"/>
@@ -23806,7 +24607,7 @@
                             <w:delText xml:space="preserve">in the test set </w:delText>
                           </w:r>
                         </w:del>
-                        <w:del w:id="1458" w:author="Sean Yun-Shiuan Chuang" w:date="2020-03-12T00:32:00Z">
+                        <w:del w:id="1474" w:author="Sean Yun-Shiuan Chuang" w:date="2020-03-12T00:32:00Z">
                           <w:r>
                             <w:rPr>
                               <w:sz w:val="16"/>
@@ -23820,7 +24621,7 @@
                           </w:rPr>
                           <w:t xml:space="preserve"> standard deviation (SD) of social support values across 4 targets in the training </w:t>
                         </w:r>
-                        <w:ins w:id="1459" w:author="Sean Yun-Shiuan Chuang" w:date="2020-03-12T00:32:00Z">
+                        <w:ins w:id="1475" w:author="Sean Yun-Shiuan Chuang" w:date="2020-03-12T00:32:00Z">
                           <w:r>
                             <w:rPr>
                               <w:sz w:val="16"/>
@@ -23828,7 +24629,7 @@
                             <w:t xml:space="preserve">set. </w:t>
                           </w:r>
                         </w:ins>
-                        <w:del w:id="1460" w:author="Sean Yun-Shiuan Chuang" w:date="2020-03-12T00:32:00Z">
+                        <w:del w:id="1476" w:author="Sean Yun-Shiuan Chuang" w:date="2020-03-12T00:32:00Z">
                           <w:r>
                             <w:rPr>
                               <w:sz w:val="16"/>
@@ -23842,7 +24643,7 @@
                           </w:rPr>
                           <w:t xml:space="preserve">Each red round </w:t>
                         </w:r>
-                        <w:ins w:id="1461" w:author="Sean Yun-Shiuan Chuang" w:date="2020-03-12T00:32:00Z">
+                        <w:ins w:id="1477" w:author="Sean Yun-Shiuan Chuang" w:date="2020-03-12T00:32:00Z">
                           <w:r>
                             <w:rPr>
                               <w:sz w:val="16"/>
@@ -23850,7 +24651,7 @@
                             <w:t>bar</w:t>
                           </w:r>
                         </w:ins>
-                        <w:del w:id="1462" w:author="Sean Yun-Shiuan Chuang" w:date="2020-03-12T00:32:00Z">
+                        <w:del w:id="1478" w:author="Sean Yun-Shiuan Chuang" w:date="2020-03-12T00:32:00Z">
                           <w:r>
                             <w:rPr>
                               <w:sz w:val="16"/>
@@ -23864,7 +24665,7 @@
                           </w:rPr>
                           <w:t xml:space="preserve"> is the average model test accuracy in test set (averaged across all the simulated data with the same SD). The blue </w:t>
                         </w:r>
-                        <w:del w:id="1463" w:author="Sean Yun-Shiuan Chuang" w:date="2020-03-12T00:33:00Z">
+                        <w:del w:id="1479" w:author="Sean Yun-Shiuan Chuang" w:date="2020-03-12T00:33:00Z">
                           <w:r>
                             <w:rPr>
                               <w:sz w:val="16"/>
@@ -23872,7 +24673,7 @@
                             <w:delText xml:space="preserve">triangle </w:delText>
                           </w:r>
                         </w:del>
-                        <w:ins w:id="1464" w:author="Sean Yun-Shiuan Chuang" w:date="2020-03-12T00:33:00Z">
+                        <w:ins w:id="1480" w:author="Sean Yun-Shiuan Chuang" w:date="2020-03-12T00:33:00Z">
                           <w:r>
                             <w:rPr>
                               <w:sz w:val="16"/>
@@ -23903,7 +24704,7 @@
           </mc:AlternateContent>
         </w:r>
       </w:ins>
-      <w:del w:id="1465" w:author="Sean Yun-Shiuan Chuang" w:date="2020-03-11T13:14:00Z">
+      <w:del w:id="1481" w:author="Sean Yun-Shiuan Chuang" w:date="2020-03-11T13:14:00Z">
         <w:r>
           <w:rPr>
             <w:i/>
@@ -23972,7 +24773,7 @@
       <w:pPr>
         <w:jc w:val="both"/>
         <w:rPr>
-          <w:del w:id="1466" w:author="Sean Yun-Shiuan Chuang" w:date="2020-03-11T13:40:00Z"/>
+          <w:del w:id="1482" w:author="Sean Yun-Shiuan Chuang" w:date="2020-03-11T13:40:00Z"/>
           <w:color w:val="000000"/>
         </w:rPr>
       </w:pPr>
@@ -23981,12 +24782,12 @@
       <w:pPr>
         <w:jc w:val="both"/>
         <w:rPr>
-          <w:del w:id="1467" w:author="Sean Yun-Shiuan Chuang" w:date="2020-03-11T13:40:00Z"/>
+          <w:del w:id="1483" w:author="Sean Yun-Shiuan Chuang" w:date="2020-03-11T13:40:00Z"/>
           <w:color w:val="000000"/>
         </w:rPr>
       </w:pPr>
-      <w:moveFromRangeStart w:id="1468" w:author="Sean Yun-Shiuan Chuang" w:date="2020-03-11T13:17:00Z" w:name="move34825036"/>
-      <w:moveFrom w:id="1469" w:author="Sean Yun-Shiuan Chuang" w:date="2020-03-11T13:17:00Z">
+      <w:moveFromRangeStart w:id="1484" w:author="Sean Yun-Shiuan Chuang" w:date="2020-03-11T13:17:00Z" w:name="move34825036"/>
+      <w:moveFrom w:id="1485" w:author="Sean Yun-Shiuan Chuang" w:date="2020-03-11T13:17:00Z">
         <w:r>
           <w:rPr>
             <w:i/>
@@ -24040,12 +24841,13 @@
           </w:drawing>
         </w:r>
       </w:moveFrom>
-      <w:moveFromRangeEnd w:id="1468"/>
+      <w:moveFromRangeEnd w:id="1484"/>
     </w:p>
     <w:p>
       <w:pPr>
         <w:jc w:val="both"/>
         <w:rPr>
+          <w:del w:id="1486" w:author="Sean Yun-Shiuan Chuang" w:date="2020-03-12T15:07:00Z"/>
           <w:color w:val="000000"/>
         </w:rPr>
       </w:pPr>
@@ -24054,11 +24856,11 @@
       <w:pPr>
         <w:jc w:val="both"/>
         <w:rPr>
-          <w:del w:id="1470" w:author="Sean Yun-Shiuan Chuang" w:date="2020-03-11T23:49:00Z"/>
+          <w:del w:id="1487" w:author="Sean Yun-Shiuan Chuang" w:date="2020-03-11T23:49:00Z"/>
           <w:color w:val="000000"/>
         </w:rPr>
       </w:pPr>
-      <w:del w:id="1471" w:author="Sean Yun-Shiuan Chuang" w:date="2020-03-12T12:29:00Z">
+      <w:del w:id="1488" w:author="Sean Yun-Shiuan Chuang" w:date="2020-03-12T12:29:00Z">
         <w:r>
           <w:rPr>
             <w:i/>
@@ -24115,16 +24917,16 @@
                               <w:pPr>
                                 <w:jc w:val="center"/>
                                 <w:rPr>
-                                  <w:ins w:id="1472" w:author="Sean Yun-Shiuan Chuang" w:date="2020-03-11T13:16:00Z"/>
+                                  <w:ins w:id="1489" w:author="Sean Yun-Shiuan Chuang" w:date="2020-03-11T13:16:00Z"/>
                                   <w:sz w:val="16"/>
                                 </w:rPr>
-                                <w:pPrChange w:id="1473" w:author="Sean Yun-Shiuan Chuang" w:date="2020-03-11T13:17:00Z">
+                                <w:pPrChange w:id="1490" w:author="Sean Yun-Shiuan Chuang" w:date="2020-03-11T13:17:00Z">
                                   <w:pPr/>
                                 </w:pPrChange>
                               </w:pPr>
-                              <w:moveToRangeStart w:id="1474" w:author="Sean Yun-Shiuan Chuang" w:date="2020-03-11T13:17:00Z" w:name="move34825036"/>
-                              <w:moveTo w:id="1475" w:author="Sean Yun-Shiuan Chuang" w:date="2020-03-11T13:17:00Z">
-                                <w:del w:id="1476" w:author="Sean Yun-Shiuan Chuang" w:date="2020-03-12T12:15:00Z">
+                              <w:moveToRangeStart w:id="1491" w:author="Sean Yun-Shiuan Chuang" w:date="2020-03-11T13:17:00Z" w:name="move34825036"/>
+                              <w:moveTo w:id="1492" w:author="Sean Yun-Shiuan Chuang" w:date="2020-03-11T13:17:00Z">
+                                <w:del w:id="1493" w:author="Sean Yun-Shiuan Chuang" w:date="2020-03-12T12:15:00Z">
                                   <w:r>
                                     <w:rPr>
                                       <w:i/>
@@ -24185,7 +24987,7 @@
                                   </w:r>
                                 </w:del>
                               </w:moveTo>
-                              <w:moveToRangeEnd w:id="1474"/>
+                              <w:moveToRangeEnd w:id="1491"/>
                             </w:p>
                             <w:p>
                               <w:pPr>
@@ -24193,11 +24995,11 @@
                                 <w:rPr>
                                   <w:sz w:val="16"/>
                                 </w:rPr>
-                                <w:pPrChange w:id="1477" w:author="Sean Yun-Shiuan Chuang" w:date="2020-03-11T13:19:00Z">
+                                <w:pPrChange w:id="1494" w:author="Sean Yun-Shiuan Chuang" w:date="2020-03-11T13:19:00Z">
                                   <w:pPr/>
                                 </w:pPrChange>
                               </w:pPr>
-                              <w:del w:id="1478" w:author="Sean Yun-Shiuan Chuang" w:date="2020-03-11T23:38:00Z">
+                              <w:del w:id="1495" w:author="Sean Yun-Shiuan Chuang" w:date="2020-03-11T23:38:00Z">
                                 <w:r>
                                   <w:rPr>
                                     <w:sz w:val="16"/>
@@ -24205,7 +25007,7 @@
                                   <w:delText xml:space="preserve">Figure </w:delText>
                                 </w:r>
                               </w:del>
-                              <w:ins w:id="1479" w:author="Sean Yun-Shiuan Chuang" w:date="2020-03-11T23:38:00Z">
+                              <w:ins w:id="1496" w:author="Sean Yun-Shiuan Chuang" w:date="2020-03-11T23:38:00Z">
                                 <w:r>
                                   <w:rPr>
                                     <w:sz w:val="16"/>
@@ -24225,7 +25027,7 @@
                                   <w:t xml:space="preserve"> </w:t>
                                 </w:r>
                               </w:ins>
-                              <w:ins w:id="1480" w:author="Sean Yun-Shiuan Chuang" w:date="2020-03-12T00:30:00Z">
+                              <w:ins w:id="1497" w:author="Sean Yun-Shiuan Chuang" w:date="2020-03-12T00:30:00Z">
                                 <w:r>
                                   <w:rPr>
                                     <w:sz w:val="16"/>
@@ -24240,7 +25042,7 @@
                                   <w:t>he</w:t>
                                 </w:r>
                               </w:ins>
-                              <w:del w:id="1481" w:author="Sean Yun-Shiuan Chuang" w:date="2020-03-12T00:30:00Z">
+                              <w:del w:id="1498" w:author="Sean Yun-Shiuan Chuang" w:date="2020-03-12T00:30:00Z">
                                 <w:r>
                                   <w:rPr>
                                     <w:sz w:val="16"/>
@@ -24248,7 +25050,7 @@
                                   <w:delText>Simulation-preference-matrix. The</w:delText>
                                 </w:r>
                               </w:del>
-                              <w:ins w:id="1482" w:author="Sean Yun-Shiuan Chuang" w:date="2020-03-12T00:30:00Z">
+                              <w:ins w:id="1499" w:author="Sean Yun-Shiuan Chuang" w:date="2020-03-12T00:30:00Z">
                                 <w:r>
                                   <w:rPr>
                                     <w:sz w:val="16"/>
@@ -24256,7 +25058,7 @@
                                   <w:t xml:space="preserve"> </w:t>
                                 </w:r>
                               </w:ins>
-                              <w:del w:id="1483" w:author="Sean Yun-Shiuan Chuang" w:date="2020-03-12T00:30:00Z">
+                              <w:del w:id="1500" w:author="Sean Yun-Shiuan Chuang" w:date="2020-03-12T00:30:00Z">
                                 <w:r>
                                   <w:rPr>
                                     <w:sz w:val="16"/>
@@ -24270,7 +25072,7 @@
                                 </w:rPr>
                                 <w:t>ground-truth preference matrix and the reconstructed preference matrix for simulated data. Each row is a subject and each column is a target that the subject interacts with. The color of the cell</w:t>
                               </w:r>
-                              <w:ins w:id="1484" w:author="Sean Yun-Shiuan Chuang" w:date="2020-03-11T23:42:00Z">
+                              <w:ins w:id="1501" w:author="Sean Yun-Shiuan Chuang" w:date="2020-03-11T23:42:00Z">
                                 <w:r>
                                   <w:rPr>
                                     <w:sz w:val="16"/>
@@ -24278,13 +25080,14 @@
                                   <w:t xml:space="preserve"> at row </w:t>
                                 </w:r>
                               </w:ins>
-                              <w:ins w:id="1485" w:author="Sean Yun-Shiuan Chuang" w:date="2020-03-12T00:33:00Z">
+                              <w:proofErr w:type="spellStart"/>
+                              <w:ins w:id="1502" w:author="Sean Yun-Shiuan Chuang" w:date="2020-03-12T00:33:00Z">
                                 <w:r>
                                   <w:rPr>
                                     <w:i/>
                                     <w:iCs/>
                                     <w:sz w:val="16"/>
-                                    <w:rPrChange w:id="1486" w:author="Sean Yun-Shiuan Chuang" w:date="2020-03-12T00:33:00Z">
+                                    <w:rPrChange w:id="1503" w:author="Sean Yun-Shiuan Chuang" w:date="2020-03-12T00:33:00Z">
                                       <w:rPr>
                                         <w:sz w:val="16"/>
                                       </w:rPr>
@@ -24293,7 +25096,8 @@
                                   <w:t>i</w:t>
                                 </w:r>
                               </w:ins>
-                              <w:ins w:id="1487" w:author="Sean Yun-Shiuan Chuang" w:date="2020-03-11T23:42:00Z">
+                              <w:proofErr w:type="spellEnd"/>
+                              <w:ins w:id="1504" w:author="Sean Yun-Shiuan Chuang" w:date="2020-03-11T23:42:00Z">
                                 <w:r>
                                   <w:rPr>
                                     <w:sz w:val="16"/>
@@ -24305,7 +25109,7 @@
                                     <w:i/>
                                     <w:iCs/>
                                     <w:sz w:val="16"/>
-                                    <w:rPrChange w:id="1488" w:author="Sean Yun-Shiuan Chuang" w:date="2020-03-12T00:33:00Z">
+                                    <w:rPrChange w:id="1505" w:author="Sean Yun-Shiuan Chuang" w:date="2020-03-12T00:33:00Z">
                                       <w:rPr>
                                         <w:sz w:val="16"/>
                                       </w:rPr>
@@ -24314,7 +25118,7 @@
                                   <w:t>j</w:t>
                                 </w:r>
                               </w:ins>
-                              <w:del w:id="1489" w:author="Sean Yun-Shiuan Chuang" w:date="2020-03-11T23:42:00Z">
+                              <w:del w:id="1506" w:author="Sean Yun-Shiuan Chuang" w:date="2020-03-11T23:42:00Z">
                                 <w:r>
                                   <w:rPr>
                                     <w:sz w:val="16"/>
@@ -24328,7 +25132,7 @@
                                 </w:rPr>
                                 <w:t xml:space="preserve"> encodes the </w:t>
                               </w:r>
-                              <w:del w:id="1490" w:author="Sean Yun-Shiuan Chuang" w:date="2020-03-11T23:43:00Z">
+                              <w:del w:id="1507" w:author="Sean Yun-Shiuan Chuang" w:date="2020-03-11T23:43:00Z">
                                 <w:r>
                                   <w:rPr>
                                     <w:sz w:val="16"/>
@@ -24336,7 +25140,7 @@
                                   <w:delText>subject_i’s</w:delText>
                                 </w:r>
                               </w:del>
-                              <w:ins w:id="1491" w:author="Sean Yun-Shiuan Chuang" w:date="2020-03-11T23:43:00Z">
+                              <w:ins w:id="1508" w:author="Sean Yun-Shiuan Chuang" w:date="2020-03-11T23:43:00Z">
                                 <w:r>
                                   <w:rPr>
                                     <w:sz w:val="16"/>
@@ -24360,7 +25164,7 @@
                                         <w:rPr>
                                           <w:rFonts w:ascii="Cambria Math" w:hAnsi="Cambria Math"/>
                                           <w:sz w:val="16"/>
-                                          <w:rPrChange w:id="1492" w:author="Sean Yun-Shiuan Chuang" w:date="2020-03-11T23:44:00Z">
+                                          <w:rPrChange w:id="1509" w:author="Sean Yun-Shiuan Chuang" w:date="2020-03-11T23:44:00Z">
                                             <w:rPr>
                                               <w:rFonts w:ascii="Cambria Math" w:hAnsi="Cambria Math"/>
                                               <w:sz w:val="16"/>
@@ -24375,7 +25179,7 @@
                                         <w:rPr>
                                           <w:rFonts w:ascii="Cambria Math" w:hAnsi="Cambria Math"/>
                                           <w:sz w:val="16"/>
-                                          <w:rPrChange w:id="1493" w:author="Sean Yun-Shiuan Chuang" w:date="2020-03-11T23:44:00Z">
+                                          <w:rPrChange w:id="1510" w:author="Sean Yun-Shiuan Chuang" w:date="2020-03-11T23:44:00Z">
                                             <w:rPr>
                                               <w:rFonts w:ascii="Cambria Math" w:hAnsi="Cambria Math"/>
                                               <w:sz w:val="16"/>
@@ -24401,7 +25205,7 @@
                                 </w:rPr>
                                 <w:t xml:space="preserve"> ranked preference (1-4; 1 being the favorite target and 4 being the less favorite one)  for target</w:t>
                               </w:r>
-                              <w:ins w:id="1494" w:author="Sean Yun-Shiuan Chuang" w:date="2020-03-11T23:43:00Z">
+                              <w:ins w:id="1511" w:author="Sean Yun-Shiuan Chuang" w:date="2020-03-11T23:43:00Z">
                                 <w:r>
                                   <w:rPr>
                                     <w:sz w:val="16"/>
@@ -24425,7 +25229,7 @@
                                         <w:rPr>
                                           <w:rFonts w:ascii="Cambria Math" w:hAnsi="Cambria Math"/>
                                           <w:sz w:val="16"/>
-                                          <w:rPrChange w:id="1495" w:author="Sean Yun-Shiuan Chuang" w:date="2020-03-11T23:43:00Z">
+                                          <w:rPrChange w:id="1512" w:author="Sean Yun-Shiuan Chuang" w:date="2020-03-11T23:43:00Z">
                                             <w:rPr>
                                               <w:rFonts w:ascii="Cambria Math" w:hAnsi="Cambria Math"/>
                                               <w:sz w:val="16"/>
@@ -24440,7 +25244,7 @@
                                         <w:rPr>
                                           <w:rFonts w:ascii="Cambria Math" w:hAnsi="Cambria Math"/>
                                           <w:sz w:val="16"/>
-                                          <w:rPrChange w:id="1496" w:author="Sean Yun-Shiuan Chuang" w:date="2020-03-11T23:43:00Z">
+                                          <w:rPrChange w:id="1513" w:author="Sean Yun-Shiuan Chuang" w:date="2020-03-11T23:43:00Z">
                                             <w:rPr>
                                               <w:rFonts w:ascii="Cambria Math" w:hAnsi="Cambria Math"/>
                                               <w:sz w:val="16"/>
@@ -24459,7 +25263,7 @@
                                   <w:t xml:space="preserve"> </w:t>
                                 </w:r>
                               </w:ins>
-                              <w:del w:id="1497" w:author="Sean Yun-Shiuan Chuang" w:date="2020-03-11T23:43:00Z">
+                              <w:del w:id="1514" w:author="Sean Yun-Shiuan Chuang" w:date="2020-03-11T23:43:00Z">
                                 <w:r>
                                   <w:rPr>
                                     <w:sz w:val="16"/>
@@ -24473,7 +25277,7 @@
                                 </w:rPr>
                                 <w:t xml:space="preserve">. If there are tie(s) in the preference rank among targets (e.g., two or more targets share the same preference score), the targets with ties are assigned the average rank value (two targets share the second place in the preference score will have the rank value of 2.5). The ground-truth preference matrix is constructed by the rank-transformed simulated social support value of each target. The reconstructed preference matrix is constructed by the </w:t>
                               </w:r>
-                              <w:del w:id="1498" w:author="Sean Yun-Shiuan Chuang" w:date="2020-03-11T23:45:00Z">
+                              <w:del w:id="1515" w:author="Sean Yun-Shiuan Chuang" w:date="2020-03-11T23:45:00Z">
                                 <w:r>
                                   <w:rPr>
                                     <w:sz w:val="16"/>
@@ -24481,7 +25285,7 @@
                                   <w:delText>rank-transformed  predicted preference score</w:delText>
                                 </w:r>
                               </w:del>
-                              <w:ins w:id="1499" w:author="Sean Yun-Shiuan Chuang" w:date="2020-03-11T23:45:00Z">
+                              <w:ins w:id="1516" w:author="Sean Yun-Shiuan Chuang" w:date="2020-03-11T23:45:00Z">
                                 <w:r>
                                   <w:rPr>
                                     <w:sz w:val="16"/>
@@ -24493,9 +25297,23 @@
                                 <w:rPr>
                                   <w:sz w:val="16"/>
                                 </w:rPr>
-                                <w:t xml:space="preserve"> inferred by ToMnet+</w:t>
+                                <w:t xml:space="preserve"> inferred by </w:t>
                               </w:r>
-                              <w:ins w:id="1500" w:author="Sean Yun-Shiuan Chuang" w:date="2020-03-11T23:46:00Z">
+                              <w:proofErr w:type="spellStart"/>
+                              <w:r>
+                                <w:rPr>
+                                  <w:sz w:val="16"/>
+                                </w:rPr>
+                                <w:t>ToMnet</w:t>
+                              </w:r>
+                              <w:proofErr w:type="spellEnd"/>
+                              <w:r>
+                                <w:rPr>
+                                  <w:sz w:val="16"/>
+                                </w:rPr>
+                                <w:t>+</w:t>
+                              </w:r>
+                              <w:ins w:id="1517" w:author="Sean Yun-Shiuan Chuang" w:date="2020-03-11T23:46:00Z">
                                 <w:r>
                                   <w:rPr>
                                     <w:sz w:val="16"/>
@@ -24509,7 +25327,8 @@
                                 </w:rPr>
                                 <w:t xml:space="preserve">. The labels on the left are </w:t>
                               </w:r>
-                              <w:ins w:id="1501" w:author="Sean Yun-Shiuan Chuang" w:date="2020-03-11T23:46:00Z">
+                              <w:proofErr w:type="gramStart"/>
+                              <w:ins w:id="1518" w:author="Sean Yun-Shiuan Chuang" w:date="2020-03-11T23:46:00Z">
                                 <w:r>
                                   <w:rPr>
                                     <w:bCs/>
@@ -24517,6 +25336,7 @@
                                   </w:rPr>
                                   <w:t>SD(</w:t>
                                 </w:r>
+                                <w:proofErr w:type="gramEnd"/>
                                 <m:oMath>
                                   <m:r>
                                     <w:rPr>
@@ -24573,16 +25393,16 @@
                         <w:pPr>
                           <w:jc w:val="center"/>
                           <w:rPr>
-                            <w:ins w:id="1502" w:author="Sean Yun-Shiuan Chuang" w:date="2020-03-11T13:16:00Z"/>
+                            <w:ins w:id="1519" w:author="Sean Yun-Shiuan Chuang" w:date="2020-03-11T13:16:00Z"/>
                             <w:sz w:val="16"/>
                           </w:rPr>
-                          <w:pPrChange w:id="1503" w:author="Sean Yun-Shiuan Chuang" w:date="2020-03-11T13:17:00Z">
+                          <w:pPrChange w:id="1520" w:author="Sean Yun-Shiuan Chuang" w:date="2020-03-11T13:17:00Z">
                             <w:pPr/>
                           </w:pPrChange>
                         </w:pPr>
-                        <w:moveToRangeStart w:id="1504" w:author="Sean Yun-Shiuan Chuang" w:date="2020-03-11T13:17:00Z" w:name="move34825036"/>
-                        <w:moveTo w:id="1505" w:author="Sean Yun-Shiuan Chuang" w:date="2020-03-11T13:17:00Z">
-                          <w:del w:id="1506" w:author="Sean Yun-Shiuan Chuang" w:date="2020-03-12T12:15:00Z">
+                        <w:moveToRangeStart w:id="1521" w:author="Sean Yun-Shiuan Chuang" w:date="2020-03-11T13:17:00Z" w:name="move34825036"/>
+                        <w:moveTo w:id="1522" w:author="Sean Yun-Shiuan Chuang" w:date="2020-03-11T13:17:00Z">
+                          <w:del w:id="1523" w:author="Sean Yun-Shiuan Chuang" w:date="2020-03-12T12:15:00Z">
                             <w:r>
                               <w:rPr>
                                 <w:i/>
@@ -24643,7 +25463,7 @@
                             </w:r>
                           </w:del>
                         </w:moveTo>
-                        <w:moveToRangeEnd w:id="1504"/>
+                        <w:moveToRangeEnd w:id="1521"/>
                       </w:p>
                       <w:p>
                         <w:pPr>
@@ -24651,11 +25471,11 @@
                           <w:rPr>
                             <w:sz w:val="16"/>
                           </w:rPr>
-                          <w:pPrChange w:id="1507" w:author="Sean Yun-Shiuan Chuang" w:date="2020-03-11T13:19:00Z">
+                          <w:pPrChange w:id="1524" w:author="Sean Yun-Shiuan Chuang" w:date="2020-03-11T13:19:00Z">
                             <w:pPr/>
                           </w:pPrChange>
                         </w:pPr>
-                        <w:del w:id="1508" w:author="Sean Yun-Shiuan Chuang" w:date="2020-03-11T23:38:00Z">
+                        <w:del w:id="1525" w:author="Sean Yun-Shiuan Chuang" w:date="2020-03-11T23:38:00Z">
                           <w:r>
                             <w:rPr>
                               <w:sz w:val="16"/>
@@ -24663,7 +25483,7 @@
                             <w:delText xml:space="preserve">Figure </w:delText>
                           </w:r>
                         </w:del>
-                        <w:ins w:id="1509" w:author="Sean Yun-Shiuan Chuang" w:date="2020-03-11T23:38:00Z">
+                        <w:ins w:id="1526" w:author="Sean Yun-Shiuan Chuang" w:date="2020-03-11T23:38:00Z">
                           <w:r>
                             <w:rPr>
                               <w:sz w:val="16"/>
@@ -24683,7 +25503,7 @@
                             <w:t xml:space="preserve"> </w:t>
                           </w:r>
                         </w:ins>
-                        <w:ins w:id="1510" w:author="Sean Yun-Shiuan Chuang" w:date="2020-03-12T00:30:00Z">
+                        <w:ins w:id="1527" w:author="Sean Yun-Shiuan Chuang" w:date="2020-03-12T00:30:00Z">
                           <w:r>
                             <w:rPr>
                               <w:sz w:val="16"/>
@@ -24698,7 +25518,7 @@
                             <w:t>he</w:t>
                           </w:r>
                         </w:ins>
-                        <w:del w:id="1511" w:author="Sean Yun-Shiuan Chuang" w:date="2020-03-12T00:30:00Z">
+                        <w:del w:id="1528" w:author="Sean Yun-Shiuan Chuang" w:date="2020-03-12T00:30:00Z">
                           <w:r>
                             <w:rPr>
                               <w:sz w:val="16"/>
@@ -24706,7 +25526,7 @@
                             <w:delText>Simulation-preference-matrix. The</w:delText>
                           </w:r>
                         </w:del>
-                        <w:ins w:id="1512" w:author="Sean Yun-Shiuan Chuang" w:date="2020-03-12T00:30:00Z">
+                        <w:ins w:id="1529" w:author="Sean Yun-Shiuan Chuang" w:date="2020-03-12T00:30:00Z">
                           <w:r>
                             <w:rPr>
                               <w:sz w:val="16"/>
@@ -24714,7 +25534,7 @@
                             <w:t xml:space="preserve"> </w:t>
                           </w:r>
                         </w:ins>
-                        <w:del w:id="1513" w:author="Sean Yun-Shiuan Chuang" w:date="2020-03-12T00:30:00Z">
+                        <w:del w:id="1530" w:author="Sean Yun-Shiuan Chuang" w:date="2020-03-12T00:30:00Z">
                           <w:r>
                             <w:rPr>
                               <w:sz w:val="16"/>
@@ -24728,7 +25548,7 @@
                           </w:rPr>
                           <w:t>ground-truth preference matrix and the reconstructed preference matrix for simulated data. Each row is a subject and each column is a target that the subject interacts with. The color of the cell</w:t>
                         </w:r>
-                        <w:ins w:id="1514" w:author="Sean Yun-Shiuan Chuang" w:date="2020-03-11T23:42:00Z">
+                        <w:ins w:id="1531" w:author="Sean Yun-Shiuan Chuang" w:date="2020-03-11T23:42:00Z">
                           <w:r>
                             <w:rPr>
                               <w:sz w:val="16"/>
@@ -24736,13 +25556,14 @@
                             <w:t xml:space="preserve"> at row </w:t>
                           </w:r>
                         </w:ins>
-                        <w:ins w:id="1515" w:author="Sean Yun-Shiuan Chuang" w:date="2020-03-12T00:33:00Z">
+                        <w:proofErr w:type="spellStart"/>
+                        <w:ins w:id="1532" w:author="Sean Yun-Shiuan Chuang" w:date="2020-03-12T00:33:00Z">
                           <w:r>
                             <w:rPr>
                               <w:i/>
                               <w:iCs/>
                               <w:sz w:val="16"/>
-                              <w:rPrChange w:id="1516" w:author="Sean Yun-Shiuan Chuang" w:date="2020-03-12T00:33:00Z">
+                              <w:rPrChange w:id="1533" w:author="Sean Yun-Shiuan Chuang" w:date="2020-03-12T00:33:00Z">
                                 <w:rPr>
                                   <w:sz w:val="16"/>
                                 </w:rPr>
@@ -24751,7 +25572,8 @@
                             <w:t>i</w:t>
                           </w:r>
                         </w:ins>
-                        <w:ins w:id="1517" w:author="Sean Yun-Shiuan Chuang" w:date="2020-03-11T23:42:00Z">
+                        <w:proofErr w:type="spellEnd"/>
+                        <w:ins w:id="1534" w:author="Sean Yun-Shiuan Chuang" w:date="2020-03-11T23:42:00Z">
                           <w:r>
                             <w:rPr>
                               <w:sz w:val="16"/>
@@ -24763,7 +25585,7 @@
                               <w:i/>
                               <w:iCs/>
                               <w:sz w:val="16"/>
-                              <w:rPrChange w:id="1518" w:author="Sean Yun-Shiuan Chuang" w:date="2020-03-12T00:33:00Z">
+                              <w:rPrChange w:id="1535" w:author="Sean Yun-Shiuan Chuang" w:date="2020-03-12T00:33:00Z">
                                 <w:rPr>
                                   <w:sz w:val="16"/>
                                 </w:rPr>
@@ -24772,7 +25594,7 @@
                             <w:t>j</w:t>
                           </w:r>
                         </w:ins>
-                        <w:del w:id="1519" w:author="Sean Yun-Shiuan Chuang" w:date="2020-03-11T23:42:00Z">
+                        <w:del w:id="1536" w:author="Sean Yun-Shiuan Chuang" w:date="2020-03-11T23:42:00Z">
                           <w:r>
                             <w:rPr>
                               <w:sz w:val="16"/>
@@ -24786,7 +25608,7 @@
                           </w:rPr>
                           <w:t xml:space="preserve"> encodes the </w:t>
                         </w:r>
-                        <w:del w:id="1520" w:author="Sean Yun-Shiuan Chuang" w:date="2020-03-11T23:43:00Z">
+                        <w:del w:id="1537" w:author="Sean Yun-Shiuan Chuang" w:date="2020-03-11T23:43:00Z">
                           <w:r>
                             <w:rPr>
                               <w:sz w:val="16"/>
@@ -24794,7 +25616,7 @@
                             <w:delText>subject_i’s</w:delText>
                           </w:r>
                         </w:del>
-                        <w:ins w:id="1521" w:author="Sean Yun-Shiuan Chuang" w:date="2020-03-11T23:43:00Z">
+                        <w:ins w:id="1538" w:author="Sean Yun-Shiuan Chuang" w:date="2020-03-11T23:43:00Z">
                           <w:r>
                             <w:rPr>
                               <w:sz w:val="16"/>
@@ -24818,7 +25640,7 @@
                                   <w:rPr>
                                     <w:rFonts w:ascii="Cambria Math" w:hAnsi="Cambria Math"/>
                                     <w:sz w:val="16"/>
-                                    <w:rPrChange w:id="1522" w:author="Sean Yun-Shiuan Chuang" w:date="2020-03-11T23:44:00Z">
+                                    <w:rPrChange w:id="1539" w:author="Sean Yun-Shiuan Chuang" w:date="2020-03-11T23:44:00Z">
                                       <w:rPr>
                                         <w:rFonts w:ascii="Cambria Math" w:hAnsi="Cambria Math"/>
                                         <w:sz w:val="16"/>
@@ -24833,7 +25655,7 @@
                                   <w:rPr>
                                     <w:rFonts w:ascii="Cambria Math" w:hAnsi="Cambria Math"/>
                                     <w:sz w:val="16"/>
-                                    <w:rPrChange w:id="1523" w:author="Sean Yun-Shiuan Chuang" w:date="2020-03-11T23:44:00Z">
+                                    <w:rPrChange w:id="1540" w:author="Sean Yun-Shiuan Chuang" w:date="2020-03-11T23:44:00Z">
                                       <w:rPr>
                                         <w:rFonts w:ascii="Cambria Math" w:hAnsi="Cambria Math"/>
                                         <w:sz w:val="16"/>
@@ -24859,7 +25681,7 @@
                           </w:rPr>
                           <w:t xml:space="preserve"> ranked preference (1-4; 1 being the favorite target and 4 being the less favorite one)  for target</w:t>
                         </w:r>
-                        <w:ins w:id="1524" w:author="Sean Yun-Shiuan Chuang" w:date="2020-03-11T23:43:00Z">
+                        <w:ins w:id="1541" w:author="Sean Yun-Shiuan Chuang" w:date="2020-03-11T23:43:00Z">
                           <w:r>
                             <w:rPr>
                               <w:sz w:val="16"/>
@@ -24883,7 +25705,7 @@
                                   <w:rPr>
                                     <w:rFonts w:ascii="Cambria Math" w:hAnsi="Cambria Math"/>
                                     <w:sz w:val="16"/>
-                                    <w:rPrChange w:id="1525" w:author="Sean Yun-Shiuan Chuang" w:date="2020-03-11T23:43:00Z">
+                                    <w:rPrChange w:id="1542" w:author="Sean Yun-Shiuan Chuang" w:date="2020-03-11T23:43:00Z">
                                       <w:rPr>
                                         <w:rFonts w:ascii="Cambria Math" w:hAnsi="Cambria Math"/>
                                         <w:sz w:val="16"/>
@@ -24898,7 +25720,7 @@
                                   <w:rPr>
                                     <w:rFonts w:ascii="Cambria Math" w:hAnsi="Cambria Math"/>
                                     <w:sz w:val="16"/>
-                                    <w:rPrChange w:id="1526" w:author="Sean Yun-Shiuan Chuang" w:date="2020-03-11T23:43:00Z">
+                                    <w:rPrChange w:id="1543" w:author="Sean Yun-Shiuan Chuang" w:date="2020-03-11T23:43:00Z">
                                       <w:rPr>
                                         <w:rFonts w:ascii="Cambria Math" w:hAnsi="Cambria Math"/>
                                         <w:sz w:val="16"/>
@@ -24917,7 +25739,7 @@
                             <w:t xml:space="preserve"> </w:t>
                           </w:r>
                         </w:ins>
-                        <w:del w:id="1527" w:author="Sean Yun-Shiuan Chuang" w:date="2020-03-11T23:43:00Z">
+                        <w:del w:id="1544" w:author="Sean Yun-Shiuan Chuang" w:date="2020-03-11T23:43:00Z">
                           <w:r>
                             <w:rPr>
                               <w:sz w:val="16"/>
@@ -24931,7 +25753,7 @@
                           </w:rPr>
                           <w:t xml:space="preserve">. If there are tie(s) in the preference rank among targets (e.g., two or more targets share the same preference score), the targets with ties are assigned the average rank value (two targets share the second place in the preference score will have the rank value of 2.5). The ground-truth preference matrix is constructed by the rank-transformed simulated social support value of each target. The reconstructed preference matrix is constructed by the </w:t>
                         </w:r>
-                        <w:del w:id="1528" w:author="Sean Yun-Shiuan Chuang" w:date="2020-03-11T23:45:00Z">
+                        <w:del w:id="1545" w:author="Sean Yun-Shiuan Chuang" w:date="2020-03-11T23:45:00Z">
                           <w:r>
                             <w:rPr>
                               <w:sz w:val="16"/>
@@ -24939,7 +25761,7 @@
                             <w:delText>rank-transformed  predicted preference score</w:delText>
                           </w:r>
                         </w:del>
-                        <w:ins w:id="1529" w:author="Sean Yun-Shiuan Chuang" w:date="2020-03-11T23:45:00Z">
+                        <w:ins w:id="1546" w:author="Sean Yun-Shiuan Chuang" w:date="2020-03-11T23:45:00Z">
                           <w:r>
                             <w:rPr>
                               <w:sz w:val="16"/>
@@ -24951,9 +25773,23 @@
                           <w:rPr>
                             <w:sz w:val="16"/>
                           </w:rPr>
-                          <w:t xml:space="preserve"> inferred by ToMnet+</w:t>
+                          <w:t xml:space="preserve"> inferred by </w:t>
                         </w:r>
-                        <w:ins w:id="1530" w:author="Sean Yun-Shiuan Chuang" w:date="2020-03-11T23:46:00Z">
+                        <w:proofErr w:type="spellStart"/>
+                        <w:r>
+                          <w:rPr>
+                            <w:sz w:val="16"/>
+                          </w:rPr>
+                          <w:t>ToMnet</w:t>
+                        </w:r>
+                        <w:proofErr w:type="spellEnd"/>
+                        <w:r>
+                          <w:rPr>
+                            <w:sz w:val="16"/>
+                          </w:rPr>
+                          <w:t>+</w:t>
+                        </w:r>
+                        <w:ins w:id="1547" w:author="Sean Yun-Shiuan Chuang" w:date="2020-03-11T23:46:00Z">
                           <w:r>
                             <w:rPr>
                               <w:sz w:val="16"/>
@@ -24967,7 +25803,8 @@
                           </w:rPr>
                           <w:t xml:space="preserve">. The labels on the left are </w:t>
                         </w:r>
-                        <w:ins w:id="1531" w:author="Sean Yun-Shiuan Chuang" w:date="2020-03-11T23:46:00Z">
+                        <w:proofErr w:type="gramStart"/>
+                        <w:ins w:id="1548" w:author="Sean Yun-Shiuan Chuang" w:date="2020-03-11T23:46:00Z">
                           <w:r>
                             <w:rPr>
                               <w:bCs/>
@@ -24975,6 +25812,7 @@
                             </w:rPr>
                             <w:t>SD(</w:t>
                           </w:r>
+                          <w:proofErr w:type="gramEnd"/>
                           <m:oMath>
                             <m:r>
                               <w:rPr>
@@ -25020,7 +25858,7 @@
       <w:pPr>
         <w:jc w:val="both"/>
         <w:rPr>
-          <w:del w:id="1532" w:author="Sean Yun-Shiuan Chuang" w:date="2020-03-11T23:49:00Z"/>
+          <w:del w:id="1549" w:author="Sean Yun-Shiuan Chuang" w:date="2020-03-11T23:49:00Z"/>
           <w:color w:val="000000"/>
         </w:rPr>
       </w:pPr>
@@ -25061,12 +25899,12 @@
       <w:pPr>
         <w:jc w:val="both"/>
         <w:rPr>
-          <w:ins w:id="1533" w:author="Sean Yun-Shiuan Chuang" w:date="2020-03-12T00:27:00Z"/>
+          <w:ins w:id="1550" w:author="Sean Yun-Shiuan Chuang" w:date="2020-03-12T00:27:00Z"/>
           <w:color w:val="000000"/>
           <w:shd w:val="pct15" w:color="auto" w:fill="FFFFFF"/>
         </w:rPr>
       </w:pPr>
-      <w:ins w:id="1534" w:author="Sean Yun-Shiuan Chuang" w:date="2020-03-12T00:05:00Z">
+      <w:ins w:id="1551" w:author="Sean Yun-Shiuan Chuang" w:date="2020-03-12T00:05:00Z">
         <w:r>
           <w:rPr>
             <w:rFonts w:hint="eastAsia"/>
@@ -25083,7 +25921,7 @@
           <w:t xml:space="preserve"> evaluated the models trained with human data in the same way </w:t>
         </w:r>
       </w:ins>
-      <w:ins w:id="1535" w:author="Sean Yun-Shiuan Chuang" w:date="2020-03-12T00:06:00Z">
+      <w:ins w:id="1552" w:author="Sean Yun-Shiuan Chuang" w:date="2020-03-12T00:06:00Z">
         <w:r>
           <w:rPr>
             <w:color w:val="000000"/>
@@ -25092,7 +25930,7 @@
           <w:t xml:space="preserve">as </w:t>
         </w:r>
       </w:ins>
-      <w:ins w:id="1536" w:author="Sean Yun-Shiuan Chuang" w:date="2020-03-12T00:05:00Z">
+      <w:ins w:id="1553" w:author="Sean Yun-Shiuan Chuang" w:date="2020-03-12T00:05:00Z">
         <w:r>
           <w:rPr>
             <w:color w:val="000000"/>
@@ -25101,7 +25939,7 @@
           <w:t>for s</w:t>
         </w:r>
       </w:ins>
-      <w:ins w:id="1537" w:author="Sean Yun-Shiuan Chuang" w:date="2020-03-12T00:06:00Z">
+      <w:ins w:id="1554" w:author="Sean Yun-Shiuan Chuang" w:date="2020-03-12T00:06:00Z">
         <w:r>
           <w:rPr>
             <w:color w:val="000000"/>
@@ -25110,7 +25948,7 @@
           <w:t>imulation data. The model accuracy reaches above 50% for all 14 participa</w:t>
         </w:r>
       </w:ins>
-      <w:ins w:id="1538" w:author="Sean Yun-Shiuan Chuang" w:date="2020-03-12T00:07:00Z">
+      <w:ins w:id="1555" w:author="Sean Yun-Shiuan Chuang" w:date="2020-03-12T00:07:00Z">
         <w:r>
           <w:rPr>
             <w:color w:val="000000"/>
@@ -25134,7 +25972,7 @@
           <w:t xml:space="preserve">g </w:t>
         </w:r>
       </w:ins>
-      <w:ins w:id="1539" w:author="Sean Yun-Shiuan Chuang" w:date="2020-03-12T12:33:00Z">
+      <w:ins w:id="1556" w:author="Sean Yun-Shiuan Chuang" w:date="2020-03-12T12:33:00Z">
         <w:r>
           <w:rPr>
             <w:color w:val="000000"/>
@@ -25143,7 +25981,7 @@
           <w:t>5</w:t>
         </w:r>
       </w:ins>
-      <w:ins w:id="1540" w:author="Sean Yun-Shiuan Chuang" w:date="2020-03-12T00:07:00Z">
+      <w:ins w:id="1557" w:author="Sean Yun-Shiuan Chuang" w:date="2020-03-12T00:07:00Z">
         <w:r>
           <w:rPr>
             <w:color w:val="000000"/>
@@ -25152,46 +25990,52 @@
           <w:t>)</w:t>
         </w:r>
       </w:ins>
-      <w:ins w:id="1541" w:author="Sean Yun-Shiuan Chuang" w:date="2020-03-12T00:12:00Z">
+      <w:ins w:id="1558" w:author="Sean Yun-Shiuan Chuang" w:date="2020-03-12T00:12:00Z">
         <w:r>
           <w:rPr>
             <w:color w:val="000000"/>
             <w:lang w:eastAsia="zh-TW"/>
           </w:rPr>
-          <w:t>, and is signific</w:t>
-        </w:r>
-      </w:ins>
-      <w:ins w:id="1542" w:author="Sean Yun-Shiuan Chuang" w:date="2020-03-12T00:13:00Z">
+          <w:t xml:space="preserve">, </w:t>
+        </w:r>
+      </w:ins>
+      <w:ins w:id="1559" w:author="Sean Yun-Shiuan Chuang" w:date="2020-03-12T15:07:00Z">
         <w:r>
           <w:rPr>
             <w:color w:val="000000"/>
             <w:lang w:eastAsia="zh-TW"/>
           </w:rPr>
-          <w:t xml:space="preserve">antly </w:t>
-        </w:r>
-      </w:ins>
-      <w:ins w:id="1543" w:author="Sean Yun-Shiuan Chuang" w:date="2020-03-12T00:24:00Z">
+          <w:t>which</w:t>
+        </w:r>
+      </w:ins>
+      <w:ins w:id="1560" w:author="Sean Yun-Shiuan Chuang" w:date="2020-03-12T00:12:00Z">
         <w:r>
           <w:rPr>
             <w:color w:val="000000"/>
             <w:lang w:eastAsia="zh-TW"/>
           </w:rPr>
-          <w:t>above the random rate</w:t>
-        </w:r>
-      </w:ins>
-      <w:ins w:id="1544" w:author="Sean Yun-Shiuan Chuang" w:date="2020-03-12T13:15:00Z">
+          <w:t xml:space="preserve"> is signific</w:t>
+        </w:r>
+      </w:ins>
+      <w:ins w:id="1561" w:author="Sean Yun-Shiuan Chuang" w:date="2020-03-12T00:13:00Z">
         <w:r>
           <w:rPr>
             <w:color w:val="000000"/>
-          </w:rPr>
-          <w:t xml:space="preserve"> as shown by the </w:t>
-        </w:r>
+            <w:lang w:eastAsia="zh-TW"/>
+          </w:rPr>
+          <w:t xml:space="preserve">antly </w:t>
+        </w:r>
+      </w:ins>
+      <w:ins w:id="1562" w:author="Sean Yun-Shiuan Chuang" w:date="2020-03-12T00:24:00Z">
         <w:r>
           <w:rPr>
             <w:color w:val="000000"/>
-          </w:rPr>
-          <w:t>Wilcoxon signed-rank test</w:t>
-        </w:r>
+            <w:lang w:eastAsia="zh-TW"/>
+          </w:rPr>
+          <w:t>above the random</w:t>
+        </w:r>
+      </w:ins>
+      <w:ins w:id="1563" w:author="Sean Yun-Shiuan Chuang" w:date="2020-03-12T13:15:00Z">
         <w:r>
           <w:rPr>
             <w:i/>
@@ -25201,15 +26045,13 @@
           <w:t xml:space="preserve">, </w:t>
         </w:r>
       </w:ins>
-      <w:bookmarkStart w:id="1545" w:name="_GoBack"/>
-      <w:bookmarkEnd w:id="1545"/>
-      <w:ins w:id="1546" w:author="Sean Yun-Shiuan Chuang" w:date="2020-03-12T13:09:00Z">
+      <w:ins w:id="1564" w:author="Sean Yun-Shiuan Chuang" w:date="2020-03-12T13:09:00Z">
         <w:r>
           <w:rPr>
             <w:i/>
             <w:iCs/>
             <w:color w:val="000000"/>
-            <w:rPrChange w:id="1547" w:author="Sean Yun-Shiuan Chuang" w:date="2020-03-12T13:10:00Z">
+            <w:rPrChange w:id="1565" w:author="Sean Yun-Shiuan Chuang" w:date="2020-03-12T13:10:00Z">
               <w:rPr>
                 <w:i/>
                 <w:iCs/>
@@ -25222,7 +26064,7 @@
         <w:r>
           <w:rPr>
             <w:color w:val="000000"/>
-            <w:rPrChange w:id="1548" w:author="Sean Yun-Shiuan Chuang" w:date="2020-03-12T13:09:00Z">
+            <w:rPrChange w:id="1566" w:author="Sean Yun-Shiuan Chuang" w:date="2020-03-12T13:09:00Z">
               <w:rPr>
                 <w:i/>
                 <w:iCs/>
@@ -25243,7 +26085,7 @@
             <w:i/>
             <w:iCs/>
             <w:color w:val="000000"/>
-            <w:rPrChange w:id="1549" w:author="Sean Yun-Shiuan Chuang" w:date="2020-03-12T13:10:00Z">
+            <w:rPrChange w:id="1567" w:author="Sean Yun-Shiuan Chuang" w:date="2020-03-12T13:10:00Z">
               <w:rPr>
                 <w:color w:val="000000"/>
               </w:rPr>
@@ -25258,26 +26100,26 @@
           <w:t xml:space="preserve"> = .0001</w:t>
         </w:r>
       </w:ins>
-      <w:commentRangeStart w:id="1550"/>
-      <w:commentRangeStart w:id="1551"/>
-      <w:commentRangeEnd w:id="1551"/>
-      <w:ins w:id="1552" w:author="Sean Yun-Shiuan Chuang" w:date="2020-03-12T00:24:00Z">
+      <w:commentRangeStart w:id="1568"/>
+      <w:ins w:id="1569" w:author="Sean Yun-Shiuan Chuang" w:date="2020-03-12T00:24:00Z">
         <w:r>
           <w:rPr>
             <w:color w:val="000000"/>
-            <w:rPrChange w:id="1553" w:author="Sean Yun-Shiuan Chuang" w:date="2020-03-12T13:09:00Z">
-              <w:rPr>
-                <w:rStyle w:val="CommentReference"/>
-              </w:rPr>
-            </w:rPrChange>
-          </w:rPr>
-          <w:commentReference w:id="1551"/>
+          </w:rPr>
+          <w:t>.</w:t>
         </w:r>
         <w:r>
           <w:rPr>
             <w:color w:val="000000"/>
           </w:rPr>
-          <w:t>.</w:t>
+          <w:t xml:space="preserve"> </w:t>
+        </w:r>
+        <w:commentRangeEnd w:id="1568"/>
+        <w:r>
+          <w:rPr>
+            <w:rStyle w:val="CommentReference"/>
+          </w:rPr>
+          <w:commentReference w:id="1568"/>
         </w:r>
         <w:r>
           <w:rPr>
@@ -25285,74 +26127,137 @@
           </w:rPr>
           <w:t xml:space="preserve"> </w:t>
         </w:r>
-        <w:commentRangeEnd w:id="1550"/>
-        <w:r>
-          <w:rPr>
-            <w:rStyle w:val="CommentReference"/>
-          </w:rPr>
-          <w:commentReference w:id="1550"/>
-        </w:r>
+      </w:ins>
+      <w:ins w:id="1570" w:author="Sean Yun-Shiuan Chuang" w:date="2020-03-12T00:25:00Z">
         <w:r>
           <w:rPr>
             <w:color w:val="000000"/>
           </w:rPr>
+          <w:t>The model could re-construct participants’ preference ranking (</w:t>
+        </w:r>
+      </w:ins>
+      <w:ins w:id="1571" w:author="Sean Yun-Shiuan Chuang" w:date="2020-03-12T00:26:00Z">
+        <w:r>
+          <w:rPr>
+            <w:color w:val="000000"/>
+          </w:rPr>
+          <w:t xml:space="preserve">Fig. </w:t>
+        </w:r>
+      </w:ins>
+      <w:ins w:id="1572" w:author="Sean Yun-Shiuan Chuang" w:date="2020-03-12T12:33:00Z">
+        <w:r>
+          <w:rPr>
+            <w:color w:val="000000"/>
+          </w:rPr>
+          <w:t>6B</w:t>
+        </w:r>
+      </w:ins>
+      <w:ins w:id="1573" w:author="Sean Yun-Shiuan Chuang" w:date="2020-03-12T00:25:00Z">
+        <w:r>
+          <w:rPr>
+            <w:color w:val="000000"/>
+          </w:rPr>
+          <w:t>)</w:t>
+        </w:r>
+      </w:ins>
+      <w:ins w:id="1574" w:author="Sean Yun-Shiuan Chuang" w:date="2020-03-12T15:08:00Z">
+        <w:r>
+          <w:rPr>
+            <w:color w:val="000000"/>
+          </w:rPr>
+          <w:t xml:space="preserve">. We used the same method to quantify how well </w:t>
+        </w:r>
+        <w:proofErr w:type="spellStart"/>
+        <w:r>
+          <w:rPr>
+            <w:color w:val="000000"/>
+          </w:rPr>
+          <w:t>ToMnet</w:t>
+        </w:r>
+        <w:proofErr w:type="spellEnd"/>
+        <w:r>
+          <w:rPr>
+            <w:color w:val="000000"/>
+          </w:rPr>
+          <w:t>+ reconstructed the ground-truth preference ranking.</w:t>
+        </w:r>
+      </w:ins>
+      <w:ins w:id="1575" w:author="Sean Yun-Shiuan Chuang" w:date="2020-03-12T15:09:00Z">
+        <w:r>
+          <w:rPr>
+            <w:color w:val="000000"/>
+          </w:rPr>
           <w:t xml:space="preserve"> </w:t>
         </w:r>
-      </w:ins>
-      <w:ins w:id="1554" w:author="Sean Yun-Shiuan Chuang" w:date="2020-03-12T00:25:00Z">
         <w:r>
           <w:rPr>
             <w:color w:val="000000"/>
           </w:rPr>
-          <w:t>The model could re-construct participants’ preference ranking (</w:t>
-        </w:r>
-      </w:ins>
-      <w:ins w:id="1555" w:author="Sean Yun-Shiuan Chuang" w:date="2020-03-12T00:26:00Z">
+          <w:t>The result indicates that the inferred preference ranking significantly correlates with the ground-truth</w:t>
+        </w:r>
+      </w:ins>
+      <w:ins w:id="1576" w:author="Sean Yun-Shiuan Chuang" w:date="2020-03-12T15:11:00Z">
         <w:r>
           <w:rPr>
             <w:color w:val="000000"/>
           </w:rPr>
-          <w:t xml:space="preserve">Fig. </w:t>
-        </w:r>
-      </w:ins>
-      <w:ins w:id="1556" w:author="Sean Yun-Shiuan Chuang" w:date="2020-03-12T12:33:00Z">
+          <w:t xml:space="preserve"> preference ranking</w:t>
+        </w:r>
+      </w:ins>
+      <w:ins w:id="1577" w:author="Sean Yun-Shiuan Chuang" w:date="2020-03-12T15:09:00Z">
         <w:r>
           <w:rPr>
             <w:color w:val="000000"/>
           </w:rPr>
-          <w:t>6B</w:t>
-        </w:r>
-      </w:ins>
-      <w:ins w:id="1557" w:author="Sean Yun-Shiuan Chuang" w:date="2020-03-12T00:25:00Z">
-        <w:r>
-          <w:rPr>
+          <w:t xml:space="preserve">, </w:t>
+        </w:r>
+        <w:r>
+          <w:rPr>
+            <w:i/>
+            <w:iCs/>
             <w:color w:val="000000"/>
           </w:rPr>
-          <w:t>)</w:t>
-        </w:r>
-      </w:ins>
-      <w:ins w:id="1558" w:author="Sean Yun-Shiuan Chuang" w:date="2020-03-12T00:26:00Z">
+          <w:t>W</w:t>
+        </w:r>
         <w:r>
           <w:rPr>
             <w:color w:val="000000"/>
           </w:rPr>
+          <w:t xml:space="preserve"> = </w:t>
+        </w:r>
+        <w:r>
+          <w:rPr>
+            <w:color w:val="000000"/>
+          </w:rPr>
+          <w:t>105</w:t>
+        </w:r>
+        <w:r>
+          <w:rPr>
+            <w:color w:val="000000"/>
+          </w:rPr>
           <w:t xml:space="preserve">, </w:t>
         </w:r>
-      </w:ins>
-      <w:ins w:id="1559" w:author="Sean Yun-Shiuan Chuang" w:date="2020-03-12T00:27:00Z">
-        <w:r>
-          <w:rPr>
+        <w:r>
+          <w:rPr>
+            <w:i/>
+            <w:iCs/>
             <w:color w:val="000000"/>
-            <w:shd w:val="pct15" w:color="auto" w:fill="FFFFFF"/>
-          </w:rPr>
-          <w:t>[formal statistical test]</w:t>
+          </w:rPr>
+          <w:t>p</w:t>
         </w:r>
         <w:r>
           <w:rPr>
             <w:color w:val="000000"/>
-            <w:shd w:val="pct15" w:color="auto" w:fill="FFFFFF"/>
-          </w:rPr>
-          <w:t>.</w:t>
+          </w:rPr>
+          <w:t xml:space="preserve"> = </w:t>
+        </w:r>
+      </w:ins>
+      <w:ins w:id="1578" w:author="Sean Yun-Shiuan Chuang" w:date="2020-03-12T15:11:00Z">
+        <w:r>
+          <w:rPr>
+            <w:color w:val="000000"/>
+          </w:rPr>
+          <w:t>.00103.</w:t>
         </w:r>
       </w:ins>
     </w:p>
@@ -25364,7 +26269,7 @@
           <w:color w:val="000000"/>
           <w:lang w:eastAsia="zh-TW"/>
         </w:rPr>
-        <w:pPrChange w:id="1560" w:author="Sean Yun-Shiuan Chuang" w:date="2020-03-12T00:05:00Z">
+        <w:pPrChange w:id="1579" w:author="Sean Yun-Shiuan Chuang" w:date="2020-03-12T00:05:00Z">
           <w:pPr>
             <w:jc w:val="both"/>
           </w:pPr>
@@ -25376,25 +26281,25 @@
         <w:pStyle w:val="Heading1"/>
         <w:contextualSpacing/>
         <w:rPr>
-          <w:del w:id="1561" w:author="Sean Yun-Shiuan Chuang" w:date="2020-03-11T13:40:00Z"/>
-          <w:rPrChange w:id="1562" w:author="Sean Yun-Shiuan Chuang" w:date="2020-03-12T12:32:00Z">
+          <w:del w:id="1580" w:author="Sean Yun-Shiuan Chuang" w:date="2020-03-11T13:40:00Z"/>
+          <w:rPrChange w:id="1581" w:author="Sean Yun-Shiuan Chuang" w:date="2020-03-12T12:32:00Z">
             <w:rPr>
-              <w:del w:id="1563" w:author="Sean Yun-Shiuan Chuang" w:date="2020-03-11T13:40:00Z"/>
+              <w:del w:id="1582" w:author="Sean Yun-Shiuan Chuang" w:date="2020-03-11T13:40:00Z"/>
             </w:rPr>
           </w:rPrChange>
         </w:rPr>
-        <w:pPrChange w:id="1564" w:author="Sean Yun-Shiuan Chuang" w:date="2020-03-12T12:32:00Z">
+        <w:pPrChange w:id="1583" w:author="Sean Yun-Shiuan Chuang" w:date="2020-03-12T12:32:00Z">
           <w:pPr>
             <w:jc w:val="both"/>
           </w:pPr>
         </w:pPrChange>
       </w:pPr>
-      <w:ins w:id="1565" w:author="Sean Yun-Shiuan Chuang" w:date="2020-03-12T12:32:00Z">
+      <w:ins w:id="1584" w:author="Sean Yun-Shiuan Chuang" w:date="2020-03-12T12:32:00Z">
         <w:r>
           <w:t>Discussion</w:t>
         </w:r>
       </w:ins>
-      <w:del w:id="1566" w:author="Sean Yun-Shiuan Chuang" w:date="2020-03-11T13:40:00Z">
+      <w:del w:id="1585" w:author="Sean Yun-Shiuan Chuang" w:date="2020-03-11T13:40:00Z">
         <w:r>
           <w:rPr>
             <w:noProof/>
@@ -25461,9 +26366,9 @@
       <w:pPr>
         <w:pStyle w:val="Heading1"/>
         <w:rPr>
-          <w:del w:id="1567" w:author="Sean Yun-Shiuan Chuang" w:date="2020-03-12T00:24:00Z"/>
-        </w:rPr>
-        <w:pPrChange w:id="1568" w:author="Sean Yun-Shiuan Chuang" w:date="2020-03-12T12:32:00Z">
+          <w:del w:id="1586" w:author="Sean Yun-Shiuan Chuang" w:date="2020-03-12T00:24:00Z"/>
+        </w:rPr>
+        <w:pPrChange w:id="1587" w:author="Sean Yun-Shiuan Chuang" w:date="2020-03-12T12:32:00Z">
           <w:pPr>
             <w:jc w:val="both"/>
           </w:pPr>
@@ -25474,9 +26379,9 @@
       <w:pPr>
         <w:pStyle w:val="Heading1"/>
         <w:rPr>
-          <w:del w:id="1569" w:author="Sean Yun-Shiuan Chuang" w:date="2020-03-12T00:24:00Z"/>
-        </w:rPr>
-        <w:pPrChange w:id="1570" w:author="Sean Yun-Shiuan Chuang" w:date="2020-03-12T12:32:00Z">
+          <w:del w:id="1588" w:author="Sean Yun-Shiuan Chuang" w:date="2020-03-12T00:24:00Z"/>
+        </w:rPr>
+        <w:pPrChange w:id="1589" w:author="Sean Yun-Shiuan Chuang" w:date="2020-03-12T12:32:00Z">
           <w:pPr>
             <w:jc w:val="both"/>
           </w:pPr>
@@ -25491,13 +26396,13 @@
         <mc:AlternateContent>
           <mc:Choice Requires="wps">
             <w:drawing>
-              <wp:anchor distT="0" distB="0" distL="114300" distR="114300" simplePos="0" relativeHeight="251669504" behindDoc="0" locked="1" layoutInCell="1" allowOverlap="1" wp14:anchorId="3C310597" wp14:editId="2B5E6FAC">
+              <wp:anchor distT="0" distB="0" distL="114300" distR="114300" simplePos="0" relativeHeight="251669504" behindDoc="0" locked="1" layoutInCell="1" allowOverlap="1" wp14:anchorId="3C310597" wp14:editId="59846D48">
                 <wp:simplePos x="0" y="0"/>
                 <wp:positionH relativeFrom="column">
-                  <wp:posOffset>-22860</wp:posOffset>
+                  <wp:posOffset>10795</wp:posOffset>
                 </wp:positionH>
                 <wp:positionV relativeFrom="page">
-                  <wp:posOffset>6433820</wp:posOffset>
+                  <wp:posOffset>6346825</wp:posOffset>
                 </wp:positionV>
                 <wp:extent cx="3112770" cy="2948305"/>
                 <wp:effectExtent l="0" t="0" r="11430" b="23495"/>
@@ -25538,16 +26443,16 @@
                             <w:pPr>
                               <w:jc w:val="right"/>
                               <w:rPr>
-                                <w:ins w:id="1571" w:author="Sean Yun-Shiuan Chuang" w:date="2020-03-12T00:33:00Z"/>
+                                <w:ins w:id="1590" w:author="Sean Yun-Shiuan Chuang" w:date="2020-03-12T00:33:00Z"/>
                                 <w:sz w:val="16"/>
                               </w:rPr>
-                              <w:pPrChange w:id="1572" w:author="Sean Yun-Shiuan Chuang" w:date="2020-03-12T12:37:00Z">
+                              <w:pPrChange w:id="1591" w:author="Sean Yun-Shiuan Chuang" w:date="2020-03-12T12:37:00Z">
                                 <w:pPr>
                                   <w:jc w:val="center"/>
                                 </w:pPr>
                               </w:pPrChange>
                             </w:pPr>
-                            <w:ins w:id="1573" w:author="Sean Yun-Shiuan Chuang" w:date="2020-03-11T13:40:00Z">
+                            <w:ins w:id="1592" w:author="Sean Yun-Shiuan Chuang" w:date="2020-03-11T13:40:00Z">
                               <w:r>
                                 <w:rPr>
                                   <w:noProof/>
@@ -25615,11 +26520,11 @@
                             <w:pPr>
                               <w:jc w:val="both"/>
                               <w:rPr>
-                                <w:ins w:id="1574" w:author="Sean Yun-Shiuan Chuang" w:date="2020-03-11T13:41:00Z"/>
+                                <w:ins w:id="1593" w:author="Sean Yun-Shiuan Chuang" w:date="2020-03-11T13:41:00Z"/>
                                 <w:sz w:val="16"/>
                               </w:rPr>
                             </w:pPr>
-                            <w:ins w:id="1575" w:author="Sean Yun-Shiuan Chuang" w:date="2020-03-11T13:41:00Z">
+                            <w:ins w:id="1594" w:author="Sean Yun-Shiuan Chuang" w:date="2020-03-11T13:41:00Z">
                               <w:r>
                                 <w:rPr>
                                   <w:sz w:val="16"/>
@@ -25627,7 +26532,7 @@
                                 <w:t>Fig</w:t>
                               </w:r>
                             </w:ins>
-                            <w:ins w:id="1576" w:author="Sean Yun-Shiuan Chuang" w:date="2020-03-11T23:38:00Z">
+                            <w:ins w:id="1595" w:author="Sean Yun-Shiuan Chuang" w:date="2020-03-11T23:38:00Z">
                               <w:r>
                                 <w:rPr>
                                   <w:sz w:val="16"/>
@@ -25635,7 +26540,7 @@
                                 <w:t xml:space="preserve">. </w:t>
                               </w:r>
                             </w:ins>
-                            <w:ins w:id="1577" w:author="Sean Yun-Shiuan Chuang" w:date="2020-03-12T12:32:00Z">
+                            <w:ins w:id="1596" w:author="Sean Yun-Shiuan Chuang" w:date="2020-03-12T12:32:00Z">
                               <w:r>
                                 <w:rPr>
                                   <w:sz w:val="16"/>
@@ -25643,7 +26548,7 @@
                                 <w:t>5</w:t>
                               </w:r>
                             </w:ins>
-                            <w:ins w:id="1578" w:author="Sean Yun-Shiuan Chuang" w:date="2020-03-11T23:38:00Z">
+                            <w:ins w:id="1597" w:author="Sean Yun-Shiuan Chuang" w:date="2020-03-11T23:38:00Z">
                               <w:r>
                                 <w:rPr>
                                   <w:sz w:val="16"/>
@@ -25651,7 +26556,7 @@
                                 <w:t>.</w:t>
                               </w:r>
                             </w:ins>
-                            <w:ins w:id="1579" w:author="Sean Yun-Shiuan Chuang" w:date="2020-03-11T13:41:00Z">
+                            <w:ins w:id="1598" w:author="Sean Yun-Shiuan Chuang" w:date="2020-03-11T13:41:00Z">
                               <w:r>
                                 <w:rPr>
                                   <w:sz w:val="16"/>
@@ -25666,11 +26571,11 @@
                               <w:rPr>
                                 <w:sz w:val="16"/>
                               </w:rPr>
-                              <w:pPrChange w:id="1580" w:author="Sean Yun-Shiuan Chuang" w:date="2020-03-11T13:40:00Z">
+                              <w:pPrChange w:id="1599" w:author="Sean Yun-Shiuan Chuang" w:date="2020-03-11T13:40:00Z">
                                 <w:pPr/>
                               </w:pPrChange>
                             </w:pPr>
-                            <w:del w:id="1581" w:author="Sean Yun-Shiuan Chuang" w:date="2020-03-11T13:41:00Z">
+                            <w:del w:id="1600" w:author="Sean Yun-Shiuan Chuang" w:date="2020-03-11T13:41:00Z">
                               <w:r>
                                 <w:rPr>
                                   <w:sz w:val="16"/>
@@ -25710,23 +26615,23 @@
           </mc:Choice>
           <mc:Fallback>
             <w:pict>
-              <v:shape w14:anchorId="3C310597" id="_x0000_s1035" type="#_x0000_t202" style="position:absolute;left:0;text-align:left;margin-left:-1.8pt;margin-top:506.6pt;width:245.1pt;height:232.15pt;z-index:251669504;visibility:visible;mso-wrap-style:square;mso-width-percent:0;mso-height-percent:0;mso-wrap-distance-left:9pt;mso-wrap-distance-top:0;mso-wrap-distance-right:9pt;mso-wrap-distance-bottom:0;mso-position-horizontal:absolute;mso-position-horizontal-relative:text;mso-position-vertical:absolute;mso-position-vertical-relative:page;mso-width-percent:0;mso-height-percent:0;mso-width-relative:margin;mso-height-relative:margin;v-text-anchor:top" o:gfxdata="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">
+              <v:shape w14:anchorId="3C310597" id="_x0000_s1035" type="#_x0000_t202" style="position:absolute;left:0;text-align:left;margin-left:.85pt;margin-top:499.75pt;width:245.1pt;height:232.15pt;z-index:251669504;visibility:visible;mso-wrap-style:square;mso-width-percent:0;mso-height-percent:0;mso-wrap-distance-left:9pt;mso-wrap-distance-top:0;mso-wrap-distance-right:9pt;mso-wrap-distance-bottom:0;mso-position-horizontal:absolute;mso-position-horizontal-relative:text;mso-position-vertical:absolute;mso-position-vertical-relative:page;mso-width-percent:0;mso-height-percent:0;mso-width-relative:margin;mso-height-relative:margin;v-text-anchor:top" o:gfxdata="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">
                 <v:textbox>
                   <w:txbxContent>
                     <w:p>
                       <w:pPr>
                         <w:jc w:val="right"/>
                         <w:rPr>
-                          <w:ins w:id="1582" w:author="Sean Yun-Shiuan Chuang" w:date="2020-03-12T00:33:00Z"/>
+                          <w:ins w:id="1601" w:author="Sean Yun-Shiuan Chuang" w:date="2020-03-12T00:33:00Z"/>
                           <w:sz w:val="16"/>
                         </w:rPr>
-                        <w:pPrChange w:id="1583" w:author="Sean Yun-Shiuan Chuang" w:date="2020-03-12T12:37:00Z">
+                        <w:pPrChange w:id="1602" w:author="Sean Yun-Shiuan Chuang" w:date="2020-03-12T12:37:00Z">
                           <w:pPr>
                             <w:jc w:val="center"/>
                           </w:pPr>
                         </w:pPrChange>
                       </w:pPr>
-                      <w:ins w:id="1584" w:author="Sean Yun-Shiuan Chuang" w:date="2020-03-11T13:40:00Z">
+                      <w:ins w:id="1603" w:author="Sean Yun-Shiuan Chuang" w:date="2020-03-11T13:40:00Z">
                         <w:r>
                           <w:rPr>
                             <w:noProof/>
@@ -25794,11 +26699,11 @@
                       <w:pPr>
                         <w:jc w:val="both"/>
                         <w:rPr>
-                          <w:ins w:id="1585" w:author="Sean Yun-Shiuan Chuang" w:date="2020-03-11T13:41:00Z"/>
+                          <w:ins w:id="1604" w:author="Sean Yun-Shiuan Chuang" w:date="2020-03-11T13:41:00Z"/>
                           <w:sz w:val="16"/>
                         </w:rPr>
                       </w:pPr>
-                      <w:ins w:id="1586" w:author="Sean Yun-Shiuan Chuang" w:date="2020-03-11T13:41:00Z">
+                      <w:ins w:id="1605" w:author="Sean Yun-Shiuan Chuang" w:date="2020-03-11T13:41:00Z">
                         <w:r>
                           <w:rPr>
                             <w:sz w:val="16"/>
@@ -25806,7 +26711,7 @@
                           <w:t>Fig</w:t>
                         </w:r>
                       </w:ins>
-                      <w:ins w:id="1587" w:author="Sean Yun-Shiuan Chuang" w:date="2020-03-11T23:38:00Z">
+                      <w:ins w:id="1606" w:author="Sean Yun-Shiuan Chuang" w:date="2020-03-11T23:38:00Z">
                         <w:r>
                           <w:rPr>
                             <w:sz w:val="16"/>
@@ -25814,7 +26719,7 @@
                           <w:t xml:space="preserve">. </w:t>
                         </w:r>
                       </w:ins>
-                      <w:ins w:id="1588" w:author="Sean Yun-Shiuan Chuang" w:date="2020-03-12T12:32:00Z">
+                      <w:ins w:id="1607" w:author="Sean Yun-Shiuan Chuang" w:date="2020-03-12T12:32:00Z">
                         <w:r>
                           <w:rPr>
                             <w:sz w:val="16"/>
@@ -25822,7 +26727,7 @@
                           <w:t>5</w:t>
                         </w:r>
                       </w:ins>
-                      <w:ins w:id="1589" w:author="Sean Yun-Shiuan Chuang" w:date="2020-03-11T23:38:00Z">
+                      <w:ins w:id="1608" w:author="Sean Yun-Shiuan Chuang" w:date="2020-03-11T23:38:00Z">
                         <w:r>
                           <w:rPr>
                             <w:sz w:val="16"/>
@@ -25830,7 +26735,7 @@
                           <w:t>.</w:t>
                         </w:r>
                       </w:ins>
-                      <w:ins w:id="1590" w:author="Sean Yun-Shiuan Chuang" w:date="2020-03-11T13:41:00Z">
+                      <w:ins w:id="1609" w:author="Sean Yun-Shiuan Chuang" w:date="2020-03-11T13:41:00Z">
                         <w:r>
                           <w:rPr>
                             <w:sz w:val="16"/>
@@ -25845,11 +26750,11 @@
                         <w:rPr>
                           <w:sz w:val="16"/>
                         </w:rPr>
-                        <w:pPrChange w:id="1591" w:author="Sean Yun-Shiuan Chuang" w:date="2020-03-11T13:40:00Z">
+                        <w:pPrChange w:id="1610" w:author="Sean Yun-Shiuan Chuang" w:date="2020-03-11T13:40:00Z">
                           <w:pPr/>
                         </w:pPrChange>
                       </w:pPr>
-                      <w:del w:id="1592" w:author="Sean Yun-Shiuan Chuang" w:date="2020-03-11T13:41:00Z">
+                      <w:del w:id="1611" w:author="Sean Yun-Shiuan Chuang" w:date="2020-03-11T13:41:00Z">
                         <w:r>
                           <w:rPr>
                             <w:sz w:val="16"/>
@@ -25883,14 +26788,14 @@
     <w:p>
       <w:pPr>
         <w:pStyle w:val="Heading1"/>
-        <w:pPrChange w:id="1593" w:author="Sean Yun-Shiuan Chuang" w:date="2020-03-12T12:32:00Z">
+        <w:pPrChange w:id="1612" w:author="Sean Yun-Shiuan Chuang" w:date="2020-03-12T12:32:00Z">
           <w:pPr>
             <w:jc w:val="both"/>
           </w:pPr>
         </w:pPrChange>
       </w:pPr>
-      <w:moveFromRangeStart w:id="1594" w:author="Sean Yun-Shiuan Chuang" w:date="2020-03-11T13:18:00Z" w:name="move34825134"/>
-      <w:moveFrom w:id="1595" w:author="Sean Yun-Shiuan Chuang" w:date="2020-03-11T13:18:00Z">
+      <w:moveFromRangeStart w:id="1613" w:author="Sean Yun-Shiuan Chuang" w:date="2020-03-11T13:18:00Z" w:name="move34825134"/>
+      <w:moveFrom w:id="1614" w:author="Sean Yun-Shiuan Chuang" w:date="2020-03-11T13:18:00Z">
         <w:r>
           <w:rPr>
             <w:noProof/>
@@ -25942,7 +26847,7 @@
           </w:drawing>
         </w:r>
       </w:moveFrom>
-      <w:moveFromRangeEnd w:id="1594"/>
+      <w:moveFromRangeEnd w:id="1613"/>
     </w:p>
     <w:p>
       <w:pPr>
@@ -25960,11 +26865,11 @@
         <w:ind w:left="288" w:hanging="288"/>
         <w:contextualSpacing/>
         <w:rPr>
-          <w:moveTo w:id="1596" w:author="Sean Yun-Shiuan Chuang" w:date="2020-03-12T12:32:00Z"/>
+          <w:moveTo w:id="1615" w:author="Sean Yun-Shiuan Chuang" w:date="2020-03-12T12:32:00Z"/>
         </w:rPr>
       </w:pPr>
-      <w:moveToRangeStart w:id="1597" w:author="Sean Yun-Shiuan Chuang" w:date="2020-03-12T12:32:00Z" w:name="move34908739"/>
-      <w:moveTo w:id="1598" w:author="Sean Yun-Shiuan Chuang" w:date="2020-03-12T12:32:00Z">
+      <w:moveToRangeStart w:id="1616" w:author="Sean Yun-Shiuan Chuang" w:date="2020-03-12T12:32:00Z" w:name="move34908739"/>
+      <w:moveTo w:id="1617" w:author="Sean Yun-Shiuan Chuang" w:date="2020-03-12T12:32:00Z">
         <w:r>
           <w:t>A.</w:t>
         </w:r>
@@ -25980,9 +26885,11 @@
         <w:contextualSpacing/>
         <w:jc w:val="both"/>
         <w:rPr>
-          <w:moveTo w:id="1599" w:author="Sean Yun-Shiuan Chuang" w:date="2020-03-12T12:32:00Z"/>
+          <w:moveTo w:id="1618" w:author="Sean Yun-Shiuan Chuang" w:date="2020-03-12T12:32:00Z"/>
         </w:rPr>
       </w:pPr>
+      <w:bookmarkStart w:id="1619" w:name="_GoBack"/>
+      <w:bookmarkEnd w:id="1619"/>
     </w:p>
     <w:p>
       <w:pPr>
@@ -26000,10 +26907,10 @@
         <w:ind w:left="288" w:hanging="288"/>
         <w:contextualSpacing/>
         <w:rPr>
-          <w:moveTo w:id="1600" w:author="Sean Yun-Shiuan Chuang" w:date="2020-03-12T12:32:00Z"/>
+          <w:moveTo w:id="1620" w:author="Sean Yun-Shiuan Chuang" w:date="2020-03-12T12:32:00Z"/>
         </w:rPr>
       </w:pPr>
-      <w:moveTo w:id="1601" w:author="Sean Yun-Shiuan Chuang" w:date="2020-03-12T12:32:00Z">
+      <w:moveTo w:id="1621" w:author="Sean Yun-Shiuan Chuang" w:date="2020-03-12T12:32:00Z">
         <w:r>
           <w:t>B.</w:t>
         </w:r>
@@ -26019,12 +26926,28 @@
         <w:contextualSpacing/>
         <w:jc w:val="both"/>
         <w:rPr>
-          <w:moveTo w:id="1602" w:author="Sean Yun-Shiuan Chuang" w:date="2020-03-12T12:32:00Z"/>
+          <w:moveTo w:id="1622" w:author="Sean Yun-Shiuan Chuang" w:date="2020-03-12T12:32:00Z"/>
         </w:rPr>
       </w:pPr>
-      <w:moveTo w:id="1603" w:author="Sean Yun-Shiuan Chuang" w:date="2020-03-12T12:32:00Z">
-        <w:r>
-          <w:t xml:space="preserve">Our findings highlight the potential of machine applications that infer implicit human preferences from third-person behavioral observation data. This is distinct from most current applications that are focused on dissociating explicit signals (e.g. recognizing emotional categories from facial expressions). This is also distinct from the previous study, which used ToMnet to extract preference from simulated agents without hidden associative structures. We demonstrate that a NN such as ToMnet can also model real hidden social networks reflected in human social preferences. Aside from artificial intelligence and robotics applications, our findings also have implications in neuropsychological research. In principle, the human brain is also a neural network, albeit more complex, that operates by integrating observations of how other humans behaviorally interact to generate an internal hypothesis about real social networks </w:t>
+      <w:moveTo w:id="1623" w:author="Sean Yun-Shiuan Chuang" w:date="2020-03-12T12:32:00Z">
+        <w:r>
+          <w:t xml:space="preserve">Our findings highlight the potential of machine applications that infer implicit human preferences from third-person behavioral observation data. This is distinct from most current applications that are focused on dissociating explicit signals (e.g. recognizing emotional categories from facial expressions). This is also distinct from the previous study, which used </w:t>
+        </w:r>
+        <w:proofErr w:type="spellStart"/>
+        <w:r>
+          <w:t>ToMnet</w:t>
+        </w:r>
+        <w:proofErr w:type="spellEnd"/>
+        <w:r>
+          <w:t xml:space="preserve"> to extract preference from simulated agents without hidden associative structures. We demonstrate that a NN such as </w:t>
+        </w:r>
+        <w:proofErr w:type="spellStart"/>
+        <w:r>
+          <w:t>ToMnet</w:t>
+        </w:r>
+        <w:proofErr w:type="spellEnd"/>
+        <w:r>
+          <w:t xml:space="preserve"> can also model real hidden social networks reflected in human social preferences. Aside from artificial intelligence and robotics applications, our findings also have implications in neuropsychological research. In principle, the human brain is also a neural network, albeit more complex, that operates by integrating observations of how other humans behaviorally interact to generate an internal hypothesis about real social networks </w:t>
         </w:r>
         <w:r>
           <w:fldChar w:fldCharType="begin"/>
@@ -26051,11 +26974,15 @@
           <w:tab/>
         </w:r>
         <w:r>
-          <w:t>As such, it is intriguing to consider such model implementations of learning and behavior as formal theory about the information mechanisms at work in human brains. With this initial platform, future work expanding on different formats of behavioral information and NN architectures can then be used to better understand how the human mind grasps reality.</w:t>
+          <w:t xml:space="preserve">As </w:t>
+        </w:r>
+        <w:r>
+          <w:lastRenderedPageBreak/>
+          <w:t>such, it is intriguing to consider such model implementations of learning and behavior as formal theory about the information mechanisms at work in human brains. With this initial platform, future work expanding on different formats of behavioral information and NN architectures can then be used to better understand how the human mind grasps reality.</w:t>
         </w:r>
       </w:moveTo>
     </w:p>
-    <w:moveToRangeEnd w:id="1597"/>
+    <w:moveToRangeEnd w:id="1616"/>
     <w:p>
       <w:pPr>
         <w:jc w:val="both"/>
@@ -26071,14 +26998,13 @@
           <w:color w:val="000000"/>
         </w:rPr>
       </w:pPr>
-      <w:commentRangeStart w:id="1604"/>
-      <w:commentRangeEnd w:id="1604"/>
+      <w:commentRangeStart w:id="1624"/>
+      <w:commentRangeEnd w:id="1624"/>
       <w:r>
         <w:rPr>
           <w:rStyle w:val="CommentReference"/>
         </w:rPr>
-        <w:lastRenderedPageBreak/>
-        <w:commentReference w:id="1604"/>
+        <w:commentReference w:id="1624"/>
       </w:r>
     </w:p>
     <w:p>
@@ -26143,10 +27069,10 @@
                           <w:p>
                             <w:pPr>
                               <w:rPr>
-                                <w:ins w:id="1605" w:author="Sean Yun-Shiuan Chuang" w:date="2020-03-12T12:15:00Z"/>
+                                <w:ins w:id="1625" w:author="Sean Yun-Shiuan Chuang" w:date="2020-03-12T12:15:00Z"/>
                                 <w:sz w:val="16"/>
                               </w:rPr>
-                              <w:pPrChange w:id="1606" w:author="Sean Yun-Shiuan Chuang" w:date="2020-03-12T12:15:00Z">
+                              <w:pPrChange w:id="1626" w:author="Sean Yun-Shiuan Chuang" w:date="2020-03-12T12:15:00Z">
                                 <w:pPr>
                                   <w:jc w:val="center"/>
                                 </w:pPr>
@@ -26157,14 +27083,14 @@
                             <w:pPr>
                               <w:jc w:val="center"/>
                               <w:rPr>
-                                <w:ins w:id="1607" w:author="Sean Yun-Shiuan Chuang" w:date="2020-03-11T13:18:00Z"/>
+                                <w:ins w:id="1627" w:author="Sean Yun-Shiuan Chuang" w:date="2020-03-11T13:18:00Z"/>
                                 <w:sz w:val="16"/>
                               </w:rPr>
-                              <w:pPrChange w:id="1608" w:author="Sean Yun-Shiuan Chuang" w:date="2020-03-12T12:43:00Z">
+                              <w:pPrChange w:id="1628" w:author="Sean Yun-Shiuan Chuang" w:date="2020-03-12T12:43:00Z">
                                 <w:pPr/>
                               </w:pPrChange>
                             </w:pPr>
-                            <w:ins w:id="1609" w:author="Sean Yun-Shiuan Chuang" w:date="2020-03-12T12:43:00Z">
+                            <w:ins w:id="1629" w:author="Sean Yun-Shiuan Chuang" w:date="2020-03-12T12:43:00Z">
                               <w:r>
                                 <w:drawing>
                                   <wp:inline distT="0" distB="0" distL="0" distR="0" wp14:anchorId="10D0E7C8" wp14:editId="2191E231">
@@ -26216,9 +27142,9 @@
                                 </w:drawing>
                               </w:r>
                             </w:ins>
-                            <w:moveToRangeStart w:id="1610" w:author="Sean Yun-Shiuan Chuang" w:date="2020-03-11T13:18:00Z" w:name="move34825134"/>
-                            <w:moveTo w:id="1611" w:author="Sean Yun-Shiuan Chuang" w:date="2020-03-11T13:18:00Z">
-                              <w:del w:id="1612" w:author="Sean Yun-Shiuan Chuang" w:date="2020-03-12T12:24:00Z">
+                            <w:moveToRangeStart w:id="1630" w:author="Sean Yun-Shiuan Chuang" w:date="2020-03-11T13:18:00Z" w:name="move34825134"/>
+                            <w:moveTo w:id="1631" w:author="Sean Yun-Shiuan Chuang" w:date="2020-03-11T13:18:00Z">
+                              <w:del w:id="1632" w:author="Sean Yun-Shiuan Chuang" w:date="2020-03-12T12:24:00Z">
                                 <w:r>
                                   <w:rPr>
                                     <w:noProof/>
@@ -26278,13 +27204,13 @@
                                 </w:r>
                               </w:del>
                             </w:moveTo>
-                            <w:moveToRangeEnd w:id="1610"/>
+                            <w:moveToRangeEnd w:id="1630"/>
                           </w:p>
                           <w:p>
                             <w:pPr>
                               <w:jc w:val="both"/>
                               <w:rPr>
-                                <w:ins w:id="1613" w:author="Sean Yun-Shiuan Chuang" w:date="2020-03-12T12:26:00Z"/>
+                                <w:ins w:id="1633" w:author="Sean Yun-Shiuan Chuang" w:date="2020-03-12T12:26:00Z"/>
                                 <w:sz w:val="16"/>
                               </w:rPr>
                             </w:pPr>
@@ -26294,7 +27220,7 @@
                               </w:rPr>
                               <w:t>Fig</w:t>
                             </w:r>
-                            <w:ins w:id="1614" w:author="Sean Yun-Shiuan Chuang" w:date="2020-03-11T23:38:00Z">
+                            <w:ins w:id="1634" w:author="Sean Yun-Shiuan Chuang" w:date="2020-03-11T23:38:00Z">
                               <w:r>
                                 <w:rPr>
                                   <w:sz w:val="16"/>
@@ -26302,7 +27228,7 @@
                                 <w:t xml:space="preserve">. </w:t>
                               </w:r>
                             </w:ins>
-                            <w:ins w:id="1615" w:author="Sean Yun-Shiuan Chuang" w:date="2020-03-12T12:32:00Z">
+                            <w:ins w:id="1635" w:author="Sean Yun-Shiuan Chuang" w:date="2020-03-12T12:32:00Z">
                               <w:r>
                                 <w:rPr>
                                   <w:sz w:val="16"/>
@@ -26310,7 +27236,7 @@
                                 <w:t>6</w:t>
                               </w:r>
                             </w:ins>
-                            <w:ins w:id="1616" w:author="Sean Yun-Shiuan Chuang" w:date="2020-03-11T23:38:00Z">
+                            <w:ins w:id="1636" w:author="Sean Yun-Shiuan Chuang" w:date="2020-03-11T23:38:00Z">
                               <w:r>
                                 <w:rPr>
                                   <w:sz w:val="16"/>
@@ -26318,7 +27244,7 @@
                                 <w:t>.</w:t>
                               </w:r>
                             </w:ins>
-                            <w:del w:id="1617" w:author="Sean Yun-Shiuan Chuang" w:date="2020-03-11T23:38:00Z">
+                            <w:del w:id="1637" w:author="Sean Yun-Shiuan Chuang" w:date="2020-03-11T23:38:00Z">
                               <w:r>
                                 <w:rPr>
                                   <w:sz w:val="16"/>
@@ -26332,7 +27258,7 @@
                               </w:rPr>
                               <w:t xml:space="preserve"> </w:t>
                             </w:r>
-                            <w:del w:id="1618" w:author="Sean Yun-Shiuan Chuang" w:date="2020-03-12T00:34:00Z">
+                            <w:del w:id="1638" w:author="Sean Yun-Shiuan Chuang" w:date="2020-03-12T00:34:00Z">
                               <w:r>
                                 <w:rPr>
                                   <w:sz w:val="16"/>
@@ -26346,7 +27272,7 @@
                               </w:rPr>
                               <w:t xml:space="preserve">The ground-truth preference matrix and the reconstructed preference matrix for </w:t>
                             </w:r>
-                            <w:ins w:id="1619" w:author="Sean Yun-Shiuan Chuang" w:date="2020-03-12T12:25:00Z">
+                            <w:ins w:id="1639" w:author="Sean Yun-Shiuan Chuang" w:date="2020-03-12T12:25:00Z">
                               <w:r>
                                 <w:rPr>
                                   <w:sz w:val="16"/>
@@ -26360,7 +27286,7 @@
                               </w:rPr>
                               <w:t>simulated data</w:t>
                             </w:r>
-                            <w:ins w:id="1620" w:author="Sean Yun-Shiuan Chuang" w:date="2020-03-12T12:25:00Z">
+                            <w:ins w:id="1640" w:author="Sean Yun-Shiuan Chuang" w:date="2020-03-12T12:25:00Z">
                               <w:r>
                                 <w:rPr>
                                   <w:sz w:val="16"/>
@@ -26374,7 +27300,7 @@
                               </w:rPr>
                               <w:t xml:space="preserve">. </w:t>
                             </w:r>
-                            <w:ins w:id="1621" w:author="Sean Yun-Shiuan Chuang" w:date="2020-03-12T00:35:00Z">
+                            <w:ins w:id="1641" w:author="Sean Yun-Shiuan Chuang" w:date="2020-03-12T00:35:00Z">
                               <w:r>
                                 <w:rPr>
                                   <w:sz w:val="16"/>
@@ -26387,6 +27313,7 @@
                                 </w:rPr>
                                 <w:t xml:space="preserve"> at row </w:t>
                               </w:r>
+                              <w:proofErr w:type="spellStart"/>
                               <w:r>
                                 <w:rPr>
                                   <w:i/>
@@ -26395,6 +27322,7 @@
                                 </w:rPr>
                                 <w:t>i</w:t>
                               </w:r>
+                              <w:proofErr w:type="spellEnd"/>
                               <w:r>
                                 <w:rPr>
                                   <w:sz w:val="16"/>
@@ -26517,7 +27445,7 @@
                                 <w:t xml:space="preserve">. </w:t>
                               </w:r>
                             </w:ins>
-                            <w:del w:id="1622" w:author="Sean Yun-Shiuan Chuang" w:date="2020-03-12T00:35:00Z">
+                            <w:del w:id="1642" w:author="Sean Yun-Shiuan Chuang" w:date="2020-03-12T00:35:00Z">
                               <w:r>
                                 <w:rPr>
                                   <w:sz w:val="16"/>
@@ -26531,7 +27459,7 @@
                               </w:rPr>
                               <w:t xml:space="preserve">If there are tie(s) in the preference rank among targets (e.g., two or more targets share the same preference score), the targets with ties are assigned the average rank value (two targets share the second place in the preference score will have the rank value of 2.5). The ground-truth preference matrix is constructed by the rank-transformed </w:t>
                             </w:r>
-                            <w:del w:id="1623" w:author="Sean Yun-Shiuan Chuang" w:date="2020-03-12T12:26:00Z">
+                            <w:del w:id="1643" w:author="Sean Yun-Shiuan Chuang" w:date="2020-03-12T12:26:00Z">
                               <w:r>
                                 <w:rPr>
                                   <w:sz w:val="16"/>
@@ -26545,7 +27473,7 @@
                               </w:rPr>
                               <w:t>social support value</w:t>
                             </w:r>
-                            <w:del w:id="1624" w:author="Sean Yun-Shiuan Chuang" w:date="2020-03-12T12:27:00Z">
+                            <w:del w:id="1644" w:author="Sean Yun-Shiuan Chuang" w:date="2020-03-12T12:27:00Z">
                               <w:r>
                                 <w:rPr>
                                   <w:sz w:val="16"/>
@@ -26559,7 +27487,7 @@
                               </w:rPr>
                               <w:t xml:space="preserve">. </w:t>
                             </w:r>
-                            <w:ins w:id="1625" w:author="Sean Yun-Shiuan Chuang" w:date="2020-03-12T00:36:00Z">
+                            <w:ins w:id="1645" w:author="Sean Yun-Shiuan Chuang" w:date="2020-03-12T00:36:00Z">
                               <w:r>
                                 <w:rPr>
                                   <w:sz w:val="16"/>
@@ -26576,7 +27504,21 @@
                                 <w:rPr>
                                   <w:sz w:val="16"/>
                                 </w:rPr>
-                                <w:t xml:space="preserve"> inferred by ToMnet+</w:t>
+                                <w:t xml:space="preserve"> inferred by </w:t>
+                              </w:r>
+                              <w:proofErr w:type="spellStart"/>
+                              <w:r>
+                                <w:rPr>
+                                  <w:sz w:val="16"/>
+                                </w:rPr>
+                                <w:t>ToMnet</w:t>
+                              </w:r>
+                              <w:proofErr w:type="spellEnd"/>
+                              <w:r>
+                                <w:rPr>
+                                  <w:sz w:val="16"/>
+                                </w:rPr>
+                                <w:t>+</w:t>
                               </w:r>
                               <w:r>
                                 <w:rPr>
@@ -26585,7 +27527,7 @@
                                 <w:t xml:space="preserve"> (see Methods</w:t>
                               </w:r>
                             </w:ins>
-                            <w:ins w:id="1626" w:author="Sean Yun-Shiuan Chuang" w:date="2020-03-12T12:30:00Z">
+                            <w:ins w:id="1646" w:author="Sean Yun-Shiuan Chuang" w:date="2020-03-12T12:30:00Z">
                               <w:r>
                                 <w:rPr>
                                   <w:sz w:val="16"/>
@@ -26593,7 +27535,7 @@
                                 <w:t>). T</w:t>
                               </w:r>
                             </w:ins>
-                            <w:del w:id="1627" w:author="Sean Yun-Shiuan Chuang" w:date="2020-03-12T00:36:00Z">
+                            <w:del w:id="1647" w:author="Sean Yun-Shiuan Chuang" w:date="2020-03-12T00:36:00Z">
                               <w:r>
                                 <w:rPr>
                                   <w:sz w:val="16"/>
@@ -26601,7 +27543,7 @@
                                 <w:delText xml:space="preserve">The reconstructed preference matrix is constructed by the rank-transformed </w:delText>
                               </w:r>
                             </w:del>
-                            <w:del w:id="1628" w:author="Sean Yun-Shiuan Chuang" w:date="2020-03-12T00:35:00Z">
+                            <w:del w:id="1648" w:author="Sean Yun-Shiuan Chuang" w:date="2020-03-12T00:35:00Z">
                               <w:r>
                                 <w:rPr>
                                   <w:sz w:val="16"/>
@@ -26609,7 +27551,7 @@
                                 <w:delText xml:space="preserve"> </w:delText>
                               </w:r>
                             </w:del>
-                            <w:del w:id="1629" w:author="Sean Yun-Shiuan Chuang" w:date="2020-03-12T00:36:00Z">
+                            <w:del w:id="1649" w:author="Sean Yun-Shiuan Chuang" w:date="2020-03-12T00:36:00Z">
                               <w:r>
                                 <w:rPr>
                                   <w:sz w:val="16"/>
@@ -26617,7 +27559,7 @@
                                 <w:delText xml:space="preserve">predicted preference score inferred by ToMnet+. </w:delText>
                               </w:r>
                             </w:del>
-                            <w:del w:id="1630" w:author="Sean Yun-Shiuan Chuang" w:date="2020-03-12T12:27:00Z">
+                            <w:del w:id="1650" w:author="Sean Yun-Shiuan Chuang" w:date="2020-03-12T12:27:00Z">
                               <w:r>
                                 <w:rPr>
                                   <w:sz w:val="16"/>
@@ -26631,7 +27573,7 @@
                               </w:rPr>
                               <w:t>he labels on the left are</w:t>
                             </w:r>
-                            <w:ins w:id="1631" w:author="Sean Yun-Shiuan Chuang" w:date="2020-03-12T12:28:00Z">
+                            <w:ins w:id="1651" w:author="Sean Yun-Shiuan Chuang" w:date="2020-03-12T12:28:00Z">
                               <w:r>
                                 <w:rPr>
                                   <w:sz w:val="16"/>
@@ -26667,7 +27609,7 @@
                               </w:rPr>
                               <w:t xml:space="preserve"> the standard deviations of the ground-truth preference scores (before rank-transformation)</w:t>
                             </w:r>
-                            <w:ins w:id="1632" w:author="Sean Yun-Shiuan Chuang" w:date="2020-03-12T12:28:00Z">
+                            <w:ins w:id="1652" w:author="Sean Yun-Shiuan Chuang" w:date="2020-03-12T12:28:00Z">
                               <w:r>
                                 <w:rPr>
                                   <w:sz w:val="16"/>
@@ -26675,7 +27617,7 @@
                                 <w:t xml:space="preserve"> </w:t>
                               </w:r>
                             </w:ins>
-                            <w:del w:id="1633" w:author="Sean Yun-Shiuan Chuang" w:date="2020-03-12T12:28:00Z">
+                            <w:del w:id="1653" w:author="Sean Yun-Shiuan Chuang" w:date="2020-03-12T12:28:00Z">
                               <w:r>
                                 <w:rPr>
                                   <w:sz w:val="16"/>
@@ -26696,7 +27638,7 @@
                               <w:rPr>
                                 <w:sz w:val="16"/>
                               </w:rPr>
-                              <w:pPrChange w:id="1634" w:author="Sean Yun-Shiuan Chuang" w:date="2020-03-11T13:20:00Z">
+                              <w:pPrChange w:id="1654" w:author="Sean Yun-Shiuan Chuang" w:date="2020-03-11T13:20:00Z">
                                 <w:pPr/>
                               </w:pPrChange>
                             </w:pPr>
@@ -26726,10 +27668,10 @@
                     <w:p>
                       <w:pPr>
                         <w:rPr>
-                          <w:ins w:id="1635" w:author="Sean Yun-Shiuan Chuang" w:date="2020-03-12T12:15:00Z"/>
+                          <w:ins w:id="1655" w:author="Sean Yun-Shiuan Chuang" w:date="2020-03-12T12:15:00Z"/>
                           <w:sz w:val="16"/>
                         </w:rPr>
-                        <w:pPrChange w:id="1636" w:author="Sean Yun-Shiuan Chuang" w:date="2020-03-12T12:15:00Z">
+                        <w:pPrChange w:id="1656" w:author="Sean Yun-Shiuan Chuang" w:date="2020-03-12T12:15:00Z">
                           <w:pPr>
                             <w:jc w:val="center"/>
                           </w:pPr>
@@ -26740,14 +27682,14 @@
                       <w:pPr>
                         <w:jc w:val="center"/>
                         <w:rPr>
-                          <w:ins w:id="1637" w:author="Sean Yun-Shiuan Chuang" w:date="2020-03-11T13:18:00Z"/>
+                          <w:ins w:id="1657" w:author="Sean Yun-Shiuan Chuang" w:date="2020-03-11T13:18:00Z"/>
                           <w:sz w:val="16"/>
                         </w:rPr>
-                        <w:pPrChange w:id="1638" w:author="Sean Yun-Shiuan Chuang" w:date="2020-03-12T12:43:00Z">
+                        <w:pPrChange w:id="1658" w:author="Sean Yun-Shiuan Chuang" w:date="2020-03-12T12:43:00Z">
                           <w:pPr/>
                         </w:pPrChange>
                       </w:pPr>
-                      <w:ins w:id="1639" w:author="Sean Yun-Shiuan Chuang" w:date="2020-03-12T12:43:00Z">
+                      <w:ins w:id="1659" w:author="Sean Yun-Shiuan Chuang" w:date="2020-03-12T12:43:00Z">
                         <w:r>
                           <w:drawing>
                             <wp:inline distT="0" distB="0" distL="0" distR="0" wp14:anchorId="10D0E7C8" wp14:editId="2191E231">
@@ -26799,9 +27741,9 @@
                           </w:drawing>
                         </w:r>
                       </w:ins>
-                      <w:moveToRangeStart w:id="1640" w:author="Sean Yun-Shiuan Chuang" w:date="2020-03-11T13:18:00Z" w:name="move34825134"/>
-                      <w:moveTo w:id="1641" w:author="Sean Yun-Shiuan Chuang" w:date="2020-03-11T13:18:00Z">
-                        <w:del w:id="1642" w:author="Sean Yun-Shiuan Chuang" w:date="2020-03-12T12:24:00Z">
+                      <w:moveToRangeStart w:id="1660" w:author="Sean Yun-Shiuan Chuang" w:date="2020-03-11T13:18:00Z" w:name="move34825134"/>
+                      <w:moveTo w:id="1661" w:author="Sean Yun-Shiuan Chuang" w:date="2020-03-11T13:18:00Z">
+                        <w:del w:id="1662" w:author="Sean Yun-Shiuan Chuang" w:date="2020-03-12T12:24:00Z">
                           <w:r>
                             <w:rPr>
                               <w:noProof/>
@@ -26861,13 +27803,13 @@
                           </w:r>
                         </w:del>
                       </w:moveTo>
-                      <w:moveToRangeEnd w:id="1640"/>
+                      <w:moveToRangeEnd w:id="1660"/>
                     </w:p>
                     <w:p>
                       <w:pPr>
                         <w:jc w:val="both"/>
                         <w:rPr>
-                          <w:ins w:id="1643" w:author="Sean Yun-Shiuan Chuang" w:date="2020-03-12T12:26:00Z"/>
+                          <w:ins w:id="1663" w:author="Sean Yun-Shiuan Chuang" w:date="2020-03-12T12:26:00Z"/>
                           <w:sz w:val="16"/>
                         </w:rPr>
                       </w:pPr>
@@ -26877,7 +27819,7 @@
                         </w:rPr>
                         <w:t>Fig</w:t>
                       </w:r>
-                      <w:ins w:id="1644" w:author="Sean Yun-Shiuan Chuang" w:date="2020-03-11T23:38:00Z">
+                      <w:ins w:id="1664" w:author="Sean Yun-Shiuan Chuang" w:date="2020-03-11T23:38:00Z">
                         <w:r>
                           <w:rPr>
                             <w:sz w:val="16"/>
@@ -26885,7 +27827,7 @@
                           <w:t xml:space="preserve">. </w:t>
                         </w:r>
                       </w:ins>
-                      <w:ins w:id="1645" w:author="Sean Yun-Shiuan Chuang" w:date="2020-03-12T12:32:00Z">
+                      <w:ins w:id="1665" w:author="Sean Yun-Shiuan Chuang" w:date="2020-03-12T12:32:00Z">
                         <w:r>
                           <w:rPr>
                             <w:sz w:val="16"/>
@@ -26893,7 +27835,7 @@
                           <w:t>6</w:t>
                         </w:r>
                       </w:ins>
-                      <w:ins w:id="1646" w:author="Sean Yun-Shiuan Chuang" w:date="2020-03-11T23:38:00Z">
+                      <w:ins w:id="1666" w:author="Sean Yun-Shiuan Chuang" w:date="2020-03-11T23:38:00Z">
                         <w:r>
                           <w:rPr>
                             <w:sz w:val="16"/>
@@ -26901,7 +27843,7 @@
                           <w:t>.</w:t>
                         </w:r>
                       </w:ins>
-                      <w:del w:id="1647" w:author="Sean Yun-Shiuan Chuang" w:date="2020-03-11T23:38:00Z">
+                      <w:del w:id="1667" w:author="Sean Yun-Shiuan Chuang" w:date="2020-03-11T23:38:00Z">
                         <w:r>
                           <w:rPr>
                             <w:sz w:val="16"/>
@@ -26915,7 +27857,7 @@
                         </w:rPr>
                         <w:t xml:space="preserve"> </w:t>
                       </w:r>
-                      <w:del w:id="1648" w:author="Sean Yun-Shiuan Chuang" w:date="2020-03-12T00:34:00Z">
+                      <w:del w:id="1668" w:author="Sean Yun-Shiuan Chuang" w:date="2020-03-12T00:34:00Z">
                         <w:r>
                           <w:rPr>
                             <w:sz w:val="16"/>
@@ -26929,7 +27871,7 @@
                         </w:rPr>
                         <w:t xml:space="preserve">The ground-truth preference matrix and the reconstructed preference matrix for </w:t>
                       </w:r>
-                      <w:ins w:id="1649" w:author="Sean Yun-Shiuan Chuang" w:date="2020-03-12T12:25:00Z">
+                      <w:ins w:id="1669" w:author="Sean Yun-Shiuan Chuang" w:date="2020-03-12T12:25:00Z">
                         <w:r>
                           <w:rPr>
                             <w:sz w:val="16"/>
@@ -26943,7 +27885,7 @@
                         </w:rPr>
                         <w:t>simulated data</w:t>
                       </w:r>
-                      <w:ins w:id="1650" w:author="Sean Yun-Shiuan Chuang" w:date="2020-03-12T12:25:00Z">
+                      <w:ins w:id="1670" w:author="Sean Yun-Shiuan Chuang" w:date="2020-03-12T12:25:00Z">
                         <w:r>
                           <w:rPr>
                             <w:sz w:val="16"/>
@@ -26957,7 +27899,7 @@
                         </w:rPr>
                         <w:t xml:space="preserve">. </w:t>
                       </w:r>
-                      <w:ins w:id="1651" w:author="Sean Yun-Shiuan Chuang" w:date="2020-03-12T00:35:00Z">
+                      <w:ins w:id="1671" w:author="Sean Yun-Shiuan Chuang" w:date="2020-03-12T00:35:00Z">
                         <w:r>
                           <w:rPr>
                             <w:sz w:val="16"/>
@@ -26970,6 +27912,7 @@
                           </w:rPr>
                           <w:t xml:space="preserve"> at row </w:t>
                         </w:r>
+                        <w:proofErr w:type="spellStart"/>
                         <w:r>
                           <w:rPr>
                             <w:i/>
@@ -26978,6 +27921,7 @@
                           </w:rPr>
                           <w:t>i</w:t>
                         </w:r>
+                        <w:proofErr w:type="spellEnd"/>
                         <w:r>
                           <w:rPr>
                             <w:sz w:val="16"/>
@@ -27100,7 +28044,7 @@
                           <w:t xml:space="preserve">. </w:t>
                         </w:r>
                       </w:ins>
-                      <w:del w:id="1652" w:author="Sean Yun-Shiuan Chuang" w:date="2020-03-12T00:35:00Z">
+                      <w:del w:id="1672" w:author="Sean Yun-Shiuan Chuang" w:date="2020-03-12T00:35:00Z">
                         <w:r>
                           <w:rPr>
                             <w:sz w:val="16"/>
@@ -27114,7 +28058,7 @@
                         </w:rPr>
                         <w:t xml:space="preserve">If there are tie(s) in the preference rank among targets (e.g., two or more targets share the same preference score), the targets with ties are assigned the average rank value (two targets share the second place in the preference score will have the rank value of 2.5). The ground-truth preference matrix is constructed by the rank-transformed </w:t>
                       </w:r>
-                      <w:del w:id="1653" w:author="Sean Yun-Shiuan Chuang" w:date="2020-03-12T12:26:00Z">
+                      <w:del w:id="1673" w:author="Sean Yun-Shiuan Chuang" w:date="2020-03-12T12:26:00Z">
                         <w:r>
                           <w:rPr>
                             <w:sz w:val="16"/>
@@ -27128,7 +28072,7 @@
                         </w:rPr>
                         <w:t>social support value</w:t>
                       </w:r>
-                      <w:del w:id="1654" w:author="Sean Yun-Shiuan Chuang" w:date="2020-03-12T12:27:00Z">
+                      <w:del w:id="1674" w:author="Sean Yun-Shiuan Chuang" w:date="2020-03-12T12:27:00Z">
                         <w:r>
                           <w:rPr>
                             <w:sz w:val="16"/>
@@ -27142,7 +28086,7 @@
                         </w:rPr>
                         <w:t xml:space="preserve">. </w:t>
                       </w:r>
-                      <w:ins w:id="1655" w:author="Sean Yun-Shiuan Chuang" w:date="2020-03-12T00:36:00Z">
+                      <w:ins w:id="1675" w:author="Sean Yun-Shiuan Chuang" w:date="2020-03-12T00:36:00Z">
                         <w:r>
                           <w:rPr>
                             <w:sz w:val="16"/>
@@ -27159,7 +28103,21 @@
                           <w:rPr>
                             <w:sz w:val="16"/>
                           </w:rPr>
-                          <w:t xml:space="preserve"> inferred by ToMnet+</w:t>
+                          <w:t xml:space="preserve"> inferred by </w:t>
+                        </w:r>
+                        <w:proofErr w:type="spellStart"/>
+                        <w:r>
+                          <w:rPr>
+                            <w:sz w:val="16"/>
+                          </w:rPr>
+                          <w:t>ToMnet</w:t>
+                        </w:r>
+                        <w:proofErr w:type="spellEnd"/>
+                        <w:r>
+                          <w:rPr>
+                            <w:sz w:val="16"/>
+                          </w:rPr>
+                          <w:t>+</w:t>
                         </w:r>
                         <w:r>
                           <w:rPr>
@@ -27168,7 +28126,7 @@
                           <w:t xml:space="preserve"> (see Methods</w:t>
                         </w:r>
                       </w:ins>
-                      <w:ins w:id="1656" w:author="Sean Yun-Shiuan Chuang" w:date="2020-03-12T12:30:00Z">
+                      <w:ins w:id="1676" w:author="Sean Yun-Shiuan Chuang" w:date="2020-03-12T12:30:00Z">
                         <w:r>
                           <w:rPr>
                             <w:sz w:val="16"/>
@@ -27176,7 +28134,7 @@
                           <w:t>). T</w:t>
                         </w:r>
                       </w:ins>
-                      <w:del w:id="1657" w:author="Sean Yun-Shiuan Chuang" w:date="2020-03-12T00:36:00Z">
+                      <w:del w:id="1677" w:author="Sean Yun-Shiuan Chuang" w:date="2020-03-12T00:36:00Z">
                         <w:r>
                           <w:rPr>
                             <w:sz w:val="16"/>
@@ -27184,7 +28142,7 @@
                           <w:delText xml:space="preserve">The reconstructed preference matrix is constructed by the rank-transformed </w:delText>
                         </w:r>
                       </w:del>
-                      <w:del w:id="1658" w:author="Sean Yun-Shiuan Chuang" w:date="2020-03-12T00:35:00Z">
+                      <w:del w:id="1678" w:author="Sean Yun-Shiuan Chuang" w:date="2020-03-12T00:35:00Z">
                         <w:r>
                           <w:rPr>
                             <w:sz w:val="16"/>
@@ -27192,7 +28150,7 @@
                           <w:delText xml:space="preserve"> </w:delText>
                         </w:r>
                       </w:del>
-                      <w:del w:id="1659" w:author="Sean Yun-Shiuan Chuang" w:date="2020-03-12T00:36:00Z">
+                      <w:del w:id="1679" w:author="Sean Yun-Shiuan Chuang" w:date="2020-03-12T00:36:00Z">
                         <w:r>
                           <w:rPr>
                             <w:sz w:val="16"/>
@@ -27200,7 +28158,7 @@
                           <w:delText xml:space="preserve">predicted preference score inferred by ToMnet+. </w:delText>
                         </w:r>
                       </w:del>
-                      <w:del w:id="1660" w:author="Sean Yun-Shiuan Chuang" w:date="2020-03-12T12:27:00Z">
+                      <w:del w:id="1680" w:author="Sean Yun-Shiuan Chuang" w:date="2020-03-12T12:27:00Z">
                         <w:r>
                           <w:rPr>
                             <w:sz w:val="16"/>
@@ -27214,7 +28172,7 @@
                         </w:rPr>
                         <w:t>he labels on the left are</w:t>
                       </w:r>
-                      <w:ins w:id="1661" w:author="Sean Yun-Shiuan Chuang" w:date="2020-03-12T12:28:00Z">
+                      <w:ins w:id="1681" w:author="Sean Yun-Shiuan Chuang" w:date="2020-03-12T12:28:00Z">
                         <w:r>
                           <w:rPr>
                             <w:sz w:val="16"/>
@@ -27250,7 +28208,7 @@
                         </w:rPr>
                         <w:t xml:space="preserve"> the standard deviations of the ground-truth preference scores (before rank-transformation)</w:t>
                       </w:r>
-                      <w:ins w:id="1662" w:author="Sean Yun-Shiuan Chuang" w:date="2020-03-12T12:28:00Z">
+                      <w:ins w:id="1682" w:author="Sean Yun-Shiuan Chuang" w:date="2020-03-12T12:28:00Z">
                         <w:r>
                           <w:rPr>
                             <w:sz w:val="16"/>
@@ -27258,7 +28216,7 @@
                           <w:t xml:space="preserve"> </w:t>
                         </w:r>
                       </w:ins>
-                      <w:del w:id="1663" w:author="Sean Yun-Shiuan Chuang" w:date="2020-03-12T12:28:00Z">
+                      <w:del w:id="1683" w:author="Sean Yun-Shiuan Chuang" w:date="2020-03-12T12:28:00Z">
                         <w:r>
                           <w:rPr>
                             <w:sz w:val="16"/>
@@ -27279,7 +28237,7 @@
                         <w:rPr>
                           <w:sz w:val="16"/>
                         </w:rPr>
-                        <w:pPrChange w:id="1664" w:author="Sean Yun-Shiuan Chuang" w:date="2020-03-11T13:20:00Z">
+                        <w:pPrChange w:id="1684" w:author="Sean Yun-Shiuan Chuang" w:date="2020-03-11T13:20:00Z">
                           <w:pPr/>
                         </w:pPrChange>
                       </w:pPr>
@@ -27326,12 +28284,12 @@
         <w:ind w:left="288" w:hanging="288"/>
         <w:contextualSpacing/>
         <w:rPr>
-          <w:moveFrom w:id="1665" w:author="Sean Yun-Shiuan Chuang" w:date="2020-03-12T12:32:00Z"/>
+          <w:moveFrom w:id="1685" w:author="Sean Yun-Shiuan Chuang" w:date="2020-03-12T12:32:00Z"/>
         </w:rPr>
       </w:pPr>
-      <w:moveFromRangeStart w:id="1666" w:author="Sean Yun-Shiuan Chuang" w:date="2020-03-12T12:32:00Z" w:name="move34908739"/>
-      <w:commentRangeStart w:id="1667"/>
-      <w:moveFrom w:id="1668" w:author="Sean Yun-Shiuan Chuang" w:date="2020-03-12T12:32:00Z">
+      <w:moveFromRangeStart w:id="1686" w:author="Sean Yun-Shiuan Chuang" w:date="2020-03-12T12:32:00Z" w:name="move34908739"/>
+      <w:commentRangeStart w:id="1687"/>
+      <w:moveFrom w:id="1688" w:author="Sean Yun-Shiuan Chuang" w:date="2020-03-12T12:32:00Z">
         <w:r>
           <w:t>A.</w:t>
         </w:r>
@@ -27347,7 +28305,7 @@
         <w:contextualSpacing/>
         <w:jc w:val="both"/>
         <w:rPr>
-          <w:moveFrom w:id="1669" w:author="Sean Yun-Shiuan Chuang" w:date="2020-03-12T12:32:00Z"/>
+          <w:moveFrom w:id="1689" w:author="Sean Yun-Shiuan Chuang" w:date="2020-03-12T12:32:00Z"/>
         </w:rPr>
       </w:pPr>
     </w:p>
@@ -27367,10 +28325,10 @@
         <w:ind w:left="288" w:hanging="288"/>
         <w:contextualSpacing/>
         <w:rPr>
-          <w:moveFrom w:id="1670" w:author="Sean Yun-Shiuan Chuang" w:date="2020-03-12T12:32:00Z"/>
+          <w:moveFrom w:id="1690" w:author="Sean Yun-Shiuan Chuang" w:date="2020-03-12T12:32:00Z"/>
         </w:rPr>
       </w:pPr>
-      <w:moveFrom w:id="1671" w:author="Sean Yun-Shiuan Chuang" w:date="2020-03-12T12:32:00Z">
+      <w:moveFrom w:id="1691" w:author="Sean Yun-Shiuan Chuang" w:date="2020-03-12T12:32:00Z">
         <w:r>
           <w:t>B.</w:t>
         </w:r>
@@ -27386,10 +28344,10 @@
         <w:contextualSpacing/>
         <w:jc w:val="both"/>
         <w:rPr>
-          <w:moveFrom w:id="1672" w:author="Sean Yun-Shiuan Chuang" w:date="2020-03-12T12:32:00Z"/>
+          <w:moveFrom w:id="1692" w:author="Sean Yun-Shiuan Chuang" w:date="2020-03-12T12:32:00Z"/>
         </w:rPr>
       </w:pPr>
-      <w:moveFrom w:id="1673" w:author="Sean Yun-Shiuan Chuang" w:date="2020-03-12T12:32:00Z">
+      <w:moveFrom w:id="1693" w:author="Sean Yun-Shiuan Chuang" w:date="2020-03-12T12:32:00Z">
         <w:r>
           <w:t xml:space="preserve">Our findings highlight the potential of machine applications that infer implicit human preferences from third-person behavioral observation data. This is distinct from most current applications that are focused on dissociating explicit signals (e.g. recognizing emotional categories from facial expressions). This is also distinct from the previous study, which used ToMnet to extract preference from simulated agents without hidden associative structures. We demonstrate that a NN such as ToMnet can also model real hidden social networks reflected in human social preferences. Aside from artificial intelligence and robotics applications, our findings also have implications in neuropsychological research. In principle, the human brain is also a neural network, albeit more complex, that operates by integrating observations of how other humans behaviorally interact to generate an internal hypothesis about real social networks </w:t>
         </w:r>
@@ -27422,7 +28380,7 @@
         </w:r>
       </w:moveFrom>
     </w:p>
-    <w:moveFromRangeEnd w:id="1666"/>
+    <w:moveFromRangeEnd w:id="1686"/>
     <w:p>
       <w:pPr>
         <w:pStyle w:val="ReferenceHead"/>
@@ -27431,14 +28389,14 @@
       <w:r>
         <w:t>References</w:t>
       </w:r>
-      <w:commentRangeEnd w:id="1667"/>
+      <w:commentRangeEnd w:id="1687"/>
       <w:r>
         <w:rPr>
           <w:rStyle w:val="CommentReference"/>
           <w:smallCaps w:val="0"/>
           <w:kern w:val="0"/>
         </w:rPr>
-        <w:commentReference w:id="1667"/>
+        <w:commentReference w:id="1687"/>
       </w:r>
     </w:p>
     <w:p>
@@ -28226,12 +29184,24 @@
       <w:pPr>
         <w:widowControl w:val="0"/>
         <w:adjustRightInd w:val="0"/>
+        <w:rPr>
+          <w:del w:id="1694" w:author="Sean Yun-Shiuan Chuang" w:date="2020-03-12T15:11:00Z"/>
+        </w:rPr>
       </w:pPr>
       <w:r>
+        <w:lastRenderedPageBreak/>
         <w:fldChar w:fldCharType="end"/>
       </w:r>
     </w:p>
-    <w:p/>
+    <w:p>
+      <w:pPr>
+        <w:widowControl w:val="0"/>
+        <w:adjustRightInd w:val="0"/>
+        <w:pPrChange w:id="1695" w:author="Sean Yun-Shiuan Chuang" w:date="2020-03-12T15:11:00Z">
+          <w:pPr/>
+        </w:pPrChange>
+      </w:pPr>
+    </w:p>
     <w:sectPr>
       <w:headerReference w:type="default" r:id="rId24"/>
       <w:pgSz w:w="12240" w:h="15840" w:code="1"/>
@@ -28279,7 +29249,15 @@
         <w:annotationRef/>
       </w:r>
       <w:r>
-        <w:t>I proposed to change the symbol for target from s to g (‘goal’). This is because I want to preserve “s” for being the subscript for each target, which becomes handy below e.g., gs, us, ds. There are a lot of notations throughout the text because it’s not a simple task.</w:t>
+        <w:t xml:space="preserve">I proposed to change the symbol for target from s to g (‘goal’). This is because I want to preserve “s” for being the subscript for each target, which becomes handy below e.g., </w:t>
+      </w:r>
+      <w:proofErr w:type="spellStart"/>
+      <w:r>
+        <w:t>gs</w:t>
+      </w:r>
+      <w:proofErr w:type="spellEnd"/>
+      <w:r>
+        <w:t>, us, ds. There are a lot of notations throughout the text because it’s not a simple task.</w:t>
       </w:r>
     </w:p>
     <w:p>
@@ -28316,11 +29294,19 @@
       <w:r>
         <w:t xml:space="preserve">I am unsure about this. Could </w:t>
       </w:r>
+      <w:proofErr w:type="spellStart"/>
       <w:r>
         <w:rPr>
           <w:bCs/>
         </w:rPr>
-        <w:t>Hsin-Yi check?</w:t>
+        <w:t>Hsin</w:t>
+      </w:r>
+      <w:proofErr w:type="spellEnd"/>
+      <w:r>
+        <w:rPr>
+          <w:bCs/>
+        </w:rPr>
+        <w:t>-Yi check?</w:t>
       </w:r>
     </w:p>
     <w:p>
@@ -28869,7 +29855,15 @@
         <w:annotationRef/>
       </w:r>
       <w:r>
-        <w:t>Could Hsin-Yi check could the number is decided? Follow what distribution? The range?</w:t>
+        <w:t xml:space="preserve">Could </w:t>
+      </w:r>
+      <w:proofErr w:type="spellStart"/>
+      <w:r>
+        <w:t>Hsin</w:t>
+      </w:r>
+      <w:proofErr w:type="spellEnd"/>
+      <w:r>
+        <w:t>-Yi check could the number is decided? Follow what distribution? The range?</w:t>
       </w:r>
     </w:p>
   </w:comment>
@@ -28878,8 +29872,14 @@
       <w:pPr>
         <w:pStyle w:val="CommentText"/>
       </w:pPr>
-      <w:r>
-        <w:t>Hsin-</w:t>
+      <w:proofErr w:type="spellStart"/>
+      <w:proofErr w:type="gramStart"/>
+      <w:r>
+        <w:t>Hsin</w:t>
+      </w:r>
+      <w:proofErr w:type="spellEnd"/>
+      <w:r>
+        <w:t>-</w:t>
       </w:r>
       <w:r>
         <w:rPr>
@@ -28892,7 +29892,14 @@
         <w:rPr>
           <w:lang w:eastAsia="zh-TW"/>
         </w:rPr>
-        <w:t>, could</w:t>
+        <w:t>,</w:t>
+      </w:r>
+      <w:proofErr w:type="gramEnd"/>
+      <w:r>
+        <w:rPr>
+          <w:lang w:eastAsia="zh-TW"/>
+        </w:rPr>
+        <w:t xml:space="preserve"> could</w:t>
       </w:r>
       <w:r>
         <w:rPr>
@@ -28948,7 +29955,15 @@
         <w:annotationRef/>
       </w:r>
       <w:r>
-        <w:t>Could Hsin-Yi elaborate on this? For example, how many items, provide some sample items, the scales/range of the items and total score.</w:t>
+        <w:t xml:space="preserve">Could </w:t>
+      </w:r>
+      <w:proofErr w:type="spellStart"/>
+      <w:r>
+        <w:t>Hsin</w:t>
+      </w:r>
+      <w:proofErr w:type="spellEnd"/>
+      <w:r>
+        <w:t>-Yi elaborate on this? For example, how many items, provide some sample items, the scales/range of the items and total score.</w:t>
       </w:r>
     </w:p>
     <w:p>
@@ -28957,7 +29972,7 @@
       </w:pPr>
     </w:p>
   </w:comment>
-  <w:comment w:id="1389" w:author="Sean Yun-Shiuan Chuang" w:date="2020-03-11T23:30:00Z" w:initials="Sean C">
+  <w:comment w:id="1568" w:author="Sean Yun-Shiuan Chuang" w:date="2020-03-11T23:08:00Z" w:initials="Sean C">
     <w:p>
       <w:pPr>
         <w:pStyle w:val="CommentText"/>
@@ -28969,11 +29984,11 @@
         <w:annotationRef/>
       </w:r>
       <w:r>
-        <w:t>To be filled.</w:t>
+        <w:t>To be filled</w:t>
       </w:r>
     </w:p>
   </w:comment>
-  <w:comment w:id="1390" w:author="Sean Yun-Shiuan Chuang" w:date="2020-03-11T23:08:00Z" w:initials="Sean C">
+  <w:comment w:id="1624" w:author="Sean Yun-Shiuan Chuang" w:date="2020-03-12T00:36:00Z" w:initials="Sean C">
     <w:p>
       <w:pPr>
         <w:pStyle w:val="CommentText"/>
@@ -28985,59 +30000,11 @@
         <w:annotationRef/>
       </w:r>
       <w:r>
-        <w:t>To be filled</w:t>
+        <w:t>Consider concatenate this with Fig 5. to avoid repetition in captions.</w:t>
       </w:r>
     </w:p>
   </w:comment>
-  <w:comment w:id="1551" w:author="Sean Yun-Shiuan Chuang" w:date="2020-03-11T23:30:00Z" w:initials="Sean C">
-    <w:p>
-      <w:pPr>
-        <w:pStyle w:val="CommentText"/>
-      </w:pPr>
-      <w:r>
-        <w:rPr>
-          <w:rStyle w:val="CommentReference"/>
-        </w:rPr>
-        <w:annotationRef/>
-      </w:r>
-      <w:r>
-        <w:t>To be filled.</w:t>
-      </w:r>
-    </w:p>
-  </w:comment>
-  <w:comment w:id="1550" w:author="Sean Yun-Shiuan Chuang" w:date="2020-03-11T23:08:00Z" w:initials="Sean C">
-    <w:p>
-      <w:pPr>
-        <w:pStyle w:val="CommentText"/>
-      </w:pPr>
-      <w:r>
-        <w:rPr>
-          <w:rStyle w:val="CommentReference"/>
-        </w:rPr>
-        <w:annotationRef/>
-      </w:r>
-      <w:r>
-        <w:t>To be filled</w:t>
-      </w:r>
-    </w:p>
-  </w:comment>
-  <w:comment w:id="1604" w:author="Sean Yun-Shiuan Chuang" w:date="2020-03-12T00:36:00Z" w:initials="Sean C">
-    <w:p>
-      <w:pPr>
-        <w:pStyle w:val="CommentText"/>
-      </w:pPr>
-      <w:r>
-        <w:rPr>
-          <w:rStyle w:val="CommentReference"/>
-        </w:rPr>
-        <w:annotationRef/>
-      </w:r>
-      <w:r>
-        <w:t>Consider concatenate this with Fig 5. to avoid repetition in captions.</w:t>
-      </w:r>
-    </w:p>
-  </w:comment>
-  <w:comment w:id="1667" w:author="Sean Yun-Shiuan Chuang" w:date="2020-03-12T12:35:00Z" w:initials="Sean C">
+  <w:comment w:id="1687" w:author="Sean Yun-Shiuan Chuang" w:date="2020-03-12T12:35:00Z" w:initials="Sean C">
     <w:p>
       <w:pPr>
         <w:pStyle w:val="CommentText"/>
@@ -29069,9 +30036,6 @@
   <w15:commentEx w15:paraId="6CE3FD51" w15:done="1"/>
   <w15:commentEx w15:paraId="1488B7AC" w15:done="0"/>
   <w15:commentEx w15:paraId="31CAC934" w15:done="1"/>
-  <w15:commentEx w15:paraId="53D41A4C" w15:done="0"/>
-  <w15:commentEx w15:paraId="4A483F10" w15:done="0"/>
-  <w15:commentEx w15:paraId="30464BA6" w15:done="0"/>
   <w15:commentEx w15:paraId="13D0D9D4" w15:done="0"/>
   <w15:commentEx w15:paraId="45E4C362" w15:done="0"/>
   <w15:commentEx w15:paraId="2A2F37AF" w15:done="0"/>
@@ -29091,9 +30055,6 @@
   <w16cid:commentId w16cid:paraId="6CE3FD51" w16cid:durableId="22114522"/>
   <w16cid:commentId w16cid:paraId="1488B7AC" w16cid:durableId="22123049"/>
   <w16cid:commentId w16cid:paraId="31CAC934" w16cid:durableId="22114E52"/>
-  <w16cid:commentId w16cid:paraId="53D41A4C" w16cid:durableId="2213F2FD"/>
-  <w16cid:commentId w16cid:paraId="4A483F10" w16cid:durableId="2213EDD5"/>
-  <w16cid:commentId w16cid:paraId="30464BA6" w16cid:durableId="2213FFD0"/>
   <w16cid:commentId w16cid:paraId="13D0D9D4" w16cid:durableId="2213FFCF"/>
   <w16cid:commentId w16cid:paraId="45E4C362" w16cid:durableId="2214029C"/>
   <w16cid:commentId w16cid:paraId="2A2F37AF" w16cid:durableId="2214AB1A"/>
@@ -31569,7 +32530,7 @@
 </file>
 
 <file path=customXml/itemProps1.xml><?xml version="1.0" encoding="utf-8"?>
-<ds:datastoreItem xmlns:ds="http://schemas.openxmlformats.org/officeDocument/2006/customXml" ds:itemID="{0DE8F7E7-8E53-4F45-899E-7A069913DAE8}">
+<ds:datastoreItem xmlns:ds="http://schemas.openxmlformats.org/officeDocument/2006/customXml" ds:itemID="{F62CD815-4F23-49EA-9CC9-539D7A5DB037}">
   <ds:schemaRefs>
     <ds:schemaRef ds:uri="http://schemas.openxmlformats.org/officeDocument/2006/bibliography"/>
   </ds:schemaRefs>

</xml_diff>